<commit_message>
Publish report better and add em stuff
</commit_message>
<xml_diff>
--- a/ML/Report.docx
+++ b/ML/Report.docx
@@ -137,38 +137,12 @@
         <w:br/>
       </w:r>
       <w:r>
-        <w:t xml:space="preserve">Dr. M. </w:t>
-      </w:r>
-      <w:proofErr w:type="spellStart"/>
-      <w:r>
-        <w:t>Birna</w:t>
-      </w:r>
-      <w:proofErr w:type="spellEnd"/>
-      <w:r>
-        <w:t xml:space="preserve"> van </w:t>
-      </w:r>
-      <w:proofErr w:type="spellStart"/>
-      <w:r>
-        <w:t>Riemsdijk</w:t>
-      </w:r>
-      <w:proofErr w:type="spellEnd"/>
+        <w:t>Dr. M. Birna van Riemsdijk</w:t>
+      </w:r>
       <w:r>
         <w:br/>
-        <w:t xml:space="preserve">Dr. </w:t>
-      </w:r>
-      <w:proofErr w:type="spellStart"/>
-      <w:r>
-        <w:t>Myrthe</w:t>
-      </w:r>
-      <w:proofErr w:type="spellEnd"/>
-      <w:r>
-        <w:t xml:space="preserve"> </w:t>
-      </w:r>
-      <w:proofErr w:type="spellStart"/>
-      <w:r>
-        <w:t>Tielman</w:t>
-      </w:r>
-      <w:proofErr w:type="spellEnd"/>
+        <w:t>Dr. Myrthe Tielman</w:t>
+      </w:r>
     </w:p>
     <w:p>
       <w:pPr>
@@ -2407,15 +2381,7 @@
     </w:p>
     <w:p>
       <w:r>
-        <w:t xml:space="preserve">The concept of a Socially Adaptive Electronic Partner (SAEP) has been previously introduced by van </w:t>
-      </w:r>
-      <w:proofErr w:type="spellStart"/>
-      <w:r>
-        <w:t>Riemsdijk</w:t>
-      </w:r>
-      <w:proofErr w:type="spellEnd"/>
-      <w:r>
-        <w:t xml:space="preserve"> </w:t>
+        <w:t xml:space="preserve">The concept of a Socially Adaptive Electronic Partner (SAEP) has been previously introduced by van Riemsdijk </w:t>
       </w:r>
       <w:r>
         <w:fldChar w:fldCharType="begin"/>
@@ -2526,11 +2492,9 @@
       <w:pPr>
         <w:pStyle w:val="Citaat"/>
       </w:pPr>
-      <w:proofErr w:type="spellStart"/>
       <w:r>
         <w:t>Olisto</w:t>
       </w:r>
-      <w:proofErr w:type="spellEnd"/>
       <w:r>
         <w:t>/IFTTT</w:t>
       </w:r>
@@ -2596,11 +2560,9 @@
       <w:pPr>
         <w:pStyle w:val="Citaat"/>
       </w:pPr>
-      <w:proofErr w:type="spellStart"/>
       <w:r>
         <w:t>Timeful</w:t>
       </w:r>
-      <w:proofErr w:type="spellEnd"/>
       <w:r>
         <w:tab/>
       </w:r>
@@ -2935,13 +2897,8 @@
       <w:r>
         <w:t xml:space="preserve">For example, </w:t>
       </w:r>
-      <w:proofErr w:type="spellStart"/>
-      <w:r>
-        <w:t>Vurgun</w:t>
-      </w:r>
-      <w:proofErr w:type="spellEnd"/>
-      <w:r>
-        <w:t xml:space="preserve"> et al. </w:t>
+      <w:r>
+        <w:t xml:space="preserve">Vurgun et al. </w:t>
       </w:r>
       <w:r>
         <w:fldChar w:fldCharType="begin"/>
@@ -2964,13 +2921,8 @@
       <w:r>
         <w:t xml:space="preserve"> apply a dynamic Bayesian statistical approach. </w:t>
       </w:r>
-      <w:proofErr w:type="spellStart"/>
-      <w:r>
-        <w:t>Giorgini</w:t>
-      </w:r>
-      <w:proofErr w:type="spellEnd"/>
-      <w:r>
-        <w:t xml:space="preserve"> et al. </w:t>
+      <w:r>
+        <w:t xml:space="preserve">Giorgini et al. </w:t>
       </w:r>
       <w:r>
         <w:fldChar w:fldCharType="begin"/>
@@ -3622,21 +3574,8 @@
       <w:pPr>
         <w:pStyle w:val="Kopje"/>
       </w:pPr>
-      <w:proofErr w:type="spellStart"/>
-      <w:r>
-        <w:t>Olisto</w:t>
-      </w:r>
-      <w:proofErr w:type="spellEnd"/>
-      <w:r>
-        <w:t>/IFTTT/</w:t>
-      </w:r>
-      <w:proofErr w:type="spellStart"/>
-      <w:r>
-        <w:t>CybreMinder</w:t>
-      </w:r>
-      <w:proofErr w:type="spellEnd"/>
-      <w:r>
-        <w:t xml:space="preserve">/CAMP </w:t>
+      <w:r>
+        <w:t xml:space="preserve">Olisto/IFTTT/CybreMinder/CAMP </w:t>
       </w:r>
       <w:r>
         <w:fldChar w:fldCharType="begin"/>
@@ -3702,13 +3641,8 @@
       <w:pPr>
         <w:pStyle w:val="Kopje"/>
       </w:pPr>
-      <w:proofErr w:type="spellStart"/>
-      <w:r>
-        <w:t>CogKnow</w:t>
-      </w:r>
-      <w:proofErr w:type="spellEnd"/>
-      <w:r>
-        <w:t xml:space="preserve"> </w:t>
+      <w:r>
+        <w:t xml:space="preserve">CogKnow </w:t>
       </w:r>
       <w:r>
         <w:fldChar w:fldCharType="begin"/>
@@ -3920,15 +3854,7 @@
     </w:p>
     <w:p>
       <w:r>
-        <w:t xml:space="preserve">These concepts attempt to design a context-aware application which analyses data from various sensors within the user’s house. AHCS makes use of the </w:t>
-      </w:r>
-      <w:proofErr w:type="spellStart"/>
-      <w:r>
-        <w:t>CASanDRA</w:t>
-      </w:r>
-      <w:proofErr w:type="spellEnd"/>
-      <w:r>
-        <w:t xml:space="preserve"> framework </w:t>
+        <w:t xml:space="preserve">These concepts attempt to design a context-aware application which analyses data from various sensors within the user’s house. AHCS makes use of the CASanDRA framework </w:t>
       </w:r>
       <w:r>
         <w:fldChar w:fldCharType="begin"/>
@@ -3949,15 +3875,7 @@
         <w:fldChar w:fldCharType="end"/>
       </w:r>
       <w:r>
-        <w:t xml:space="preserve"> in order to create awareness of the user’s context. The </w:t>
-      </w:r>
-      <w:proofErr w:type="spellStart"/>
-      <w:r>
-        <w:t>CASanDRA</w:t>
-      </w:r>
-      <w:proofErr w:type="spellEnd"/>
-      <w:r>
-        <w:t xml:space="preserve"> framework is a middleware which provides easily consumable context information and accepts different information inputs which are fused together. The concepts use either the middleware or their own AI to analyze the collected information and compare this with a number of predefined rules to provide detailed information on the user to the caregiver and provide reminders when rules are broken. </w:t>
+        <w:t xml:space="preserve"> in order to create awareness of the user’s context. The CASanDRA framework is a middleware which provides easily consumable context information and accepts different information inputs which are fused together. The concepts use either the middleware or their own AI to analyze the collected information and compare this with a number of predefined rules to provide detailed information on the user to the caregiver and provide reminders when rules are broken. </w:t>
       </w:r>
     </w:p>
     <w:p>
@@ -4036,13 +3954,8 @@
       <w:pPr>
         <w:pStyle w:val="Kopje"/>
       </w:pPr>
-      <w:proofErr w:type="spellStart"/>
-      <w:r>
-        <w:t>HeadacheCoach</w:t>
-      </w:r>
-      <w:proofErr w:type="spellEnd"/>
-      <w:r>
-        <w:t xml:space="preserve"> </w:t>
+      <w:r>
+        <w:t xml:space="preserve">HeadacheCoach </w:t>
       </w:r>
       <w:r>
         <w:fldChar w:fldCharType="begin"/>
@@ -4068,15 +3981,7 @@
     </w:p>
     <w:p>
       <w:r>
-        <w:t xml:space="preserve">While not directly a reminder system, </w:t>
-      </w:r>
-      <w:proofErr w:type="spellStart"/>
-      <w:r>
-        <w:t>HeadacheCoach</w:t>
-      </w:r>
-      <w:proofErr w:type="spellEnd"/>
-      <w:r>
-        <w:t xml:space="preserve"> does propose a possibly usable system. It uses user and environmental context analysis to identify possible triggers for a headache and consequently provides possible solution. A similar approach may be used to identify moments of lower cognitive ability in order to preempt a reminder being necessary at all.</w:t>
+        <w:t>While not directly a reminder system, HeadacheCoach does propose a possibly usable system. It uses user and environmental context analysis to identify possible triggers for a headache and consequently provides possible solution. A similar approach may be used to identify moments of lower cognitive ability in order to preempt a reminder being necessary at all.</w:t>
       </w:r>
     </w:p>
     <w:p>
@@ -4264,13 +4169,8 @@
       <w:pPr>
         <w:pStyle w:val="Kopje"/>
       </w:pPr>
-      <w:proofErr w:type="spellStart"/>
-      <w:r>
-        <w:t>Attelia</w:t>
-      </w:r>
-      <w:proofErr w:type="spellEnd"/>
-      <w:r>
-        <w:t xml:space="preserve"> </w:t>
+      <w:r>
+        <w:t xml:space="preserve">Attelia </w:t>
       </w:r>
       <w:r>
         <w:fldChar w:fldCharType="begin"/>
@@ -4295,13 +4195,8 @@
       </w:r>
     </w:p>
     <w:p>
-      <w:proofErr w:type="spellStart"/>
-      <w:r>
-        <w:t>Attelia</w:t>
-      </w:r>
-      <w:proofErr w:type="spellEnd"/>
-      <w:r>
-        <w:t xml:space="preserve"> is a middleware concept which intercepts any notifications. It analyses breakpoints in the user’s mobile interactions and adaptively delivers the notification to minimize interruptions and the user’s attentional overload. As such, it lowers the user’s frustration caused by receiving too many notifications.</w:t>
+      <w:r>
+        <w:t>Attelia is a middleware concept which intercepts any notifications. It analyses breakpoints in the user’s mobile interactions and adaptively delivers the notification to minimize interruptions and the user’s attentional overload. As such, it lowers the user’s frustration caused by receiving too many notifications.</w:t>
       </w:r>
     </w:p>
     <w:p>
@@ -4480,13 +4375,8 @@
       <w:pPr>
         <w:pStyle w:val="Kopje"/>
       </w:pPr>
-      <w:proofErr w:type="spellStart"/>
-      <w:r>
-        <w:t>MagHive</w:t>
-      </w:r>
-      <w:proofErr w:type="spellEnd"/>
-      <w:r>
-        <w:t xml:space="preserve"> </w:t>
+      <w:r>
+        <w:t xml:space="preserve">MagHive </w:t>
       </w:r>
       <w:r>
         <w:fldChar w:fldCharType="begin"/>
@@ -4705,11 +4595,9 @@
               <w:jc w:val="center"/>
               <w:cnfStyle w:val="100000000000" w:firstRow="1" w:lastRow="0" w:firstColumn="0" w:lastColumn="0" w:oddVBand="0" w:evenVBand="0" w:oddHBand="0" w:evenHBand="0" w:firstRowFirstColumn="0" w:firstRowLastColumn="0" w:lastRowFirstColumn="0" w:lastRowLastColumn="0"/>
             </w:pPr>
-            <w:proofErr w:type="spellStart"/>
             <w:r>
               <w:t>Loc</w:t>
             </w:r>
-            <w:proofErr w:type="spellEnd"/>
           </w:p>
         </w:tc>
         <w:tc>
@@ -4735,11 +4623,9 @@
               <w:jc w:val="center"/>
               <w:cnfStyle w:val="100000000000" w:firstRow="1" w:lastRow="0" w:firstColumn="0" w:lastColumn="0" w:oddVBand="0" w:evenVBand="0" w:oddHBand="0" w:evenHBand="0" w:firstRowFirstColumn="0" w:firstRowLastColumn="0" w:lastRowFirstColumn="0" w:lastRowLastColumn="0"/>
             </w:pPr>
-            <w:proofErr w:type="spellStart"/>
             <w:r>
               <w:t>Env</w:t>
             </w:r>
-            <w:proofErr w:type="spellEnd"/>
           </w:p>
         </w:tc>
         <w:tc>
@@ -4751,11 +4637,9 @@
               <w:jc w:val="center"/>
               <w:cnfStyle w:val="100000000000" w:firstRow="1" w:lastRow="0" w:firstColumn="0" w:lastColumn="0" w:oddVBand="0" w:evenVBand="0" w:oddHBand="0" w:evenHBand="0" w:firstRowFirstColumn="0" w:firstRowLastColumn="0" w:lastRowFirstColumn="0" w:lastRowLastColumn="0"/>
             </w:pPr>
-            <w:proofErr w:type="spellStart"/>
             <w:r>
               <w:t>Dyn</w:t>
             </w:r>
-            <w:proofErr w:type="spellEnd"/>
           </w:p>
         </w:tc>
         <w:tc>
@@ -5530,7 +5414,6 @@
                 <w:sz w:val="21"/>
               </w:rPr>
             </w:pPr>
-            <w:proofErr w:type="spellStart"/>
             <w:r>
               <w:rPr>
                 <w:b w:val="0"/>
@@ -5538,7 +5421,6 @@
               </w:rPr>
               <w:t>Olisto</w:t>
             </w:r>
-            <w:proofErr w:type="spellEnd"/>
           </w:p>
         </w:tc>
         <w:tc>
@@ -6013,7 +5895,6 @@
                 <w:sz w:val="21"/>
               </w:rPr>
             </w:pPr>
-            <w:proofErr w:type="spellStart"/>
             <w:r>
               <w:rPr>
                 <w:b w:val="0"/>
@@ -6021,7 +5902,6 @@
               </w:rPr>
               <w:t>CybreMinder</w:t>
             </w:r>
-            <w:proofErr w:type="spellEnd"/>
           </w:p>
         </w:tc>
         <w:tc>
@@ -6466,7 +6346,6 @@
                 <w:sz w:val="21"/>
               </w:rPr>
             </w:pPr>
-            <w:proofErr w:type="spellStart"/>
             <w:r>
               <w:rPr>
                 <w:b w:val="0"/>
@@ -6475,7 +6354,6 @@
               <w:lastRenderedPageBreak/>
               <w:t>CogKnow</w:t>
             </w:r>
-            <w:proofErr w:type="spellEnd"/>
           </w:p>
         </w:tc>
         <w:tc>
@@ -6734,17 +6612,8 @@
                 <w:b w:val="0"/>
                 <w:sz w:val="21"/>
               </w:rPr>
-              <w:t xml:space="preserve">Fuzzy </w:t>
-            </w:r>
-            <w:proofErr w:type="spellStart"/>
-            <w:r>
-              <w:rPr>
-                <w:b w:val="0"/>
-                <w:sz w:val="21"/>
-              </w:rPr>
-              <w:t>lingustics</w:t>
-            </w:r>
-            <w:proofErr w:type="spellEnd"/>
+              <w:t>Fuzzy lingustics</w:t>
+            </w:r>
           </w:p>
         </w:tc>
         <w:tc>
@@ -8103,7 +7972,6 @@
                 <w:sz w:val="21"/>
               </w:rPr>
             </w:pPr>
-            <w:proofErr w:type="spellStart"/>
             <w:r>
               <w:rPr>
                 <w:b w:val="0"/>
@@ -8111,7 +7979,6 @@
               </w:rPr>
               <w:t>HeadacheCoach</w:t>
             </w:r>
-            <w:proofErr w:type="spellEnd"/>
           </w:p>
         </w:tc>
         <w:tc>
@@ -8809,7 +8676,6 @@
                 <w:sz w:val="21"/>
               </w:rPr>
             </w:pPr>
-            <w:proofErr w:type="spellStart"/>
             <w:r>
               <w:rPr>
                 <w:b w:val="0"/>
@@ -8817,7 +8683,6 @@
               </w:rPr>
               <w:t>Attelia</w:t>
             </w:r>
-            <w:proofErr w:type="spellEnd"/>
           </w:p>
         </w:tc>
         <w:tc>
@@ -9491,7 +9356,6 @@
                 <w:sz w:val="21"/>
               </w:rPr>
             </w:pPr>
-            <w:proofErr w:type="spellStart"/>
             <w:r>
               <w:rPr>
                 <w:b w:val="0"/>
@@ -9499,7 +9363,6 @@
               </w:rPr>
               <w:t>MagHive</w:t>
             </w:r>
-            <w:proofErr w:type="spellEnd"/>
           </w:p>
         </w:tc>
         <w:tc>
@@ -9990,11 +9853,20 @@
     <w:p>
       <w:pPr>
         <w:pStyle w:val="Lijstalinea"/>
-      </w:pPr>
-      <w:r>
+        <w:rPr>
+          <w:sz w:val="20"/>
+        </w:rPr>
+      </w:pPr>
+      <w:r>
+        <w:rPr>
+          <w:sz w:val="20"/>
+        </w:rPr>
         <w:t>RP:</w:t>
       </w:r>
       <w:r>
+        <w:rPr>
+          <w:sz w:val="20"/>
+        </w:rPr>
         <w:tab/>
         <w:t>Reminder Producing</w:t>
       </w:r>
@@ -10002,11 +9874,20 @@
     <w:p>
       <w:pPr>
         <w:pStyle w:val="Lijstalinea"/>
-      </w:pPr>
-      <w:r>
+        <w:rPr>
+          <w:sz w:val="20"/>
+        </w:rPr>
+      </w:pPr>
+      <w:r>
+        <w:rPr>
+          <w:sz w:val="20"/>
+        </w:rPr>
         <w:t>RI:</w:t>
       </w:r>
       <w:r>
+        <w:rPr>
+          <w:sz w:val="20"/>
+        </w:rPr>
         <w:tab/>
         <w:t>Reminder Intercepting</w:t>
       </w:r>
@@ -10014,11 +9895,20 @@
     <w:p>
       <w:pPr>
         <w:pStyle w:val="Lijstalinea"/>
-      </w:pPr>
-      <w:r>
+        <w:rPr>
+          <w:sz w:val="20"/>
+        </w:rPr>
+      </w:pPr>
+      <w:r>
+        <w:rPr>
+          <w:sz w:val="20"/>
+        </w:rPr>
         <w:t>SS:</w:t>
       </w:r>
       <w:r>
+        <w:rPr>
+          <w:sz w:val="20"/>
+        </w:rPr>
         <w:tab/>
         <w:t>Specific setup</w:t>
       </w:r>
@@ -10026,11 +9916,20 @@
     <w:p>
       <w:pPr>
         <w:pStyle w:val="Lijstalinea"/>
-      </w:pPr>
-      <w:r>
+        <w:rPr>
+          <w:sz w:val="20"/>
+        </w:rPr>
+      </w:pPr>
+      <w:r>
+        <w:rPr>
+          <w:sz w:val="20"/>
+        </w:rPr>
         <w:t>Tim:</w:t>
       </w:r>
       <w:r>
+        <w:rPr>
+          <w:sz w:val="20"/>
+        </w:rPr>
         <w:tab/>
         <w:t>Time</w:t>
       </w:r>
@@ -10038,16 +9937,20 @@
     <w:p>
       <w:pPr>
         <w:pStyle w:val="Lijstalinea"/>
-      </w:pPr>
-      <w:proofErr w:type="spellStart"/>
-      <w:r>
-        <w:t>Loc</w:t>
-      </w:r>
-      <w:proofErr w:type="spellEnd"/>
-      <w:r>
-        <w:t>:</w:t>
-      </w:r>
-      <w:r>
+        <w:rPr>
+          <w:sz w:val="20"/>
+        </w:rPr>
+      </w:pPr>
+      <w:r>
+        <w:rPr>
+          <w:sz w:val="20"/>
+        </w:rPr>
+        <w:t>Loc:</w:t>
+      </w:r>
+      <w:r>
+        <w:rPr>
+          <w:sz w:val="20"/>
+        </w:rPr>
         <w:tab/>
         <w:t>Location</w:t>
       </w:r>
@@ -10055,11 +9958,20 @@
     <w:p>
       <w:pPr>
         <w:pStyle w:val="Lijstalinea"/>
-      </w:pPr>
-      <w:r>
+        <w:rPr>
+          <w:sz w:val="20"/>
+        </w:rPr>
+      </w:pPr>
+      <w:r>
+        <w:rPr>
+          <w:sz w:val="20"/>
+        </w:rPr>
         <w:t>Act:</w:t>
       </w:r>
       <w:r>
+        <w:rPr>
+          <w:sz w:val="20"/>
+        </w:rPr>
         <w:tab/>
         <w:t>Activity</w:t>
       </w:r>
@@ -10067,16 +9979,20 @@
     <w:p>
       <w:pPr>
         <w:pStyle w:val="Lijstalinea"/>
-      </w:pPr>
-      <w:proofErr w:type="spellStart"/>
-      <w:r>
-        <w:t>Env</w:t>
-      </w:r>
-      <w:proofErr w:type="spellEnd"/>
-      <w:r>
-        <w:t>:</w:t>
-      </w:r>
-      <w:r>
+        <w:rPr>
+          <w:sz w:val="20"/>
+        </w:rPr>
+      </w:pPr>
+      <w:r>
+        <w:rPr>
+          <w:sz w:val="20"/>
+        </w:rPr>
+        <w:t>Env:</w:t>
+      </w:r>
+      <w:r>
+        <w:rPr>
+          <w:sz w:val="20"/>
+        </w:rPr>
         <w:tab/>
         <w:t>Environment</w:t>
       </w:r>
@@ -10084,16 +10000,20 @@
     <w:p>
       <w:pPr>
         <w:pStyle w:val="Lijstalinea"/>
-      </w:pPr>
-      <w:proofErr w:type="spellStart"/>
-      <w:r>
-        <w:t>Dyn</w:t>
-      </w:r>
-      <w:proofErr w:type="spellEnd"/>
-      <w:r>
-        <w:t>:</w:t>
-      </w:r>
-      <w:r>
+        <w:rPr>
+          <w:sz w:val="20"/>
+        </w:rPr>
+      </w:pPr>
+      <w:r>
+        <w:rPr>
+          <w:sz w:val="20"/>
+        </w:rPr>
+        <w:t>Dyn:</w:t>
+      </w:r>
+      <w:r>
+        <w:rPr>
+          <w:sz w:val="20"/>
+        </w:rPr>
         <w:tab/>
         <w:t>Dynamic</w:t>
       </w:r>
@@ -10101,11 +10021,20 @@
     <w:p>
       <w:pPr>
         <w:pStyle w:val="Lijstalinea"/>
-      </w:pPr>
-      <w:r>
+        <w:rPr>
+          <w:sz w:val="20"/>
+        </w:rPr>
+      </w:pPr>
+      <w:r>
+        <w:rPr>
+          <w:sz w:val="20"/>
+        </w:rPr>
         <w:t>UV:</w:t>
       </w:r>
       <w:r>
+        <w:rPr>
+          <w:sz w:val="20"/>
+        </w:rPr>
         <w:tab/>
         <w:t>User Values</w:t>
       </w:r>
@@ -10113,11 +10042,20 @@
     <w:p>
       <w:pPr>
         <w:pStyle w:val="Lijstalinea"/>
-      </w:pPr>
-      <w:r>
+        <w:rPr>
+          <w:sz w:val="20"/>
+        </w:rPr>
+      </w:pPr>
+      <w:r>
+        <w:rPr>
+          <w:sz w:val="20"/>
+        </w:rPr>
         <w:t>IA:</w:t>
       </w:r>
       <w:r>
+        <w:rPr>
+          <w:sz w:val="20"/>
+        </w:rPr>
         <w:tab/>
         <w:t>Interrupt Analysis</w:t>
       </w:r>
@@ -10165,14 +10103,55 @@
     </w:p>
     <w:p>
       <w:r>
+        <w:t xml:space="preserve">So, what is useful? There is no existing implementation that can immediately be extended with user values. However, there are several implementations that contain interesting ideas that can be combined. Most notably </w:t>
+      </w:r>
+      <w:r>
+        <w:fldChar w:fldCharType="begin"/>
+      </w:r>
+      <w:r>
+        <w:instrText xml:space="preserve"> ADDIN ZOTERO_ITEM CSL_CITATION {"citationID":"IAgr1c0R","properties":{"formattedCitation":"[4], [12], [27], [28], [30], [32], [41]","plainCitation":"[4], [12], [27], [28], [30], [32], [41]","noteIndex":0},"citationItems":[{"id":28,"uris":["http://zotero.org/users/5057732/items/IC7JYTGL"],"uri":["http://zotero.org/users/5057732/items/IC7JYTGL"],"itemData":{"id":28,"type":"webpage","title":"Olisto makes smart thing smarter, according to your rules.","container-title":"Olisto","abstract":"Olisto is a mobile app for iOS and Android that makes your life smarter by connecting your relevant devices, apps and services. According to your rules.","URL":"https://olisto.com/","language":"en-US","accessed":{"date-parts":[["2018",4,19]]}}},{"id":111,"uris":["http://zotero.org/users/5057732/items/RT37KPH9"],"uri":["http://zotero.org/users/5057732/items/RT37KPH9"],"itemData":{"id":111,"type":"article-journal","title":"A context-aware reminder system for elders based on fuzzy linguistic approach","container-title":"Expert Systems with Applications","page":"9411-9419","volume":"39","issue":"10","source":"ScienceDirect","abstract":"To date, several reminder systems for elders have been developed, but when and how to prompt the reminding message has not been fully explored yet. This paper presents a context-aware system that provides reminding messages for elders based on fuzzy linguistic model in order to properly deliver a reminder in an appropriate time and way. By separating the user activity contexts and contexts utilized to trigger a reminder, it is much easier for the elderly or their care givers to schedule and maintain reminders. We first adopt a fuzzy linguistic model to determine the prompting level based on the interrupt degree of user current activity and the urgent level of to-be-prompt reminder. An adaptive mapping strategy is then presented to transfer the prompting level into machine-readable parameters. Finally, the proposed approach is verified through our system prototype and experiments.","DOI":"10.1016/j.eswa.2012.02.124","ISSN":"0957-4174","journalAbbreviation":"Expert Systems with Applications","author":[{"family":"Zhou","given":"Shandan"},{"family":"Chu","given":"Chao-Hisen"},{"family":"Yu","given":"Zhiwen"},{"family":"Kim","given":"Jungyoon"}],"issued":{"date-parts":[["2012",8,1]]}}},{"id":129,"uris":["http://zotero.org/users/5057732/items/IDJQCG3G"],"uri":["http://zotero.org/users/5057732/items/IDJQCG3G"],"itemData":{"id":129,"type":"paper-conference","title":"Reasoning with Goal Models","container-title":"Conceptual Modeling — ER 2002","collection-title":"Lecture Notes in Computer Science","publisher":"Springer, Berlin, Heidelberg","page":"167-181","source":"link.springer.com","event":"International Conference on Conceptual Modeling","abstract":"Over the past decade, goal models have been used in Computer Science in order to represent software requirements, business objectives and design qualities. Such models extend traditional AI planning techniques for representing goals by allowing for partially defined and possibly inconsistent goals. This paper presents a formal framework for reasoning with such goal models. In particular, the paper proposes a qualitative and a numerical axiomatization for goal modeling primitives and introduces label propagation algorithms that are shown to be sound and complete with respect to their respective axiomatizations. In addition, the paper reports on preliminary experimental results on the propagation algorithms applied to a goal model for a US car manufacturer.","URL":"https://link.springer.com/chapter/10.1007/3-540-45816-6_22","DOI":"10.1007/3-540-45816-6_22","ISBN":"978-3-540-44277-6","language":"en","author":[{"family":"Giorgini","given":"Paolo"},{"family":"Mylopoulos","given":"John"},{"family":"Nicchiarelli","given":"Eleonora"},{"family":"Sebastiani","given":"Roberto"}],"issued":{"date-parts":[["2002",10,7]]},"accessed":{"date-parts":[["2018",4,19]]}}},{"id":126,"uris":["http://zotero.org/users/5057732/items/6PJFE2PP"],"uri":["http://zotero.org/users/5057732/items/6PJFE2PP"],"itemData":{"id":126,"type":"paper-conference","title":"Context-aware services for ambient assisted living: A case-study","container-title":"2008 First International Symposium on Applied Sciences on Biomedical and Communication Technologies","page":"1-5","source":"IEEE Xplore","event":"2008 First International Symposium on Applied Sciences on Biomedical and Communication Technologies","abstract":"Ambient assisted living is a paradigm that promotes independency in the old age with the support of advanced technologies. Ambient home care systems (AHCS) are specially design for this purpose; they aim at minimizing the potential risks that living alone may suppose for an elder, thanks to their capability of gathering data of the user, inferring information about his activity and state, and taking decisions on it. In this paper, we present a number of context-aware services (heart rate monitoring, medication prompting, generation of agenda reminders, weather alerts, emergency notifications, etc.) for the elder and his caregivers. They run on the top of an AHCS, which collects data from a network of environmental, health and physical sensors. The AHCS follows a layered fusion architecture, formed by an in-home developed context acquisition framework and a context manager (customized on the Context Toolkit) that holds the inference and reasoning functionalities. On the deployed prototype, we analyze the suitability of the selected technical approach for ambient assisted living applications.","DOI":"10.1109/ISABEL.2008.4712593","shortTitle":"Context-aware services for ambient assisted living","author":[{"family":"Hristova","given":"A."},{"family":"Bernardos","given":"A. M."},{"family":"Casar","given":"J. R."}],"issued":{"date-parts":[["2008",10]]}}},{"id":86,"uris":["http://zotero.org/users/5057732/items/Z2X6WIHW"],"uri":["http://zotero.org/users/5057732/items/Z2X6WIHW"],"itemData":{"id":86,"type":"paper-conference","title":"Integration of Smart Home Technologies in a Health Monitoring System for the Elderly","container-title":"21st International Conference on Advanced Information Networking and Applications Workshops, 2007, AINAW '07","page":"820-825","volume":"2","source":"IEEE Xplore","event":"21st International Conference on Advanced Information Networking and Applications Workshops, 2007, AINAW '07","abstract":"Among older adults, the challenges of maintaining mobility and cognitive function make it increasingly difficult to remain living alone independently. As a result, many older adults are forced to seek residence in costly clinical institutions where they can receive constant medical supervision. A home-based automated system that monitors their health and well- being while remaining unobtrusive would provide them with a more comfortable and independent lifestyle, as well as more affordable care. This paper presents a smart home system for the elderly, developed by the Technology Assisted Friendly Environment for the Third Age (TAFETA) group. It introduces the sensor technologies integrated in the system and develops a framework for the processing and communication of the extracted information. It also considers the acceptability and implications of this technology from the perspective of the potential occupants.","DOI":"10.1109/AINAW.2007.209","author":[{"family":"Arcelus","given":"A."},{"family":"Jones","given":"M. H."},{"family":"Goubran","given":"R."},{"family":"Knoefel","given":"F."}],"issued":{"date-parts":[["2007",5]]}}},{"id":187,"uris":["http://zotero.org/users/5057732/items/P92PX2WB"],"uri":["http://zotero.org/users/5057732/items/P92PX2WB"],"itemData":{"id":187,"type":"article-journal","title":"What should I do? Deriving norms from actions,values and context","page":"5","source":"Zotero","abstract":"Behavior support technology is increasingly used to assist people in daily life activities. To do this properly, it is important that the technology understands what really motivates people. What values underlie their actions, but also the inﬂuence of context, and how this can be translated to norms which govern behavior. In this paper, we expand a framework describing action hierarchies and values to include the role of context. Moreover, we present a method to derive speciﬁc norms for behavior from this information on actions, values and context. Behavior support technology can use this framework to reason about peoples ideal behavior, and so better offer personalized assistance.","language":"en","author":[{"family":"Tielman","given":"Myrthe L"},{"family":"Jonker","given":"Catholijn M"}]}},{"id":105,"uris":["http://zotero.org/users/5057732/items/HBCLEGBY"],"uri":["http://zotero.org/users/5057732/items/HBCLEGBY"],"itemData":{"id":105,"type":"paper-conference","title":"Using Association Rule Mining to Discover Temporal Relations of Daily Activities","container-title":"Toward Useful Services for Elderly and People with Disabilities","collection-title":"Lecture Notes in Computer Science","publisher":"Springer, Berlin, Heidelberg","page":"49-56","source":"link.springer.com","event":"International Conference on Smart Homes and Health Telematics","abstract":"The increasing aging population has inspired many machine learning researchers to find innovative solutions for assisted living. A problem often encountered in assisted living settings is activity recognition. Although activity recognition has been vastly studied by many researchers, the temporal features that constitute an activity usually have been ignored by researchers. Temporal features can provide useful insights for building predictive activity models and for recognizing activities. In this paper, we explore the use of temporal features for activity recognition in assisted living settings. We discover temporal relations such as order of activities, as well as their corresponding start time and duration features. To validate our method, we used four months of real data collected from a smart home.","URL":"https://link.springer.com/chapter/10.1007/978-3-642-21535-3_7","DOI":"10.1007/978-3-642-21535-3_7","ISBN":"978-3-642-21534-6","language":"en","author":[{"family":"Nazerfard","given":"Ehsan"},{"family":"Rashidi","given":"Parisa"},{"family":"Cook","given":"Diane J."}],"issued":{"date-parts":[["2011",6,20]]},"accessed":{"date-parts":[["2018",4,19]]}}}],"schema":"https://github.com/citation-style-language/schema/raw/master/csl-citation.json"} </w:instrText>
+      </w:r>
+      <w:r>
+        <w:fldChar w:fldCharType="separate"/>
+      </w:r>
+      <w:r>
+        <w:rPr>
+          <w:noProof/>
+        </w:rPr>
+        <w:t>[4], [12], [27], [28], [30], [32], [41]</w:t>
+      </w:r>
+      <w:r>
+        <w:fldChar w:fldCharType="end"/>
+      </w:r>
+      <w:r>
+        <w:t>.</w:t>
+      </w:r>
+    </w:p>
+    <w:p>
+      <w:pPr>
+        <w:pStyle w:val="Kop2"/>
+      </w:pPr>
+      <w:bookmarkStart w:id="15" w:name="_Toc528065413"/>
+      <w:r>
         <w:lastRenderedPageBreak/>
-        <w:t xml:space="preserve">So, what is useful? There is no existing implementation that can immediately be extended with user values. However, there are several implementations that contain interesting ideas that can be combined. Most notably </w:t>
+        <w:t>Feasibility</w:t>
+      </w:r>
+      <w:bookmarkEnd w:id="15"/>
+    </w:p>
+    <w:p>
+      <w:r>
+        <w:t xml:space="preserve">If the desire is to combine the concept of the aforementioned papers, just like with any store-bought product, it is important to check whether they actually deliver. Additionally, the question is to what extent these concepts can be used to create a value based smart reminder system. </w:t>
+      </w:r>
+    </w:p>
+    <w:p>
+      <w:r>
+        <w:t xml:space="preserve">Firstly, the data collection concepts. Thank to close ties with the company behind Olisto </w:t>
       </w:r>
       <w:r>
         <w:fldChar w:fldCharType="begin"/>
       </w:r>
       <w:r>
-        <w:instrText xml:space="preserve"> ADDIN ZOTERO_ITEM CSL_CITATION {"citationID":"IAgr1c0R","properties":{"formattedCitation":"[4], [12], [27], [28], [30], [32], [41]","plainCitation":"[4], [12], [27], [28], [30], [32], [41]","noteIndex":0},"citationItems":[{"id":28,"uris":["http://zotero.org/users/5057732/items/IC7JYTGL"],"uri":["http://zotero.org/users/5057732/items/IC7JYTGL"],"itemData":{"id":28,"type":"webpage","title":"Olisto makes smart thing smarter, according to your rules.","container-title":"Olisto","abstract":"Olisto is a mobile app for iOS and Android that makes your life smarter by connecting your relevant devices, apps and services. According to your rules.","URL":"https://olisto.com/","language":"en-US","accessed":{"date-parts":[["2018",4,19]]}}},{"id":111,"uris":["http://zotero.org/users/5057732/items/RT37KPH9"],"uri":["http://zotero.org/users/5057732/items/RT37KPH9"],"itemData":{"id":111,"type":"article-journal","title":"A context-aware reminder system for elders based on fuzzy linguistic approach","container-title":"Expert Systems with Applications","page":"9411-9419","volume":"39","issue":"10","source":"ScienceDirect","abstract":"To date, several reminder systems for elders have been developed, but when and how to prompt the reminding message has not been fully explored yet. This paper presents a context-aware system that provides reminding messages for elders based on fuzzy linguistic model in order to properly deliver a reminder in an appropriate time and way. By separating the user activity contexts and contexts utilized to trigger a reminder, it is much easier for the elderly or their care givers to schedule and maintain reminders. We first adopt a fuzzy linguistic model to determine the prompting level based on the interrupt degree of user current activity and the urgent level of to-be-prompt reminder. An adaptive mapping strategy is then presented to transfer the prompting level into machine-readable parameters. Finally, the proposed approach is verified through our system prototype and experiments.","DOI":"10.1016/j.eswa.2012.02.124","ISSN":"0957-4174","journalAbbreviation":"Expert Systems with Applications","author":[{"family":"Zhou","given":"Shandan"},{"family":"Chu","given":"Chao-Hisen"},{"family":"Yu","given":"Zhiwen"},{"family":"Kim","given":"Jungyoon"}],"issued":{"date-parts":[["2012",8,1]]}}},{"id":129,"uris":["http://zotero.org/users/5057732/items/IDJQCG3G"],"uri":["http://zotero.org/users/5057732/items/IDJQCG3G"],"itemData":{"id":129,"type":"paper-conference","title":"Reasoning with Goal Models","container-title":"Conceptual Modeling — ER 2002","collection-title":"Lecture Notes in Computer Science","publisher":"Springer, Berlin, Heidelberg","page":"167-181","source":"link.springer.com","event":"International Conference on Conceptual Modeling","abstract":"Over the past decade, goal models have been used in Computer Science in order to represent software requirements, business objectives and design qualities. Such models extend traditional AI planning techniques for representing goals by allowing for partially defined and possibly inconsistent goals. This paper presents a formal framework for reasoning with such goal models. In particular, the paper proposes a qualitative and a numerical axiomatization for goal modeling primitives and introduces label propagation algorithms that are shown to be sound and complete with respect to their respective axiomatizations. In addition, the paper reports on preliminary experimental results on the propagation algorithms applied to a goal model for a US car manufacturer.","URL":"https://link.springer.com/chapter/10.1007/3-540-45816-6_22","DOI":"10.1007/3-540-45816-6_22","ISBN":"978-3-540-44277-6","language":"en","author":[{"family":"Giorgini","given":"Paolo"},{"family":"Mylopoulos","given":"John"},{"family":"Nicchiarelli","given":"Eleonora"},{"family":"Sebastiani","given":"Roberto"}],"issued":{"date-parts":[["2002",10,7]]},"accessed":{"date-parts":[["2018",4,19]]}}},{"id":126,"uris":["http://zotero.org/users/5057732/items/6PJFE2PP"],"uri":["http://zotero.org/users/5057732/items/6PJFE2PP"],"itemData":{"id":126,"type":"paper-conference","title":"Context-aware services for ambient assisted living: A case-study","container-title":"2008 First International Symposium on Applied Sciences on Biomedical and Communication Technologies","page":"1-5","source":"IEEE Xplore","event":"2008 First International Symposium on Applied Sciences on Biomedical and Communication Technologies","abstract":"Ambient assisted living is a paradigm that promotes independency in the old age with the support of advanced technologies. Ambient home care systems (AHCS) are specially design for this purpose; they aim at minimizing the potential risks that living alone may suppose for an elder, thanks to their capability of gathering data of the user, inferring information about his activity and state, and taking decisions on it. In this paper, we present a number of context-aware services (heart rate monitoring, medication prompting, generation of agenda reminders, weather alerts, emergency notifications, etc.) for the elder and his caregivers. They run on the top of an AHCS, which collects data from a network of environmental, health and physical sensors. The AHCS follows a layered fusion architecture, formed by an in-home developed context acquisition framework and a context manager (customized on the Context Toolkit) that holds the inference and reasoning functionalities. On the deployed prototype, we analyze the suitability of the selected technical approach for ambient assisted living applications.","DOI":"10.1109/ISABEL.2008.4712593","shortTitle":"Context-aware services for ambient assisted living","author":[{"family":"Hristova","given":"A."},{"family":"Bernardos","given":"A. M."},{"family":"Casar","given":"J. R."}],"issued":{"date-parts":[["2008",10]]}}},{"id":86,"uris":["http://zotero.org/users/5057732/items/Z2X6WIHW"],"uri":["http://zotero.org/users/5057732/items/Z2X6WIHW"],"itemData":{"id":86,"type":"paper-conference","title":"Integration of Smart Home Technologies in a Health Monitoring System for the Elderly","container-title":"21st International Conference on Advanced Information Networking and Applications Workshops, 2007, AINAW '07","page":"820-825","volume":"2","source":"IEEE Xplore","event":"21st International Conference on Advanced Information Networking and Applications Workshops, 2007, AINAW '07","abstract":"Among older adults, the challenges of maintaining mobility and cognitive function make it increasingly difficult to remain living alone independently. As a result, many older adults are forced to seek residence in costly clinical institutions where they can receive constant medical supervision. A home-based automated system that monitors their health and well- being while remaining unobtrusive would provide them with a more comfortable and independent lifestyle, as well as more affordable care. This paper presents a smart home system for the elderly, developed by the Technology Assisted Friendly Environment for the Third Age (TAFETA) group. It introduces the sensor technologies integrated in the system and develops a framework for the processing and communication of the extracted information. It also considers the acceptability and implications of this technology from the perspective of the potential occupants.","DOI":"10.1109/AINAW.2007.209","author":[{"family":"Arcelus","given":"A."},{"family":"Jones","given":"M. H."},{"family":"Goubran","given":"R."},{"family":"Knoefel","given":"F."}],"issued":{"date-parts":[["2007",5]]}}},{"id":187,"uris":["http://zotero.org/users/5057732/items/P92PX2WB"],"uri":["http://zotero.org/users/5057732/items/P92PX2WB"],"itemData":{"id":187,"type":"article-journal","title":"What should I do? Deriving norms from actions,values and context","page":"5","source":"Zotero","abstract":"Behavior support technology is increasingly used to assist people in daily life activities. To do this properly, it is important that the technology understands what really motivates people. What values underlie their actions, but also the inﬂuence of context, and how this can be translated to norms which govern behavior. In this paper, we expand a framework describing action hierarchies and values to include the role of context. Moreover, we present a method to derive speciﬁc norms for behavior from this information on actions, values and context. Behavior support technology can use this framework to reason about peoples ideal behavior, and so better offer personalized assistance.","language":"en","author":[{"family":"Tielman","given":"Myrthe L"},{"family":"Jonker","given":"Catholijn M"}]}},{"id":105,"uris":["http://zotero.org/users/5057732/items/HBCLEGBY"],"uri":["http://zotero.org/users/5057732/items/HBCLEGBY"],"itemData":{"id":105,"type":"paper-conference","title":"Using Association Rule Mining to Discover Temporal Relations of Daily Activities","container-title":"Toward Useful Services for Elderly and People with Disabilities","collection-title":"Lecture Notes in Computer Science","publisher":"Springer, Berlin, Heidelberg","page":"49-56","source":"link.springer.com","event":"International Conference on Smart Homes and Health Telematics","abstract":"The increasing aging population has inspired many machine learning researchers to find innovative solutions for assisted living. A problem often encountered in assisted living settings is activity recognition. Although activity recognition has been vastly studied by many researchers, the temporal features that constitute an activity usually have been ignored by researchers. Temporal features can provide useful insights for building predictive activity models and for recognizing activities. In this paper, we explore the use of temporal features for activity recognition in assisted living settings. We discover temporal relations such as order of activities, as well as their corresponding start time and duration features. To validate our method, we used four months of real data collected from a smart home.","URL":"https://link.springer.com/chapter/10.1007/978-3-642-21535-3_7","DOI":"10.1007/978-3-642-21535-3_7","ISBN":"978-3-642-21534-6","language":"en","author":[{"family":"Nazerfard","given":"Ehsan"},{"family":"Rashidi","given":"Parisa"},{"family":"Cook","given":"Diane J."}],"issued":{"date-parts":[["2011",6,20]]},"accessed":{"date-parts":[["2018",4,19]]}}}],"schema":"https://github.com/citation-style-language/schema/raw/master/csl-citation.json"} </w:instrText>
+        <w:instrText xml:space="preserve"> ADDIN ZOTERO_ITEM CSL_CITATION {"citationID":"cyO2Vm7o","properties":{"formattedCitation":"[12]","plainCitation":"[12]","noteIndex":0},"citationItems":[{"id":28,"uris":["http://zotero.org/users/5057732/items/IC7JYTGL"],"uri":["http://zotero.org/users/5057732/items/IC7JYTGL"],"itemData":{"id":28,"type":"webpage","title":"Olisto makes smart thing smarter, according to your rules.","container-title":"Olisto","abstract":"Olisto is a mobile app for iOS and Android that makes your life smarter by connecting your relevant devices, apps and services. According to your rules.","URL":"https://olisto.com/","language":"en-US","accessed":{"date-parts":[["2018",4,19]]}}}],"schema":"https://github.com/citation-style-language/schema/raw/master/csl-citation.json"} </w:instrText>
       </w:r>
       <w:r>
         <w:fldChar w:fldCharType="separate"/>
@@ -10181,47 +10160,33 @@
         <w:rPr>
           <w:noProof/>
         </w:rPr>
-        <w:t>[4], [12], [27], [28], [30], [32], [41]</w:t>
+        <w:t>[12]</w:t>
       </w:r>
       <w:r>
         <w:fldChar w:fldCharType="end"/>
       </w:r>
       <w:r>
-        <w:t>.</w:t>
-      </w:r>
-    </w:p>
-    <w:p>
-      <w:pPr>
-        <w:pStyle w:val="Kop2"/>
-      </w:pPr>
-      <w:bookmarkStart w:id="15" w:name="_Toc528065413"/>
-      <w:r>
-        <w:t>Feasibility</w:t>
-      </w:r>
-      <w:bookmarkEnd w:id="15"/>
-    </w:p>
-    <w:p>
-      <w:r>
-        <w:t xml:space="preserve">If the desire is to combine the concept of the aforementioned papers, just like with any store-bought product, it is important to check whether they actually deliver. Additionally, the question is to what extent these concepts can be used to create a value based smart reminder system. </w:t>
-      </w:r>
-    </w:p>
-    <w:p>
-      <w:r>
-        <w:t xml:space="preserve">Firstly, the data collection concepts. Thank to close ties with the company behind </w:t>
-      </w:r>
-      <w:proofErr w:type="spellStart"/>
-      <w:r>
-        <w:t>Olisto</w:t>
-      </w:r>
-      <w:proofErr w:type="spellEnd"/>
-      <w:r>
-        <w:t xml:space="preserve"> </w:t>
+        <w:t>, access is granted to all services and code behind. As such, a simple middleware can easily be built and integrated into their existing infrastructure. Using their information provides direct insight into events (such as device alarms) and states of devices (such as door open or closed) and services (such as weather). This is already an up and running platform, so lots of data is readily available.</w:t>
+      </w:r>
+    </w:p>
+    <w:p>
+      <w:r>
+        <w:t xml:space="preserve">Aside from gathering and analyzing data ourselves, there are numerous existing data sets. Two of which, are directly provided </w:t>
       </w:r>
       <w:r>
         <w:fldChar w:fldCharType="begin"/>
       </w:r>
       <w:r>
-        <w:instrText xml:space="preserve"> ADDIN ZOTERO_ITEM CSL_CITATION {"citationID":"cyO2Vm7o","properties":{"formattedCitation":"[12]","plainCitation":"[12]","noteIndex":0},"citationItems":[{"id":28,"uris":["http://zotero.org/users/5057732/items/IC7JYTGL"],"uri":["http://zotero.org/users/5057732/items/IC7JYTGL"],"itemData":{"id":28,"type":"webpage","title":"Olisto makes smart thing smarter, according to your rules.","container-title":"Olisto","abstract":"Olisto is a mobile app for iOS and Android that makes your life smarter by connecting your relevant devices, apps and services. According to your rules.","URL":"https://olisto.com/","language":"en-US","accessed":{"date-parts":[["2018",4,19]]}}}],"schema":"https://github.com/citation-style-language/schema/raw/master/csl-citation.json"} </w:instrText>
+        <w:instrText xml:space="preserve"> ADDIN ZOTERO_ITEM CSL_CITATION {"citationID":"umbT6idd","properties":{"formattedCitation":"[45], [46]","plainCitation":"[45], [46]","noteIndex":0},"citationItems":[{"id":196,"uris":["http://zotero.org/users/5057732/items/E9BJPCBU"],"uri":["http://zotero.org/users/5057732/items/E9BJPCBU"],"itemData":{"id":196,"type":"article-journal","title":"Reality mining: sensing complex social systems","container-title":"Personal and Ubiquitous Computing","page":"255-268","volume":"10","issue":"4","source":"Crossref","abstract":"We introduce a system for sensing complex social systems with data collected from 100 mobile phones over the course of 9 months. We demonstrate the ability to use standard Bluetooth-enabled mobile telephones to measure information access and use in di</w:instrText>
+      </w:r>
+      <w:r>
+        <w:rPr>
+          <w:rFonts w:ascii="Cambria Math" w:hAnsi="Cambria Math" w:cs="Cambria Math"/>
+        </w:rPr>
+        <w:instrText>ﬀ</w:instrText>
+      </w:r>
+      <w:r>
+        <w:instrText xml:space="preserve">erent contexts, recognize social patterns in daily user activity, infer relationships, identify socially signiﬁcant locations, and model organizational rhythms.","DOI":"10.1007/s00779-005-0046-3","ISSN":"1617-4909, 1617-4917","shortTitle":"Reality mining","language":"en","author":[{"family":"Eagle","given":"Nathan"},{"family":"(Sandy) Pentland","given":"Alex"}],"issued":{"date-parts":[["2006",5]]}}},{"id":197,"uris":["http://zotero.org/users/5057732/items/FNR9IAS5"],"uri":["http://zotero.org/users/5057732/items/FNR9IAS5"],"itemData":{"id":197,"type":"webpage","title":"Activity Recognition Challenge Dataset Download | Opportunity","URL":"http://www.opportunity-project.eu/challengedatasetdownload","accessed":{"date-parts":[["2018",8,3]]}}}],"schema":"https://github.com/citation-style-language/schema/raw/master/csl-citation.json"} </w:instrText>
       </w:r>
       <w:r>
         <w:fldChar w:fldCharType="separate"/>
@@ -10230,33 +10195,19 @@
         <w:rPr>
           <w:noProof/>
         </w:rPr>
-        <w:t>[12]</w:t>
+        <w:t>[45], [46]</w:t>
       </w:r>
       <w:r>
         <w:fldChar w:fldCharType="end"/>
       </w:r>
       <w:r>
-        <w:t>, access is granted to all services and code behind. As such, a simple middleware can easily be built and integrated into their existing infrastructure. Using their information provides direct insight into events (such as device alarms) and states of devices (such as door open or closed) and services (such as weather). This is already an up and running platform, so lots of data is readily available.</w:t>
-      </w:r>
-    </w:p>
-    <w:p>
-      <w:r>
-        <w:t xml:space="preserve">Aside from gathering and analyzing data ourselves, there are numerous existing data sets. Two of which, are directly provided </w:t>
+        <w:t xml:space="preserve"> and probably more are available. These datasets have a range of activities and other data recorded over time. Note that in </w:t>
       </w:r>
       <w:r>
         <w:fldChar w:fldCharType="begin"/>
       </w:r>
       <w:r>
-        <w:instrText xml:space="preserve"> ADDIN ZOTERO_ITEM CSL_CITATION {"citationID":"umbT6idd","properties":{"formattedCitation":"[45], [46]","plainCitation":"[45], [46]","noteIndex":0},"citationItems":[{"id":196,"uris":["http://zotero.org/users/5057732/items/E9BJPCBU"],"uri":["http://zotero.org/users/5057732/items/E9BJPCBU"],"itemData":{"id":196,"type":"article-journal","title":"Reality mining: sensing complex social systems","container-title":"Personal and Ubiquitous Computing","page":"255-268","volume":"10","issue":"4","source":"Crossref","abstract":"We introduce a system for sensing complex social systems with data collected from 100 mobile phones over the course of 9 months. We demonstrate the ability to use standard Bluetooth-enabled mobile telephones to measure information access and use in di</w:instrText>
-      </w:r>
-      <w:r>
-        <w:rPr>
-          <w:rFonts w:ascii="Cambria Math" w:hAnsi="Cambria Math" w:cs="Cambria Math"/>
-        </w:rPr>
-        <w:instrText>ﬀ</w:instrText>
-      </w:r>
-      <w:r>
-        <w:instrText xml:space="preserve">erent contexts, recognize social patterns in daily user activity, infer relationships, identify socially signiﬁcant locations, and model organizational rhythms.","DOI":"10.1007/s00779-005-0046-3","ISSN":"1617-4909, 1617-4917","shortTitle":"Reality mining","language":"en","author":[{"family":"Eagle","given":"Nathan"},{"family":"(Sandy) Pentland","given":"Alex"}],"issued":{"date-parts":[["2006",5]]}}},{"id":197,"uris":["http://zotero.org/users/5057732/items/FNR9IAS5"],"uri":["http://zotero.org/users/5057732/items/FNR9IAS5"],"itemData":{"id":197,"type":"webpage","title":"Activity Recognition Challenge Dataset Download | Opportunity","URL":"http://www.opportunity-project.eu/challengedatasetdownload","accessed":{"date-parts":[["2018",8,3]]}}}],"schema":"https://github.com/citation-style-language/schema/raw/master/csl-citation.json"} </w:instrText>
+        <w:instrText xml:space="preserve"> ADDIN ZOTERO_ITEM CSL_CITATION {"citationID":"pzQhRPQf","properties":{"formattedCitation":"[37]","plainCitation":"[37]","noteIndex":0},"citationItems":[{"id":73,"uris":["http://zotero.org/users/5057732/items/T7DFCQE6"],"uri":["http://zotero.org/users/5057732/items/T7DFCQE6"],"itemData":{"id":73,"type":"paper-conference","title":"A context and user aware smart notification system","container-title":"2015 IEEE 2nd World Forum on Internet of Things (WF-IoT)","page":"645-651","source":"IEEE Xplore","event":"2015 IEEE 2nd World Forum on Internet of Things (WF-IoT)","abstract":"Nowadays, notifications are increasingly gaining momentum in our society. New smart devices and appliances are developed everyday with the ability to generate, send and show messages about their status, acquired data and/or information received from other devices and users. Consequently, the number of notifications received by a user is growing and the tolerance to them could decrease in a short time. This paper presents a smart notification system that uses machine learning algorithms to adequately manage incoming notifications. According to context awareness and user habits, the system decides: (a) who should receive an incoming notification; (b) what is the best moment to show the notification to the chosen user(s); (c) on which device(s) the chosen user(s) should receive the notification; (d) which is the best way to notify the incoming notification. After the design of a general architecture, as a first step in building such a system, three different machine learning algorithms were compared in the task of establishing the best device on which the incoming notification should be delivered. The algorithms were applied to a dataset derived from real data provided by the MIT Media Laboratory Reality Mining project, enriched with additional synthetic information.","DOI":"10.1109/WF-IoT.2015.7389130","author":[{"family":"Corno","given":"F."},{"family":"Russis","given":"L. De"},{"family":"Montanaro","given":"T."}],"issued":{"date-parts":[["2015",12]]}}}],"schema":"https://github.com/citation-style-language/schema/raw/master/csl-citation.json"} </w:instrText>
       </w:r>
       <w:r>
         <w:fldChar w:fldCharType="separate"/>
@@ -10265,19 +10216,29 @@
         <w:rPr>
           <w:noProof/>
         </w:rPr>
-        <w:t>[45], [46]</w:t>
+        <w:t>[37]</w:t>
       </w:r>
       <w:r>
         <w:fldChar w:fldCharType="end"/>
       </w:r>
       <w:r>
-        <w:t xml:space="preserve"> and probably more are available. These datasets have a range of activities and other data recorded over time. Note that in </w:t>
+        <w:t>, the first dataset was used, but synthetically enhanced to add several properties such as the user activity other than call information and mobile phone usage. The second dataset has a limited but clear number of activities which are recognized and as such more readily usable. These, and similar, datasets can be used both for design and for testing. The range of activities recorded in these datasets and platforms limits the applicable scenarios. As such the data source should be chosen before the initial designs are done.</w:t>
+      </w:r>
+    </w:p>
+    <w:p>
+      <w:r>
+        <w:t>Secondly, how to analyze the incoming data. The part of the program analyzing this, or the middleware, is dependent on the type of incoming data. If fully detailed activity information is incoming, the middleware is not necessary since the any further analysis or manipulation can be directly performed on the data. However, when taking information from sensors, such a middleware has to be used to filter any interesting information.</w:t>
+      </w:r>
+    </w:p>
+    <w:p>
+      <w:r>
+        <w:t xml:space="preserve">The first solution is writing such a middleware from scratch. This is the most labor intense solution. However, if the other middleware are not easily implementable or require extensive rewrites, starting from scratch may actually require less work. In </w:t>
       </w:r>
       <w:r>
         <w:fldChar w:fldCharType="begin"/>
       </w:r>
       <w:r>
-        <w:instrText xml:space="preserve"> ADDIN ZOTERO_ITEM CSL_CITATION {"citationID":"pzQhRPQf","properties":{"formattedCitation":"[37]","plainCitation":"[37]","noteIndex":0},"citationItems":[{"id":73,"uris":["http://zotero.org/users/5057732/items/T7DFCQE6"],"uri":["http://zotero.org/users/5057732/items/T7DFCQE6"],"itemData":{"id":73,"type":"paper-conference","title":"A context and user aware smart notification system","container-title":"2015 IEEE 2nd World Forum on Internet of Things (WF-IoT)","page":"645-651","source":"IEEE Xplore","event":"2015 IEEE 2nd World Forum on Internet of Things (WF-IoT)","abstract":"Nowadays, notifications are increasingly gaining momentum in our society. New smart devices and appliances are developed everyday with the ability to generate, send and show messages about their status, acquired data and/or information received from other devices and users. Consequently, the number of notifications received by a user is growing and the tolerance to them could decrease in a short time. This paper presents a smart notification system that uses machine learning algorithms to adequately manage incoming notifications. According to context awareness and user habits, the system decides: (a) who should receive an incoming notification; (b) what is the best moment to show the notification to the chosen user(s); (c) on which device(s) the chosen user(s) should receive the notification; (d) which is the best way to notify the incoming notification. After the design of a general architecture, as a first step in building such a system, three different machine learning algorithms were compared in the task of establishing the best device on which the incoming notification should be delivered. The algorithms were applied to a dataset derived from real data provided by the MIT Media Laboratory Reality Mining project, enriched with additional synthetic information.","DOI":"10.1109/WF-IoT.2015.7389130","author":[{"family":"Corno","given":"F."},{"family":"Russis","given":"L. De"},{"family":"Montanaro","given":"T."}],"issued":{"date-parts":[["2015",12]]}}}],"schema":"https://github.com/citation-style-language/schema/raw/master/csl-citation.json"} </w:instrText>
+        <w:instrText xml:space="preserve"> ADDIN ZOTERO_ITEM CSL_CITATION {"citationID":"ODEXObPo","properties":{"formattedCitation":"[4]","plainCitation":"[4]","noteIndex":0},"citationItems":[{"id":86,"uris":["http://zotero.org/users/5057732/items/Z2X6WIHW"],"uri":["http://zotero.org/users/5057732/items/Z2X6WIHW"],"itemData":{"id":86,"type":"paper-conference","title":"Integration of Smart Home Technologies in a Health Monitoring System for the Elderly","container-title":"21st International Conference on Advanced Information Networking and Applications Workshops, 2007, AINAW '07","page":"820-825","volume":"2","source":"IEEE Xplore","event":"21st International Conference on Advanced Information Networking and Applications Workshops, 2007, AINAW '07","abstract":"Among older adults, the challenges of maintaining mobility and cognitive function make it increasingly difficult to remain living alone independently. As a result, many older adults are forced to seek residence in costly clinical institutions where they can receive constant medical supervision. A home-based automated system that monitors their health and well- being while remaining unobtrusive would provide them with a more comfortable and independent lifestyle, as well as more affordable care. This paper presents a smart home system for the elderly, developed by the Technology Assisted Friendly Environment for the Third Age (TAFETA) group. It introduces the sensor technologies integrated in the system and develops a framework for the processing and communication of the extracted information. It also considers the acceptability and implications of this technology from the perspective of the potential occupants.","DOI":"10.1109/AINAW.2007.209","author":[{"family":"Arcelus","given":"A."},{"family":"Jones","given":"M. H."},{"family":"Goubran","given":"R."},{"family":"Knoefel","given":"F."}],"issued":{"date-parts":[["2007",5]]}}}],"schema":"https://github.com/citation-style-language/schema/raw/master/csl-citation.json"} </w:instrText>
       </w:r>
       <w:r>
         <w:fldChar w:fldCharType="separate"/>
@@ -10286,29 +10247,19 @@
         <w:rPr>
           <w:noProof/>
         </w:rPr>
-        <w:t>[37]</w:t>
+        <w:t>[4]</w:t>
       </w:r>
       <w:r>
         <w:fldChar w:fldCharType="end"/>
       </w:r>
       <w:r>
-        <w:t>, the first dataset was used, but synthetically enhanced to add several properties such as the user activity other than call information and mobile phone usage. The second dataset has a limited but clear number of activities which are recognized and as such more readily usable. These, and similar, datasets can be used both for design and for testing. The range of activities recorded in these datasets and platforms limits the applicable scenarios. As such the data source should be chosen before the initial designs are done.</w:t>
-      </w:r>
-    </w:p>
-    <w:p>
-      <w:r>
-        <w:t>Secondly, how to analyze the incoming data. The part of the program analyzing this, or the middleware, is dependent on the type of incoming data. If fully detailed activity information is incoming, the middleware is not necessary since the any further analysis or manipulation can be directly performed on the data. However, when taking information from sensors, such a middleware has to be used to filter any interesting information.</w:t>
-      </w:r>
-    </w:p>
-    <w:p>
-      <w:r>
-        <w:t xml:space="preserve">The first solution is writing such a middleware from scratch. This is the most labor intense solution. However, if the other middleware are not easily implementable or require extensive rewrites, starting from scratch may actually require less work. In </w:t>
+        <w:t xml:space="preserve">, they did just that; they designed their own middleware. However, it cannot be used since it remains exactly that, a design. In </w:t>
       </w:r>
       <w:r>
         <w:fldChar w:fldCharType="begin"/>
       </w:r>
       <w:r>
-        <w:instrText xml:space="preserve"> ADDIN ZOTERO_ITEM CSL_CITATION {"citationID":"ODEXObPo","properties":{"formattedCitation":"[4]","plainCitation":"[4]","noteIndex":0},"citationItems":[{"id":86,"uris":["http://zotero.org/users/5057732/items/Z2X6WIHW"],"uri":["http://zotero.org/users/5057732/items/Z2X6WIHW"],"itemData":{"id":86,"type":"paper-conference","title":"Integration of Smart Home Technologies in a Health Monitoring System for the Elderly","container-title":"21st International Conference on Advanced Information Networking and Applications Workshops, 2007, AINAW '07","page":"820-825","volume":"2","source":"IEEE Xplore","event":"21st International Conference on Advanced Information Networking and Applications Workshops, 2007, AINAW '07","abstract":"Among older adults, the challenges of maintaining mobility and cognitive function make it increasingly difficult to remain living alone independently. As a result, many older adults are forced to seek residence in costly clinical institutions where they can receive constant medical supervision. A home-based automated system that monitors their health and well- being while remaining unobtrusive would provide them with a more comfortable and independent lifestyle, as well as more affordable care. This paper presents a smart home system for the elderly, developed by the Technology Assisted Friendly Environment for the Third Age (TAFETA) group. It introduces the sensor technologies integrated in the system and develops a framework for the processing and communication of the extracted information. It also considers the acceptability and implications of this technology from the perspective of the potential occupants.","DOI":"10.1109/AINAW.2007.209","author":[{"family":"Arcelus","given":"A."},{"family":"Jones","given":"M. H."},{"family":"Goubran","given":"R."},{"family":"Knoefel","given":"F."}],"issued":{"date-parts":[["2007",5]]}}}],"schema":"https://github.com/citation-style-language/schema/raw/master/csl-citation.json"} </w:instrText>
+        <w:instrText xml:space="preserve"> ADDIN ZOTERO_ITEM CSL_CITATION {"citationID":"VjZjm80z","properties":{"formattedCitation":"[27]","plainCitation":"[27]","noteIndex":0},"citationItems":[{"id":126,"uris":["http://zotero.org/users/5057732/items/6PJFE2PP"],"uri":["http://zotero.org/users/5057732/items/6PJFE2PP"],"itemData":{"id":126,"type":"paper-conference","title":"Context-aware services for ambient assisted living: A case-study","container-title":"2008 First International Symposium on Applied Sciences on Biomedical and Communication Technologies","page":"1-5","source":"IEEE Xplore","event":"2008 First International Symposium on Applied Sciences on Biomedical and Communication Technologies","abstract":"Ambient assisted living is a paradigm that promotes independency in the old age with the support of advanced technologies. Ambient home care systems (AHCS) are specially design for this purpose; they aim at minimizing the potential risks that living alone may suppose for an elder, thanks to their capability of gathering data of the user, inferring information about his activity and state, and taking decisions on it. In this paper, we present a number of context-aware services (heart rate monitoring, medication prompting, generation of agenda reminders, weather alerts, emergency notifications, etc.) for the elder and his caregivers. They run on the top of an AHCS, which collects data from a network of environmental, health and physical sensors. The AHCS follows a layered fusion architecture, formed by an in-home developed context acquisition framework and a context manager (customized on the Context Toolkit) that holds the inference and reasoning functionalities. On the deployed prototype, we analyze the suitability of the selected technical approach for ambient assisted living applications.","DOI":"10.1109/ISABEL.2008.4712593","shortTitle":"Context-aware services for ambient assisted living","author":[{"family":"Hristova","given":"A."},{"family":"Bernardos","given":"A. M."},{"family":"Casar","given":"J. R."}],"issued":{"date-parts":[["2008",10]]}}}],"schema":"https://github.com/citation-style-language/schema/raw/master/csl-citation.json"} </w:instrText>
       </w:r>
       <w:r>
         <w:fldChar w:fldCharType="separate"/>
@@ -10317,19 +10268,19 @@
         <w:rPr>
           <w:noProof/>
         </w:rPr>
-        <w:t>[4]</w:t>
+        <w:t>[27]</w:t>
       </w:r>
       <w:r>
         <w:fldChar w:fldCharType="end"/>
       </w:r>
       <w:r>
-        <w:t xml:space="preserve">, they did just that; they designed their own middleware. However, it cannot be used since it remains exactly that, a design. In </w:t>
+        <w:t xml:space="preserve">, however, they used an existing middleware </w:t>
       </w:r>
       <w:r>
         <w:fldChar w:fldCharType="begin"/>
       </w:r>
       <w:r>
-        <w:instrText xml:space="preserve"> ADDIN ZOTERO_ITEM CSL_CITATION {"citationID":"VjZjm80z","properties":{"formattedCitation":"[27]","plainCitation":"[27]","noteIndex":0},"citationItems":[{"id":126,"uris":["http://zotero.org/users/5057732/items/6PJFE2PP"],"uri":["http://zotero.org/users/5057732/items/6PJFE2PP"],"itemData":{"id":126,"type":"paper-conference","title":"Context-aware services for ambient assisted living: A case-study","container-title":"2008 First International Symposium on Applied Sciences on Biomedical and Communication Technologies","page":"1-5","source":"IEEE Xplore","event":"2008 First International Symposium on Applied Sciences on Biomedical and Communication Technologies","abstract":"Ambient assisted living is a paradigm that promotes independency in the old age with the support of advanced technologies. Ambient home care systems (AHCS) are specially design for this purpose; they aim at minimizing the potential risks that living alone may suppose for an elder, thanks to their capability of gathering data of the user, inferring information about his activity and state, and taking decisions on it. In this paper, we present a number of context-aware services (heart rate monitoring, medication prompting, generation of agenda reminders, weather alerts, emergency notifications, etc.) for the elder and his caregivers. They run on the top of an AHCS, which collects data from a network of environmental, health and physical sensors. The AHCS follows a layered fusion architecture, formed by an in-home developed context acquisition framework and a context manager (customized on the Context Toolkit) that holds the inference and reasoning functionalities. On the deployed prototype, we analyze the suitability of the selected technical approach for ambient assisted living applications.","DOI":"10.1109/ISABEL.2008.4712593","shortTitle":"Context-aware services for ambient assisted living","author":[{"family":"Hristova","given":"A."},{"family":"Bernardos","given":"A. M."},{"family":"Casar","given":"J. R."}],"issued":{"date-parts":[["2008",10]]}}}],"schema":"https://github.com/citation-style-language/schema/raw/master/csl-citation.json"} </w:instrText>
+        <w:instrText xml:space="preserve"> ADDIN ZOTERO_ITEM CSL_CITATION {"citationID":"P9Iii3Kq","properties":{"formattedCitation":"[39]","plainCitation":"[39]","noteIndex":0},"citationItems":[{"id":171,"uris":["http://zotero.org/users/5057732/items/KUSXZI2I"],"uri":["http://zotero.org/users/5057732/items/KUSXZI2I"],"itemData":{"id":171,"type":"paper-conference","title":"CASanDRA: A Framework to Provide Context Acquisition Services ANd Reasoning Algorithms for Ambient Intelligence Applications","container-title":"2009 International Conference on Parallel and Distributed Computing, Applications and Technologies","page":"372-377","source":"IEEE Xplore","event":"2009 International Conference on Parallel and Distributed Computing, Applications and Technologies","abstract":"The development of ambient intelligence (AmI) applications usually implies dealing with complex sensor access and context reasoning tasks, which may significantly slow down the application development cycle when vertically assumed. To face this issue, we present CASanDRA, a middleware which provides easily consumable context information about a given user and his environment, retrieving and fusing data from personal mobile devices and external sensors. The framework is built following a layered service oriented approach. The output data from every CASanDRA's layer are fully accessible through semantic interfaces; this allows AmI applications to retrieve raw context features, aggregated context data and complex `images of context', depending on their information needs. Moreover, different query modes -subscription, event-based, continuous and on-demand- are available. The current `mobile-assisted' version of CASanDRA is composed by a CASanDRA Server, developed on an applications container and hosting the system intelligence, and CASanDRA Lite, a mobile client bundling a set of sensor level acquisition services. How an AmI application may be effortlessly built on CASanDRA is described in the paper through the design of an `Ambient Home Care Monitor'.","DOI":"10.1109/PDCAT.2009.51","shortTitle":"CASanDRA","author":[{"family":"Bernardos","given":"A. M."},{"family":"Tarrío","given":"P."},{"family":"Casar","given":"J. R."}],"issued":{"date-parts":[["2009",12]]}}}],"schema":"https://github.com/citation-style-language/schema/raw/master/csl-citation.json"} </w:instrText>
       </w:r>
       <w:r>
         <w:fldChar w:fldCharType="separate"/>
@@ -10338,19 +10289,19 @@
         <w:rPr>
           <w:noProof/>
         </w:rPr>
-        <w:t>[27]</w:t>
+        <w:t>[39]</w:t>
       </w:r>
       <w:r>
         <w:fldChar w:fldCharType="end"/>
       </w:r>
       <w:r>
-        <w:t xml:space="preserve">, however, they used an existing middleware </w:t>
+        <w:t xml:space="preserve">. In combination with a context toolkit </w:t>
       </w:r>
       <w:r>
         <w:fldChar w:fldCharType="begin"/>
       </w:r>
       <w:r>
-        <w:instrText xml:space="preserve"> ADDIN ZOTERO_ITEM CSL_CITATION {"citationID":"P9Iii3Kq","properties":{"formattedCitation":"[39]","plainCitation":"[39]","noteIndex":0},"citationItems":[{"id":171,"uris":["http://zotero.org/users/5057732/items/KUSXZI2I"],"uri":["http://zotero.org/users/5057732/items/KUSXZI2I"],"itemData":{"id":171,"type":"paper-conference","title":"CASanDRA: A Framework to Provide Context Acquisition Services ANd Reasoning Algorithms for Ambient Intelligence Applications","container-title":"2009 International Conference on Parallel and Distributed Computing, Applications and Technologies","page":"372-377","source":"IEEE Xplore","event":"2009 International Conference on Parallel and Distributed Computing, Applications and Technologies","abstract":"The development of ambient intelligence (AmI) applications usually implies dealing with complex sensor access and context reasoning tasks, which may significantly slow down the application development cycle when vertically assumed. To face this issue, we present CASanDRA, a middleware which provides easily consumable context information about a given user and his environment, retrieving and fusing data from personal mobile devices and external sensors. The framework is built following a layered service oriented approach. The output data from every CASanDRA's layer are fully accessible through semantic interfaces; this allows AmI applications to retrieve raw context features, aggregated context data and complex `images of context', depending on their information needs. Moreover, different query modes -subscription, event-based, continuous and on-demand- are available. The current `mobile-assisted' version of CASanDRA is composed by a CASanDRA Server, developed on an applications container and hosting the system intelligence, and CASanDRA Lite, a mobile client bundling a set of sensor level acquisition services. How an AmI application may be effortlessly built on CASanDRA is described in the paper through the design of an `Ambient Home Care Monitor'.","DOI":"10.1109/PDCAT.2009.51","shortTitle":"CASanDRA","author":[{"family":"Bernardos","given":"A. M."},{"family":"Tarrío","given":"P."},{"family":"Casar","given":"J. R."}],"issued":{"date-parts":[["2009",12]]}}}],"schema":"https://github.com/citation-style-language/schema/raw/master/csl-citation.json"} </w:instrText>
+        <w:instrText xml:space="preserve"> ADDIN ZOTERO_ITEM CSL_CITATION {"citationID":"fPRcPQVR","properties":{"formattedCitation":"[47]","plainCitation":"[47]","noteIndex":0},"citationItems":[{"id":199,"uris":["http://zotero.org/users/5057732/items/AK6AQI93"],"uri":["http://zotero.org/users/5057732/items/AK6AQI93"],"itemData":{"id":199,"type":"paper-conference","title":"The Context Toolkit: Aiding the Development of Context-enabled Applications","container-title":"Proceedings of the SIGCHI Conference on Human Factors in Computing Systems","collection-title":"CHI '99","publisher":"ACM","publisher-place":"New York, NY, USA","page":"434–441","source":"ACM Digital Library","event-place":"New York, NY, USA","abstract":"Context-enabled applications are just emerging and promise\nricher interaction by taking environmental context into account.\nHowever, they are difficult to build due to their distributed\nnature and the use of unconventional sensors. The concepts of\ntoolkits and widget libraries in graphical user interfaces has been\ntremendously successtil, allowing programmers to leverage off\nexisting building blocks to build interactive systems more easily.\nWe introduce the concept of context widgets that mediate between\nthe environment and the application in the same way graphical\nwidgets mediate between the user and the application. We illustrate\nthe concept of context widgets with the beginnings of a widget\nlibrary we have developed for sensing presence, identity and\nactivity of people and things. We assess the success of our\napproach with two example context-enabled applications we have\nbuilt and an existing application to which we have added\ncontext-sensing capabilities.","URL":"http://doi.acm.org/10.1145/302979.303126","DOI":"10.1145/302979.303126","ISBN":"978-0-201-48559-2","shortTitle":"The Context Toolkit","author":[{"family":"Salber","given":"Daniel"},{"family":"Dey","given":"Anind K."},{"family":"Abowd","given":"Gregory D."}],"issued":{"date-parts":[["1999"]]},"accessed":{"date-parts":[["2018",8,3]]}}}],"schema":"https://github.com/citation-style-language/schema/raw/master/csl-citation.json"} </w:instrText>
       </w:r>
       <w:r>
         <w:fldChar w:fldCharType="separate"/>
@@ -10359,19 +10310,66 @@
         <w:rPr>
           <w:noProof/>
         </w:rPr>
+        <w:t>[47]</w:t>
+      </w:r>
+      <w:r>
+        <w:fldChar w:fldCharType="end"/>
+      </w:r>
+      <w:r>
+        <w:t xml:space="preserve">, also used in CybreMinder </w:t>
+      </w:r>
+      <w:r>
+        <w:fldChar w:fldCharType="begin"/>
+      </w:r>
+      <w:r>
+        <w:instrText xml:space="preserve"> ADDIN ZOTERO_ITEM CSL_CITATION {"citationID":"coMbV6Qy","properties":{"formattedCitation":"[38]","plainCitation":"[38]","noteIndex":0},"citationItems":[{"id":108,"uris":["http://zotero.org/users/5057732/items/D5VAWKCK"],"uri":["http://zotero.org/users/5057732/items/D5VAWKCK"],"itemData":{"id":108,"type":"paper-conference","title":"CybreMinder: A Context-Aware System for Supporting Reminders","container-title":"Handheld and Ubiquitous Computing","collection-title":"Lecture Notes in Computer Science","publisher":"Springer, Berlin, Heidelberg","page":"172-186","source":"link.springer.com","event":"International Symposium on Handheld and Ubiquitous Computing","abstract":"Current tools do not provide adequate support to users for handling reminders. The main reason for this is the lack of use of rich context that speci- fies when a reminder should be presented to its recipient. We describe Cybre- Minder, a prototype context-aware tool that supports users in sending and re- ceiving reminders that can be associated to richly described situations involving time, place and more sophisticated pieces of context. These situations better define when reminders should be delivered, enhancing our ability to deal with them more effectively. We describe how the tool is used and how it was devel- oped using our previously developed Context Toolkit infrastructure for context- aware computing.","URL":"https://link.springer.com/chapter/10.1007/3-540-39959-3_13","DOI":"10.1007/3-540-39959-3_13","ISBN":"978-3-540-41093-5","shortTitle":"CybreMinder","language":"en","author":[{"family":"Dey","given":"Anind K."},{"family":"Abowd","given":"Gregory D."}],"issued":{"date-parts":[["2000",9,25]]},"accessed":{"date-parts":[["2018",4,19]]}}}],"schema":"https://github.com/citation-style-language/schema/raw/master/csl-citation.json"} </w:instrText>
+      </w:r>
+      <w:r>
+        <w:fldChar w:fldCharType="separate"/>
+      </w:r>
+      <w:r>
+        <w:rPr>
+          <w:noProof/>
+        </w:rPr>
+        <w:t>[38]</w:t>
+      </w:r>
+      <w:r>
+        <w:fldChar w:fldCharType="end"/>
+      </w:r>
+      <w:r>
+        <w:t xml:space="preserve">. The CASanDRA framework </w:t>
+      </w:r>
+      <w:r>
+        <w:fldChar w:fldCharType="begin"/>
+      </w:r>
+      <w:r>
+        <w:instrText xml:space="preserve"> ADDIN ZOTERO_ITEM CSL_CITATION {"citationID":"OpDZ7wWD","properties":{"formattedCitation":"[39]","plainCitation":"[39]","noteIndex":0},"citationItems":[{"id":171,"uris":["http://zotero.org/users/5057732/items/KUSXZI2I"],"uri":["http://zotero.org/users/5057732/items/KUSXZI2I"],"itemData":{"id":171,"type":"paper-conference","title":"CASanDRA: A Framework to Provide Context Acquisition Services ANd Reasoning Algorithms for Ambient Intelligence Applications","container-title":"2009 International Conference on Parallel and Distributed Computing, Applications and Technologies","page":"372-377","source":"IEEE Xplore","event":"2009 International Conference on Parallel and Distributed Computing, Applications and Technologies","abstract":"The development of ambient intelligence (AmI) applications usually implies dealing with complex sensor access and context reasoning tasks, which may significantly slow down the application development cycle when vertically assumed. To face this issue, we present CASanDRA, a middleware which provides easily consumable context information about a given user and his environment, retrieving and fusing data from personal mobile devices and external sensors. The framework is built following a layered service oriented approach. The output data from every CASanDRA's layer are fully accessible through semantic interfaces; this allows AmI applications to retrieve raw context features, aggregated context data and complex `images of context', depending on their information needs. Moreover, different query modes -subscription, event-based, continuous and on-demand- are available. The current `mobile-assisted' version of CASanDRA is composed by a CASanDRA Server, developed on an applications container and hosting the system intelligence, and CASanDRA Lite, a mobile client bundling a set of sensor level acquisition services. How an AmI application may be effortlessly built on CASanDRA is described in the paper through the design of an `Ambient Home Care Monitor'.","DOI":"10.1109/PDCAT.2009.51","shortTitle":"CASanDRA","author":[{"family":"Bernardos","given":"A. M."},{"family":"Tarrío","given":"P."},{"family":"Casar","given":"J. R."}],"issued":{"date-parts":[["2009",12]]}}}],"schema":"https://github.com/citation-style-language/schema/raw/master/csl-citation.json"} </w:instrText>
+      </w:r>
+      <w:r>
+        <w:fldChar w:fldCharType="separate"/>
+      </w:r>
+      <w:r>
+        <w:rPr>
+          <w:noProof/>
+        </w:rPr>
         <w:t>[39]</w:t>
       </w:r>
       <w:r>
         <w:fldChar w:fldCharType="end"/>
       </w:r>
       <w:r>
-        <w:t xml:space="preserve">. In combination with a context toolkit </w:t>
+        <w:t>, however shows great promise since it’s actively used. However, up to this moment, 03-08, I have not been able to find the actual implementation. As such I have contacted the authors of the original paper and those of papers which used/referenced it.</w:t>
+      </w:r>
+    </w:p>
+    <w:p>
+      <w:r>
+        <w:t xml:space="preserve">Lastly, the most important aspect is the actual analysis. A wonderful starting point from within this research group is that of Tielman </w:t>
       </w:r>
       <w:r>
         <w:fldChar w:fldCharType="begin"/>
       </w:r>
       <w:r>
-        <w:instrText xml:space="preserve"> ADDIN ZOTERO_ITEM CSL_CITATION {"citationID":"fPRcPQVR","properties":{"formattedCitation":"[47]","plainCitation":"[47]","noteIndex":0},"citationItems":[{"id":199,"uris":["http://zotero.org/users/5057732/items/AK6AQI93"],"uri":["http://zotero.org/users/5057732/items/AK6AQI93"],"itemData":{"id":199,"type":"paper-conference","title":"The Context Toolkit: Aiding the Development of Context-enabled Applications","container-title":"Proceedings of the SIGCHI Conference on Human Factors in Computing Systems","collection-title":"CHI '99","publisher":"ACM","publisher-place":"New York, NY, USA","page":"434–441","source":"ACM Digital Library","event-place":"New York, NY, USA","abstract":"Context-enabled applications are just emerging and promise\nricher interaction by taking environmental context into account.\nHowever, they are difficult to build due to their distributed\nnature and the use of unconventional sensors. The concepts of\ntoolkits and widget libraries in graphical user interfaces has been\ntremendously successtil, allowing programmers to leverage off\nexisting building blocks to build interactive systems more easily.\nWe introduce the concept of context widgets that mediate between\nthe environment and the application in the same way graphical\nwidgets mediate between the user and the application. We illustrate\nthe concept of context widgets with the beginnings of a widget\nlibrary we have developed for sensing presence, identity and\nactivity of people and things. We assess the success of our\napproach with two example context-enabled applications we have\nbuilt and an existing application to which we have added\ncontext-sensing capabilities.","URL":"http://doi.acm.org/10.1145/302979.303126","DOI":"10.1145/302979.303126","ISBN":"978-0-201-48559-2","shortTitle":"The Context Toolkit","author":[{"family":"Salber","given":"Daniel"},{"family":"Dey","given":"Anind K."},{"family":"Abowd","given":"Gregory D."}],"issued":{"date-parts":[["1999"]]},"accessed":{"date-parts":[["2018",8,3]]}}}],"schema":"https://github.com/citation-style-language/schema/raw/master/csl-citation.json"} </w:instrText>
+        <w:instrText xml:space="preserve"> ADDIN ZOTERO_ITEM CSL_CITATION {"citationID":"iXAXvgo6","properties":{"formattedCitation":"[41]","plainCitation":"[41]","noteIndex":0},"citationItems":[{"id":187,"uris":["http://zotero.org/users/5057732/items/P92PX2WB"],"uri":["http://zotero.org/users/5057732/items/P92PX2WB"],"itemData":{"id":187,"type":"article-journal","title":"What should I do? Deriving norms from actions,values and context","page":"5","source":"Zotero","abstract":"Behavior support technology is increasingly used to assist people in daily life activities. To do this properly, it is important that the technology understands what really motivates people. What values underlie their actions, but also the inﬂuence of context, and how this can be translated to norms which govern behavior. In this paper, we expand a framework describing action hierarchies and values to include the role of context. Moreover, we present a method to derive speciﬁc norms for behavior from this information on actions, values and context. Behavior support technology can use this framework to reason about peoples ideal behavior, and so better offer personalized assistance.","language":"en","author":[{"family":"Tielman","given":"Myrthe L"},{"family":"Jonker","given":"Catholijn M"}]}}],"schema":"https://github.com/citation-style-language/schema/raw/master/csl-citation.json"} </w:instrText>
       </w:r>
       <w:r>
         <w:fldChar w:fldCharType="separate"/>
@@ -10380,109 +10378,17 @@
         <w:rPr>
           <w:noProof/>
         </w:rPr>
-        <w:t>[47]</w:t>
+        <w:t>[41]</w:t>
       </w:r>
       <w:r>
         <w:fldChar w:fldCharType="end"/>
       </w:r>
       <w:r>
-        <w:t xml:space="preserve">, also used in </w:t>
-      </w:r>
-      <w:proofErr w:type="spellStart"/>
-      <w:r>
-        <w:t>CybreMinder</w:t>
-      </w:r>
-      <w:proofErr w:type="spellEnd"/>
-      <w:r>
-        <w:t xml:space="preserve"> </w:t>
-      </w:r>
-      <w:r>
-        <w:fldChar w:fldCharType="begin"/>
-      </w:r>
-      <w:r>
-        <w:instrText xml:space="preserve"> ADDIN ZOTERO_ITEM CSL_CITATION {"citationID":"coMbV6Qy","properties":{"formattedCitation":"[38]","plainCitation":"[38]","noteIndex":0},"citationItems":[{"id":108,"uris":["http://zotero.org/users/5057732/items/D5VAWKCK"],"uri":["http://zotero.org/users/5057732/items/D5VAWKCK"],"itemData":{"id":108,"type":"paper-conference","title":"CybreMinder: A Context-Aware System for Supporting Reminders","container-title":"Handheld and Ubiquitous Computing","collection-title":"Lecture Notes in Computer Science","publisher":"Springer, Berlin, Heidelberg","page":"172-186","source":"link.springer.com","event":"International Symposium on Handheld and Ubiquitous Computing","abstract":"Current tools do not provide adequate support to users for handling reminders. The main reason for this is the lack of use of rich context that speci- fies when a reminder should be presented to its recipient. We describe Cybre- Minder, a prototype context-aware tool that supports users in sending and re- ceiving reminders that can be associated to richly described situations involving time, place and more sophisticated pieces of context. These situations better define when reminders should be delivered, enhancing our ability to deal with them more effectively. We describe how the tool is used and how it was devel- oped using our previously developed Context Toolkit infrastructure for context- aware computing.","URL":"https://link.springer.com/chapter/10.1007/3-540-39959-3_13","DOI":"10.1007/3-540-39959-3_13","ISBN":"978-3-540-41093-5","shortTitle":"CybreMinder","language":"en","author":[{"family":"Dey","given":"Anind K."},{"family":"Abowd","given":"Gregory D."}],"issued":{"date-parts":[["2000",9,25]]},"accessed":{"date-parts":[["2018",4,19]]}}}],"schema":"https://github.com/citation-style-language/schema/raw/master/csl-citation.json"} </w:instrText>
-      </w:r>
-      <w:r>
-        <w:fldChar w:fldCharType="separate"/>
-      </w:r>
-      <w:r>
-        <w:rPr>
-          <w:noProof/>
-        </w:rPr>
-        <w:t>[38]</w:t>
-      </w:r>
-      <w:r>
-        <w:fldChar w:fldCharType="end"/>
-      </w:r>
-      <w:r>
-        <w:t xml:space="preserve">. The </w:t>
-      </w:r>
-      <w:proofErr w:type="spellStart"/>
-      <w:r>
-        <w:t>CASanDRA</w:t>
-      </w:r>
-      <w:proofErr w:type="spellEnd"/>
-      <w:r>
-        <w:t xml:space="preserve"> framework </w:t>
-      </w:r>
-      <w:r>
-        <w:fldChar w:fldCharType="begin"/>
-      </w:r>
-      <w:r>
-        <w:instrText xml:space="preserve"> ADDIN ZOTERO_ITEM CSL_CITATION {"citationID":"OpDZ7wWD","properties":{"formattedCitation":"[39]","plainCitation":"[39]","noteIndex":0},"citationItems":[{"id":171,"uris":["http://zotero.org/users/5057732/items/KUSXZI2I"],"uri":["http://zotero.org/users/5057732/items/KUSXZI2I"],"itemData":{"id":171,"type":"paper-conference","title":"CASanDRA: A Framework to Provide Context Acquisition Services ANd Reasoning Algorithms for Ambient Intelligence Applications","container-title":"2009 International Conference on Parallel and Distributed Computing, Applications and Technologies","page":"372-377","source":"IEEE Xplore","event":"2009 International Conference on Parallel and Distributed Computing, Applications and Technologies","abstract":"The development of ambient intelligence (AmI) applications usually implies dealing with complex sensor access and context reasoning tasks, which may significantly slow down the application development cycle when vertically assumed. To face this issue, we present CASanDRA, a middleware which provides easily consumable context information about a given user and his environment, retrieving and fusing data from personal mobile devices and external sensors. The framework is built following a layered service oriented approach. The output data from every CASanDRA's layer are fully accessible through semantic interfaces; this allows AmI applications to retrieve raw context features, aggregated context data and complex `images of context', depending on their information needs. Moreover, different query modes -subscription, event-based, continuous and on-demand- are available. The current `mobile-assisted' version of CASanDRA is composed by a CASanDRA Server, developed on an applications container and hosting the system intelligence, and CASanDRA Lite, a mobile client bundling a set of sensor level acquisition services. How an AmI application may be effortlessly built on CASanDRA is described in the paper through the design of an `Ambient Home Care Monitor'.","DOI":"10.1109/PDCAT.2009.51","shortTitle":"CASanDRA","author":[{"family":"Bernardos","given":"A. M."},{"family":"Tarrío","given":"P."},{"family":"Casar","given":"J. R."}],"issued":{"date-parts":[["2009",12]]}}}],"schema":"https://github.com/citation-style-language/schema/raw/master/csl-citation.json"} </w:instrText>
-      </w:r>
-      <w:r>
-        <w:fldChar w:fldCharType="separate"/>
-      </w:r>
-      <w:r>
-        <w:rPr>
-          <w:noProof/>
-        </w:rPr>
-        <w:t>[39]</w:t>
-      </w:r>
-      <w:r>
-        <w:fldChar w:fldCharType="end"/>
-      </w:r>
-      <w:r>
-        <w:t xml:space="preserve">, however shows great promise since it’s actively used. However, up to this moment, 03-08, I have not been able to find the actual </w:t>
+        <w:t xml:space="preserve">. Combining its ideas of action hierarchies and values </w:t>
       </w:r>
       <w:r>
         <w:lastRenderedPageBreak/>
-        <w:t>implementation. As such I have contacted the authors of the original paper and those of papers which used/referenced it.</w:t>
-      </w:r>
-    </w:p>
-    <w:p>
-      <w:r>
-        <w:t xml:space="preserve">Lastly, the most important aspect is the actual analysis. A wonderful starting point from within this research group is that of </w:t>
-      </w:r>
-      <w:proofErr w:type="spellStart"/>
-      <w:r>
-        <w:t>Tielman</w:t>
-      </w:r>
-      <w:proofErr w:type="spellEnd"/>
-      <w:r>
-        <w:t xml:space="preserve"> </w:t>
-      </w:r>
-      <w:r>
-        <w:fldChar w:fldCharType="begin"/>
-      </w:r>
-      <w:r>
-        <w:instrText xml:space="preserve"> ADDIN ZOTERO_ITEM CSL_CITATION {"citationID":"iXAXvgo6","properties":{"formattedCitation":"[41]","plainCitation":"[41]","noteIndex":0},"citationItems":[{"id":187,"uris":["http://zotero.org/users/5057732/items/P92PX2WB"],"uri":["http://zotero.org/users/5057732/items/P92PX2WB"],"itemData":{"id":187,"type":"article-journal","title":"What should I do? Deriving norms from actions,values and context","page":"5","source":"Zotero","abstract":"Behavior support technology is increasingly used to assist people in daily life activities. To do this properly, it is important that the technology understands what really motivates people. What values underlie their actions, but also the inﬂuence of context, and how this can be translated to norms which govern behavior. In this paper, we expand a framework describing action hierarchies and values to include the role of context. Moreover, we present a method to derive speciﬁc norms for behavior from this information on actions, values and context. Behavior support technology can use this framework to reason about peoples ideal behavior, and so better offer personalized assistance.","language":"en","author":[{"family":"Tielman","given":"Myrthe L"},{"family":"Jonker","given":"Catholijn M"}]}}],"schema":"https://github.com/citation-style-language/schema/raw/master/csl-citation.json"} </w:instrText>
-      </w:r>
-      <w:r>
-        <w:fldChar w:fldCharType="separate"/>
-      </w:r>
-      <w:r>
-        <w:rPr>
-          <w:noProof/>
-        </w:rPr>
-        <w:t>[41]</w:t>
-      </w:r>
-      <w:r>
-        <w:fldChar w:fldCharType="end"/>
-      </w:r>
-      <w:r>
-        <w:t xml:space="preserve">. Combining its ideas of action hierarchies and values with that of goal reasoning </w:t>
+        <w:t xml:space="preserve">with that of goal reasoning </w:t>
       </w:r>
       <w:r>
         <w:fldChar w:fldCharType="begin"/>
@@ -10607,15 +10513,7 @@
         <w:jc w:val="left"/>
       </w:pPr>
       <w:r>
-        <w:t xml:space="preserve">Construct a middleware for data obtained through </w:t>
-      </w:r>
-      <w:proofErr w:type="spellStart"/>
-      <w:r>
-        <w:t>Olisto</w:t>
-      </w:r>
-      <w:proofErr w:type="spellEnd"/>
-      <w:r>
-        <w:t xml:space="preserve"> for later testing</w:t>
+        <w:t>Construct a middleware for data obtained through Olisto for later testing</w:t>
       </w:r>
     </w:p>
     <w:p>
@@ -10767,15 +10665,7 @@
         <w:fldChar w:fldCharType="end"/>
       </w:r>
       <w:r>
-        <w:t xml:space="preserve"> and </w:t>
-      </w:r>
-      <w:proofErr w:type="spellStart"/>
-      <w:r>
-        <w:t>Apriori</w:t>
-      </w:r>
-      <w:proofErr w:type="spellEnd"/>
-      <w:r>
-        <w:t xml:space="preserve"> </w:t>
+        <w:t xml:space="preserve"> and Apriori </w:t>
       </w:r>
       <w:r>
         <w:fldChar w:fldCharType="begin"/>
@@ -10817,27 +10707,17 @@
     </w:p>
     <w:p>
       <w:r>
-        <w:t>The algorithm works on any n-dimensional dataset by first performing an estimate to the initial mixture models</w:t>
-      </w:r>
-      <w:r>
-        <w:rPr>
-          <w:rStyle w:val="Voetnootmarkering"/>
-        </w:rPr>
-        <w:footnoteReference w:id="1"/>
-      </w:r>
-      <w:r>
-        <w:t xml:space="preserve">. </w:t>
+        <w:t>The algorithm works on any n-dimensional dataset by first performing an estimate (expectation) t</w:t>
+      </w:r>
+      <w:r>
+        <w:t xml:space="preserve">o the initial mixture models </w:t>
       </w:r>
       <w:bookmarkStart w:id="17" w:name="_GoBack"/>
-      <w:r>
-        <w:rPr>
-          <w:b/>
-        </w:rPr>
-        <w:t>E step – M step…</w:t>
-      </w:r>
       <w:bookmarkEnd w:id="17"/>
-    </w:p>
-    <w:p/>
+      <w:r>
+        <w:t>and iteratively improving (maximizing) the parameters of these models. These mixture models are probabilistic models describing subpopulations. As such they are not simply mutually exclusive sets and therefore the models allow for overlap.</w:t>
+      </w:r>
+    </w:p>
     <w:p/>
     <w:p/>
     <w:p>
@@ -10853,7 +10733,6 @@
         <w:rPr>
           <w:sz w:val="144"/>
         </w:rPr>
-        <w:lastRenderedPageBreak/>
         <w:br w:type="page"/>
       </w:r>
     </w:p>
@@ -10937,61 +10816,7 @@
           <w:sz w:val="20"/>
         </w:rPr>
         <w:tab/>
-        <w:t xml:space="preserve">T. </w:t>
-      </w:r>
-      <w:proofErr w:type="spellStart"/>
-      <w:r>
-        <w:rPr>
-          <w:rFonts w:ascii="Times New Roman" w:cs="Times New Roman"/>
-          <w:color w:val="000000"/>
-          <w:sz w:val="20"/>
-        </w:rPr>
-        <w:t>Okoshi</w:t>
-      </w:r>
-      <w:proofErr w:type="spellEnd"/>
-      <w:r>
-        <w:rPr>
-          <w:rFonts w:ascii="Times New Roman" w:cs="Times New Roman"/>
-          <w:color w:val="000000"/>
-          <w:sz w:val="20"/>
-        </w:rPr>
-        <w:t xml:space="preserve">, H. Nozaki, J. Nakazawa, H. </w:t>
-      </w:r>
-      <w:proofErr w:type="spellStart"/>
-      <w:r>
-        <w:rPr>
-          <w:rFonts w:ascii="Times New Roman" w:cs="Times New Roman"/>
-          <w:color w:val="000000"/>
-          <w:sz w:val="20"/>
-        </w:rPr>
-        <w:t>Tokuda</w:t>
-      </w:r>
-      <w:proofErr w:type="spellEnd"/>
-      <w:r>
-        <w:rPr>
-          <w:rFonts w:ascii="Times New Roman" w:cs="Times New Roman"/>
-          <w:color w:val="000000"/>
-          <w:sz w:val="20"/>
-        </w:rPr>
-        <w:t xml:space="preserve">, J. Ramos, and A. K. </w:t>
-      </w:r>
-      <w:proofErr w:type="spellStart"/>
-      <w:r>
-        <w:rPr>
-          <w:rFonts w:ascii="Times New Roman" w:cs="Times New Roman"/>
-          <w:color w:val="000000"/>
-          <w:sz w:val="20"/>
-        </w:rPr>
-        <w:t>Dey</w:t>
-      </w:r>
-      <w:proofErr w:type="spellEnd"/>
-      <w:r>
-        <w:rPr>
-          <w:rFonts w:ascii="Times New Roman" w:cs="Times New Roman"/>
-          <w:color w:val="000000"/>
-          <w:sz w:val="20"/>
-        </w:rPr>
-        <w:t xml:space="preserve">, “Towards attention-aware adaptive notification on smart phones,” </w:t>
+        <w:t xml:space="preserve">T. Okoshi, H. Nozaki, J. Nakazawa, H. Tokuda, J. Ramos, and A. K. Dey, “Towards attention-aware adaptive notification on smart phones,” </w:t>
       </w:r>
       <w:r>
         <w:rPr>
@@ -11001,29 +10826,7 @@
           <w:color w:val="000000"/>
           <w:sz w:val="20"/>
         </w:rPr>
-        <w:t xml:space="preserve">Pervasive Mob. </w:t>
-      </w:r>
-      <w:proofErr w:type="spellStart"/>
-      <w:r>
-        <w:rPr>
-          <w:rFonts w:ascii="Times New Roman" w:cs="Times New Roman"/>
-          <w:i/>
-          <w:iCs/>
-          <w:color w:val="000000"/>
-          <w:sz w:val="20"/>
-        </w:rPr>
-        <w:t>Comput</w:t>
-      </w:r>
-      <w:proofErr w:type="spellEnd"/>
-      <w:r>
-        <w:rPr>
-          <w:rFonts w:ascii="Times New Roman" w:cs="Times New Roman"/>
-          <w:i/>
-          <w:iCs/>
-          <w:color w:val="000000"/>
-          <w:sz w:val="20"/>
-        </w:rPr>
-        <w:t>.</w:t>
+        <w:t>Pervasive Mob. Comput.</w:t>
       </w:r>
       <w:r>
         <w:rPr>
@@ -11061,61 +10864,7 @@
           <w:sz w:val="20"/>
         </w:rPr>
         <w:tab/>
-        <w:t xml:space="preserve">L. S. </w:t>
-      </w:r>
-      <w:proofErr w:type="spellStart"/>
-      <w:r>
-        <w:rPr>
-          <w:rFonts w:ascii="Times New Roman" w:cs="Times New Roman"/>
-          <w:color w:val="000000"/>
-          <w:sz w:val="20"/>
-        </w:rPr>
-        <w:t>Shafti</w:t>
-      </w:r>
-      <w:proofErr w:type="spellEnd"/>
-      <w:r>
-        <w:rPr>
-          <w:rFonts w:ascii="Times New Roman" w:cs="Times New Roman"/>
-          <w:color w:val="000000"/>
-          <w:sz w:val="20"/>
-        </w:rPr>
-        <w:t>, P. A. Haya, M. García-</w:t>
-      </w:r>
-      <w:proofErr w:type="spellStart"/>
-      <w:r>
-        <w:rPr>
-          <w:rFonts w:ascii="Times New Roman" w:cs="Times New Roman"/>
-          <w:color w:val="000000"/>
-          <w:sz w:val="20"/>
-        </w:rPr>
-        <w:t>Herranz</w:t>
-      </w:r>
-      <w:proofErr w:type="spellEnd"/>
-      <w:r>
-        <w:rPr>
-          <w:rFonts w:ascii="Times New Roman" w:cs="Times New Roman"/>
-          <w:color w:val="000000"/>
-          <w:sz w:val="20"/>
-        </w:rPr>
-        <w:t xml:space="preserve">, and X. </w:t>
-      </w:r>
-      <w:proofErr w:type="spellStart"/>
-      <w:r>
-        <w:rPr>
-          <w:rFonts w:ascii="Times New Roman" w:cs="Times New Roman"/>
-          <w:color w:val="000000"/>
-          <w:sz w:val="20"/>
-        </w:rPr>
-        <w:t>Alamán</w:t>
-      </w:r>
-      <w:proofErr w:type="spellEnd"/>
-      <w:r>
-        <w:rPr>
-          <w:rFonts w:ascii="Times New Roman" w:cs="Times New Roman"/>
-          <w:color w:val="000000"/>
-          <w:sz w:val="20"/>
-        </w:rPr>
-        <w:t xml:space="preserve">, “Personal Ambient Intelligent Reminder for People with Cognitive Disabilities,” in </w:t>
+        <w:t xml:space="preserve">L. S. Shafti, P. A. Haya, M. García-Herranz, and X. Alamán, “Personal Ambient Intelligent Reminder for People with Cognitive Disabilities,” in </w:t>
       </w:r>
       <w:r>
         <w:rPr>
@@ -11163,25 +10912,7 @@
           <w:sz w:val="20"/>
         </w:rPr>
         <w:tab/>
-        <w:t xml:space="preserve">J. K. </w:t>
-      </w:r>
-      <w:proofErr w:type="spellStart"/>
-      <w:r>
-        <w:rPr>
-          <w:rFonts w:ascii="Times New Roman" w:cs="Times New Roman"/>
-          <w:color w:val="000000"/>
-          <w:sz w:val="20"/>
-        </w:rPr>
-        <w:t>Zao</w:t>
-      </w:r>
-      <w:proofErr w:type="spellEnd"/>
-      <w:r>
-        <w:rPr>
-          <w:rFonts w:ascii="Times New Roman" w:cs="Times New Roman"/>
-          <w:color w:val="000000"/>
-          <w:sz w:val="20"/>
-        </w:rPr>
-        <w:t xml:space="preserve">, M. Y. Wang, P. Tsai, and J. W. S. Liu, “Smart phone based medicine in-take scheduler, reminder and monitor,” in </w:t>
+        <w:t xml:space="preserve">J. K. Zao, M. Y. Wang, P. Tsai, and J. W. S. Liu, “Smart phone based medicine in-take scheduler, reminder and monitor,” in </w:t>
       </w:r>
       <w:r>
         <w:rPr>
@@ -11229,61 +10960,7 @@
           <w:sz w:val="20"/>
         </w:rPr>
         <w:tab/>
-        <w:t xml:space="preserve">A. </w:t>
-      </w:r>
-      <w:proofErr w:type="spellStart"/>
-      <w:r>
-        <w:rPr>
-          <w:rFonts w:ascii="Times New Roman" w:cs="Times New Roman"/>
-          <w:color w:val="000000"/>
-          <w:sz w:val="20"/>
-        </w:rPr>
-        <w:t>Arcelus</w:t>
-      </w:r>
-      <w:proofErr w:type="spellEnd"/>
-      <w:r>
-        <w:rPr>
-          <w:rFonts w:ascii="Times New Roman" w:cs="Times New Roman"/>
-          <w:color w:val="000000"/>
-          <w:sz w:val="20"/>
-        </w:rPr>
-        <w:t xml:space="preserve">, M. H. Jones, R. </w:t>
-      </w:r>
-      <w:proofErr w:type="spellStart"/>
-      <w:r>
-        <w:rPr>
-          <w:rFonts w:ascii="Times New Roman" w:cs="Times New Roman"/>
-          <w:color w:val="000000"/>
-          <w:sz w:val="20"/>
-        </w:rPr>
-        <w:t>Goubran</w:t>
-      </w:r>
-      <w:proofErr w:type="spellEnd"/>
-      <w:r>
-        <w:rPr>
-          <w:rFonts w:ascii="Times New Roman" w:cs="Times New Roman"/>
-          <w:color w:val="000000"/>
-          <w:sz w:val="20"/>
-        </w:rPr>
-        <w:t xml:space="preserve">, and F. </w:t>
-      </w:r>
-      <w:proofErr w:type="spellStart"/>
-      <w:r>
-        <w:rPr>
-          <w:rFonts w:ascii="Times New Roman" w:cs="Times New Roman"/>
-          <w:color w:val="000000"/>
-          <w:sz w:val="20"/>
-        </w:rPr>
-        <w:t>Knoefel</w:t>
-      </w:r>
-      <w:proofErr w:type="spellEnd"/>
-      <w:r>
-        <w:rPr>
-          <w:rFonts w:ascii="Times New Roman" w:cs="Times New Roman"/>
-          <w:color w:val="000000"/>
-          <w:sz w:val="20"/>
-        </w:rPr>
-        <w:t xml:space="preserve">, “Integration of Smart Home Technologies in a Health Monitoring System for the Elderly,” in </w:t>
+        <w:t xml:space="preserve">A. Arcelus, M. H. Jones, R. Goubran, and F. Knoefel, “Integration of Smart Home Technologies in a Health Monitoring System for the Elderly,” in </w:t>
       </w:r>
       <w:r>
         <w:rPr>
@@ -11331,25 +11008,7 @@
           <w:sz w:val="20"/>
         </w:rPr>
         <w:tab/>
-        <w:t xml:space="preserve">W. </w:t>
-      </w:r>
-      <w:proofErr w:type="spellStart"/>
-      <w:r>
-        <w:rPr>
-          <w:rFonts w:ascii="Times New Roman" w:cs="Times New Roman"/>
-          <w:color w:val="000000"/>
-          <w:sz w:val="20"/>
-        </w:rPr>
-        <w:t>Jih</w:t>
-      </w:r>
-      <w:proofErr w:type="spellEnd"/>
-      <w:r>
-        <w:rPr>
-          <w:rFonts w:ascii="Times New Roman" w:cs="Times New Roman"/>
-          <w:color w:val="000000"/>
-          <w:sz w:val="20"/>
-        </w:rPr>
-        <w:t>, J. Y. Hsu, and T.-M. Tsai, “Context-Aware Service Integration for Elderly Care in A Smart Environment,” 2006.</w:t>
+        <w:t>W. Jih, J. Y. Hsu, and T.-M. Tsai, “Context-Aware Service Integration for Elderly Care in A Smart Environment,” 2006.</w:t>
       </w:r>
     </w:p>
     <w:p>
@@ -11379,43 +11038,7 @@
           <w:sz w:val="20"/>
         </w:rPr>
         <w:tab/>
-        <w:t xml:space="preserve">N. </w:t>
-      </w:r>
-      <w:proofErr w:type="spellStart"/>
-      <w:r>
-        <w:rPr>
-          <w:rFonts w:ascii="Times New Roman" w:cs="Times New Roman"/>
-          <w:color w:val="000000"/>
-          <w:sz w:val="20"/>
-        </w:rPr>
-        <w:t>Mitabe</w:t>
-      </w:r>
-      <w:proofErr w:type="spellEnd"/>
-      <w:r>
-        <w:rPr>
-          <w:rFonts w:ascii="Times New Roman" w:cs="Times New Roman"/>
-          <w:color w:val="000000"/>
-          <w:sz w:val="20"/>
-        </w:rPr>
-        <w:t xml:space="preserve"> and N. </w:t>
-      </w:r>
-      <w:proofErr w:type="spellStart"/>
-      <w:r>
-        <w:rPr>
-          <w:rFonts w:ascii="Times New Roman" w:cs="Times New Roman"/>
-          <w:color w:val="000000"/>
-          <w:sz w:val="20"/>
-        </w:rPr>
-        <w:t>Shinomiya</w:t>
-      </w:r>
-      <w:proofErr w:type="spellEnd"/>
-      <w:r>
-        <w:rPr>
-          <w:rFonts w:ascii="Times New Roman" w:cs="Times New Roman"/>
-          <w:color w:val="000000"/>
-          <w:sz w:val="20"/>
-        </w:rPr>
-        <w:t xml:space="preserve">, “Support system for elderly care with ambient sensors in indoor environment,” in </w:t>
+        <w:t xml:space="preserve">N. Mitabe and N. Shinomiya, “Support system for elderly care with ambient sensors in indoor environment,” in </w:t>
       </w:r>
       <w:r>
         <w:rPr>
@@ -11463,79 +11086,7 @@
           <w:sz w:val="20"/>
         </w:rPr>
         <w:tab/>
-        <w:t xml:space="preserve">M. </w:t>
-      </w:r>
-      <w:proofErr w:type="spellStart"/>
-      <w:r>
-        <w:rPr>
-          <w:rFonts w:ascii="Times New Roman" w:cs="Times New Roman"/>
-          <w:color w:val="000000"/>
-          <w:sz w:val="20"/>
-        </w:rPr>
-        <w:t>Neerincx</w:t>
-      </w:r>
-      <w:proofErr w:type="spellEnd"/>
-      <w:r>
-        <w:rPr>
-          <w:rFonts w:ascii="Times New Roman" w:cs="Times New Roman"/>
-          <w:color w:val="000000"/>
-          <w:sz w:val="20"/>
-        </w:rPr>
-        <w:t xml:space="preserve">, M. </w:t>
-      </w:r>
-      <w:proofErr w:type="spellStart"/>
-      <w:r>
-        <w:rPr>
-          <w:rFonts w:ascii="Times New Roman" w:cs="Times New Roman"/>
-          <w:color w:val="000000"/>
-          <w:sz w:val="20"/>
-        </w:rPr>
-        <w:t>Tielman</w:t>
-      </w:r>
-      <w:proofErr w:type="spellEnd"/>
-      <w:r>
-        <w:rPr>
-          <w:rFonts w:ascii="Times New Roman" w:cs="Times New Roman"/>
-          <w:color w:val="000000"/>
-          <w:sz w:val="20"/>
-        </w:rPr>
-        <w:t xml:space="preserve">, C. </w:t>
-      </w:r>
-      <w:proofErr w:type="spellStart"/>
-      <w:r>
-        <w:rPr>
-          <w:rFonts w:ascii="Times New Roman" w:cs="Times New Roman"/>
-          <w:color w:val="000000"/>
-          <w:sz w:val="20"/>
-        </w:rPr>
-        <w:t>Horsch</w:t>
-      </w:r>
-      <w:proofErr w:type="spellEnd"/>
-      <w:r>
-        <w:rPr>
-          <w:rFonts w:ascii="Times New Roman" w:cs="Times New Roman"/>
-          <w:color w:val="000000"/>
-          <w:sz w:val="20"/>
-        </w:rPr>
-        <w:t xml:space="preserve">, W.-P. Brinkman, K. Bosch, and R. J. </w:t>
-      </w:r>
-      <w:proofErr w:type="spellStart"/>
-      <w:r>
-        <w:rPr>
-          <w:rFonts w:ascii="Times New Roman" w:cs="Times New Roman"/>
-          <w:color w:val="000000"/>
-          <w:sz w:val="20"/>
-        </w:rPr>
-        <w:t>Beun</w:t>
-      </w:r>
-      <w:proofErr w:type="spellEnd"/>
-      <w:r>
-        <w:rPr>
-          <w:rFonts w:ascii="Times New Roman" w:cs="Times New Roman"/>
-          <w:color w:val="000000"/>
-          <w:sz w:val="20"/>
-        </w:rPr>
-        <w:t>, “Virtual Health Agents,” 2015.</w:t>
+        <w:t>M. Neerincx, M. Tielman, C. Horsch, W.-P. Brinkman, K. Bosch, and R. J. Beun, “Virtual Health Agents,” 2015.</w:t>
       </w:r>
     </w:p>
     <w:p>
@@ -11565,25 +11116,7 @@
           <w:sz w:val="20"/>
         </w:rPr>
         <w:tab/>
-        <w:t xml:space="preserve">M. B. van </w:t>
-      </w:r>
-      <w:proofErr w:type="spellStart"/>
-      <w:r>
-        <w:rPr>
-          <w:rFonts w:ascii="Times New Roman" w:cs="Times New Roman"/>
-          <w:color w:val="000000"/>
-          <w:sz w:val="20"/>
-        </w:rPr>
-        <w:t>Riemsdijk</w:t>
-      </w:r>
-      <w:proofErr w:type="spellEnd"/>
-      <w:r>
-        <w:rPr>
-          <w:rFonts w:ascii="Times New Roman" w:cs="Times New Roman"/>
-          <w:color w:val="000000"/>
-          <w:sz w:val="20"/>
-        </w:rPr>
-        <w:t xml:space="preserve">, C. M. Jonker, and V. Lesser, “Creating Socially Adaptive Electronic Partners: Interaction, Reasoning and Ethical Challenges,” in </w:t>
+        <w:t xml:space="preserve">M. B. van Riemsdijk, C. M. Jonker, and V. Lesser, “Creating Socially Adaptive Electronic Partners: Interaction, Reasoning and Ethical Challenges,” in </w:t>
       </w:r>
       <w:r>
         <w:rPr>
@@ -11641,43 +11174,7 @@
           <w:sz w:val="20"/>
         </w:rPr>
         <w:tab/>
-        <w:t xml:space="preserve">M. S. </w:t>
-      </w:r>
-      <w:proofErr w:type="spellStart"/>
-      <w:r>
-        <w:rPr>
-          <w:rFonts w:ascii="Times New Roman" w:cs="Times New Roman"/>
-          <w:color w:val="000000"/>
-          <w:sz w:val="20"/>
-        </w:rPr>
-        <w:t>Kließ</w:t>
-      </w:r>
-      <w:proofErr w:type="spellEnd"/>
-      <w:r>
-        <w:rPr>
-          <w:rFonts w:ascii="Times New Roman" w:cs="Times New Roman"/>
-          <w:color w:val="000000"/>
-          <w:sz w:val="20"/>
-        </w:rPr>
-        <w:t xml:space="preserve"> and M. B. van </w:t>
-      </w:r>
-      <w:proofErr w:type="spellStart"/>
-      <w:r>
-        <w:rPr>
-          <w:rFonts w:ascii="Times New Roman" w:cs="Times New Roman"/>
-          <w:color w:val="000000"/>
-          <w:sz w:val="20"/>
-        </w:rPr>
-        <w:t>Riemsdijk</w:t>
-      </w:r>
-      <w:proofErr w:type="spellEnd"/>
-      <w:r>
-        <w:rPr>
-          <w:rFonts w:ascii="Times New Roman" w:cs="Times New Roman"/>
-          <w:color w:val="000000"/>
-          <w:sz w:val="20"/>
-        </w:rPr>
-        <w:t>, “Requirements for a Temporal Logic of Daily Activities for Supportive Technology.”</w:t>
+        <w:t>M. S. Kließ and M. B. van Riemsdijk, “Requirements for a Temporal Logic of Daily Activities for Supportive Technology.”</w:t>
       </w:r>
     </w:p>
     <w:p>
@@ -11707,43 +11204,7 @@
           <w:sz w:val="20"/>
         </w:rPr>
         <w:tab/>
-        <w:t xml:space="preserve">P. </w:t>
-      </w:r>
-      <w:proofErr w:type="spellStart"/>
-      <w:r>
-        <w:rPr>
-          <w:rFonts w:ascii="Times New Roman" w:cs="Times New Roman"/>
-          <w:color w:val="000000"/>
-          <w:sz w:val="20"/>
-        </w:rPr>
-        <w:t>Pasotti</w:t>
-      </w:r>
-      <w:proofErr w:type="spellEnd"/>
-      <w:r>
-        <w:rPr>
-          <w:rFonts w:ascii="Times New Roman" w:cs="Times New Roman"/>
-          <w:color w:val="000000"/>
-          <w:sz w:val="20"/>
-        </w:rPr>
-        <w:t xml:space="preserve">, M. B. van </w:t>
-      </w:r>
-      <w:proofErr w:type="spellStart"/>
-      <w:r>
-        <w:rPr>
-          <w:rFonts w:ascii="Times New Roman" w:cs="Times New Roman"/>
-          <w:color w:val="000000"/>
-          <w:sz w:val="20"/>
-        </w:rPr>
-        <w:t>Riemsdijk</w:t>
-      </w:r>
-      <w:proofErr w:type="spellEnd"/>
-      <w:r>
-        <w:rPr>
-          <w:rFonts w:ascii="Times New Roman" w:cs="Times New Roman"/>
-          <w:color w:val="000000"/>
-          <w:sz w:val="20"/>
-        </w:rPr>
-        <w:t xml:space="preserve">, and C. M. Jonker, “Representing human habits: towards a habit support agent,” in </w:t>
+        <w:t xml:space="preserve">P. Pasotti, M. B. van Riemsdijk, and C. M. Jonker, “Representing human habits: towards a habit support agent,” in </w:t>
       </w:r>
       <w:r>
         <w:rPr>
@@ -11791,61 +11252,7 @@
           <w:sz w:val="20"/>
         </w:rPr>
         <w:tab/>
-        <w:t xml:space="preserve">P. </w:t>
-      </w:r>
-      <w:proofErr w:type="spellStart"/>
-      <w:r>
-        <w:rPr>
-          <w:rFonts w:ascii="Times New Roman" w:cs="Times New Roman"/>
-          <w:color w:val="000000"/>
-          <w:sz w:val="20"/>
-        </w:rPr>
-        <w:t>Pasotti</w:t>
-      </w:r>
-      <w:proofErr w:type="spellEnd"/>
-      <w:r>
-        <w:rPr>
-          <w:rFonts w:ascii="Times New Roman" w:cs="Times New Roman"/>
-          <w:color w:val="000000"/>
-          <w:sz w:val="20"/>
-        </w:rPr>
-        <w:t xml:space="preserve">, C. M. Jonker, and M. B. van </w:t>
-      </w:r>
-      <w:proofErr w:type="spellStart"/>
-      <w:r>
-        <w:rPr>
-          <w:rFonts w:ascii="Times New Roman" w:cs="Times New Roman"/>
-          <w:color w:val="000000"/>
-          <w:sz w:val="20"/>
-        </w:rPr>
-        <w:t>Riemsdijk</w:t>
-      </w:r>
-      <w:proofErr w:type="spellEnd"/>
-      <w:r>
-        <w:rPr>
-          <w:rFonts w:ascii="Times New Roman" w:cs="Times New Roman"/>
-          <w:color w:val="000000"/>
-          <w:sz w:val="20"/>
-        </w:rPr>
-        <w:t xml:space="preserve">, “Towards a </w:t>
-      </w:r>
-      <w:proofErr w:type="spellStart"/>
-      <w:r>
-        <w:rPr>
-          <w:rFonts w:ascii="Times New Roman" w:cs="Times New Roman"/>
-          <w:color w:val="000000"/>
-          <w:sz w:val="20"/>
-        </w:rPr>
-        <w:t>formalisation</w:t>
-      </w:r>
-      <w:proofErr w:type="spellEnd"/>
-      <w:r>
-        <w:rPr>
-          <w:rFonts w:ascii="Times New Roman" w:cs="Times New Roman"/>
-          <w:color w:val="000000"/>
-          <w:sz w:val="20"/>
-        </w:rPr>
-        <w:t xml:space="preserve"> of Action Identiﬁcation Hierarchies∗.”</w:t>
+        <w:t>P. Pasotti, C. M. Jonker, and M. B. van Riemsdijk, “Towards a formalisation of Action Identiﬁcation Hierarchies∗.”</w:t>
       </w:r>
     </w:p>
     <w:p>
@@ -11875,27 +11282,8 @@
           <w:sz w:val="20"/>
         </w:rPr>
         <w:tab/>
-        <w:t>“</w:t>
-      </w:r>
-      <w:proofErr w:type="spellStart"/>
-      <w:r>
-        <w:rPr>
-          <w:rFonts w:ascii="Times New Roman" w:cs="Times New Roman"/>
-          <w:color w:val="000000"/>
-          <w:sz w:val="20"/>
-        </w:rPr>
-        <w:t>Olisto</w:t>
-      </w:r>
-      <w:proofErr w:type="spellEnd"/>
-      <w:r>
-        <w:rPr>
-          <w:rFonts w:ascii="Times New Roman" w:cs="Times New Roman"/>
-          <w:color w:val="000000"/>
-          <w:sz w:val="20"/>
-        </w:rPr>
-        <w:t xml:space="preserve"> makes smart thing smarter, according to your rules.,” </w:t>
-      </w:r>
-      <w:proofErr w:type="spellStart"/>
+        <w:t xml:space="preserve">“Olisto makes smart thing smarter, according to your rules.,” </w:t>
+      </w:r>
       <w:r>
         <w:rPr>
           <w:rFonts w:ascii="Times New Roman" w:cs="Times New Roman"/>
@@ -11906,7 +11294,6 @@
         </w:rPr>
         <w:t>Olisto</w:t>
       </w:r>
-      <w:proofErr w:type="spellEnd"/>
       <w:r>
         <w:rPr>
           <w:rFonts w:ascii="Times New Roman" w:cs="Times New Roman"/>
@@ -12063,25 +11450,7 @@
           <w:sz w:val="20"/>
         </w:rPr>
         <w:tab/>
-        <w:t>“</w:t>
-      </w:r>
-      <w:proofErr w:type="spellStart"/>
-      <w:r>
-        <w:rPr>
-          <w:rFonts w:ascii="Times New Roman" w:cs="Times New Roman"/>
-          <w:color w:val="000000"/>
-          <w:sz w:val="20"/>
-        </w:rPr>
-        <w:t>Timeful</w:t>
-      </w:r>
-      <w:proofErr w:type="spellEnd"/>
-      <w:r>
-        <w:rPr>
-          <w:rFonts w:ascii="Times New Roman" w:cs="Times New Roman"/>
-          <w:color w:val="000000"/>
-          <w:sz w:val="20"/>
-        </w:rPr>
-        <w:t xml:space="preserve">,” </w:t>
+        <w:t xml:space="preserve">“Timeful,” </w:t>
       </w:r>
       <w:r>
         <w:rPr>
@@ -12186,43 +11555,7 @@
           <w:sz w:val="20"/>
         </w:rPr>
         <w:tab/>
-        <w:t xml:space="preserve">F. </w:t>
-      </w:r>
-      <w:proofErr w:type="spellStart"/>
-      <w:r>
-        <w:rPr>
-          <w:rFonts w:ascii="Times New Roman" w:cs="Times New Roman"/>
-          <w:color w:val="000000"/>
-          <w:sz w:val="20"/>
-        </w:rPr>
-        <w:t>Kargl</w:t>
-      </w:r>
-      <w:proofErr w:type="spellEnd"/>
-      <w:r>
-        <w:rPr>
-          <w:rFonts w:ascii="Times New Roman" w:cs="Times New Roman"/>
-          <w:color w:val="000000"/>
-          <w:sz w:val="20"/>
-        </w:rPr>
-        <w:t xml:space="preserve">, B. Dong, T. </w:t>
-      </w:r>
-      <w:proofErr w:type="spellStart"/>
-      <w:r>
-        <w:rPr>
-          <w:rFonts w:ascii="Times New Roman" w:cs="Times New Roman"/>
-          <w:color w:val="000000"/>
-          <w:sz w:val="20"/>
-        </w:rPr>
-        <w:t>Illmann</w:t>
-      </w:r>
-      <w:proofErr w:type="spellEnd"/>
-      <w:r>
-        <w:rPr>
-          <w:rFonts w:ascii="Times New Roman" w:cs="Times New Roman"/>
-          <w:color w:val="000000"/>
-          <w:sz w:val="20"/>
-        </w:rPr>
-        <w:t xml:space="preserve">, and M. Weber, </w:t>
+        <w:t xml:space="preserve">F. Kargl, B. Dong, T. Illmann, and M. Weber, </w:t>
       </w:r>
       <w:r>
         <w:rPr>
@@ -12300,25 +11633,7 @@
           <w:sz w:val="20"/>
         </w:rPr>
         <w:tab/>
-        <w:t xml:space="preserve">Jason F. </w:t>
-      </w:r>
-      <w:proofErr w:type="spellStart"/>
-      <w:r>
-        <w:rPr>
-          <w:rFonts w:ascii="Times New Roman" w:cs="Times New Roman"/>
-          <w:color w:val="000000"/>
-          <w:sz w:val="20"/>
-        </w:rPr>
-        <w:t>Hunzinger</w:t>
-      </w:r>
-      <w:proofErr w:type="spellEnd"/>
-      <w:r>
-        <w:rPr>
-          <w:rFonts w:ascii="Times New Roman" w:cs="Times New Roman"/>
-          <w:color w:val="000000"/>
-          <w:sz w:val="20"/>
-        </w:rPr>
-        <w:t>, “Location specific reminders for wireless mobiles,” 15-Nov-2001.</w:t>
+        <w:t>Jason F. Hunzinger, “Location specific reminders for wireless mobiles,” 15-Nov-2001.</w:t>
       </w:r>
     </w:p>
     <w:p>
@@ -12378,25 +11693,7 @@
           <w:sz w:val="20"/>
         </w:rPr>
         <w:tab/>
-        <w:t xml:space="preserve">S. W. Kim, M. C. Kim, S. H. Park, Y. K. </w:t>
-      </w:r>
-      <w:proofErr w:type="spellStart"/>
-      <w:r>
-        <w:rPr>
-          <w:rFonts w:ascii="Times New Roman" w:cs="Times New Roman"/>
-          <w:color w:val="000000"/>
-          <w:sz w:val="20"/>
-        </w:rPr>
-        <w:t>Jin</w:t>
-      </w:r>
-      <w:proofErr w:type="spellEnd"/>
-      <w:r>
-        <w:rPr>
-          <w:rFonts w:ascii="Times New Roman" w:cs="Times New Roman"/>
-          <w:color w:val="000000"/>
-          <w:sz w:val="20"/>
-        </w:rPr>
-        <w:t xml:space="preserve">, and W. S. Choi, “Gate Reminder: A Design Case of a Smart Reminder,” in </w:t>
+        <w:t xml:space="preserve">S. W. Kim, M. C. Kim, S. H. Park, Y. K. Jin, and W. S. Choi, “Gate Reminder: A Design Case of a Smart Reminder,” in </w:t>
       </w:r>
       <w:r>
         <w:rPr>
@@ -12444,79 +11741,7 @@
           <w:sz w:val="20"/>
         </w:rPr>
         <w:tab/>
-        <w:t xml:space="preserve">S. </w:t>
-      </w:r>
-      <w:proofErr w:type="spellStart"/>
-      <w:r>
-        <w:rPr>
-          <w:rFonts w:ascii="Times New Roman" w:cs="Times New Roman"/>
-          <w:color w:val="000000"/>
-          <w:sz w:val="20"/>
-        </w:rPr>
-        <w:t>Helal</w:t>
-      </w:r>
-      <w:proofErr w:type="spellEnd"/>
-      <w:r>
-        <w:rPr>
-          <w:rFonts w:ascii="Times New Roman" w:cs="Times New Roman"/>
-          <w:color w:val="000000"/>
-          <w:sz w:val="20"/>
-        </w:rPr>
-        <w:t xml:space="preserve">, C. </w:t>
-      </w:r>
-      <w:proofErr w:type="spellStart"/>
-      <w:r>
-        <w:rPr>
-          <w:rFonts w:ascii="Times New Roman" w:cs="Times New Roman"/>
-          <w:color w:val="000000"/>
-          <w:sz w:val="20"/>
-        </w:rPr>
-        <w:t>Giraldo</w:t>
-      </w:r>
-      <w:proofErr w:type="spellEnd"/>
-      <w:r>
-        <w:rPr>
-          <w:rFonts w:ascii="Times New Roman" w:cs="Times New Roman"/>
-          <w:color w:val="000000"/>
-          <w:sz w:val="20"/>
-        </w:rPr>
-        <w:t xml:space="preserve">, Y. </w:t>
-      </w:r>
-      <w:proofErr w:type="spellStart"/>
-      <w:r>
-        <w:rPr>
-          <w:rFonts w:ascii="Times New Roman" w:cs="Times New Roman"/>
-          <w:color w:val="000000"/>
-          <w:sz w:val="20"/>
-        </w:rPr>
-        <w:t>Kaddoura</w:t>
-      </w:r>
-      <w:proofErr w:type="spellEnd"/>
-      <w:r>
-        <w:rPr>
-          <w:rFonts w:ascii="Times New Roman" w:cs="Times New Roman"/>
-          <w:color w:val="000000"/>
-          <w:sz w:val="20"/>
-        </w:rPr>
-        <w:t xml:space="preserve">, C. Lee, H. El </w:t>
-      </w:r>
-      <w:proofErr w:type="spellStart"/>
-      <w:r>
-        <w:rPr>
-          <w:rFonts w:ascii="Times New Roman" w:cs="Times New Roman"/>
-          <w:color w:val="000000"/>
-          <w:sz w:val="20"/>
-        </w:rPr>
-        <w:t>Zabadani</w:t>
-      </w:r>
-      <w:proofErr w:type="spellEnd"/>
-      <w:r>
-        <w:rPr>
-          <w:rFonts w:ascii="Times New Roman" w:cs="Times New Roman"/>
-          <w:color w:val="000000"/>
-          <w:sz w:val="20"/>
-        </w:rPr>
-        <w:t>, and W. Mann, “Smart Phone Based Cognitive Assistant,” Apr. 2018.</w:t>
+        <w:t>S. Helal, C. Giraldo, Y. Kaddoura, C. Lee, H. El Zabadani, and W. Mann, “Smart Phone Based Cognitive Assistant,” Apr. 2018.</w:t>
       </w:r>
     </w:p>
     <w:p>
@@ -12546,43 +11771,7 @@
           <w:sz w:val="20"/>
         </w:rPr>
         <w:tab/>
-        <w:t xml:space="preserve">D. Zhang, M. </w:t>
-      </w:r>
-      <w:proofErr w:type="spellStart"/>
-      <w:r>
-        <w:rPr>
-          <w:rFonts w:ascii="Times New Roman" w:cs="Times New Roman"/>
-          <w:color w:val="000000"/>
-          <w:sz w:val="20"/>
-        </w:rPr>
-        <w:t>Hariz</w:t>
-      </w:r>
-      <w:proofErr w:type="spellEnd"/>
-      <w:r>
-        <w:rPr>
-          <w:rFonts w:ascii="Times New Roman" w:cs="Times New Roman"/>
-          <w:color w:val="000000"/>
-          <w:sz w:val="20"/>
-        </w:rPr>
-        <w:t xml:space="preserve">, and M. </w:t>
-      </w:r>
-      <w:proofErr w:type="spellStart"/>
-      <w:r>
-        <w:rPr>
-          <w:rFonts w:ascii="Times New Roman" w:cs="Times New Roman"/>
-          <w:color w:val="000000"/>
-          <w:sz w:val="20"/>
-        </w:rPr>
-        <w:t>Mokhtari</w:t>
-      </w:r>
-      <w:proofErr w:type="spellEnd"/>
-      <w:r>
-        <w:rPr>
-          <w:rFonts w:ascii="Times New Roman" w:cs="Times New Roman"/>
-          <w:color w:val="000000"/>
-          <w:sz w:val="20"/>
-        </w:rPr>
-        <w:t xml:space="preserve">, “Assisting Elders with Mild Dementia Staying at Home,” in </w:t>
+        <w:t xml:space="preserve">D. Zhang, M. Hariz, and M. Mokhtari, “Assisting Elders with Mild Dementia Staying at Home,” in </w:t>
       </w:r>
       <w:r>
         <w:rPr>
@@ -12592,29 +11781,7 @@
           <w:color w:val="000000"/>
           <w:sz w:val="20"/>
         </w:rPr>
-        <w:t>2008 Sixth Annual IEEE International Conference on Pervasive Computing and Communications (</w:t>
-      </w:r>
-      <w:proofErr w:type="spellStart"/>
-      <w:r>
-        <w:rPr>
-          <w:rFonts w:ascii="Times New Roman" w:cs="Times New Roman"/>
-          <w:i/>
-          <w:iCs/>
-          <w:color w:val="000000"/>
-          <w:sz w:val="20"/>
-        </w:rPr>
-        <w:t>PerCom</w:t>
-      </w:r>
-      <w:proofErr w:type="spellEnd"/>
-      <w:r>
-        <w:rPr>
-          <w:rFonts w:ascii="Times New Roman" w:cs="Times New Roman"/>
-          <w:i/>
-          <w:iCs/>
-          <w:color w:val="000000"/>
-          <w:sz w:val="20"/>
-        </w:rPr>
-        <w:t>)</w:t>
+        <w:t>2008 Sixth Annual IEEE International Conference on Pervasive Computing and Communications (PerCom)</w:t>
       </w:r>
       <w:r>
         <w:rPr>
@@ -12652,25 +11819,7 @@
           <w:sz w:val="20"/>
         </w:rPr>
         <w:tab/>
-        <w:t xml:space="preserve">M. </w:t>
-      </w:r>
-      <w:proofErr w:type="spellStart"/>
-      <w:r>
-        <w:rPr>
-          <w:rFonts w:ascii="Times New Roman" w:cs="Times New Roman"/>
-          <w:color w:val="000000"/>
-          <w:sz w:val="20"/>
-        </w:rPr>
-        <w:t>Philipose</w:t>
-      </w:r>
-      <w:proofErr w:type="spellEnd"/>
-      <w:r>
-        <w:rPr>
-          <w:rFonts w:ascii="Times New Roman" w:cs="Times New Roman"/>
-          <w:color w:val="000000"/>
-          <w:sz w:val="20"/>
-        </w:rPr>
-        <w:t xml:space="preserve"> </w:t>
+        <w:t xml:space="preserve">M. Philipose </w:t>
       </w:r>
       <w:r>
         <w:rPr>
@@ -12698,29 +11847,7 @@
           <w:color w:val="000000"/>
           <w:sz w:val="20"/>
         </w:rPr>
-        <w:t xml:space="preserve">IEEE Pervasive </w:t>
-      </w:r>
-      <w:proofErr w:type="spellStart"/>
-      <w:r>
-        <w:rPr>
-          <w:rFonts w:ascii="Times New Roman" w:cs="Times New Roman"/>
-          <w:i/>
-          <w:iCs/>
-          <w:color w:val="000000"/>
-          <w:sz w:val="20"/>
-        </w:rPr>
-        <w:t>Comput</w:t>
-      </w:r>
-      <w:proofErr w:type="spellEnd"/>
-      <w:r>
-        <w:rPr>
-          <w:rFonts w:ascii="Times New Roman" w:cs="Times New Roman"/>
-          <w:i/>
-          <w:iCs/>
-          <w:color w:val="000000"/>
-          <w:sz w:val="20"/>
-        </w:rPr>
-        <w:t>.</w:t>
+        <w:t>IEEE Pervasive Comput.</w:t>
       </w:r>
       <w:r>
         <w:rPr>
@@ -12758,61 +11885,7 @@
           <w:sz w:val="20"/>
         </w:rPr>
         <w:tab/>
-        <w:t xml:space="preserve">A. </w:t>
-      </w:r>
-      <w:proofErr w:type="spellStart"/>
-      <w:r>
-        <w:rPr>
-          <w:rFonts w:ascii="Times New Roman" w:cs="Times New Roman"/>
-          <w:color w:val="000000"/>
-          <w:sz w:val="20"/>
-        </w:rPr>
-        <w:t>Hristova</w:t>
-      </w:r>
-      <w:proofErr w:type="spellEnd"/>
-      <w:r>
-        <w:rPr>
-          <w:rFonts w:ascii="Times New Roman" w:cs="Times New Roman"/>
-          <w:color w:val="000000"/>
-          <w:sz w:val="20"/>
-        </w:rPr>
-        <w:t xml:space="preserve">, A. M. </w:t>
-      </w:r>
-      <w:proofErr w:type="spellStart"/>
-      <w:r>
-        <w:rPr>
-          <w:rFonts w:ascii="Times New Roman" w:cs="Times New Roman"/>
-          <w:color w:val="000000"/>
-          <w:sz w:val="20"/>
-        </w:rPr>
-        <w:t>Bernardos</w:t>
-      </w:r>
-      <w:proofErr w:type="spellEnd"/>
-      <w:r>
-        <w:rPr>
-          <w:rFonts w:ascii="Times New Roman" w:cs="Times New Roman"/>
-          <w:color w:val="000000"/>
-          <w:sz w:val="20"/>
-        </w:rPr>
-        <w:t xml:space="preserve">, and J. R. </w:t>
-      </w:r>
-      <w:proofErr w:type="spellStart"/>
-      <w:r>
-        <w:rPr>
-          <w:rFonts w:ascii="Times New Roman" w:cs="Times New Roman"/>
-          <w:color w:val="000000"/>
-          <w:sz w:val="20"/>
-        </w:rPr>
-        <w:t>Casar</w:t>
-      </w:r>
-      <w:proofErr w:type="spellEnd"/>
-      <w:r>
-        <w:rPr>
-          <w:rFonts w:ascii="Times New Roman" w:cs="Times New Roman"/>
-          <w:color w:val="000000"/>
-          <w:sz w:val="20"/>
-        </w:rPr>
-        <w:t xml:space="preserve">, “Context-aware services for ambient assisted living: A case-study,” in </w:t>
+        <w:t xml:space="preserve">A. Hristova, A. M. Bernardos, and J. R. Casar, “Context-aware services for ambient assisted living: A case-study,” in </w:t>
       </w:r>
       <w:r>
         <w:rPr>
@@ -12918,43 +11991,7 @@
           <w:sz w:val="20"/>
         </w:rPr>
         <w:tab/>
-        <w:t xml:space="preserve">H. T. Chaminda, V. </w:t>
-      </w:r>
-      <w:proofErr w:type="spellStart"/>
-      <w:r>
-        <w:rPr>
-          <w:rFonts w:ascii="Times New Roman" w:cs="Times New Roman"/>
-          <w:color w:val="000000"/>
-          <w:sz w:val="20"/>
-        </w:rPr>
-        <w:t>Klyuev</w:t>
-      </w:r>
-      <w:proofErr w:type="spellEnd"/>
-      <w:r>
-        <w:rPr>
-          <w:rFonts w:ascii="Times New Roman" w:cs="Times New Roman"/>
-          <w:color w:val="000000"/>
-          <w:sz w:val="20"/>
-        </w:rPr>
-        <w:t xml:space="preserve">, and K. </w:t>
-      </w:r>
-      <w:proofErr w:type="spellStart"/>
-      <w:r>
-        <w:rPr>
-          <w:rFonts w:ascii="Times New Roman" w:cs="Times New Roman"/>
-          <w:color w:val="000000"/>
-          <w:sz w:val="20"/>
-        </w:rPr>
-        <w:t>Naruse</w:t>
-      </w:r>
-      <w:proofErr w:type="spellEnd"/>
-      <w:r>
-        <w:rPr>
-          <w:rFonts w:ascii="Times New Roman" w:cs="Times New Roman"/>
-          <w:color w:val="000000"/>
-          <w:sz w:val="20"/>
-        </w:rPr>
-        <w:t xml:space="preserve">, “A smart reminder system for complex human activities,” in </w:t>
+        <w:t xml:space="preserve">H. T. Chaminda, V. Klyuev, and K. Naruse, “A smart reminder system for complex human activities,” in </w:t>
       </w:r>
       <w:r>
         <w:rPr>
@@ -13002,25 +12039,7 @@
           <w:sz w:val="20"/>
         </w:rPr>
         <w:tab/>
-        <w:t xml:space="preserve">E. </w:t>
-      </w:r>
-      <w:proofErr w:type="spellStart"/>
-      <w:r>
-        <w:rPr>
-          <w:rFonts w:ascii="Times New Roman" w:cs="Times New Roman"/>
-          <w:color w:val="000000"/>
-          <w:sz w:val="20"/>
-        </w:rPr>
-        <w:t>Nazerfard</w:t>
-      </w:r>
-      <w:proofErr w:type="spellEnd"/>
-      <w:r>
-        <w:rPr>
-          <w:rFonts w:ascii="Times New Roman" w:cs="Times New Roman"/>
-          <w:color w:val="000000"/>
-          <w:sz w:val="20"/>
-        </w:rPr>
-        <w:t xml:space="preserve">, P. Rashidi, and D. J. Cook, “Using Association Rule Mining to Discover Temporal Relations of Daily Activities,” in </w:t>
+        <w:t xml:space="preserve">E. Nazerfard, P. Rashidi, and D. J. Cook, “Using Association Rule Mining to Discover Temporal Relations of Daily Activities,” in </w:t>
       </w:r>
       <w:r>
         <w:rPr>
@@ -13068,45 +12087,8 @@
           <w:sz w:val="20"/>
         </w:rPr>
         <w:tab/>
-        <w:t xml:space="preserve">S. </w:t>
-      </w:r>
-      <w:proofErr w:type="spellStart"/>
-      <w:r>
-        <w:rPr>
-          <w:rFonts w:ascii="Times New Roman" w:cs="Times New Roman"/>
-          <w:color w:val="000000"/>
-          <w:sz w:val="20"/>
-        </w:rPr>
-        <w:t>Vurgun</w:t>
-      </w:r>
-      <w:proofErr w:type="spellEnd"/>
-      <w:r>
-        <w:rPr>
-          <w:rFonts w:ascii="Times New Roman" w:cs="Times New Roman"/>
-          <w:color w:val="000000"/>
-          <w:sz w:val="20"/>
-        </w:rPr>
-        <w:t xml:space="preserve">, M. </w:t>
-      </w:r>
-      <w:proofErr w:type="spellStart"/>
-      <w:r>
-        <w:rPr>
-          <w:rFonts w:ascii="Times New Roman" w:cs="Times New Roman"/>
-          <w:color w:val="000000"/>
-          <w:sz w:val="20"/>
-        </w:rPr>
-        <w:t>Philipose</w:t>
-      </w:r>
-      <w:proofErr w:type="spellEnd"/>
-      <w:r>
-        <w:rPr>
-          <w:rFonts w:ascii="Times New Roman" w:cs="Times New Roman"/>
-          <w:color w:val="000000"/>
-          <w:sz w:val="20"/>
-        </w:rPr>
-        <w:t xml:space="preserve">, and M. Pavel, “A Statistical Reasoning System for Medication Prompting,” in </w:t>
-      </w:r>
-      <w:proofErr w:type="spellStart"/>
+        <w:t xml:space="preserve">S. Vurgun, M. Philipose, and M. Pavel, “A Statistical Reasoning System for Medication Prompting,” in </w:t>
+      </w:r>
       <w:r>
         <w:rPr>
           <w:rFonts w:ascii="Times New Roman" w:cs="Times New Roman"/>
@@ -13115,18 +12097,7 @@
           <w:color w:val="000000"/>
           <w:sz w:val="20"/>
         </w:rPr>
-        <w:t>UbiComp</w:t>
-      </w:r>
-      <w:proofErr w:type="spellEnd"/>
-      <w:r>
-        <w:rPr>
-          <w:rFonts w:ascii="Times New Roman" w:cs="Times New Roman"/>
-          <w:i/>
-          <w:iCs/>
-          <w:color w:val="000000"/>
-          <w:sz w:val="20"/>
-        </w:rPr>
-        <w:t xml:space="preserve"> 2007: Ubiquitous Computing</w:t>
+        <w:t>UbiComp 2007: Ubiquitous Computing</w:t>
       </w:r>
       <w:r>
         <w:rPr>
@@ -13164,79 +12135,7 @@
           <w:sz w:val="20"/>
         </w:rPr>
         <w:tab/>
-        <w:t xml:space="preserve">P. </w:t>
-      </w:r>
-      <w:proofErr w:type="spellStart"/>
-      <w:r>
-        <w:rPr>
-          <w:rFonts w:ascii="Times New Roman" w:cs="Times New Roman"/>
-          <w:color w:val="000000"/>
-          <w:sz w:val="20"/>
-        </w:rPr>
-        <w:t>Giorgini</w:t>
-      </w:r>
-      <w:proofErr w:type="spellEnd"/>
-      <w:r>
-        <w:rPr>
-          <w:rFonts w:ascii="Times New Roman" w:cs="Times New Roman"/>
-          <w:color w:val="000000"/>
-          <w:sz w:val="20"/>
-        </w:rPr>
-        <w:t xml:space="preserve">, J. </w:t>
-      </w:r>
-      <w:proofErr w:type="spellStart"/>
-      <w:r>
-        <w:rPr>
-          <w:rFonts w:ascii="Times New Roman" w:cs="Times New Roman"/>
-          <w:color w:val="000000"/>
-          <w:sz w:val="20"/>
-        </w:rPr>
-        <w:t>Mylopoulos</w:t>
-      </w:r>
-      <w:proofErr w:type="spellEnd"/>
-      <w:r>
-        <w:rPr>
-          <w:rFonts w:ascii="Times New Roman" w:cs="Times New Roman"/>
-          <w:color w:val="000000"/>
-          <w:sz w:val="20"/>
-        </w:rPr>
-        <w:t xml:space="preserve">, E. </w:t>
-      </w:r>
-      <w:proofErr w:type="spellStart"/>
-      <w:r>
-        <w:rPr>
-          <w:rFonts w:ascii="Times New Roman" w:cs="Times New Roman"/>
-          <w:color w:val="000000"/>
-          <w:sz w:val="20"/>
-        </w:rPr>
-        <w:t>Nicchiarelli</w:t>
-      </w:r>
-      <w:proofErr w:type="spellEnd"/>
-      <w:r>
-        <w:rPr>
-          <w:rFonts w:ascii="Times New Roman" w:cs="Times New Roman"/>
-          <w:color w:val="000000"/>
-          <w:sz w:val="20"/>
-        </w:rPr>
-        <w:t xml:space="preserve">, and R. </w:t>
-      </w:r>
-      <w:proofErr w:type="spellStart"/>
-      <w:r>
-        <w:rPr>
-          <w:rFonts w:ascii="Times New Roman" w:cs="Times New Roman"/>
-          <w:color w:val="000000"/>
-          <w:sz w:val="20"/>
-        </w:rPr>
-        <w:t>Sebastiani</w:t>
-      </w:r>
-      <w:proofErr w:type="spellEnd"/>
-      <w:r>
-        <w:rPr>
-          <w:rFonts w:ascii="Times New Roman" w:cs="Times New Roman"/>
-          <w:color w:val="000000"/>
-          <w:sz w:val="20"/>
-        </w:rPr>
-        <w:t xml:space="preserve">, “Reasoning with Goal Models,” in </w:t>
+        <w:t xml:space="preserve">P. Giorgini, J. Mylopoulos, E. Nicchiarelli, and R. Sebastiani, “Reasoning with Goal Models,” in </w:t>
       </w:r>
       <w:r>
         <w:rPr>
@@ -13284,25 +12183,7 @@
           <w:sz w:val="20"/>
         </w:rPr>
         <w:tab/>
-        <w:t xml:space="preserve">H. </w:t>
-      </w:r>
-      <w:proofErr w:type="spellStart"/>
-      <w:r>
-        <w:rPr>
-          <w:rFonts w:ascii="Times New Roman" w:cs="Times New Roman"/>
-          <w:color w:val="000000"/>
-          <w:sz w:val="20"/>
-        </w:rPr>
-        <w:t>Oinas-Kukkonen</w:t>
-      </w:r>
-      <w:proofErr w:type="spellEnd"/>
-      <w:r>
-        <w:rPr>
-          <w:rFonts w:ascii="Times New Roman" w:cs="Times New Roman"/>
-          <w:color w:val="000000"/>
-          <w:sz w:val="20"/>
-        </w:rPr>
-        <w:t xml:space="preserve">, “A foundation for the study of behavior change support systems,” </w:t>
+        <w:t xml:space="preserve">H. Oinas-Kukkonen, “A foundation for the study of behavior change support systems,” </w:t>
       </w:r>
       <w:r>
         <w:rPr>
@@ -13312,29 +12193,7 @@
           <w:color w:val="000000"/>
           <w:sz w:val="20"/>
         </w:rPr>
-        <w:t xml:space="preserve">Pers. Ubiquitous </w:t>
-      </w:r>
-      <w:proofErr w:type="spellStart"/>
-      <w:r>
-        <w:rPr>
-          <w:rFonts w:ascii="Times New Roman" w:cs="Times New Roman"/>
-          <w:i/>
-          <w:iCs/>
-          <w:color w:val="000000"/>
-          <w:sz w:val="20"/>
-        </w:rPr>
-        <w:t>Comput</w:t>
-      </w:r>
-      <w:proofErr w:type="spellEnd"/>
-      <w:r>
-        <w:rPr>
-          <w:rFonts w:ascii="Times New Roman" w:cs="Times New Roman"/>
-          <w:i/>
-          <w:iCs/>
-          <w:color w:val="000000"/>
-          <w:sz w:val="20"/>
-        </w:rPr>
-        <w:t>.</w:t>
+        <w:t>Pers. Ubiquitous Comput.</w:t>
       </w:r>
       <w:r>
         <w:rPr>
@@ -13372,25 +12231,7 @@
           <w:sz w:val="20"/>
         </w:rPr>
         <w:tab/>
-        <w:t xml:space="preserve">R. </w:t>
-      </w:r>
-      <w:proofErr w:type="spellStart"/>
-      <w:r>
-        <w:rPr>
-          <w:rFonts w:ascii="Times New Roman" w:cs="Times New Roman"/>
-          <w:color w:val="000000"/>
-          <w:sz w:val="20"/>
-        </w:rPr>
-        <w:t>Klaassen</w:t>
-      </w:r>
-      <w:proofErr w:type="spellEnd"/>
-      <w:r>
-        <w:rPr>
-          <w:rFonts w:ascii="Times New Roman" w:cs="Times New Roman"/>
-          <w:color w:val="000000"/>
-          <w:sz w:val="20"/>
-        </w:rPr>
-        <w:t>, “HCI Perspectives on Behavior Change Support Systems,” Feb. 2015.</w:t>
+        <w:t>R. Klaassen, “HCI Perspectives on Behavior Change Support Systems,” Feb. 2015.</w:t>
       </w:r>
     </w:p>
     <w:p>
@@ -13420,115 +12261,7 @@
           <w:sz w:val="20"/>
         </w:rPr>
         <w:tab/>
-        <w:t xml:space="preserve">A. </w:t>
-      </w:r>
-      <w:proofErr w:type="spellStart"/>
-      <w:r>
-        <w:rPr>
-          <w:rFonts w:ascii="Times New Roman" w:cs="Times New Roman"/>
-          <w:color w:val="000000"/>
-          <w:sz w:val="20"/>
-        </w:rPr>
-        <w:t>Fritzen</w:t>
-      </w:r>
-      <w:proofErr w:type="spellEnd"/>
-      <w:r>
-        <w:rPr>
-          <w:rFonts w:ascii="Times New Roman" w:cs="Times New Roman"/>
-          <w:color w:val="000000"/>
-          <w:sz w:val="20"/>
-        </w:rPr>
-        <w:t xml:space="preserve">, N. </w:t>
-      </w:r>
-      <w:proofErr w:type="spellStart"/>
-      <w:r>
-        <w:rPr>
-          <w:rFonts w:ascii="Times New Roman" w:cs="Times New Roman"/>
-          <w:color w:val="000000"/>
-          <w:sz w:val="20"/>
-        </w:rPr>
-        <w:t>Leipold</w:t>
-      </w:r>
-      <w:proofErr w:type="spellEnd"/>
-      <w:r>
-        <w:rPr>
-          <w:rFonts w:ascii="Times New Roman" w:cs="Times New Roman"/>
-          <w:color w:val="000000"/>
-          <w:sz w:val="20"/>
-        </w:rPr>
-        <w:t xml:space="preserve">, N. </w:t>
-      </w:r>
-      <w:proofErr w:type="spellStart"/>
-      <w:r>
-        <w:rPr>
-          <w:rFonts w:ascii="Times New Roman" w:cs="Times New Roman"/>
-          <w:color w:val="000000"/>
-          <w:sz w:val="20"/>
-        </w:rPr>
-        <w:t>Terzimehic</w:t>
-      </w:r>
-      <w:proofErr w:type="spellEnd"/>
-      <w:r>
-        <w:rPr>
-          <w:rFonts w:ascii="Times New Roman" w:cs="Times New Roman"/>
-          <w:color w:val="000000"/>
-          <w:sz w:val="20"/>
-        </w:rPr>
-        <w:t xml:space="preserve">, M. </w:t>
-      </w:r>
-      <w:proofErr w:type="spellStart"/>
-      <w:r>
-        <w:rPr>
-          <w:rFonts w:ascii="Times New Roman" w:cs="Times New Roman"/>
-          <w:color w:val="000000"/>
-          <w:sz w:val="20"/>
-        </w:rPr>
-        <w:t>Böhm</w:t>
-      </w:r>
-      <w:proofErr w:type="spellEnd"/>
-      <w:r>
-        <w:rPr>
-          <w:rFonts w:ascii="Times New Roman" w:cs="Times New Roman"/>
-          <w:color w:val="000000"/>
-          <w:sz w:val="20"/>
-        </w:rPr>
-        <w:t xml:space="preserve">, and H. </w:t>
-      </w:r>
-      <w:proofErr w:type="spellStart"/>
-      <w:r>
-        <w:rPr>
-          <w:rFonts w:ascii="Times New Roman" w:cs="Times New Roman"/>
-          <w:color w:val="000000"/>
-          <w:sz w:val="20"/>
-        </w:rPr>
-        <w:t>Krcmar</w:t>
-      </w:r>
-      <w:proofErr w:type="spellEnd"/>
-      <w:r>
-        <w:rPr>
-          <w:rFonts w:ascii="Times New Roman" w:cs="Times New Roman"/>
-          <w:color w:val="000000"/>
-          <w:sz w:val="20"/>
-        </w:rPr>
-        <w:t>, “</w:t>
-      </w:r>
-      <w:proofErr w:type="spellStart"/>
-      <w:r>
-        <w:rPr>
-          <w:rFonts w:ascii="Times New Roman" w:cs="Times New Roman"/>
-          <w:color w:val="000000"/>
-          <w:sz w:val="20"/>
-        </w:rPr>
-        <w:t>HeadacheCoach</w:t>
-      </w:r>
-      <w:proofErr w:type="spellEnd"/>
-      <w:r>
-        <w:rPr>
-          <w:rFonts w:ascii="Times New Roman" w:cs="Times New Roman"/>
-          <w:color w:val="000000"/>
-          <w:sz w:val="20"/>
-        </w:rPr>
-        <w:t>: Towards Headache Prevention by Sensing and Making Sense of Personal Lifestyle Data,” 2017.</w:t>
+        <w:t>A. Fritzen, N. Leipold, N. Terzimehic, M. Böhm, and H. Krcmar, “HeadacheCoach: Towards Headache Prevention by Sensing and Making Sense of Personal Lifestyle Data,” 2017.</w:t>
       </w:r>
     </w:p>
     <w:p>
@@ -13568,29 +12301,7 @@
           <w:color w:val="000000"/>
           <w:sz w:val="20"/>
         </w:rPr>
-        <w:t xml:space="preserve">Transl. </w:t>
-      </w:r>
-      <w:proofErr w:type="spellStart"/>
-      <w:r>
-        <w:rPr>
-          <w:rFonts w:ascii="Times New Roman" w:cs="Times New Roman"/>
-          <w:i/>
-          <w:iCs/>
-          <w:color w:val="000000"/>
-          <w:sz w:val="20"/>
-        </w:rPr>
-        <w:t>Behav</w:t>
-      </w:r>
-      <w:proofErr w:type="spellEnd"/>
-      <w:r>
-        <w:rPr>
-          <w:rFonts w:ascii="Times New Roman" w:cs="Times New Roman"/>
-          <w:i/>
-          <w:iCs/>
-          <w:color w:val="000000"/>
-          <w:sz w:val="20"/>
-        </w:rPr>
-        <w:t>. Med.</w:t>
+        <w:t>Transl. Behav. Med.</w:t>
       </w:r>
       <w:r>
         <w:rPr>
@@ -13628,61 +12339,7 @@
           <w:sz w:val="20"/>
         </w:rPr>
         <w:tab/>
-        <w:t xml:space="preserve">F. </w:t>
-      </w:r>
-      <w:proofErr w:type="spellStart"/>
-      <w:r>
-        <w:rPr>
-          <w:rFonts w:ascii="Times New Roman" w:cs="Times New Roman"/>
-          <w:color w:val="000000"/>
-          <w:sz w:val="20"/>
-        </w:rPr>
-        <w:t>Corno</w:t>
-      </w:r>
-      <w:proofErr w:type="spellEnd"/>
-      <w:r>
-        <w:rPr>
-          <w:rFonts w:ascii="Times New Roman" w:cs="Times New Roman"/>
-          <w:color w:val="000000"/>
-          <w:sz w:val="20"/>
-        </w:rPr>
-        <w:t xml:space="preserve">, L. D. </w:t>
-      </w:r>
-      <w:proofErr w:type="spellStart"/>
-      <w:r>
-        <w:rPr>
-          <w:rFonts w:ascii="Times New Roman" w:cs="Times New Roman"/>
-          <w:color w:val="000000"/>
-          <w:sz w:val="20"/>
-        </w:rPr>
-        <w:t>Russis</w:t>
-      </w:r>
-      <w:proofErr w:type="spellEnd"/>
-      <w:r>
-        <w:rPr>
-          <w:rFonts w:ascii="Times New Roman" w:cs="Times New Roman"/>
-          <w:color w:val="000000"/>
-          <w:sz w:val="20"/>
-        </w:rPr>
-        <w:t xml:space="preserve">, and T. </w:t>
-      </w:r>
-      <w:proofErr w:type="spellStart"/>
-      <w:r>
-        <w:rPr>
-          <w:rFonts w:ascii="Times New Roman" w:cs="Times New Roman"/>
-          <w:color w:val="000000"/>
-          <w:sz w:val="20"/>
-        </w:rPr>
-        <w:t>Montanaro</w:t>
-      </w:r>
-      <w:proofErr w:type="spellEnd"/>
-      <w:r>
-        <w:rPr>
-          <w:rFonts w:ascii="Times New Roman" w:cs="Times New Roman"/>
-          <w:color w:val="000000"/>
-          <w:sz w:val="20"/>
-        </w:rPr>
-        <w:t xml:space="preserve">, “A context and user aware smart notification system,” in </w:t>
+        <w:t xml:space="preserve">F. Corno, L. D. Russis, and T. Montanaro, “A context and user aware smart notification system,” in </w:t>
       </w:r>
       <w:r>
         <w:rPr>
@@ -13730,61 +12387,7 @@
           <w:sz w:val="20"/>
         </w:rPr>
         <w:tab/>
-        <w:t xml:space="preserve">A. K. </w:t>
-      </w:r>
-      <w:proofErr w:type="spellStart"/>
-      <w:r>
-        <w:rPr>
-          <w:rFonts w:ascii="Times New Roman" w:cs="Times New Roman"/>
-          <w:color w:val="000000"/>
-          <w:sz w:val="20"/>
-        </w:rPr>
-        <w:t>Dey</w:t>
-      </w:r>
-      <w:proofErr w:type="spellEnd"/>
-      <w:r>
-        <w:rPr>
-          <w:rFonts w:ascii="Times New Roman" w:cs="Times New Roman"/>
-          <w:color w:val="000000"/>
-          <w:sz w:val="20"/>
-        </w:rPr>
-        <w:t xml:space="preserve"> and G. D. </w:t>
-      </w:r>
-      <w:proofErr w:type="spellStart"/>
-      <w:r>
-        <w:rPr>
-          <w:rFonts w:ascii="Times New Roman" w:cs="Times New Roman"/>
-          <w:color w:val="000000"/>
-          <w:sz w:val="20"/>
-        </w:rPr>
-        <w:t>Abowd</w:t>
-      </w:r>
-      <w:proofErr w:type="spellEnd"/>
-      <w:r>
-        <w:rPr>
-          <w:rFonts w:ascii="Times New Roman" w:cs="Times New Roman"/>
-          <w:color w:val="000000"/>
-          <w:sz w:val="20"/>
-        </w:rPr>
-        <w:t>, “</w:t>
-      </w:r>
-      <w:proofErr w:type="spellStart"/>
-      <w:r>
-        <w:rPr>
-          <w:rFonts w:ascii="Times New Roman" w:cs="Times New Roman"/>
-          <w:color w:val="000000"/>
-          <w:sz w:val="20"/>
-        </w:rPr>
-        <w:t>CybreMinder</w:t>
-      </w:r>
-      <w:proofErr w:type="spellEnd"/>
-      <w:r>
-        <w:rPr>
-          <w:rFonts w:ascii="Times New Roman" w:cs="Times New Roman"/>
-          <w:color w:val="000000"/>
-          <w:sz w:val="20"/>
-        </w:rPr>
-        <w:t xml:space="preserve">: A Context-Aware System for Supporting Reminders,” in </w:t>
+        <w:t xml:space="preserve">A. K. Dey and G. D. Abowd, “CybreMinder: A Context-Aware System for Supporting Reminders,” in </w:t>
       </w:r>
       <w:r>
         <w:rPr>
@@ -13841,97 +12444,7 @@
           <w:sz w:val="20"/>
         </w:rPr>
         <w:tab/>
-        <w:t xml:space="preserve">A. M. </w:t>
-      </w:r>
-      <w:proofErr w:type="spellStart"/>
-      <w:r>
-        <w:rPr>
-          <w:rFonts w:ascii="Times New Roman" w:cs="Times New Roman"/>
-          <w:color w:val="000000"/>
-          <w:sz w:val="20"/>
-        </w:rPr>
-        <w:t>Bernardos</w:t>
-      </w:r>
-      <w:proofErr w:type="spellEnd"/>
-      <w:r>
-        <w:rPr>
-          <w:rFonts w:ascii="Times New Roman" w:cs="Times New Roman"/>
-          <w:color w:val="000000"/>
-          <w:sz w:val="20"/>
-        </w:rPr>
-        <w:t xml:space="preserve">, P. </w:t>
-      </w:r>
-      <w:proofErr w:type="spellStart"/>
-      <w:r>
-        <w:rPr>
-          <w:rFonts w:ascii="Times New Roman" w:cs="Times New Roman"/>
-          <w:color w:val="000000"/>
-          <w:sz w:val="20"/>
-        </w:rPr>
-        <w:t>Tarrío</w:t>
-      </w:r>
-      <w:proofErr w:type="spellEnd"/>
-      <w:r>
-        <w:rPr>
-          <w:rFonts w:ascii="Times New Roman" w:cs="Times New Roman"/>
-          <w:color w:val="000000"/>
-          <w:sz w:val="20"/>
-        </w:rPr>
-        <w:t xml:space="preserve">, and J. R. </w:t>
-      </w:r>
-      <w:proofErr w:type="spellStart"/>
-      <w:r>
-        <w:rPr>
-          <w:rFonts w:ascii="Times New Roman" w:cs="Times New Roman"/>
-          <w:color w:val="000000"/>
-          <w:sz w:val="20"/>
-        </w:rPr>
-        <w:t>Casar</w:t>
-      </w:r>
-      <w:proofErr w:type="spellEnd"/>
-      <w:r>
-        <w:rPr>
-          <w:rFonts w:ascii="Times New Roman" w:cs="Times New Roman"/>
-          <w:color w:val="000000"/>
-          <w:sz w:val="20"/>
-        </w:rPr>
-        <w:t>, “</w:t>
-      </w:r>
-      <w:proofErr w:type="spellStart"/>
-      <w:r>
-        <w:rPr>
-          <w:rFonts w:ascii="Times New Roman" w:cs="Times New Roman"/>
-          <w:color w:val="000000"/>
-          <w:sz w:val="20"/>
-        </w:rPr>
-        <w:t>CASanDRA</w:t>
-      </w:r>
-      <w:proofErr w:type="spellEnd"/>
-      <w:r>
-        <w:rPr>
-          <w:rFonts w:ascii="Times New Roman" w:cs="Times New Roman"/>
-          <w:color w:val="000000"/>
-          <w:sz w:val="20"/>
-        </w:rPr>
-        <w:t xml:space="preserve">: A Framework to Provide Context Acquisition Services </w:t>
-      </w:r>
-      <w:proofErr w:type="spellStart"/>
-      <w:r>
-        <w:rPr>
-          <w:rFonts w:ascii="Times New Roman" w:cs="Times New Roman"/>
-          <w:color w:val="000000"/>
-          <w:sz w:val="20"/>
-        </w:rPr>
-        <w:t>ANd</w:t>
-      </w:r>
-      <w:proofErr w:type="spellEnd"/>
-      <w:r>
-        <w:rPr>
-          <w:rFonts w:ascii="Times New Roman" w:cs="Times New Roman"/>
-          <w:color w:val="000000"/>
-          <w:sz w:val="20"/>
-        </w:rPr>
-        <w:t xml:space="preserve"> Reasoning Algorithms for Ambient Intelligence Applications,” in </w:t>
+        <w:t xml:space="preserve">A. M. Bernardos, P. Tarrío, and J. R. Casar, “CASanDRA: A Framework to Provide Context Acquisition Services ANd Reasoning Algorithms for Ambient Intelligence Applications,” in </w:t>
       </w:r>
       <w:r>
         <w:rPr>
@@ -13979,25 +12492,7 @@
           <w:sz w:val="20"/>
         </w:rPr>
         <w:tab/>
-        <w:t xml:space="preserve">H. Eon Byun and K. </w:t>
-      </w:r>
-      <w:proofErr w:type="spellStart"/>
-      <w:r>
-        <w:rPr>
-          <w:rFonts w:ascii="Times New Roman" w:cs="Times New Roman"/>
-          <w:color w:val="000000"/>
-          <w:sz w:val="20"/>
-        </w:rPr>
-        <w:t>Cheverst</w:t>
-      </w:r>
-      <w:proofErr w:type="spellEnd"/>
-      <w:r>
-        <w:rPr>
-          <w:rFonts w:ascii="Times New Roman" w:cs="Times New Roman"/>
-          <w:color w:val="000000"/>
-          <w:sz w:val="20"/>
-        </w:rPr>
-        <w:t>, “Exploiting user models and context-awareness to support personal daily activities,” Jan. 2001.</w:t>
+        <w:t>H. Eon Byun and K. Cheverst, “Exploiting user models and context-awareness to support personal daily activities,” Jan. 2001.</w:t>
       </w:r>
     </w:p>
     <w:p>
@@ -14027,43 +12522,7 @@
           <w:sz w:val="20"/>
         </w:rPr>
         <w:tab/>
-        <w:t xml:space="preserve">M. L. </w:t>
-      </w:r>
-      <w:proofErr w:type="spellStart"/>
-      <w:r>
-        <w:rPr>
-          <w:rFonts w:ascii="Times New Roman" w:cs="Times New Roman"/>
-          <w:color w:val="000000"/>
-          <w:sz w:val="20"/>
-        </w:rPr>
-        <w:t>Tielman</w:t>
-      </w:r>
-      <w:proofErr w:type="spellEnd"/>
-      <w:r>
-        <w:rPr>
-          <w:rFonts w:ascii="Times New Roman" w:cs="Times New Roman"/>
-          <w:color w:val="000000"/>
-          <w:sz w:val="20"/>
-        </w:rPr>
-        <w:t xml:space="preserve"> and C. M. Jonker, “What should I do? Deriving norms from </w:t>
-      </w:r>
-      <w:proofErr w:type="spellStart"/>
-      <w:r>
-        <w:rPr>
-          <w:rFonts w:ascii="Times New Roman" w:cs="Times New Roman"/>
-          <w:color w:val="000000"/>
-          <w:sz w:val="20"/>
-        </w:rPr>
-        <w:t>actions,values</w:t>
-      </w:r>
-      <w:proofErr w:type="spellEnd"/>
-      <w:r>
-        <w:rPr>
-          <w:rFonts w:ascii="Times New Roman" w:cs="Times New Roman"/>
-          <w:color w:val="000000"/>
-          <w:sz w:val="20"/>
-        </w:rPr>
-        <w:t xml:space="preserve"> and context,” p. 5.</w:t>
+        <w:t>M. L. Tielman and C. M. Jonker, “What should I do? Deriving norms from actions,values and context,” p. 5.</w:t>
       </w:r>
     </w:p>
     <w:p>
@@ -14123,25 +12582,7 @@
           <w:sz w:val="20"/>
         </w:rPr>
         <w:tab/>
-        <w:t>“</w:t>
-      </w:r>
-      <w:proofErr w:type="spellStart"/>
-      <w:r>
-        <w:rPr>
-          <w:rFonts w:ascii="Times New Roman" w:cs="Times New Roman"/>
-          <w:color w:val="000000"/>
-          <w:sz w:val="20"/>
-        </w:rPr>
-        <w:t>MagHive</w:t>
-      </w:r>
-      <w:proofErr w:type="spellEnd"/>
-      <w:r>
-        <w:rPr>
-          <w:rFonts w:ascii="Times New Roman" w:cs="Times New Roman"/>
-          <w:color w:val="000000"/>
-          <w:sz w:val="20"/>
-        </w:rPr>
-        <w:t xml:space="preserve"> - World’s First Modular Smart Reminder (Canceled),” </w:t>
+        <w:t xml:space="preserve">“MagHive - World’s First Modular Smart Reminder (Canceled),” </w:t>
       </w:r>
       <w:r>
         <w:rPr>
@@ -14189,79 +12630,7 @@
           <w:sz w:val="20"/>
         </w:rPr>
         <w:tab/>
-        <w:t xml:space="preserve">G. </w:t>
-      </w:r>
-      <w:proofErr w:type="spellStart"/>
-      <w:r>
-        <w:rPr>
-          <w:rFonts w:ascii="Times New Roman" w:cs="Times New Roman"/>
-          <w:color w:val="000000"/>
-          <w:sz w:val="20"/>
-        </w:rPr>
-        <w:t>Sandström</w:t>
-      </w:r>
-      <w:proofErr w:type="spellEnd"/>
-      <w:r>
-        <w:rPr>
-          <w:rFonts w:ascii="Times New Roman" w:cs="Times New Roman"/>
-          <w:color w:val="000000"/>
-          <w:sz w:val="20"/>
-        </w:rPr>
-        <w:t xml:space="preserve"> and </w:t>
-      </w:r>
-      <w:proofErr w:type="spellStart"/>
-      <w:r>
-        <w:rPr>
-          <w:rFonts w:ascii="Times New Roman" w:cs="Times New Roman"/>
-          <w:color w:val="000000"/>
-          <w:sz w:val="20"/>
-        </w:rPr>
-        <w:t>Kungliga</w:t>
-      </w:r>
-      <w:proofErr w:type="spellEnd"/>
-      <w:r>
-        <w:rPr>
-          <w:rFonts w:ascii="Times New Roman" w:cs="Times New Roman"/>
-          <w:color w:val="000000"/>
-          <w:sz w:val="20"/>
-        </w:rPr>
-        <w:t xml:space="preserve"> </w:t>
-      </w:r>
-      <w:proofErr w:type="spellStart"/>
-      <w:r>
-        <w:rPr>
-          <w:rFonts w:ascii="Times New Roman" w:cs="Times New Roman"/>
-          <w:color w:val="000000"/>
-          <w:sz w:val="20"/>
-        </w:rPr>
-        <w:t>tekniska</w:t>
-      </w:r>
-      <w:proofErr w:type="spellEnd"/>
-      <w:r>
-        <w:rPr>
-          <w:rFonts w:ascii="Times New Roman" w:cs="Times New Roman"/>
-          <w:color w:val="000000"/>
-          <w:sz w:val="20"/>
-        </w:rPr>
-        <w:t xml:space="preserve"> </w:t>
-      </w:r>
-      <w:proofErr w:type="spellStart"/>
-      <w:r>
-        <w:rPr>
-          <w:rFonts w:ascii="Times New Roman" w:cs="Times New Roman"/>
-          <w:color w:val="000000"/>
-          <w:sz w:val="20"/>
-        </w:rPr>
-        <w:t>högskolan</w:t>
-      </w:r>
-      <w:proofErr w:type="spellEnd"/>
-      <w:r>
-        <w:rPr>
-          <w:rFonts w:ascii="Times New Roman" w:cs="Times New Roman"/>
-          <w:color w:val="000000"/>
-          <w:sz w:val="20"/>
-        </w:rPr>
-        <w:t xml:space="preserve"> (Stockholm), </w:t>
+        <w:t xml:space="preserve">G. Sandström and Kungliga tekniska högskolan (Stockholm), </w:t>
       </w:r>
       <w:r>
         <w:rPr>
@@ -14327,29 +12696,7 @@
           <w:color w:val="000000"/>
           <w:sz w:val="20"/>
         </w:rPr>
-        <w:t xml:space="preserve">Pers. Ubiquitous </w:t>
-      </w:r>
-      <w:proofErr w:type="spellStart"/>
-      <w:r>
-        <w:rPr>
-          <w:rFonts w:ascii="Times New Roman" w:cs="Times New Roman"/>
-          <w:i/>
-          <w:iCs/>
-          <w:color w:val="000000"/>
-          <w:sz w:val="20"/>
-        </w:rPr>
-        <w:t>Comput</w:t>
-      </w:r>
-      <w:proofErr w:type="spellEnd"/>
-      <w:r>
-        <w:rPr>
-          <w:rFonts w:ascii="Times New Roman" w:cs="Times New Roman"/>
-          <w:i/>
-          <w:iCs/>
-          <w:color w:val="000000"/>
-          <w:sz w:val="20"/>
-        </w:rPr>
-        <w:t>.</w:t>
+        <w:t>Pers. Ubiquitous Comput.</w:t>
       </w:r>
       <w:r>
         <w:rPr>
@@ -14417,61 +12764,7 @@
           <w:sz w:val="20"/>
         </w:rPr>
         <w:tab/>
-        <w:t xml:space="preserve">D. </w:t>
-      </w:r>
-      <w:proofErr w:type="spellStart"/>
-      <w:r>
-        <w:rPr>
-          <w:rFonts w:ascii="Times New Roman" w:cs="Times New Roman"/>
-          <w:color w:val="000000"/>
-          <w:sz w:val="20"/>
-        </w:rPr>
-        <w:t>Salber</w:t>
-      </w:r>
-      <w:proofErr w:type="spellEnd"/>
-      <w:r>
-        <w:rPr>
-          <w:rFonts w:ascii="Times New Roman" w:cs="Times New Roman"/>
-          <w:color w:val="000000"/>
-          <w:sz w:val="20"/>
-        </w:rPr>
-        <w:t xml:space="preserve">, A. K. </w:t>
-      </w:r>
-      <w:proofErr w:type="spellStart"/>
-      <w:r>
-        <w:rPr>
-          <w:rFonts w:ascii="Times New Roman" w:cs="Times New Roman"/>
-          <w:color w:val="000000"/>
-          <w:sz w:val="20"/>
-        </w:rPr>
-        <w:t>Dey</w:t>
-      </w:r>
-      <w:proofErr w:type="spellEnd"/>
-      <w:r>
-        <w:rPr>
-          <w:rFonts w:ascii="Times New Roman" w:cs="Times New Roman"/>
-          <w:color w:val="000000"/>
-          <w:sz w:val="20"/>
-        </w:rPr>
-        <w:t xml:space="preserve">, and G. D. </w:t>
-      </w:r>
-      <w:proofErr w:type="spellStart"/>
-      <w:r>
-        <w:rPr>
-          <w:rFonts w:ascii="Times New Roman" w:cs="Times New Roman"/>
-          <w:color w:val="000000"/>
-          <w:sz w:val="20"/>
-        </w:rPr>
-        <w:t>Abowd</w:t>
-      </w:r>
-      <w:proofErr w:type="spellEnd"/>
-      <w:r>
-        <w:rPr>
-          <w:rFonts w:ascii="Times New Roman" w:cs="Times New Roman"/>
-          <w:color w:val="000000"/>
-          <w:sz w:val="20"/>
-        </w:rPr>
-        <w:t xml:space="preserve">, “The Context Toolkit: Aiding the Development of Context-enabled Applications,” in </w:t>
+        <w:t xml:space="preserve">D. Salber, A. K. Dey, and G. D. Abowd, “The Context Toolkit: Aiding the Development of Context-enabled Applications,” in </w:t>
       </w:r>
       <w:r>
         <w:rPr>
@@ -14529,29 +12822,7 @@
           <w:color w:val="000000"/>
           <w:sz w:val="20"/>
         </w:rPr>
-        <w:t xml:space="preserve">J. R. Stat. Soc. Ser. B </w:t>
-      </w:r>
-      <w:proofErr w:type="spellStart"/>
-      <w:r>
-        <w:rPr>
-          <w:rFonts w:ascii="Times New Roman" w:cs="Times New Roman"/>
-          <w:i/>
-          <w:iCs/>
-          <w:color w:val="000000"/>
-          <w:sz w:val="20"/>
-        </w:rPr>
-        <w:t>Methodol</w:t>
-      </w:r>
-      <w:proofErr w:type="spellEnd"/>
-      <w:r>
-        <w:rPr>
-          <w:rFonts w:ascii="Times New Roman" w:cs="Times New Roman"/>
-          <w:i/>
-          <w:iCs/>
-          <w:color w:val="000000"/>
-          <w:sz w:val="20"/>
-        </w:rPr>
-        <w:t>.</w:t>
+        <w:t>J. R. Stat. Soc. Ser. B Methodol.</w:t>
       </w:r>
       <w:r>
         <w:rPr>
@@ -14589,25 +12860,7 @@
           <w:sz w:val="20"/>
         </w:rPr>
         <w:tab/>
-        <w:t xml:space="preserve">R. Agrawal and R. </w:t>
-      </w:r>
-      <w:proofErr w:type="spellStart"/>
-      <w:r>
-        <w:rPr>
-          <w:rFonts w:ascii="Times New Roman" w:cs="Times New Roman"/>
-          <w:color w:val="000000"/>
-          <w:sz w:val="20"/>
-        </w:rPr>
-        <w:t>Srikant</w:t>
-      </w:r>
-      <w:proofErr w:type="spellEnd"/>
-      <w:r>
-        <w:rPr>
-          <w:rFonts w:ascii="Times New Roman" w:cs="Times New Roman"/>
-          <w:color w:val="000000"/>
-          <w:sz w:val="20"/>
-        </w:rPr>
-        <w:t xml:space="preserve">, “Fast Algorithms for Mining Association Rules in Large Databases,” in </w:t>
+        <w:t xml:space="preserve">R. Agrawal and R. Srikant, “Fast Algorithms for Mining Association Rules in Large Databases,” in </w:t>
       </w:r>
       <w:r>
         <w:rPr>
@@ -14655,25 +12908,7 @@
           <w:sz w:val="20"/>
         </w:rPr>
         <w:tab/>
-        <w:t xml:space="preserve">R. Agrawal, T. </w:t>
-      </w:r>
-      <w:proofErr w:type="spellStart"/>
-      <w:r>
-        <w:rPr>
-          <w:rFonts w:ascii="Times New Roman" w:cs="Times New Roman"/>
-          <w:color w:val="000000"/>
-          <w:sz w:val="20"/>
-        </w:rPr>
-        <w:t>Imielinski</w:t>
-      </w:r>
-      <w:proofErr w:type="spellEnd"/>
-      <w:r>
-        <w:rPr>
-          <w:rFonts w:ascii="Times New Roman" w:cs="Times New Roman"/>
-          <w:color w:val="000000"/>
-          <w:sz w:val="20"/>
-        </w:rPr>
-        <w:t>, A. Swami, H. Road, and S. Jose, “Mining Association Rules between Sets of Items in Large Databases,” p. 10.</w:t>
+        <w:t>R. Agrawal, T. Imielinski, A. Swami, H. Road, and S. Jose, “Mining Association Rules between Sets of Items in Large Databases,” p. 10.</w:t>
       </w:r>
     </w:p>
     <w:p>
@@ -14979,28 +13214,6 @@
     </w:p>
     <w:p/>
     <w:p/>
-  </w:footnote>
-  <w:footnote w:id="1">
-    <w:p>
-      <w:pPr>
-        <w:pStyle w:val="Voetnoottekst"/>
-      </w:pPr>
-      <w:r>
-        <w:rPr>
-          <w:rStyle w:val="Voetnootmarkering"/>
-        </w:rPr>
-        <w:footnoteRef/>
-      </w:r>
-      <w:r>
-        <w:t xml:space="preserve"> </w:t>
-      </w:r>
-      <w:r>
-        <w:t>Mixture model: A probabilistic model d</w:t>
-      </w:r>
-      <w:r>
-        <w:t>escribing a subpopulation within the whole population. Such models can overlap.</w:t>
-      </w:r>
-    </w:p>
   </w:footnote>
 </w:footnotes>
 </file>
@@ -19396,7 +17609,7 @@
 </file>
 
 <file path=customXml/itemProps1.xml><?xml version="1.0" encoding="utf-8"?>
-<ds:datastoreItem xmlns:ds="http://schemas.openxmlformats.org/officeDocument/2006/customXml" ds:itemID="{80F4CCAA-C87B-8D4F-B285-18DF0FF309BE}">
+<ds:datastoreItem xmlns:ds="http://schemas.openxmlformats.org/officeDocument/2006/customXml" ds:itemID="{9546D71B-9F8F-5A41-9D77-60892B595876}">
   <ds:schemaRefs>
     <ds:schemaRef ds:uri="http://schemas.openxmlformats.org/officeDocument/2006/bibliography"/>
   </ds:schemaRefs>

</xml_diff>

<commit_message>
Rewrite conclusion of Apriori
</commit_message>
<xml_diff>
--- a/ML/Report.docx
+++ b/ML/Report.docx
@@ -11143,15 +11143,7 @@
         <w:fldChar w:fldCharType="end"/>
       </w:r>
       <w:r>
-        <w:t xml:space="preserve"> and </w:t>
-      </w:r>
-      <w:proofErr w:type="spellStart"/>
-      <w:r>
-        <w:t>Apriori</w:t>
-      </w:r>
-      <w:proofErr w:type="spellEnd"/>
-      <w:r>
-        <w:t xml:space="preserve"> </w:t>
+        <w:t xml:space="preserve"> and Apriori </w:t>
       </w:r>
       <w:r>
         <w:fldChar w:fldCharType="begin"/>
@@ -11273,27 +11265,14 @@
         <w:pStyle w:val="Kop3"/>
       </w:pPr>
       <w:bookmarkStart w:id="18" w:name="_Toc528515061"/>
-      <w:proofErr w:type="spellStart"/>
-      <w:r>
-        <w:t>Apriori</w:t>
-      </w:r>
-      <w:proofErr w:type="spellEnd"/>
-      <w:r>
-        <w:t xml:space="preserve"> algorithm</w:t>
+      <w:r>
+        <w:t>Apriori algorithm</w:t>
       </w:r>
       <w:bookmarkEnd w:id="18"/>
     </w:p>
     <w:p>
       <w:r>
-        <w:t xml:space="preserve">The </w:t>
-      </w:r>
-      <w:proofErr w:type="spellStart"/>
-      <w:r>
-        <w:t>Apriori</w:t>
-      </w:r>
-      <w:proofErr w:type="spellEnd"/>
-      <w:r>
-        <w:t xml:space="preserve"> al</w:t>
+        <w:t>The Apriori al</w:t>
       </w:r>
       <w:r>
         <w:t xml:space="preserve">gorithm is a machine learning algorithm used to find patterns in large data sets. Specifically, the patterns of frequent item sets. At its core it attempt to identify </w:t>
@@ -11346,7 +11325,37 @@
         <w:t xml:space="preserve">. </w:t>
       </w:r>
       <w:r>
-        <w:t xml:space="preserve">Using these frequent item data sets, association rules can be generated. The association rules are parametrized by three measures: confidence, lift and conviction. </w:t>
+        <w:t>Using these frequent item data sets, association rules can be gener</w:t>
+      </w:r>
+      <w:r>
+        <w:t xml:space="preserve">ated. The association rules can be described using numerous measures. Among others, there are </w:t>
+      </w:r>
+      <w:r>
+        <w:t>confidence, lift and conviction</w:t>
+      </w:r>
+      <w:r>
+        <w:t xml:space="preserve"> </w:t>
+      </w:r>
+      <w:r>
+        <w:fldChar w:fldCharType="begin"/>
+      </w:r>
+      <w:r>
+        <w:instrText xml:space="preserve"> ADDIN ZOTERO_ITEM CSL_CITATION {"citationID":"ejmKUFQj","properties":{"formattedCitation":"[51]","plainCitation":"[51]","noteIndex":0},"citationItems":[{"id":355,"uris":["http://zotero.org/users/5057732/items/DWE38SFB"],"uri":["http://zotero.org/users/5057732/items/DWE38SFB"],"itemData":{"id":355,"type":"book","title":"Dynamic Itemset Counting and Implication Rules for Market Basket Data","source":"CiteSeer","abstract":"We consider the problem of analyzing market-basket data and present several important contributions. First, we present a new algorithm for finding large itemsets which uses fewer passes over the data than classic algorithms, and yet uses fewer candidate itemsets than methods based on sampling. We investigate the idea of item reordering, which can improve the low-level efficiency of the algorithm. Second, we present a new way of generating \"implication rules,\" which are normalized based on both the antecedent and the consequent and are truly implications (not simply a measure of co-occurrence), and we show how they produce more intuitive results than other methods. Finally, we show how different characteristics of real data, as opposed to synthetic data, can dramatically affect the performance of the system and the form of the results. 1 Introduction Within the area of data mining, the problem of deriving associations from data has recently received a great deal of attention. The prob...","author":[{"family":"Brin","given":"Sergey"},{"family":"Motwani","given":"Rajeev"},{"family":"Ullman","given":"Jeffrey D."},{"family":"Tsur","given":"Shalom"}],"issued":{"date-parts":[["1997"]]}}}],"schema":"https://github.com/citation-style-language/schema/raw/master/csl-citation.json"} </w:instrText>
+      </w:r>
+      <w:r>
+        <w:fldChar w:fldCharType="separate"/>
+      </w:r>
+      <w:r>
+        <w:rPr>
+          <w:noProof/>
+        </w:rPr>
+        <w:t>[51]</w:t>
+      </w:r>
+      <w:r>
+        <w:fldChar w:fldCharType="end"/>
+      </w:r>
+      <w:r>
+        <w:t xml:space="preserve">. </w:t>
       </w:r>
     </w:p>
     <w:p>
@@ -11911,13 +11920,24 @@
           <w:rFonts w:eastAsiaTheme="minorEastAsia"/>
         </w:rPr>
       </w:pPr>
-      <w:bookmarkStart w:id="19" w:name="_GoBack"/>
       <w:r>
         <w:rPr>
           <w:rFonts w:eastAsiaTheme="minorEastAsia"/>
         </w:rPr>
         <w:lastRenderedPageBreak/>
-        <w:t xml:space="preserve">The lift measure takes both item sets into consideration and compares their dependence to each other to that expected if they were independent of each other. </w:t>
+        <w:t>The lift</w:t>
+      </w:r>
+      <w:r>
+        <w:rPr>
+          <w:rFonts w:eastAsiaTheme="minorEastAsia"/>
+        </w:rPr>
+        <w:t xml:space="preserve"> </w:t>
+      </w:r>
+      <w:r>
+        <w:rPr>
+          <w:rFonts w:eastAsiaTheme="minorEastAsia"/>
+        </w:rPr>
+        <w:t xml:space="preserve">measure takes both item sets into consideration and compares their dependence to each other to that expected if they were independent of each other. </w:t>
       </w:r>
       <w:r>
         <w:rPr>
@@ -12171,33 +12191,239 @@
         <w:t>For example, a conviction value of 1.2 indicates that an incorrect prediction occurs 20% more often than if the association was simply by random chance.</w:t>
       </w:r>
     </w:p>
-    <w:bookmarkEnd w:id="19"/>
     <w:p>
       <w:pPr>
         <w:rPr>
           <w:rFonts w:eastAsiaTheme="minorEastAsia"/>
         </w:rPr>
       </w:pPr>
-    </w:p>
-    <w:p>
-      <w:pPr>
+      <w:r>
         <w:rPr>
           <w:rFonts w:eastAsiaTheme="minorEastAsia"/>
         </w:rPr>
-      </w:pPr>
-    </w:p>
-    <w:p>
-      <w:r>
-        <w:t xml:space="preserve">Whereas initially interesting for true transactional databases such as those resulting from stores, the </w:t>
-      </w:r>
-      <w:proofErr w:type="spellStart"/>
-      <w:r>
-        <w:t>Apriori</w:t>
-      </w:r>
-      <w:proofErr w:type="spellEnd"/>
-      <w:r>
-        <w:t xml:space="preserve"> algorithm can be used to find patterns in any sort of data set. However, given the bottom up approach, requires the generation of a large number of subsets. In order to find </w:t>
-      </w:r>
+        <w:t>The process of the Apriori focuses on first finding all</w:t>
+      </w:r>
+      <w:r>
+        <w:rPr>
+          <w:rFonts w:eastAsiaTheme="minorEastAsia"/>
+        </w:rPr>
+        <w:t xml:space="preserve"> possible datasets which have a minimum support and then creating rules based on the confidence. Depending on the implementation, either just the confidence can be used as a baseline for the rule generation, or a number of measures more. Note that there are more measures of interestingness than just those described above, including, but not limited to, collective strength </w:t>
+      </w:r>
+      <w:r>
+        <w:rPr>
+          <w:rFonts w:eastAsiaTheme="minorEastAsia"/>
+        </w:rPr>
+        <w:fldChar w:fldCharType="begin"/>
+      </w:r>
+      <w:r>
+        <w:rPr>
+          <w:rFonts w:eastAsiaTheme="minorEastAsia"/>
+        </w:rPr>
+        <w:instrText xml:space="preserve"> ADDIN ZOTERO_ITEM CSL_CITATION {"citationID":"zAe3uxdv","properties":{"formattedCitation":"[52]","plainCitation":"[52]","noteIndex":0},"citationItems":[{"id":351,"uris":["http://zotero.org/users/5057732/items/XDUWNVQS"],"uri":["http://zotero.org/users/5057732/items/XDUWNVQS"],"itemData":{"id":351,"type":"paper-conference","title":"A New Framework for Itemset Generation","container-title":"Proceedings of the Seventeenth ACM SIGACT-SIGMOD-SIGART Symposium on Principles of Database Systems","collection-title":"PODS '98","publisher":"ACM","publisher-place":"New York, NY, USA","page":"18–24","source":"ACM Digital Library","event-place":"New York, NY, USA","URL":"http://doi.acm.org/10.1145/275487.275490","DOI":"10.1145/275487.275490","ISBN":"978-0-89791-996-8","author":[{"family":"Aggarwal","given":"Charu C."},{"family":"Yu","given":"Philip S."}],"issued":{"date-parts":[["1998"]]},"accessed":{"date-parts":[["2018",10,29]]}}}],"schema":"https://github.com/citation-style-language/schema/raw/master/csl-citation.json"} </w:instrText>
+      </w:r>
+      <w:r>
+        <w:rPr>
+          <w:rFonts w:eastAsiaTheme="minorEastAsia"/>
+        </w:rPr>
+        <w:fldChar w:fldCharType="separate"/>
+      </w:r>
+      <w:r>
+        <w:rPr>
+          <w:rFonts w:eastAsiaTheme="minorEastAsia"/>
+          <w:noProof/>
+        </w:rPr>
+        <w:t>[52]</w:t>
+      </w:r>
+      <w:r>
+        <w:rPr>
+          <w:rFonts w:eastAsiaTheme="minorEastAsia"/>
+        </w:rPr>
+        <w:fldChar w:fldCharType="end"/>
+      </w:r>
+      <w:r>
+        <w:rPr>
+          <w:rFonts w:eastAsiaTheme="minorEastAsia"/>
+        </w:rPr>
+        <w:t xml:space="preserve"> and leverage </w:t>
+      </w:r>
+      <w:r>
+        <w:rPr>
+          <w:rFonts w:eastAsiaTheme="minorEastAsia"/>
+        </w:rPr>
+        <w:fldChar w:fldCharType="begin"/>
+      </w:r>
+      <w:r>
+        <w:rPr>
+          <w:rFonts w:eastAsiaTheme="minorEastAsia"/>
+        </w:rPr>
+        <w:instrText xml:space="preserve"> ADDIN ZOTERO_ITEM CSL_CITATION {"citationID":"RVEDwF4L","properties":{"formattedCitation":"[53]","plainCitation":"[53]","noteIndex":0},"citationItems":[{"id":353,"uris":["http://zotero.org/users/5057732/items/VRD4QY65"],"uri":["http://zotero.org/users/5057732/items/VRD4QY65"],"itemData":{"id":353,"type":"paper-conference","title":"Discovery, Analysis, and Presentation of Strong Rules","container-title":"Knowledge Discovery in Databases","source":"Semantic Scholar","author":[{"family":"Piatetsky-Shapiro","given":"Gregory"}],"issued":{"date-parts":[["1991"]]}}}],"schema":"https://github.com/citation-style-language/schema/raw/master/csl-citation.json"} </w:instrText>
+      </w:r>
+      <w:r>
+        <w:rPr>
+          <w:rFonts w:eastAsiaTheme="minorEastAsia"/>
+        </w:rPr>
+        <w:fldChar w:fldCharType="separate"/>
+      </w:r>
+      <w:r>
+        <w:rPr>
+          <w:rFonts w:eastAsiaTheme="minorEastAsia"/>
+          <w:noProof/>
+        </w:rPr>
+        <w:t>[53]</w:t>
+      </w:r>
+      <w:r>
+        <w:rPr>
+          <w:rFonts w:eastAsiaTheme="minorEastAsia"/>
+        </w:rPr>
+        <w:fldChar w:fldCharType="end"/>
+      </w:r>
+      <w:r>
+        <w:rPr>
+          <w:rFonts w:eastAsiaTheme="minorEastAsia"/>
+        </w:rPr>
+        <w:t xml:space="preserve">. In </w:t>
+      </w:r>
+      <w:r>
+        <w:rPr>
+          <w:rFonts w:eastAsiaTheme="minorEastAsia"/>
+        </w:rPr>
+        <w:fldChar w:fldCharType="begin"/>
+      </w:r>
+      <w:r>
+        <w:rPr>
+          <w:rFonts w:eastAsiaTheme="minorEastAsia"/>
+        </w:rPr>
+        <w:instrText xml:space="preserve"> ADDIN ZOTERO_ITEM CSL_CITATION {"citationID":"HK5rcQwu","properties":{"formattedCitation":"[30]","plainCitation":"[30]","noteIndex":0},"citationItems":[{"id":105,"uris":["http://zotero.org/users/5057732/items/HBCLEGBY"],"uri":["http://zotero.org/users/5057732/items/HBCLEGBY"],"itemData":{"id":105,"type":"paper-conference","title":"Using Association Rule Mining to Discover Temporal Relations of Daily Activities","container-title":"Toward Useful Services for Elderly and People with Disabilities","collection-title":"Lecture Notes in Computer Science","publisher":"Springer, Berlin, Heidelberg","page":"49-56","source":"link.springer.com","event":"International Conference on Smart Homes and Health Telematics","abstract":"The increasing aging population has inspired many machine learning researchers to find innovative solutions for assisted living. A problem often encountered in assisted living settings is activity recognition. Although activity recognition has been vastly studied by many researchers, the temporal features that constitute an activity usually have been ignored by researchers. Temporal features can provide useful insights for building predictive activity models and for recognizing activities. In this paper, we explore the use of temporal features for activity recognition in assisted living settings. We discover temporal relations such as order of activities, as well as their corresponding start time and duration features. To validate our method, we used four months of real data collected from a smart home.","URL":"https://link.springer.com/chapter/10.1007/978-3-642-21535-3_7","DOI":"10.1007/978-3-642-21535-3_7","ISBN":"978-3-642-21534-6","language":"en","author":[{"family":"Nazerfard","given":"Ehsan"},{"family":"Rashidi","given":"Parisa"},{"family":"Cook","given":"Diane J."}],"issued":{"date-parts":[["2011",6,20]]},"accessed":{"date-parts":[["2018",4,19]]}}}],"schema":"https://github.com/citation-style-language/schema/raw/master/csl-citation.json"} </w:instrText>
+      </w:r>
+      <w:r>
+        <w:rPr>
+          <w:rFonts w:eastAsiaTheme="minorEastAsia"/>
+        </w:rPr>
+        <w:fldChar w:fldCharType="separate"/>
+      </w:r>
+      <w:r>
+        <w:rPr>
+          <w:rFonts w:eastAsiaTheme="minorEastAsia"/>
+          <w:noProof/>
+        </w:rPr>
+        <w:t>[30]</w:t>
+      </w:r>
+      <w:r>
+        <w:rPr>
+          <w:rFonts w:eastAsiaTheme="minorEastAsia"/>
+        </w:rPr>
+        <w:fldChar w:fldCharType="end"/>
+      </w:r>
+      <w:r>
+        <w:rPr>
+          <w:rFonts w:eastAsiaTheme="minorEastAsia"/>
+        </w:rPr>
+        <w:t>, however, none of the measures other than the confidence are used, which will as such be the starting point</w:t>
+      </w:r>
+      <w:r>
+        <w:rPr>
+          <w:rFonts w:eastAsiaTheme="minorEastAsia"/>
+        </w:rPr>
+        <w:t xml:space="preserve"> for this concept</w:t>
+      </w:r>
+      <w:r>
+        <w:rPr>
+          <w:rFonts w:eastAsiaTheme="minorEastAsia"/>
+        </w:rPr>
+        <w:t>.</w:t>
+      </w:r>
+    </w:p>
+    <w:p>
+      <w:r>
+        <w:t xml:space="preserve">The main drawback of the Apriori algorithm is that </w:t>
+      </w:r>
+      <w:r>
+        <w:t xml:space="preserve">given the bottom up approach, </w:t>
+      </w:r>
+      <w:r>
+        <w:t>a large number of subsets are required to be generated. As such, the number of database accesses are very high requiring it to be loaded into memory entirely. Furthermore, the time complexity is obviously very high. Consequently, numerous improved algorithms have been suggested. However, its simplicity makes it much easier to implement on any sort of database.</w:t>
+      </w:r>
+      <w:r>
+        <w:t xml:space="preserve"> </w:t>
+      </w:r>
+      <w:r>
+        <w:t>This is interesting because w</w:t>
+      </w:r>
+      <w:r>
+        <w:t xml:space="preserve">hereas </w:t>
+      </w:r>
+      <w:r>
+        <w:t xml:space="preserve">the algorithm is </w:t>
+      </w:r>
+      <w:r>
+        <w:t xml:space="preserve">initially </w:t>
+      </w:r>
+      <w:r>
+        <w:t xml:space="preserve">only </w:t>
+      </w:r>
+      <w:r>
+        <w:t>interesting for true transactional databases such as those resulting from stores, the Apriori algorithm can be used to find pa</w:t>
+      </w:r>
+      <w:r>
+        <w:t>tterns in any sort of data set.</w:t>
+      </w:r>
+    </w:p>
+    <w:p>
+      <w:pPr>
+        <w:rPr>
+          <w:rFonts w:eastAsiaTheme="minorEastAsia"/>
+        </w:rPr>
+      </w:pPr>
+      <w:r>
+        <w:t xml:space="preserve">In the case of </w:t>
+      </w:r>
+      <w:r>
+        <w:rPr>
+          <w:rFonts w:eastAsiaTheme="minorEastAsia"/>
+        </w:rPr>
+        <w:fldChar w:fldCharType="begin"/>
+      </w:r>
+      <w:r>
+        <w:rPr>
+          <w:rFonts w:eastAsiaTheme="minorEastAsia"/>
+        </w:rPr>
+        <w:instrText xml:space="preserve"> ADDIN ZOTERO_ITEM CSL_CITATION {"citationID":"HK5rcQwu","properties":{"formattedCitation":"[30]","plainCitation":"[30]","noteIndex":0},"citationItems":[{"id":105,"uris":["http://zotero.org/users/5057732/items/HBCLEGBY"],"uri":["http://zotero.org/users/5057732/items/HBCLEGBY"],"itemData":{"id":105,"type":"paper-conference","title":"Using Association Rule Mining to Discover Temporal Relations of Daily Activities","container-title":"Toward Useful Services for Elderly and People with Disabilities","collection-title":"Lecture Notes in Computer Science","publisher":"Springer, Berlin, Heidelberg","page":"49-56","source":"link.springer.com","event":"International Conference on Smart Homes and Health Telematics","abstract":"The increasing aging population has inspired many machine learning researchers to find innovative solutions for assisted living. A problem often encountered in assisted living settings is activity recognition. Although activity recognition has been vastly studied by many researchers, the temporal features that constitute an activity usually have been ignored by researchers. Temporal features can provide useful insights for building predictive activity models and for recognizing activities. In this paper, we explore the use of temporal features for activity recognition in assisted living settings. We discover temporal relations such as order of activities, as well as their corresponding start time and duration features. To validate our method, we used four months of real data collected from a smart home.","URL":"https://link.springer.com/chapter/10.1007/978-3-642-21535-3_7","DOI":"10.1007/978-3-642-21535-3_7","ISBN":"978-3-642-21534-6","language":"en","author":[{"family":"Nazerfard","given":"Ehsan"},{"family":"Rashidi","given":"Parisa"},{"family":"Cook","given":"Diane J."}],"issued":{"date-parts":[["2011",6,20]]},"accessed":{"date-parts":[["2018",4,19]]}}}],"schema":"https://github.com/citation-style-language/schema/raw/master/csl-citation.json"} </w:instrText>
+      </w:r>
+      <w:r>
+        <w:rPr>
+          <w:rFonts w:eastAsiaTheme="minorEastAsia"/>
+        </w:rPr>
+        <w:fldChar w:fldCharType="separate"/>
+      </w:r>
+      <w:r>
+        <w:rPr>
+          <w:rFonts w:eastAsiaTheme="minorEastAsia"/>
+          <w:noProof/>
+        </w:rPr>
+        <w:t>[30]</w:t>
+      </w:r>
+      <w:r>
+        <w:rPr>
+          <w:rFonts w:eastAsiaTheme="minorEastAsia"/>
+        </w:rPr>
+        <w:fldChar w:fldCharType="end"/>
+      </w:r>
+      <w:r>
+        <w:rPr>
+          <w:rFonts w:eastAsiaTheme="minorEastAsia"/>
+        </w:rPr>
+        <w:t>, the Apriori algorithm is used to analyze following activities given the cluster of the current activity, as previously found using the EM algorithm.</w:t>
+      </w:r>
+    </w:p>
+    <w:p>
+      <w:r>
+        <w:rPr>
+          <w:rFonts w:eastAsiaTheme="minorEastAsia"/>
+        </w:rPr>
+        <w:t xml:space="preserve"> </w:t>
+      </w:r>
+      <w:bookmarkStart w:id="19" w:name="_GoBack"/>
+      <w:bookmarkEnd w:id="19"/>
     </w:p>
     <w:p>
       <w:pPr>
@@ -12212,6 +12438,7 @@
         <w:rPr>
           <w:sz w:val="144"/>
         </w:rPr>
+        <w:lastRenderedPageBreak/>
         <w:br w:type="page"/>
       </w:r>
     </w:p>
@@ -12253,61 +12480,124 @@
         <w:autoSpaceDN w:val="0"/>
         <w:adjustRightInd w:val="0"/>
         <w:rPr>
-          <w:rFonts w:ascii="Times New Roman" w:cs="Times New Roman"/>
-          <w:color w:val="000000"/>
+          <w:rFonts w:ascii="Times New Roman" w:hAnsi="Times New Roman" w:cs="Times New Roman"/>
+          <w:color w:val="auto"/>
+        </w:rPr>
+      </w:pPr>
+      <w:r>
+        <w:rPr>
           <w:sz w:val="20"/>
         </w:rPr>
-      </w:pPr>
+        <w:fldChar w:fldCharType="begin"/>
+      </w:r>
       <w:r>
         <w:rPr>
           <w:sz w:val="20"/>
         </w:rPr>
-        <w:fldChar w:fldCharType="begin"/>
+        <w:instrText xml:space="preserve"> ADDIN ZOTERO_BIBL {"uncited":[],"omitted":[],"custom":[]} CSL_BIBLIOGRAPHY </w:instrText>
       </w:r>
       <w:r>
         <w:rPr>
           <w:sz w:val="20"/>
         </w:rPr>
-        <w:instrText xml:space="preserve"> ADDIN ZOTERO_BIBL {"uncited":[],"omitted":[],"custom":[]} CSL_BIBLIOGRAPHY </w:instrText>
-      </w:r>
-      <w:r>
-        <w:rPr>
-          <w:sz w:val="20"/>
-        </w:rPr>
         <w:fldChar w:fldCharType="separate"/>
       </w:r>
       <w:r>
         <w:rPr>
-          <w:rFonts w:ascii="Times New Roman" w:cs="Times New Roman"/>
-          <w:color w:val="000000"/>
-          <w:sz w:val="20"/>
+          <w:rFonts w:ascii="Times New Roman" w:hAnsi="Times New Roman" w:cs="Times New Roman"/>
+          <w:color w:val="auto"/>
         </w:rPr>
         <w:t>[1]</w:t>
       </w:r>
       <w:r>
         <w:rPr>
-          <w:rFonts w:ascii="Times New Roman" w:cs="Times New Roman"/>
-          <w:color w:val="000000"/>
-          <w:sz w:val="20"/>
+          <w:rFonts w:ascii="Times New Roman" w:hAnsi="Times New Roman" w:cs="Times New Roman"/>
+          <w:color w:val="auto"/>
         </w:rPr>
         <w:tab/>
-        <w:t xml:space="preserve">T. Okoshi, H. Nozaki, J. Nakazawa, H. Tokuda, J. Ramos, and A. K. Dey, “Towards attention-aware adaptive notification on smart phones,” </w:t>
-      </w:r>
-      <w:r>
-        <w:rPr>
-          <w:rFonts w:ascii="Times New Roman" w:cs="Times New Roman"/>
+        <w:t xml:space="preserve">T. </w:t>
+      </w:r>
+      <w:proofErr w:type="spellStart"/>
+      <w:r>
+        <w:rPr>
+          <w:rFonts w:ascii="Times New Roman" w:hAnsi="Times New Roman" w:cs="Times New Roman"/>
+          <w:color w:val="auto"/>
+        </w:rPr>
+        <w:t>Okoshi</w:t>
+      </w:r>
+      <w:proofErr w:type="spellEnd"/>
+      <w:r>
+        <w:rPr>
+          <w:rFonts w:ascii="Times New Roman" w:hAnsi="Times New Roman" w:cs="Times New Roman"/>
+          <w:color w:val="auto"/>
+        </w:rPr>
+        <w:t xml:space="preserve">, H. Nozaki, J. Nakazawa, H. </w:t>
+      </w:r>
+      <w:proofErr w:type="spellStart"/>
+      <w:r>
+        <w:rPr>
+          <w:rFonts w:ascii="Times New Roman" w:hAnsi="Times New Roman" w:cs="Times New Roman"/>
+          <w:color w:val="auto"/>
+        </w:rPr>
+        <w:t>Tokuda</w:t>
+      </w:r>
+      <w:proofErr w:type="spellEnd"/>
+      <w:r>
+        <w:rPr>
+          <w:rFonts w:ascii="Times New Roman" w:hAnsi="Times New Roman" w:cs="Times New Roman"/>
+          <w:color w:val="auto"/>
+        </w:rPr>
+        <w:t xml:space="preserve">, J. Ramos, and A. K. </w:t>
+      </w:r>
+      <w:proofErr w:type="spellStart"/>
+      <w:r>
+        <w:rPr>
+          <w:rFonts w:ascii="Times New Roman" w:hAnsi="Times New Roman" w:cs="Times New Roman"/>
+          <w:color w:val="auto"/>
+        </w:rPr>
+        <w:t>Dey</w:t>
+      </w:r>
+      <w:proofErr w:type="spellEnd"/>
+      <w:r>
+        <w:rPr>
+          <w:rFonts w:ascii="Times New Roman" w:hAnsi="Times New Roman" w:cs="Times New Roman"/>
+          <w:color w:val="auto"/>
+        </w:rPr>
+        <w:t xml:space="preserve">, “Towards attention-aware adaptive notification on smart phones,” </w:t>
+      </w:r>
+      <w:r>
+        <w:rPr>
+          <w:rFonts w:ascii="Times New Roman" w:hAnsi="Times New Roman" w:cs="Times New Roman"/>
           <w:i/>
           <w:iCs/>
-          <w:color w:val="000000"/>
-          <w:sz w:val="20"/>
-        </w:rPr>
-        <w:t>Pervasive Mob. Comput.</w:t>
-      </w:r>
-      <w:r>
-        <w:rPr>
-          <w:rFonts w:ascii="Times New Roman" w:cs="Times New Roman"/>
-          <w:color w:val="000000"/>
-          <w:sz w:val="20"/>
+          <w:color w:val="auto"/>
+        </w:rPr>
+        <w:t xml:space="preserve">Pervasive Mob. </w:t>
+      </w:r>
+      <w:proofErr w:type="spellStart"/>
+      <w:r>
+        <w:rPr>
+          <w:rFonts w:ascii="Times New Roman" w:hAnsi="Times New Roman" w:cs="Times New Roman"/>
+          <w:i/>
+          <w:iCs/>
+          <w:color w:val="auto"/>
+        </w:rPr>
+        <w:t>Comput</w:t>
+      </w:r>
+      <w:proofErr w:type="spellEnd"/>
+      <w:r>
+        <w:rPr>
+          <w:rFonts w:ascii="Times New Roman" w:hAnsi="Times New Roman" w:cs="Times New Roman"/>
+          <w:i/>
+          <w:iCs/>
+          <w:color w:val="auto"/>
+        </w:rPr>
+        <w:t>.</w:t>
+      </w:r>
+      <w:r>
+        <w:rPr>
+          <w:rFonts w:ascii="Times New Roman" w:hAnsi="Times New Roman" w:cs="Times New Roman"/>
+          <w:color w:val="auto"/>
         </w:rPr>
         <w:t>, vol. 26, pp. 17–34, Feb. 2016.</w:t>
       </w:r>
@@ -12319,43 +12609,86 @@
         <w:autoSpaceDN w:val="0"/>
         <w:adjustRightInd w:val="0"/>
         <w:rPr>
-          <w:rFonts w:ascii="Times New Roman" w:cs="Times New Roman"/>
-          <w:color w:val="000000"/>
-          <w:sz w:val="20"/>
-        </w:rPr>
-      </w:pPr>
-      <w:r>
-        <w:rPr>
-          <w:rFonts w:ascii="Times New Roman" w:cs="Times New Roman"/>
-          <w:color w:val="000000"/>
-          <w:sz w:val="20"/>
+          <w:rFonts w:ascii="Times New Roman" w:hAnsi="Times New Roman" w:cs="Times New Roman"/>
+          <w:color w:val="auto"/>
+        </w:rPr>
+      </w:pPr>
+      <w:r>
+        <w:rPr>
+          <w:rFonts w:ascii="Times New Roman" w:hAnsi="Times New Roman" w:cs="Times New Roman"/>
+          <w:color w:val="auto"/>
         </w:rPr>
         <w:t>[2]</w:t>
       </w:r>
       <w:r>
         <w:rPr>
-          <w:rFonts w:ascii="Times New Roman" w:cs="Times New Roman"/>
-          <w:color w:val="000000"/>
-          <w:sz w:val="20"/>
+          <w:rFonts w:ascii="Times New Roman" w:hAnsi="Times New Roman" w:cs="Times New Roman"/>
+          <w:color w:val="auto"/>
         </w:rPr>
         <w:tab/>
-        <w:t xml:space="preserve">L. S. Shafti, P. A. Haya, M. García-Herranz, and X. Alamán, “Personal Ambient Intelligent Reminder for People with Cognitive Disabilities,” in </w:t>
-      </w:r>
-      <w:r>
-        <w:rPr>
-          <w:rFonts w:ascii="Times New Roman" w:cs="Times New Roman"/>
+        <w:t xml:space="preserve">L. S. </w:t>
+      </w:r>
+      <w:proofErr w:type="spellStart"/>
+      <w:r>
+        <w:rPr>
+          <w:rFonts w:ascii="Times New Roman" w:hAnsi="Times New Roman" w:cs="Times New Roman"/>
+          <w:color w:val="auto"/>
+        </w:rPr>
+        <w:t>Shafti</w:t>
+      </w:r>
+      <w:proofErr w:type="spellEnd"/>
+      <w:r>
+        <w:rPr>
+          <w:rFonts w:ascii="Times New Roman" w:hAnsi="Times New Roman" w:cs="Times New Roman"/>
+          <w:color w:val="auto"/>
+        </w:rPr>
+        <w:t>, P. A. Haya, M. García-</w:t>
+      </w:r>
+      <w:proofErr w:type="spellStart"/>
+      <w:r>
+        <w:rPr>
+          <w:rFonts w:ascii="Times New Roman" w:hAnsi="Times New Roman" w:cs="Times New Roman"/>
+          <w:color w:val="auto"/>
+        </w:rPr>
+        <w:t>Herranz</w:t>
+      </w:r>
+      <w:proofErr w:type="spellEnd"/>
+      <w:r>
+        <w:rPr>
+          <w:rFonts w:ascii="Times New Roman" w:hAnsi="Times New Roman" w:cs="Times New Roman"/>
+          <w:color w:val="auto"/>
+        </w:rPr>
+        <w:t xml:space="preserve">, and X. </w:t>
+      </w:r>
+      <w:proofErr w:type="spellStart"/>
+      <w:r>
+        <w:rPr>
+          <w:rFonts w:ascii="Times New Roman" w:hAnsi="Times New Roman" w:cs="Times New Roman"/>
+          <w:color w:val="auto"/>
+        </w:rPr>
+        <w:t>Alamán</w:t>
+      </w:r>
+      <w:proofErr w:type="spellEnd"/>
+      <w:r>
+        <w:rPr>
+          <w:rFonts w:ascii="Times New Roman" w:hAnsi="Times New Roman" w:cs="Times New Roman"/>
+          <w:color w:val="auto"/>
+        </w:rPr>
+        <w:t xml:space="preserve">, “Personal Ambient Intelligent Reminder for People with Cognitive Disabilities,” in </w:t>
+      </w:r>
+      <w:r>
+        <w:rPr>
+          <w:rFonts w:ascii="Times New Roman" w:hAnsi="Times New Roman" w:cs="Times New Roman"/>
           <w:i/>
           <w:iCs/>
-          <w:color w:val="000000"/>
-          <w:sz w:val="20"/>
+          <w:color w:val="auto"/>
         </w:rPr>
         <w:t>Ambient Assisted Living and Home Care</w:t>
       </w:r>
       <w:r>
         <w:rPr>
-          <w:rFonts w:ascii="Times New Roman" w:cs="Times New Roman"/>
-          <w:color w:val="000000"/>
-          <w:sz w:val="20"/>
+          <w:rFonts w:ascii="Times New Roman" w:hAnsi="Times New Roman" w:cs="Times New Roman"/>
+          <w:color w:val="auto"/>
         </w:rPr>
         <w:t>, 2012, pp. 383–390.</w:t>
       </w:r>
@@ -12367,43 +12700,54 @@
         <w:autoSpaceDN w:val="0"/>
         <w:adjustRightInd w:val="0"/>
         <w:rPr>
-          <w:rFonts w:ascii="Times New Roman" w:cs="Times New Roman"/>
-          <w:color w:val="000000"/>
-          <w:sz w:val="20"/>
-        </w:rPr>
-      </w:pPr>
-      <w:r>
-        <w:rPr>
-          <w:rFonts w:ascii="Times New Roman" w:cs="Times New Roman"/>
-          <w:color w:val="000000"/>
-          <w:sz w:val="20"/>
+          <w:rFonts w:ascii="Times New Roman" w:hAnsi="Times New Roman" w:cs="Times New Roman"/>
+          <w:color w:val="auto"/>
+        </w:rPr>
+      </w:pPr>
+      <w:r>
+        <w:rPr>
+          <w:rFonts w:ascii="Times New Roman" w:hAnsi="Times New Roman" w:cs="Times New Roman"/>
+          <w:color w:val="auto"/>
         </w:rPr>
         <w:t>[3]</w:t>
       </w:r>
       <w:r>
         <w:rPr>
-          <w:rFonts w:ascii="Times New Roman" w:cs="Times New Roman"/>
-          <w:color w:val="000000"/>
-          <w:sz w:val="20"/>
+          <w:rFonts w:ascii="Times New Roman" w:hAnsi="Times New Roman" w:cs="Times New Roman"/>
+          <w:color w:val="auto"/>
         </w:rPr>
         <w:tab/>
-        <w:t xml:space="preserve">J. K. Zao, M. Y. Wang, P. Tsai, and J. W. S. Liu, “Smart phone based medicine in-take scheduler, reminder and monitor,” in </w:t>
-      </w:r>
-      <w:r>
-        <w:rPr>
-          <w:rFonts w:ascii="Times New Roman" w:cs="Times New Roman"/>
+        <w:t xml:space="preserve">J. K. </w:t>
+      </w:r>
+      <w:proofErr w:type="spellStart"/>
+      <w:r>
+        <w:rPr>
+          <w:rFonts w:ascii="Times New Roman" w:hAnsi="Times New Roman" w:cs="Times New Roman"/>
+          <w:color w:val="auto"/>
+        </w:rPr>
+        <w:t>Zao</w:t>
+      </w:r>
+      <w:proofErr w:type="spellEnd"/>
+      <w:r>
+        <w:rPr>
+          <w:rFonts w:ascii="Times New Roman" w:hAnsi="Times New Roman" w:cs="Times New Roman"/>
+          <w:color w:val="auto"/>
+        </w:rPr>
+        <w:t xml:space="preserve">, M. Y. Wang, P. Tsai, and J. W. S. Liu, “Smart phone based medicine in-take scheduler, reminder and monitor,” in </w:t>
+      </w:r>
+      <w:r>
+        <w:rPr>
+          <w:rFonts w:ascii="Times New Roman" w:hAnsi="Times New Roman" w:cs="Times New Roman"/>
           <w:i/>
           <w:iCs/>
-          <w:color w:val="000000"/>
-          <w:sz w:val="20"/>
+          <w:color w:val="auto"/>
         </w:rPr>
         <w:t>The 12th IEEE International Conference on e-Health Networking, Applications and Services</w:t>
       </w:r>
       <w:r>
         <w:rPr>
-          <w:rFonts w:ascii="Times New Roman" w:cs="Times New Roman"/>
-          <w:color w:val="000000"/>
-          <w:sz w:val="20"/>
+          <w:rFonts w:ascii="Times New Roman" w:hAnsi="Times New Roman" w:cs="Times New Roman"/>
+          <w:color w:val="auto"/>
         </w:rPr>
         <w:t>, 2010, pp. 162–168.</w:t>
       </w:r>
@@ -12415,43 +12759,86 @@
         <w:autoSpaceDN w:val="0"/>
         <w:adjustRightInd w:val="0"/>
         <w:rPr>
-          <w:rFonts w:ascii="Times New Roman" w:cs="Times New Roman"/>
-          <w:color w:val="000000"/>
-          <w:sz w:val="20"/>
-        </w:rPr>
-      </w:pPr>
-      <w:r>
-        <w:rPr>
-          <w:rFonts w:ascii="Times New Roman" w:cs="Times New Roman"/>
-          <w:color w:val="000000"/>
-          <w:sz w:val="20"/>
+          <w:rFonts w:ascii="Times New Roman" w:hAnsi="Times New Roman" w:cs="Times New Roman"/>
+          <w:color w:val="auto"/>
+        </w:rPr>
+      </w:pPr>
+      <w:r>
+        <w:rPr>
+          <w:rFonts w:ascii="Times New Roman" w:hAnsi="Times New Roman" w:cs="Times New Roman"/>
+          <w:color w:val="auto"/>
         </w:rPr>
         <w:t>[4]</w:t>
       </w:r>
       <w:r>
         <w:rPr>
-          <w:rFonts w:ascii="Times New Roman" w:cs="Times New Roman"/>
-          <w:color w:val="000000"/>
-          <w:sz w:val="20"/>
+          <w:rFonts w:ascii="Times New Roman" w:hAnsi="Times New Roman" w:cs="Times New Roman"/>
+          <w:color w:val="auto"/>
         </w:rPr>
         <w:tab/>
-        <w:t xml:space="preserve">A. Arcelus, M. H. Jones, R. Goubran, and F. Knoefel, “Integration of Smart Home Technologies in a Health Monitoring System for the Elderly,” in </w:t>
-      </w:r>
-      <w:r>
-        <w:rPr>
-          <w:rFonts w:ascii="Times New Roman" w:cs="Times New Roman"/>
+        <w:t xml:space="preserve">A. </w:t>
+      </w:r>
+      <w:proofErr w:type="spellStart"/>
+      <w:r>
+        <w:rPr>
+          <w:rFonts w:ascii="Times New Roman" w:hAnsi="Times New Roman" w:cs="Times New Roman"/>
+          <w:color w:val="auto"/>
+        </w:rPr>
+        <w:t>Arcelus</w:t>
+      </w:r>
+      <w:proofErr w:type="spellEnd"/>
+      <w:r>
+        <w:rPr>
+          <w:rFonts w:ascii="Times New Roman" w:hAnsi="Times New Roman" w:cs="Times New Roman"/>
+          <w:color w:val="auto"/>
+        </w:rPr>
+        <w:t xml:space="preserve">, M. H. Jones, R. </w:t>
+      </w:r>
+      <w:proofErr w:type="spellStart"/>
+      <w:r>
+        <w:rPr>
+          <w:rFonts w:ascii="Times New Roman" w:hAnsi="Times New Roman" w:cs="Times New Roman"/>
+          <w:color w:val="auto"/>
+        </w:rPr>
+        <w:t>Goubran</w:t>
+      </w:r>
+      <w:proofErr w:type="spellEnd"/>
+      <w:r>
+        <w:rPr>
+          <w:rFonts w:ascii="Times New Roman" w:hAnsi="Times New Roman" w:cs="Times New Roman"/>
+          <w:color w:val="auto"/>
+        </w:rPr>
+        <w:t xml:space="preserve">, and F. </w:t>
+      </w:r>
+      <w:proofErr w:type="spellStart"/>
+      <w:r>
+        <w:rPr>
+          <w:rFonts w:ascii="Times New Roman" w:hAnsi="Times New Roman" w:cs="Times New Roman"/>
+          <w:color w:val="auto"/>
+        </w:rPr>
+        <w:t>Knoefel</w:t>
+      </w:r>
+      <w:proofErr w:type="spellEnd"/>
+      <w:r>
+        <w:rPr>
+          <w:rFonts w:ascii="Times New Roman" w:hAnsi="Times New Roman" w:cs="Times New Roman"/>
+          <w:color w:val="auto"/>
+        </w:rPr>
+        <w:t xml:space="preserve">, “Integration of Smart Home Technologies in a Health Monitoring System for the Elderly,” in </w:t>
+      </w:r>
+      <w:r>
+        <w:rPr>
+          <w:rFonts w:ascii="Times New Roman" w:hAnsi="Times New Roman" w:cs="Times New Roman"/>
           <w:i/>
           <w:iCs/>
-          <w:color w:val="000000"/>
-          <w:sz w:val="20"/>
+          <w:color w:val="auto"/>
         </w:rPr>
         <w:t>21st International Conference on Advanced Information Networking and Applications Workshops, 2007, AINAW ’07</w:t>
       </w:r>
       <w:r>
         <w:rPr>
-          <w:rFonts w:ascii="Times New Roman" w:cs="Times New Roman"/>
-          <w:color w:val="000000"/>
-          <w:sz w:val="20"/>
+          <w:rFonts w:ascii="Times New Roman" w:hAnsi="Times New Roman" w:cs="Times New Roman"/>
+          <w:color w:val="auto"/>
         </w:rPr>
         <w:t>, 2007, vol. 2, pp. 820–825.</w:t>
       </w:r>
@@ -12463,27 +12850,40 @@
         <w:autoSpaceDN w:val="0"/>
         <w:adjustRightInd w:val="0"/>
         <w:rPr>
-          <w:rFonts w:ascii="Times New Roman" w:cs="Times New Roman"/>
-          <w:color w:val="000000"/>
-          <w:sz w:val="20"/>
-        </w:rPr>
-      </w:pPr>
-      <w:r>
-        <w:rPr>
-          <w:rFonts w:ascii="Times New Roman" w:cs="Times New Roman"/>
-          <w:color w:val="000000"/>
-          <w:sz w:val="20"/>
+          <w:rFonts w:ascii="Times New Roman" w:hAnsi="Times New Roman" w:cs="Times New Roman"/>
+          <w:color w:val="auto"/>
+        </w:rPr>
+      </w:pPr>
+      <w:r>
+        <w:rPr>
+          <w:rFonts w:ascii="Times New Roman" w:hAnsi="Times New Roman" w:cs="Times New Roman"/>
+          <w:color w:val="auto"/>
         </w:rPr>
         <w:t>[5]</w:t>
       </w:r>
       <w:r>
         <w:rPr>
-          <w:rFonts w:ascii="Times New Roman" w:cs="Times New Roman"/>
-          <w:color w:val="000000"/>
-          <w:sz w:val="20"/>
+          <w:rFonts w:ascii="Times New Roman" w:hAnsi="Times New Roman" w:cs="Times New Roman"/>
+          <w:color w:val="auto"/>
         </w:rPr>
         <w:tab/>
-        <w:t>W. Jih, J. Y. Hsu, and T.-M. Tsai, “Context-Aware Service Integration for Elderly Care in A Smart Environment,” 2006.</w:t>
+        <w:t xml:space="preserve">W. </w:t>
+      </w:r>
+      <w:proofErr w:type="spellStart"/>
+      <w:r>
+        <w:rPr>
+          <w:rFonts w:ascii="Times New Roman" w:hAnsi="Times New Roman" w:cs="Times New Roman"/>
+          <w:color w:val="auto"/>
+        </w:rPr>
+        <w:t>Jih</w:t>
+      </w:r>
+      <w:proofErr w:type="spellEnd"/>
+      <w:r>
+        <w:rPr>
+          <w:rFonts w:ascii="Times New Roman" w:hAnsi="Times New Roman" w:cs="Times New Roman"/>
+          <w:color w:val="auto"/>
+        </w:rPr>
+        <w:t>, J. Y. Hsu, and T.-M. Tsai, “Context-Aware Service Integration for Elderly Care in A Smart Environment,” 2006.</w:t>
       </w:r>
     </w:p>
     <w:p>
@@ -12493,43 +12893,79 @@
         <w:autoSpaceDN w:val="0"/>
         <w:adjustRightInd w:val="0"/>
         <w:rPr>
-          <w:rFonts w:ascii="Times New Roman" w:cs="Times New Roman"/>
-          <w:color w:val="000000"/>
-          <w:sz w:val="20"/>
-        </w:rPr>
-      </w:pPr>
-      <w:r>
-        <w:rPr>
-          <w:rFonts w:ascii="Times New Roman" w:cs="Times New Roman"/>
-          <w:color w:val="000000"/>
-          <w:sz w:val="20"/>
+          <w:rFonts w:ascii="Times New Roman" w:hAnsi="Times New Roman" w:cs="Times New Roman"/>
+          <w:color w:val="auto"/>
+        </w:rPr>
+      </w:pPr>
+      <w:r>
+        <w:rPr>
+          <w:rFonts w:ascii="Times New Roman" w:hAnsi="Times New Roman" w:cs="Times New Roman"/>
+          <w:color w:val="auto"/>
         </w:rPr>
         <w:t>[6]</w:t>
       </w:r>
       <w:r>
         <w:rPr>
-          <w:rFonts w:ascii="Times New Roman" w:cs="Times New Roman"/>
-          <w:color w:val="000000"/>
-          <w:sz w:val="20"/>
+          <w:rFonts w:ascii="Times New Roman" w:hAnsi="Times New Roman" w:cs="Times New Roman"/>
+          <w:color w:val="auto"/>
         </w:rPr>
         <w:tab/>
-        <w:t xml:space="preserve">N. Mitabe and N. Shinomiya, “Support system for elderly care with ambient sensors in indoor environment,” in </w:t>
-      </w:r>
-      <w:r>
-        <w:rPr>
-          <w:rFonts w:ascii="Times New Roman" w:cs="Times New Roman"/>
+        <w:t xml:space="preserve">N. </w:t>
+      </w:r>
+      <w:proofErr w:type="spellStart"/>
+      <w:r>
+        <w:rPr>
+          <w:rFonts w:ascii="Times New Roman" w:hAnsi="Times New Roman" w:cs="Times New Roman"/>
+          <w:color w:val="auto"/>
+        </w:rPr>
+        <w:t>Mitabe</w:t>
+      </w:r>
+      <w:proofErr w:type="spellEnd"/>
+      <w:r>
+        <w:rPr>
+          <w:rFonts w:ascii="Times New Roman" w:hAnsi="Times New Roman" w:cs="Times New Roman"/>
+          <w:color w:val="auto"/>
+        </w:rPr>
+        <w:t xml:space="preserve"> and N. </w:t>
+      </w:r>
+      <w:proofErr w:type="spellStart"/>
+      <w:r>
+        <w:rPr>
+          <w:rFonts w:ascii="Times New Roman" w:hAnsi="Times New Roman" w:cs="Times New Roman"/>
+          <w:color w:val="auto"/>
+        </w:rPr>
+        <w:t>Shinomiya</w:t>
+      </w:r>
+      <w:proofErr w:type="spellEnd"/>
+      <w:r>
+        <w:rPr>
+          <w:rFonts w:ascii="Times New Roman" w:hAnsi="Times New Roman" w:cs="Times New Roman"/>
+          <w:color w:val="auto"/>
+        </w:rPr>
+        <w:t xml:space="preserve">, “Support system for elderly care with ambient sensors in indoor environment,” in </w:t>
+      </w:r>
+      <w:r>
+        <w:rPr>
+          <w:rFonts w:ascii="Times New Roman" w:hAnsi="Times New Roman" w:cs="Times New Roman"/>
           <w:i/>
           <w:iCs/>
-          <w:color w:val="000000"/>
-          <w:sz w:val="20"/>
-        </w:rPr>
-        <w:t>2017 Eleventh International Conference on Sensing Technology (ICST)</w:t>
-      </w:r>
-      <w:r>
-        <w:rPr>
-          <w:rFonts w:ascii="Times New Roman" w:cs="Times New Roman"/>
-          <w:color w:val="000000"/>
-          <w:sz w:val="20"/>
+          <w:color w:val="auto"/>
+        </w:rPr>
+        <w:t xml:space="preserve">2017 Eleventh International Conference on Sensing Technology </w:t>
+      </w:r>
+      <w:r>
+        <w:rPr>
+          <w:rFonts w:ascii="Times New Roman" w:hAnsi="Times New Roman" w:cs="Times New Roman"/>
+          <w:i/>
+          <w:iCs/>
+          <w:color w:val="auto"/>
+        </w:rPr>
+        <w:t>(ICST)</w:t>
+      </w:r>
+      <w:r>
+        <w:rPr>
+          <w:rFonts w:ascii="Times New Roman" w:hAnsi="Times New Roman" w:cs="Times New Roman"/>
+          <w:color w:val="auto"/>
         </w:rPr>
         <w:t>, 2017, pp. 1–4.</w:t>
       </w:r>
@@ -12541,27 +12977,88 @@
         <w:autoSpaceDN w:val="0"/>
         <w:adjustRightInd w:val="0"/>
         <w:rPr>
-          <w:rFonts w:ascii="Times New Roman" w:cs="Times New Roman"/>
-          <w:color w:val="000000"/>
-          <w:sz w:val="20"/>
-        </w:rPr>
-      </w:pPr>
-      <w:r>
-        <w:rPr>
-          <w:rFonts w:ascii="Times New Roman" w:cs="Times New Roman"/>
-          <w:color w:val="000000"/>
-          <w:sz w:val="20"/>
+          <w:rFonts w:ascii="Times New Roman" w:hAnsi="Times New Roman" w:cs="Times New Roman"/>
+          <w:color w:val="auto"/>
+        </w:rPr>
+      </w:pPr>
+      <w:r>
+        <w:rPr>
+          <w:rFonts w:ascii="Times New Roman" w:hAnsi="Times New Roman" w:cs="Times New Roman"/>
+          <w:color w:val="auto"/>
         </w:rPr>
         <w:t>[7]</w:t>
       </w:r>
       <w:r>
         <w:rPr>
-          <w:rFonts w:ascii="Times New Roman" w:cs="Times New Roman"/>
-          <w:color w:val="000000"/>
-          <w:sz w:val="20"/>
+          <w:rFonts w:ascii="Times New Roman" w:hAnsi="Times New Roman" w:cs="Times New Roman"/>
+          <w:color w:val="auto"/>
         </w:rPr>
         <w:tab/>
-        <w:t>M. Neerincx, M. Tielman, C. Horsch, W.-P. Brinkman, K. Bosch, and R. J. Beun, “Virtual Health Agents,” 2015.</w:t>
+        <w:t xml:space="preserve">M. </w:t>
+      </w:r>
+      <w:proofErr w:type="spellStart"/>
+      <w:r>
+        <w:rPr>
+          <w:rFonts w:ascii="Times New Roman" w:hAnsi="Times New Roman" w:cs="Times New Roman"/>
+          <w:color w:val="auto"/>
+        </w:rPr>
+        <w:t>Neerincx</w:t>
+      </w:r>
+      <w:proofErr w:type="spellEnd"/>
+      <w:r>
+        <w:rPr>
+          <w:rFonts w:ascii="Times New Roman" w:hAnsi="Times New Roman" w:cs="Times New Roman"/>
+          <w:color w:val="auto"/>
+        </w:rPr>
+        <w:t xml:space="preserve">, M. </w:t>
+      </w:r>
+      <w:proofErr w:type="spellStart"/>
+      <w:r>
+        <w:rPr>
+          <w:rFonts w:ascii="Times New Roman" w:hAnsi="Times New Roman" w:cs="Times New Roman"/>
+          <w:color w:val="auto"/>
+        </w:rPr>
+        <w:t>Tielman</w:t>
+      </w:r>
+      <w:proofErr w:type="spellEnd"/>
+      <w:r>
+        <w:rPr>
+          <w:rFonts w:ascii="Times New Roman" w:hAnsi="Times New Roman" w:cs="Times New Roman"/>
+          <w:color w:val="auto"/>
+        </w:rPr>
+        <w:t xml:space="preserve">, C. </w:t>
+      </w:r>
+      <w:proofErr w:type="spellStart"/>
+      <w:r>
+        <w:rPr>
+          <w:rFonts w:ascii="Times New Roman" w:hAnsi="Times New Roman" w:cs="Times New Roman"/>
+          <w:color w:val="auto"/>
+        </w:rPr>
+        <w:t>Horsch</w:t>
+      </w:r>
+      <w:proofErr w:type="spellEnd"/>
+      <w:r>
+        <w:rPr>
+          <w:rFonts w:ascii="Times New Roman" w:hAnsi="Times New Roman" w:cs="Times New Roman"/>
+          <w:color w:val="auto"/>
+        </w:rPr>
+        <w:t xml:space="preserve">, W.-P. Brinkman, K. Bosch, and R. J. </w:t>
+      </w:r>
+      <w:proofErr w:type="spellStart"/>
+      <w:r>
+        <w:rPr>
+          <w:rFonts w:ascii="Times New Roman" w:hAnsi="Times New Roman" w:cs="Times New Roman"/>
+          <w:color w:val="auto"/>
+        </w:rPr>
+        <w:t>Beun</w:t>
+      </w:r>
+      <w:proofErr w:type="spellEnd"/>
+      <w:r>
+        <w:rPr>
+          <w:rFonts w:ascii="Times New Roman" w:hAnsi="Times New Roman" w:cs="Times New Roman"/>
+          <w:color w:val="auto"/>
+        </w:rPr>
+        <w:t>, “Virtual Health Agents,” 2015.</w:t>
       </w:r>
     </w:p>
     <w:p>
@@ -12571,53 +13068,56 @@
         <w:autoSpaceDN w:val="0"/>
         <w:adjustRightInd w:val="0"/>
         <w:rPr>
-          <w:rFonts w:ascii="Times New Roman" w:cs="Times New Roman"/>
-          <w:color w:val="000000"/>
-          <w:sz w:val="20"/>
-        </w:rPr>
-      </w:pPr>
-      <w:r>
-        <w:rPr>
-          <w:rFonts w:ascii="Times New Roman" w:cs="Times New Roman"/>
-          <w:color w:val="000000"/>
-          <w:sz w:val="20"/>
+          <w:rFonts w:ascii="Times New Roman" w:hAnsi="Times New Roman" w:cs="Times New Roman"/>
+          <w:color w:val="auto"/>
+        </w:rPr>
+      </w:pPr>
+      <w:r>
+        <w:rPr>
+          <w:rFonts w:ascii="Times New Roman" w:hAnsi="Times New Roman" w:cs="Times New Roman"/>
+          <w:color w:val="auto"/>
         </w:rPr>
         <w:t>[8]</w:t>
       </w:r>
       <w:r>
         <w:rPr>
-          <w:rFonts w:ascii="Times New Roman" w:cs="Times New Roman"/>
-          <w:color w:val="000000"/>
-          <w:sz w:val="20"/>
+          <w:rFonts w:ascii="Times New Roman" w:hAnsi="Times New Roman" w:cs="Times New Roman"/>
+          <w:color w:val="auto"/>
         </w:rPr>
         <w:tab/>
-        <w:t xml:space="preserve">M. B. van Riemsdijk, C. M. Jonker, and V. Lesser, “Creating Socially Adaptive Electronic Partners: Interaction, Reasoning and Ethical Challenges,” in </w:t>
-      </w:r>
-      <w:r>
-        <w:rPr>
-          <w:rFonts w:ascii="Times New Roman" w:cs="Times New Roman"/>
+        <w:t xml:space="preserve">M. B. van </w:t>
+      </w:r>
+      <w:proofErr w:type="spellStart"/>
+      <w:r>
+        <w:rPr>
+          <w:rFonts w:ascii="Times New Roman" w:hAnsi="Times New Roman" w:cs="Times New Roman"/>
+          <w:color w:val="auto"/>
+        </w:rPr>
+        <w:t>Riemsdijk</w:t>
+      </w:r>
+      <w:proofErr w:type="spellEnd"/>
+      <w:r>
+        <w:rPr>
+          <w:rFonts w:ascii="Times New Roman" w:hAnsi="Times New Roman" w:cs="Times New Roman"/>
+          <w:color w:val="auto"/>
+        </w:rPr>
+        <w:t xml:space="preserve">, C. M. Jonker, and V. Lesser, “Creating Socially Adaptive Electronic Partners: Interaction, Reasoning and Ethical Challenges,” in </w:t>
+      </w:r>
+      <w:r>
+        <w:rPr>
+          <w:rFonts w:ascii="Times New Roman" w:hAnsi="Times New Roman" w:cs="Times New Roman"/>
           <w:i/>
           <w:iCs/>
-          <w:color w:val="000000"/>
-          <w:sz w:val="20"/>
+          <w:color w:val="auto"/>
         </w:rPr>
         <w:t>Proceedings of the 2015 International Conference on Autonomous Agents and Multiagent Systems</w:t>
       </w:r>
       <w:r>
         <w:rPr>
-          <w:rFonts w:ascii="Times New Roman" w:cs="Times New Roman"/>
-          <w:color w:val="000000"/>
-          <w:sz w:val="20"/>
-        </w:rPr>
-        <w:t xml:space="preserve">, Richland, SC, </w:t>
-      </w:r>
-      <w:r>
-        <w:rPr>
-          <w:rFonts w:ascii="Times New Roman" w:cs="Times New Roman"/>
-          <w:color w:val="000000"/>
-          <w:sz w:val="20"/>
-        </w:rPr>
-        <w:t>2015, pp. 1201–1206.</w:t>
+          <w:rFonts w:ascii="Times New Roman" w:hAnsi="Times New Roman" w:cs="Times New Roman"/>
+          <w:color w:val="auto"/>
+        </w:rPr>
+        <w:t>, Richland, SC, 2015, pp. 1201–1206.</w:t>
       </w:r>
     </w:p>
     <w:p>
@@ -12627,27 +13127,56 @@
         <w:autoSpaceDN w:val="0"/>
         <w:adjustRightInd w:val="0"/>
         <w:rPr>
-          <w:rFonts w:ascii="Times New Roman" w:cs="Times New Roman"/>
-          <w:color w:val="000000"/>
-          <w:sz w:val="20"/>
-        </w:rPr>
-      </w:pPr>
-      <w:r>
-        <w:rPr>
-          <w:rFonts w:ascii="Times New Roman" w:cs="Times New Roman"/>
-          <w:color w:val="000000"/>
-          <w:sz w:val="20"/>
+          <w:rFonts w:ascii="Times New Roman" w:hAnsi="Times New Roman" w:cs="Times New Roman"/>
+          <w:color w:val="auto"/>
+        </w:rPr>
+      </w:pPr>
+      <w:r>
+        <w:rPr>
+          <w:rFonts w:ascii="Times New Roman" w:hAnsi="Times New Roman" w:cs="Times New Roman"/>
+          <w:color w:val="auto"/>
         </w:rPr>
         <w:t>[9]</w:t>
       </w:r>
       <w:r>
         <w:rPr>
-          <w:rFonts w:ascii="Times New Roman" w:cs="Times New Roman"/>
-          <w:color w:val="000000"/>
-          <w:sz w:val="20"/>
+          <w:rFonts w:ascii="Times New Roman" w:hAnsi="Times New Roman" w:cs="Times New Roman"/>
+          <w:color w:val="auto"/>
         </w:rPr>
         <w:tab/>
-        <w:t>M. S. Kließ and M. B. van Riemsdijk, “Requirements for a Temporal Logic of Daily Activities for Supportive Technology.”</w:t>
+        <w:t xml:space="preserve">M. S. </w:t>
+      </w:r>
+      <w:proofErr w:type="spellStart"/>
+      <w:r>
+        <w:rPr>
+          <w:rFonts w:ascii="Times New Roman" w:hAnsi="Times New Roman" w:cs="Times New Roman"/>
+          <w:color w:val="auto"/>
+        </w:rPr>
+        <w:t>Kließ</w:t>
+      </w:r>
+      <w:proofErr w:type="spellEnd"/>
+      <w:r>
+        <w:rPr>
+          <w:rFonts w:ascii="Times New Roman" w:hAnsi="Times New Roman" w:cs="Times New Roman"/>
+          <w:color w:val="auto"/>
+        </w:rPr>
+        <w:t xml:space="preserve"> and M. B. van </w:t>
+      </w:r>
+      <w:proofErr w:type="spellStart"/>
+      <w:r>
+        <w:rPr>
+          <w:rFonts w:ascii="Times New Roman" w:hAnsi="Times New Roman" w:cs="Times New Roman"/>
+          <w:color w:val="auto"/>
+        </w:rPr>
+        <w:t>Riemsdijk</w:t>
+      </w:r>
+      <w:proofErr w:type="spellEnd"/>
+      <w:r>
+        <w:rPr>
+          <w:rFonts w:ascii="Times New Roman" w:hAnsi="Times New Roman" w:cs="Times New Roman"/>
+          <w:color w:val="auto"/>
+        </w:rPr>
+        <w:t>, “Requirements for a Temporal Logic of Daily Activities for Supportive Technology.”</w:t>
       </w:r>
     </w:p>
     <w:p>
@@ -12657,43 +13186,70 @@
         <w:autoSpaceDN w:val="0"/>
         <w:adjustRightInd w:val="0"/>
         <w:rPr>
-          <w:rFonts w:ascii="Times New Roman" w:cs="Times New Roman"/>
-          <w:color w:val="000000"/>
-          <w:sz w:val="20"/>
-        </w:rPr>
-      </w:pPr>
-      <w:r>
-        <w:rPr>
-          <w:rFonts w:ascii="Times New Roman" w:cs="Times New Roman"/>
-          <w:color w:val="000000"/>
-          <w:sz w:val="20"/>
+          <w:rFonts w:ascii="Times New Roman" w:hAnsi="Times New Roman" w:cs="Times New Roman"/>
+          <w:color w:val="auto"/>
+        </w:rPr>
+      </w:pPr>
+      <w:r>
+        <w:rPr>
+          <w:rFonts w:ascii="Times New Roman" w:hAnsi="Times New Roman" w:cs="Times New Roman"/>
+          <w:color w:val="auto"/>
         </w:rPr>
         <w:t>[10]</w:t>
       </w:r>
       <w:r>
         <w:rPr>
-          <w:rFonts w:ascii="Times New Roman" w:cs="Times New Roman"/>
-          <w:color w:val="000000"/>
-          <w:sz w:val="20"/>
+          <w:rFonts w:ascii="Times New Roman" w:hAnsi="Times New Roman" w:cs="Times New Roman"/>
+          <w:color w:val="auto"/>
         </w:rPr>
         <w:tab/>
-        <w:t xml:space="preserve">P. Pasotti, M. B. van Riemsdijk, and C. M. Jonker, “Representing human habits: towards a habit support agent,” in </w:t>
-      </w:r>
-      <w:r>
-        <w:rPr>
-          <w:rFonts w:ascii="Times New Roman" w:cs="Times New Roman"/>
+        <w:t xml:space="preserve">P. </w:t>
+      </w:r>
+      <w:proofErr w:type="spellStart"/>
+      <w:r>
+        <w:rPr>
+          <w:rFonts w:ascii="Times New Roman" w:hAnsi="Times New Roman" w:cs="Times New Roman"/>
+          <w:color w:val="auto"/>
+        </w:rPr>
+        <w:t>Pasotti</w:t>
+      </w:r>
+      <w:proofErr w:type="spellEnd"/>
+      <w:r>
+        <w:rPr>
+          <w:rFonts w:ascii="Times New Roman" w:hAnsi="Times New Roman" w:cs="Times New Roman"/>
+          <w:color w:val="auto"/>
+        </w:rPr>
+        <w:t xml:space="preserve">, M. B. van </w:t>
+      </w:r>
+      <w:proofErr w:type="spellStart"/>
+      <w:r>
+        <w:rPr>
+          <w:rFonts w:ascii="Times New Roman" w:hAnsi="Times New Roman" w:cs="Times New Roman"/>
+          <w:color w:val="auto"/>
+        </w:rPr>
+        <w:t>Riemsdijk</w:t>
+      </w:r>
+      <w:proofErr w:type="spellEnd"/>
+      <w:r>
+        <w:rPr>
+          <w:rFonts w:ascii="Times New Roman" w:hAnsi="Times New Roman" w:cs="Times New Roman"/>
+          <w:color w:val="auto"/>
+        </w:rPr>
+        <w:t xml:space="preserve">, and C. M. Jonker, “Representing human habits: towards a habit support agent,” in </w:t>
+      </w:r>
+      <w:r>
+        <w:rPr>
+          <w:rFonts w:ascii="Times New Roman" w:hAnsi="Times New Roman" w:cs="Times New Roman"/>
           <w:i/>
           <w:iCs/>
-          <w:color w:val="000000"/>
-          <w:sz w:val="20"/>
+          <w:color w:val="auto"/>
         </w:rPr>
         <w:t>Proceedings of the 10th International workshop on Normative Multiagent Systems (NorMAS’16)</w:t>
       </w:r>
       <w:r>
         <w:rPr>
-          <w:rFonts w:ascii="Times New Roman" w:cs="Times New Roman"/>
-          <w:color w:val="000000"/>
-          <w:sz w:val="20"/>
+          <w:rFonts w:ascii="Times New Roman" w:hAnsi="Times New Roman" w:cs="Times New Roman"/>
+          <w:color w:val="auto"/>
         </w:rPr>
         <w:t>, 2016.</w:t>
       </w:r>
@@ -12705,27 +13261,86 @@
         <w:autoSpaceDN w:val="0"/>
         <w:adjustRightInd w:val="0"/>
         <w:rPr>
-          <w:rFonts w:ascii="Times New Roman" w:cs="Times New Roman"/>
-          <w:color w:val="000000"/>
-          <w:sz w:val="20"/>
-        </w:rPr>
-      </w:pPr>
-      <w:r>
-        <w:rPr>
-          <w:rFonts w:ascii="Times New Roman" w:cs="Times New Roman"/>
-          <w:color w:val="000000"/>
-          <w:sz w:val="20"/>
+          <w:rFonts w:ascii="Times New Roman" w:hAnsi="Times New Roman" w:cs="Times New Roman"/>
+          <w:color w:val="auto"/>
+        </w:rPr>
+      </w:pPr>
+      <w:r>
+        <w:rPr>
+          <w:rFonts w:ascii="Times New Roman" w:hAnsi="Times New Roman" w:cs="Times New Roman"/>
+          <w:color w:val="auto"/>
         </w:rPr>
         <w:t>[11]</w:t>
       </w:r>
       <w:r>
         <w:rPr>
-          <w:rFonts w:ascii="Times New Roman" w:cs="Times New Roman"/>
-          <w:color w:val="000000"/>
-          <w:sz w:val="20"/>
+          <w:rFonts w:ascii="Times New Roman" w:hAnsi="Times New Roman" w:cs="Times New Roman"/>
+          <w:color w:val="auto"/>
         </w:rPr>
         <w:tab/>
-        <w:t>P. Pasotti, C. M. Jonker, and M. B. van Riemsdijk, “Towards a formalisation of Action Identiﬁcation Hierarchies∗.”</w:t>
+        <w:t xml:space="preserve">P. </w:t>
+      </w:r>
+      <w:proofErr w:type="spellStart"/>
+      <w:r>
+        <w:rPr>
+          <w:rFonts w:ascii="Times New Roman" w:hAnsi="Times New Roman" w:cs="Times New Roman"/>
+          <w:color w:val="auto"/>
+        </w:rPr>
+        <w:t>Pasotti</w:t>
+      </w:r>
+      <w:proofErr w:type="spellEnd"/>
+      <w:r>
+        <w:rPr>
+          <w:rFonts w:ascii="Times New Roman" w:hAnsi="Times New Roman" w:cs="Times New Roman"/>
+          <w:color w:val="auto"/>
+        </w:rPr>
+        <w:t xml:space="preserve">, C. M. Jonker, and M. B. van </w:t>
+      </w:r>
+      <w:proofErr w:type="spellStart"/>
+      <w:r>
+        <w:rPr>
+          <w:rFonts w:ascii="Times New Roman" w:hAnsi="Times New Roman" w:cs="Times New Roman"/>
+          <w:color w:val="auto"/>
+        </w:rPr>
+        <w:t>Riemsdijk</w:t>
+      </w:r>
+      <w:proofErr w:type="spellEnd"/>
+      <w:r>
+        <w:rPr>
+          <w:rFonts w:ascii="Times New Roman" w:hAnsi="Times New Roman" w:cs="Times New Roman"/>
+          <w:color w:val="auto"/>
+        </w:rPr>
+        <w:t xml:space="preserve">, “Towards a </w:t>
+      </w:r>
+      <w:proofErr w:type="spellStart"/>
+      <w:r>
+        <w:rPr>
+          <w:rFonts w:ascii="Times New Roman" w:hAnsi="Times New Roman" w:cs="Times New Roman"/>
+          <w:color w:val="auto"/>
+        </w:rPr>
+        <w:t>formalisation</w:t>
+      </w:r>
+      <w:proofErr w:type="spellEnd"/>
+      <w:r>
+        <w:rPr>
+          <w:rFonts w:ascii="Times New Roman" w:hAnsi="Times New Roman" w:cs="Times New Roman"/>
+          <w:color w:val="auto"/>
+        </w:rPr>
+        <w:t xml:space="preserve"> of Action Identiﬁcation Hierarchies</w:t>
+      </w:r>
+      <w:r>
+        <w:rPr>
+          <w:rFonts w:ascii="Cambria Math" w:hAnsi="Cambria Math" w:cs="Cambria Math"/>
+          <w:color w:val="auto"/>
+        </w:rPr>
+        <w:t>∗</w:t>
+      </w:r>
+      <w:r>
+        <w:rPr>
+          <w:rFonts w:ascii="Times New Roman" w:hAnsi="Times New Roman" w:cs="Times New Roman"/>
+          <w:color w:val="auto"/>
+        </w:rPr>
+        <w:t>.”</w:t>
       </w:r>
     </w:p>
     <w:p>
@@ -12735,43 +13350,56 @@
         <w:autoSpaceDN w:val="0"/>
         <w:adjustRightInd w:val="0"/>
         <w:rPr>
-          <w:rFonts w:ascii="Times New Roman" w:cs="Times New Roman"/>
-          <w:color w:val="000000"/>
-          <w:sz w:val="20"/>
-        </w:rPr>
-      </w:pPr>
-      <w:r>
-        <w:rPr>
-          <w:rFonts w:ascii="Times New Roman" w:cs="Times New Roman"/>
-          <w:color w:val="000000"/>
-          <w:sz w:val="20"/>
+          <w:rFonts w:ascii="Times New Roman" w:hAnsi="Times New Roman" w:cs="Times New Roman"/>
+          <w:color w:val="auto"/>
+        </w:rPr>
+      </w:pPr>
+      <w:r>
+        <w:rPr>
+          <w:rFonts w:ascii="Times New Roman" w:hAnsi="Times New Roman" w:cs="Times New Roman"/>
+          <w:color w:val="auto"/>
         </w:rPr>
         <w:t>[12]</w:t>
       </w:r>
       <w:r>
         <w:rPr>
-          <w:rFonts w:ascii="Times New Roman" w:cs="Times New Roman"/>
-          <w:color w:val="000000"/>
-          <w:sz w:val="20"/>
+          <w:rFonts w:ascii="Times New Roman" w:hAnsi="Times New Roman" w:cs="Times New Roman"/>
+          <w:color w:val="auto"/>
         </w:rPr>
         <w:tab/>
-        <w:t xml:space="preserve">“Olisto makes smart thing smarter, according to your rules.,” </w:t>
-      </w:r>
-      <w:r>
-        <w:rPr>
-          <w:rFonts w:ascii="Times New Roman" w:cs="Times New Roman"/>
+        <w:t>“</w:t>
+      </w:r>
+      <w:proofErr w:type="spellStart"/>
+      <w:r>
+        <w:rPr>
+          <w:rFonts w:ascii="Times New Roman" w:hAnsi="Times New Roman" w:cs="Times New Roman"/>
+          <w:color w:val="auto"/>
+        </w:rPr>
+        <w:t>Olisto</w:t>
+      </w:r>
+      <w:proofErr w:type="spellEnd"/>
+      <w:r>
+        <w:rPr>
+          <w:rFonts w:ascii="Times New Roman" w:hAnsi="Times New Roman" w:cs="Times New Roman"/>
+          <w:color w:val="auto"/>
+        </w:rPr>
+        <w:t xml:space="preserve"> makes smart thing smarter, according to your rules.,” </w:t>
+      </w:r>
+      <w:proofErr w:type="spellStart"/>
+      <w:r>
+        <w:rPr>
+          <w:rFonts w:ascii="Times New Roman" w:hAnsi="Times New Roman" w:cs="Times New Roman"/>
           <w:i/>
           <w:iCs/>
-          <w:color w:val="000000"/>
-          <w:sz w:val="20"/>
+          <w:color w:val="auto"/>
         </w:rPr>
         <w:t>Olisto</w:t>
       </w:r>
-      <w:r>
-        <w:rPr>
-          <w:rFonts w:ascii="Times New Roman" w:cs="Times New Roman"/>
-          <w:color w:val="000000"/>
-          <w:sz w:val="20"/>
+      <w:proofErr w:type="spellEnd"/>
+      <w:r>
+        <w:rPr>
+          <w:rFonts w:ascii="Times New Roman" w:hAnsi="Times New Roman" w:cs="Times New Roman"/>
+          <w:color w:val="auto"/>
         </w:rPr>
         <w:t>. [Online]. Available: https://olisto.com/. [Accessed: 19-Apr-2018].</w:t>
       </w:r>
@@ -12783,27 +13411,32 @@
         <w:autoSpaceDN w:val="0"/>
         <w:adjustRightInd w:val="0"/>
         <w:rPr>
-          <w:rFonts w:ascii="Times New Roman" w:cs="Times New Roman"/>
-          <w:color w:val="000000"/>
-          <w:sz w:val="20"/>
-        </w:rPr>
-      </w:pPr>
-      <w:r>
-        <w:rPr>
-          <w:rFonts w:ascii="Times New Roman" w:cs="Times New Roman"/>
-          <w:color w:val="000000"/>
-          <w:sz w:val="20"/>
+          <w:rFonts w:ascii="Times New Roman" w:hAnsi="Times New Roman" w:cs="Times New Roman"/>
+          <w:color w:val="auto"/>
+        </w:rPr>
+      </w:pPr>
+      <w:r>
+        <w:rPr>
+          <w:rFonts w:ascii="Times New Roman" w:hAnsi="Times New Roman" w:cs="Times New Roman"/>
+          <w:color w:val="auto"/>
         </w:rPr>
         <w:t>[13]</w:t>
       </w:r>
       <w:r>
         <w:rPr>
-          <w:rFonts w:ascii="Times New Roman" w:cs="Times New Roman"/>
-          <w:color w:val="000000"/>
-          <w:sz w:val="20"/>
+          <w:rFonts w:ascii="Times New Roman" w:hAnsi="Times New Roman" w:cs="Times New Roman"/>
+          <w:color w:val="auto"/>
         </w:rPr>
         <w:tab/>
-        <w:t>IFTTT, “IFTTT helps your apps and devices work together.” [Online]. Available: https://ifttt.com. [Accessed: 19-Apr-2018].</w:t>
+        <w:t xml:space="preserve">IFTTT, “IFTTT helps your apps and devices work together.” [Online]. Available: </w:t>
+      </w:r>
+      <w:r>
+        <w:rPr>
+          <w:rFonts w:ascii="Times New Roman" w:hAnsi="Times New Roman" w:cs="Times New Roman"/>
+          <w:color w:val="auto"/>
+        </w:rPr>
+        <w:lastRenderedPageBreak/>
+        <w:t>https://ifttt.com. [Accessed: 19-Apr-2018].</w:t>
       </w:r>
     </w:p>
     <w:p>
@@ -12813,24 +13446,21 @@
         <w:autoSpaceDN w:val="0"/>
         <w:adjustRightInd w:val="0"/>
         <w:rPr>
-          <w:rFonts w:ascii="Times New Roman" w:cs="Times New Roman"/>
-          <w:color w:val="000000"/>
-          <w:sz w:val="20"/>
-        </w:rPr>
-      </w:pPr>
-      <w:r>
-        <w:rPr>
-          <w:rFonts w:ascii="Times New Roman" w:cs="Times New Roman"/>
-          <w:color w:val="000000"/>
-          <w:sz w:val="20"/>
+          <w:rFonts w:ascii="Times New Roman" w:hAnsi="Times New Roman" w:cs="Times New Roman"/>
+          <w:color w:val="auto"/>
+        </w:rPr>
+      </w:pPr>
+      <w:r>
+        <w:rPr>
+          <w:rFonts w:ascii="Times New Roman" w:hAnsi="Times New Roman" w:cs="Times New Roman"/>
+          <w:color w:val="auto"/>
         </w:rPr>
         <w:t>[14]</w:t>
       </w:r>
       <w:r>
         <w:rPr>
-          <w:rFonts w:ascii="Times New Roman" w:cs="Times New Roman"/>
-          <w:color w:val="000000"/>
-          <w:sz w:val="20"/>
+          <w:rFonts w:ascii="Times New Roman" w:hAnsi="Times New Roman" w:cs="Times New Roman"/>
+          <w:color w:val="auto"/>
         </w:rPr>
         <w:tab/>
         <w:t>“Maps - Navigation &amp; Transit - Apps on Google Play.” [Online]. Available: https://play.google.com/store/apps/details?id=com.google.android.apps.maps&amp;hl=en. [Accessed: 19-Apr-2018].</w:t>
@@ -12843,24 +13473,21 @@
         <w:autoSpaceDN w:val="0"/>
         <w:adjustRightInd w:val="0"/>
         <w:rPr>
-          <w:rFonts w:ascii="Times New Roman" w:cs="Times New Roman"/>
-          <w:color w:val="000000"/>
-          <w:sz w:val="20"/>
-        </w:rPr>
-      </w:pPr>
-      <w:r>
-        <w:rPr>
-          <w:rFonts w:ascii="Times New Roman" w:cs="Times New Roman"/>
-          <w:color w:val="000000"/>
-          <w:sz w:val="20"/>
+          <w:rFonts w:ascii="Times New Roman" w:hAnsi="Times New Roman" w:cs="Times New Roman"/>
+          <w:color w:val="auto"/>
+        </w:rPr>
+      </w:pPr>
+      <w:r>
+        <w:rPr>
+          <w:rFonts w:ascii="Times New Roman" w:hAnsi="Times New Roman" w:cs="Times New Roman"/>
+          <w:color w:val="auto"/>
         </w:rPr>
         <w:t>[15]</w:t>
       </w:r>
       <w:r>
         <w:rPr>
-          <w:rFonts w:ascii="Times New Roman" w:cs="Times New Roman"/>
-          <w:color w:val="000000"/>
-          <w:sz w:val="20"/>
+          <w:rFonts w:ascii="Times New Roman" w:hAnsi="Times New Roman" w:cs="Times New Roman"/>
+          <w:color w:val="auto"/>
         </w:rPr>
         <w:tab/>
         <w:t>“Free Community-based GPS, Maps &amp; Traffic Navigation App | Waze.” [Online]. Available: https://www.waze.com/en. [Accessed: 19-Apr-2018].</w:t>
@@ -12873,24 +13500,21 @@
         <w:autoSpaceDN w:val="0"/>
         <w:adjustRightInd w:val="0"/>
         <w:rPr>
-          <w:rFonts w:ascii="Times New Roman" w:cs="Times New Roman"/>
-          <w:color w:val="000000"/>
-          <w:sz w:val="20"/>
-        </w:rPr>
-      </w:pPr>
-      <w:r>
-        <w:rPr>
-          <w:rFonts w:ascii="Times New Roman" w:cs="Times New Roman"/>
-          <w:color w:val="000000"/>
-          <w:sz w:val="20"/>
+          <w:rFonts w:ascii="Times New Roman" w:hAnsi="Times New Roman" w:cs="Times New Roman"/>
+          <w:color w:val="auto"/>
+        </w:rPr>
+      </w:pPr>
+      <w:r>
+        <w:rPr>
+          <w:rFonts w:ascii="Times New Roman" w:hAnsi="Times New Roman" w:cs="Times New Roman"/>
+          <w:color w:val="auto"/>
         </w:rPr>
         <w:t>[16]</w:t>
       </w:r>
       <w:r>
         <w:rPr>
-          <w:rFonts w:ascii="Times New Roman" w:cs="Times New Roman"/>
-          <w:color w:val="000000"/>
-          <w:sz w:val="20"/>
+          <w:rFonts w:ascii="Times New Roman" w:hAnsi="Times New Roman" w:cs="Times New Roman"/>
+          <w:color w:val="auto"/>
         </w:rPr>
         <w:tab/>
         <w:t>Peter G. Chin, “Smart reminders,” 25-Mar-2005.</w:t>
@@ -12903,43 +13527,54 @@
         <w:autoSpaceDN w:val="0"/>
         <w:adjustRightInd w:val="0"/>
         <w:rPr>
-          <w:rFonts w:ascii="Times New Roman" w:cs="Times New Roman"/>
-          <w:color w:val="000000"/>
-          <w:sz w:val="20"/>
-        </w:rPr>
-      </w:pPr>
-      <w:r>
-        <w:rPr>
-          <w:rFonts w:ascii="Times New Roman" w:cs="Times New Roman"/>
-          <w:color w:val="000000"/>
-          <w:sz w:val="20"/>
+          <w:rFonts w:ascii="Times New Roman" w:hAnsi="Times New Roman" w:cs="Times New Roman"/>
+          <w:color w:val="auto"/>
+        </w:rPr>
+      </w:pPr>
+      <w:r>
+        <w:rPr>
+          <w:rFonts w:ascii="Times New Roman" w:hAnsi="Times New Roman" w:cs="Times New Roman"/>
+          <w:color w:val="auto"/>
         </w:rPr>
         <w:t>[17]</w:t>
       </w:r>
       <w:r>
         <w:rPr>
-          <w:rFonts w:ascii="Times New Roman" w:cs="Times New Roman"/>
-          <w:color w:val="000000"/>
-          <w:sz w:val="20"/>
+          <w:rFonts w:ascii="Times New Roman" w:hAnsi="Times New Roman" w:cs="Times New Roman"/>
+          <w:color w:val="auto"/>
         </w:rPr>
         <w:tab/>
-        <w:t xml:space="preserve">“Timeful,” </w:t>
-      </w:r>
-      <w:r>
-        <w:rPr>
-          <w:rFonts w:ascii="Times New Roman" w:cs="Times New Roman"/>
+        <w:t>“</w:t>
+      </w:r>
+      <w:proofErr w:type="spellStart"/>
+      <w:r>
+        <w:rPr>
+          <w:rFonts w:ascii="Times New Roman" w:hAnsi="Times New Roman" w:cs="Times New Roman"/>
+          <w:color w:val="auto"/>
+        </w:rPr>
+        <w:t>Timeful</w:t>
+      </w:r>
+      <w:proofErr w:type="spellEnd"/>
+      <w:r>
+        <w:rPr>
+          <w:rFonts w:ascii="Times New Roman" w:hAnsi="Times New Roman" w:cs="Times New Roman"/>
+          <w:color w:val="auto"/>
+        </w:rPr>
+        <w:t xml:space="preserve">,” </w:t>
+      </w:r>
+      <w:r>
+        <w:rPr>
+          <w:rFonts w:ascii="Times New Roman" w:hAnsi="Times New Roman" w:cs="Times New Roman"/>
           <w:i/>
           <w:iCs/>
-          <w:color w:val="000000"/>
-          <w:sz w:val="20"/>
+          <w:color w:val="auto"/>
         </w:rPr>
         <w:t>Internet Archive</w:t>
       </w:r>
       <w:r>
         <w:rPr>
-          <w:rFonts w:ascii="Times New Roman" w:cs="Times New Roman"/>
-          <w:color w:val="000000"/>
-          <w:sz w:val="20"/>
+          <w:rFonts w:ascii="Times New Roman" w:hAnsi="Times New Roman" w:cs="Times New Roman"/>
+          <w:color w:val="auto"/>
         </w:rPr>
         <w:t>, 02-Mar-2015. [Online]. Available: https://web.archive.org/web/20150302091124/http://www.timeful.com/. [Accessed: 19-Apr-2018].</w:t>
       </w:r>
@@ -12951,44 +13586,38 @@
         <w:autoSpaceDN w:val="0"/>
         <w:adjustRightInd w:val="0"/>
         <w:rPr>
-          <w:rFonts w:ascii="Times New Roman" w:cs="Times New Roman"/>
-          <w:color w:val="000000"/>
-          <w:sz w:val="20"/>
-        </w:rPr>
-      </w:pPr>
-      <w:r>
-        <w:rPr>
-          <w:rFonts w:ascii="Times New Roman" w:cs="Times New Roman"/>
-          <w:color w:val="000000"/>
-          <w:sz w:val="20"/>
-        </w:rPr>
-        <w:lastRenderedPageBreak/>
+          <w:rFonts w:ascii="Times New Roman" w:hAnsi="Times New Roman" w:cs="Times New Roman"/>
+          <w:color w:val="auto"/>
+        </w:rPr>
+      </w:pPr>
+      <w:r>
+        <w:rPr>
+          <w:rFonts w:ascii="Times New Roman" w:hAnsi="Times New Roman" w:cs="Times New Roman"/>
+          <w:color w:val="auto"/>
+        </w:rPr>
         <w:t>[18]</w:t>
       </w:r>
       <w:r>
         <w:rPr>
-          <w:rFonts w:ascii="Times New Roman" w:cs="Times New Roman"/>
-          <w:color w:val="000000"/>
-          <w:sz w:val="20"/>
+          <w:rFonts w:ascii="Times New Roman" w:hAnsi="Times New Roman" w:cs="Times New Roman"/>
+          <w:color w:val="auto"/>
         </w:rPr>
         <w:tab/>
         <w:t xml:space="preserve">N. Clarkson, “Spotify to predict the music you want to listen to,” </w:t>
       </w:r>
       <w:r>
         <w:rPr>
-          <w:rFonts w:ascii="Times New Roman" w:cs="Times New Roman"/>
+          <w:rFonts w:ascii="Times New Roman" w:hAnsi="Times New Roman" w:cs="Times New Roman"/>
           <w:i/>
           <w:iCs/>
-          <w:color w:val="000000"/>
-          <w:sz w:val="20"/>
+          <w:color w:val="auto"/>
         </w:rPr>
         <w:t>Virgin</w:t>
       </w:r>
       <w:r>
         <w:rPr>
-          <w:rFonts w:ascii="Times New Roman" w:cs="Times New Roman"/>
-          <w:color w:val="000000"/>
-          <w:sz w:val="20"/>
+          <w:rFonts w:ascii="Times New Roman" w:hAnsi="Times New Roman" w:cs="Times New Roman"/>
+          <w:color w:val="auto"/>
         </w:rPr>
         <w:t>, 19-Nov-2014. [Online]. Available: https://www.virgin.com/music/spotify-to-predict-the-music-you-want-to-listen-to. [Accessed: 19-Apr-2018].</w:t>
       </w:r>
@@ -13000,43 +13629,70 @@
         <w:autoSpaceDN w:val="0"/>
         <w:adjustRightInd w:val="0"/>
         <w:rPr>
-          <w:rFonts w:ascii="Times New Roman" w:cs="Times New Roman"/>
-          <w:color w:val="000000"/>
-          <w:sz w:val="20"/>
-        </w:rPr>
-      </w:pPr>
-      <w:r>
-        <w:rPr>
-          <w:rFonts w:ascii="Times New Roman" w:cs="Times New Roman"/>
-          <w:color w:val="000000"/>
-          <w:sz w:val="20"/>
+          <w:rFonts w:ascii="Times New Roman" w:hAnsi="Times New Roman" w:cs="Times New Roman"/>
+          <w:color w:val="auto"/>
+        </w:rPr>
+      </w:pPr>
+      <w:r>
+        <w:rPr>
+          <w:rFonts w:ascii="Times New Roman" w:hAnsi="Times New Roman" w:cs="Times New Roman"/>
+          <w:color w:val="auto"/>
         </w:rPr>
         <w:t>[19]</w:t>
       </w:r>
       <w:r>
         <w:rPr>
-          <w:rFonts w:ascii="Times New Roman" w:cs="Times New Roman"/>
-          <w:color w:val="000000"/>
-          <w:sz w:val="20"/>
+          <w:rFonts w:ascii="Times New Roman" w:hAnsi="Times New Roman" w:cs="Times New Roman"/>
+          <w:color w:val="auto"/>
         </w:rPr>
         <w:tab/>
-        <w:t xml:space="preserve">F. Kargl, B. Dong, T. Illmann, and M. Weber, </w:t>
-      </w:r>
-      <w:r>
-        <w:rPr>
-          <w:rFonts w:ascii="Times New Roman" w:cs="Times New Roman"/>
+        <w:t xml:space="preserve">F. </w:t>
+      </w:r>
+      <w:proofErr w:type="spellStart"/>
+      <w:r>
+        <w:rPr>
+          <w:rFonts w:ascii="Times New Roman" w:hAnsi="Times New Roman" w:cs="Times New Roman"/>
+          <w:color w:val="auto"/>
+        </w:rPr>
+        <w:t>Kargl</w:t>
+      </w:r>
+      <w:proofErr w:type="spellEnd"/>
+      <w:r>
+        <w:rPr>
+          <w:rFonts w:ascii="Times New Roman" w:hAnsi="Times New Roman" w:cs="Times New Roman"/>
+          <w:color w:val="auto"/>
+        </w:rPr>
+        <w:t xml:space="preserve">, B. Dong, T. </w:t>
+      </w:r>
+      <w:proofErr w:type="spellStart"/>
+      <w:r>
+        <w:rPr>
+          <w:rFonts w:ascii="Times New Roman" w:hAnsi="Times New Roman" w:cs="Times New Roman"/>
+          <w:color w:val="auto"/>
+        </w:rPr>
+        <w:t>Illmann</w:t>
+      </w:r>
+      <w:proofErr w:type="spellEnd"/>
+      <w:r>
+        <w:rPr>
+          <w:rFonts w:ascii="Times New Roman" w:hAnsi="Times New Roman" w:cs="Times New Roman"/>
+          <w:color w:val="auto"/>
+        </w:rPr>
+        <w:t xml:space="preserve">, and M. Weber, </w:t>
+      </w:r>
+      <w:r>
+        <w:rPr>
+          <w:rFonts w:ascii="Times New Roman" w:hAnsi="Times New Roman" w:cs="Times New Roman"/>
           <w:i/>
           <w:iCs/>
-          <w:color w:val="000000"/>
-          <w:sz w:val="20"/>
+          <w:color w:val="auto"/>
         </w:rPr>
         <w:t>Smart Reminder - Personal Assistance in a Mobile Computing Environment</w:t>
       </w:r>
       <w:r>
         <w:rPr>
-          <w:rFonts w:ascii="Times New Roman" w:cs="Times New Roman"/>
-          <w:color w:val="000000"/>
-          <w:sz w:val="20"/>
+          <w:rFonts w:ascii="Times New Roman" w:hAnsi="Times New Roman" w:cs="Times New Roman"/>
+          <w:color w:val="auto"/>
         </w:rPr>
         <w:t>. 2002.</w:t>
       </w:r>
@@ -13048,24 +13704,21 @@
         <w:autoSpaceDN w:val="0"/>
         <w:adjustRightInd w:val="0"/>
         <w:rPr>
-          <w:rFonts w:ascii="Times New Roman" w:cs="Times New Roman"/>
-          <w:color w:val="000000"/>
-          <w:sz w:val="20"/>
-        </w:rPr>
-      </w:pPr>
-      <w:r>
-        <w:rPr>
-          <w:rFonts w:ascii="Times New Roman" w:cs="Times New Roman"/>
-          <w:color w:val="000000"/>
-          <w:sz w:val="20"/>
+          <w:rFonts w:ascii="Times New Roman" w:hAnsi="Times New Roman" w:cs="Times New Roman"/>
+          <w:color w:val="auto"/>
+        </w:rPr>
+      </w:pPr>
+      <w:r>
+        <w:rPr>
+          <w:rFonts w:ascii="Times New Roman" w:hAnsi="Times New Roman" w:cs="Times New Roman"/>
+          <w:color w:val="auto"/>
         </w:rPr>
         <w:t>[20]</w:t>
       </w:r>
       <w:r>
         <w:rPr>
-          <w:rFonts w:ascii="Times New Roman" w:cs="Times New Roman"/>
-          <w:color w:val="000000"/>
-          <w:sz w:val="20"/>
+          <w:rFonts w:ascii="Times New Roman" w:hAnsi="Times New Roman" w:cs="Times New Roman"/>
+          <w:color w:val="auto"/>
         </w:rPr>
         <w:tab/>
         <w:t>A. Robertson, “Location/time-based reminder for personal electronic devices,” 06-Dec-2000.</w:t>
@@ -13078,27 +13731,40 @@
         <w:autoSpaceDN w:val="0"/>
         <w:adjustRightInd w:val="0"/>
         <w:rPr>
-          <w:rFonts w:ascii="Times New Roman" w:cs="Times New Roman"/>
-          <w:color w:val="000000"/>
-          <w:sz w:val="20"/>
-        </w:rPr>
-      </w:pPr>
-      <w:r>
-        <w:rPr>
-          <w:rFonts w:ascii="Times New Roman" w:cs="Times New Roman"/>
-          <w:color w:val="000000"/>
-          <w:sz w:val="20"/>
+          <w:rFonts w:ascii="Times New Roman" w:hAnsi="Times New Roman" w:cs="Times New Roman"/>
+          <w:color w:val="auto"/>
+        </w:rPr>
+      </w:pPr>
+      <w:r>
+        <w:rPr>
+          <w:rFonts w:ascii="Times New Roman" w:hAnsi="Times New Roman" w:cs="Times New Roman"/>
+          <w:color w:val="auto"/>
         </w:rPr>
         <w:t>[21]</w:t>
       </w:r>
       <w:r>
         <w:rPr>
-          <w:rFonts w:ascii="Times New Roman" w:cs="Times New Roman"/>
-          <w:color w:val="000000"/>
-          <w:sz w:val="20"/>
+          <w:rFonts w:ascii="Times New Roman" w:hAnsi="Times New Roman" w:cs="Times New Roman"/>
+          <w:color w:val="auto"/>
         </w:rPr>
         <w:tab/>
-        <w:t>Jason F. Hunzinger, “Location specific reminders for wireless mobiles,” 15-Nov-2001.</w:t>
+        <w:t xml:space="preserve">Jason F. </w:t>
+      </w:r>
+      <w:proofErr w:type="spellStart"/>
+      <w:r>
+        <w:rPr>
+          <w:rFonts w:ascii="Times New Roman" w:hAnsi="Times New Roman" w:cs="Times New Roman"/>
+          <w:color w:val="auto"/>
+        </w:rPr>
+        <w:t>Hunzinger</w:t>
+      </w:r>
+      <w:proofErr w:type="spellEnd"/>
+      <w:r>
+        <w:rPr>
+          <w:rFonts w:ascii="Times New Roman" w:hAnsi="Times New Roman" w:cs="Times New Roman"/>
+          <w:color w:val="auto"/>
+        </w:rPr>
+        <w:t>, “Location specific reminders for wireless mobiles,” 15-Nov-2001.</w:t>
       </w:r>
     </w:p>
     <w:p>
@@ -13108,27 +13774,31 @@
         <w:autoSpaceDN w:val="0"/>
         <w:adjustRightInd w:val="0"/>
         <w:rPr>
-          <w:rFonts w:ascii="Times New Roman" w:cs="Times New Roman"/>
-          <w:color w:val="000000"/>
-          <w:sz w:val="20"/>
-        </w:rPr>
-      </w:pPr>
-      <w:r>
-        <w:rPr>
-          <w:rFonts w:ascii="Times New Roman" w:cs="Times New Roman"/>
-          <w:color w:val="000000"/>
-          <w:sz w:val="20"/>
+          <w:rFonts w:ascii="Times New Roman" w:hAnsi="Times New Roman" w:cs="Times New Roman"/>
+          <w:color w:val="auto"/>
+        </w:rPr>
+      </w:pPr>
+      <w:r>
+        <w:rPr>
+          <w:rFonts w:ascii="Times New Roman" w:hAnsi="Times New Roman" w:cs="Times New Roman"/>
+          <w:color w:val="auto"/>
         </w:rPr>
         <w:t>[22]</w:t>
       </w:r>
       <w:r>
         <w:rPr>
-          <w:rFonts w:ascii="Times New Roman" w:cs="Times New Roman"/>
-          <w:color w:val="000000"/>
-          <w:sz w:val="20"/>
+          <w:rFonts w:ascii="Times New Roman" w:hAnsi="Times New Roman" w:cs="Times New Roman"/>
+          <w:color w:val="auto"/>
         </w:rPr>
         <w:tab/>
-        <w:t>Michael Sean McGee, Michael S. McIntyre, and James Randall Walker, “Generating an alarm based on location and time,” 17-Apr-2003.</w:t>
+        <w:t xml:space="preserve">Michael Sean McGee, Michael S. </w:t>
+      </w:r>
+      <w:r>
+        <w:rPr>
+          <w:rFonts w:ascii="Times New Roman" w:hAnsi="Times New Roman" w:cs="Times New Roman"/>
+          <w:color w:val="auto"/>
+        </w:rPr>
+        <w:t>McIntyre, and James Randall Walker, “Generating an alarm based on location and time,” 17-Apr-2003.</w:t>
       </w:r>
     </w:p>
     <w:p>
@@ -13138,43 +13808,54 @@
         <w:autoSpaceDN w:val="0"/>
         <w:adjustRightInd w:val="0"/>
         <w:rPr>
-          <w:rFonts w:ascii="Times New Roman" w:cs="Times New Roman"/>
-          <w:color w:val="000000"/>
-          <w:sz w:val="20"/>
-        </w:rPr>
-      </w:pPr>
-      <w:r>
-        <w:rPr>
-          <w:rFonts w:ascii="Times New Roman" w:cs="Times New Roman"/>
-          <w:color w:val="000000"/>
-          <w:sz w:val="20"/>
+          <w:rFonts w:ascii="Times New Roman" w:hAnsi="Times New Roman" w:cs="Times New Roman"/>
+          <w:color w:val="auto"/>
+        </w:rPr>
+      </w:pPr>
+      <w:r>
+        <w:rPr>
+          <w:rFonts w:ascii="Times New Roman" w:hAnsi="Times New Roman" w:cs="Times New Roman"/>
+          <w:color w:val="auto"/>
         </w:rPr>
         <w:t>[23]</w:t>
       </w:r>
       <w:r>
         <w:rPr>
-          <w:rFonts w:ascii="Times New Roman" w:cs="Times New Roman"/>
-          <w:color w:val="000000"/>
-          <w:sz w:val="20"/>
+          <w:rFonts w:ascii="Times New Roman" w:hAnsi="Times New Roman" w:cs="Times New Roman"/>
+          <w:color w:val="auto"/>
         </w:rPr>
         <w:tab/>
-        <w:t xml:space="preserve">S. W. Kim, M. C. Kim, S. H. Park, Y. K. Jin, and W. S. Choi, “Gate Reminder: A Design Case of a Smart Reminder,” in </w:t>
-      </w:r>
-      <w:r>
-        <w:rPr>
-          <w:rFonts w:ascii="Times New Roman" w:cs="Times New Roman"/>
+        <w:t xml:space="preserve">S. W. Kim, M. C. Kim, S. H. Park, Y. K. </w:t>
+      </w:r>
+      <w:proofErr w:type="spellStart"/>
+      <w:r>
+        <w:rPr>
+          <w:rFonts w:ascii="Times New Roman" w:hAnsi="Times New Roman" w:cs="Times New Roman"/>
+          <w:color w:val="auto"/>
+        </w:rPr>
+        <w:t>Jin</w:t>
+      </w:r>
+      <w:proofErr w:type="spellEnd"/>
+      <w:r>
+        <w:rPr>
+          <w:rFonts w:ascii="Times New Roman" w:hAnsi="Times New Roman" w:cs="Times New Roman"/>
+          <w:color w:val="auto"/>
+        </w:rPr>
+        <w:t xml:space="preserve">, and W. S. Choi, “Gate Reminder: A Design Case of a Smart Reminder,” in </w:t>
+      </w:r>
+      <w:r>
+        <w:rPr>
+          <w:rFonts w:ascii="Times New Roman" w:hAnsi="Times New Roman" w:cs="Times New Roman"/>
           <w:i/>
           <w:iCs/>
-          <w:color w:val="000000"/>
-          <w:sz w:val="20"/>
+          <w:color w:val="auto"/>
         </w:rPr>
         <w:t>Proceedings of the 5th Conference on Designing Interactive Systems: Processes, Practices, Methods, and Techniques</w:t>
       </w:r>
       <w:r>
         <w:rPr>
-          <w:rFonts w:ascii="Times New Roman" w:cs="Times New Roman"/>
-          <w:color w:val="000000"/>
-          <w:sz w:val="20"/>
+          <w:rFonts w:ascii="Times New Roman" w:hAnsi="Times New Roman" w:cs="Times New Roman"/>
+          <w:color w:val="auto"/>
         </w:rPr>
         <w:t>, New York, NY, USA, 2004, pp. 81–90.</w:t>
       </w:r>
@@ -13186,27 +13867,88 @@
         <w:autoSpaceDN w:val="0"/>
         <w:adjustRightInd w:val="0"/>
         <w:rPr>
-          <w:rFonts w:ascii="Times New Roman" w:cs="Times New Roman"/>
-          <w:color w:val="000000"/>
-          <w:sz w:val="20"/>
-        </w:rPr>
-      </w:pPr>
-      <w:r>
-        <w:rPr>
-          <w:rFonts w:ascii="Times New Roman" w:cs="Times New Roman"/>
-          <w:color w:val="000000"/>
-          <w:sz w:val="20"/>
+          <w:rFonts w:ascii="Times New Roman" w:hAnsi="Times New Roman" w:cs="Times New Roman"/>
+          <w:color w:val="auto"/>
+        </w:rPr>
+      </w:pPr>
+      <w:r>
+        <w:rPr>
+          <w:rFonts w:ascii="Times New Roman" w:hAnsi="Times New Roman" w:cs="Times New Roman"/>
+          <w:color w:val="auto"/>
         </w:rPr>
         <w:t>[24]</w:t>
       </w:r>
       <w:r>
         <w:rPr>
-          <w:rFonts w:ascii="Times New Roman" w:cs="Times New Roman"/>
-          <w:color w:val="000000"/>
-          <w:sz w:val="20"/>
+          <w:rFonts w:ascii="Times New Roman" w:hAnsi="Times New Roman" w:cs="Times New Roman"/>
+          <w:color w:val="auto"/>
         </w:rPr>
         <w:tab/>
-        <w:t>S. Helal, C. Giraldo, Y. Kaddoura, C. Lee, H. El Zabadani, and W. Mann, “Smart Phone Based Cognitive Assistant,” Apr. 2018.</w:t>
+        <w:t xml:space="preserve">S. </w:t>
+      </w:r>
+      <w:proofErr w:type="spellStart"/>
+      <w:r>
+        <w:rPr>
+          <w:rFonts w:ascii="Times New Roman" w:hAnsi="Times New Roman" w:cs="Times New Roman"/>
+          <w:color w:val="auto"/>
+        </w:rPr>
+        <w:t>Helal</w:t>
+      </w:r>
+      <w:proofErr w:type="spellEnd"/>
+      <w:r>
+        <w:rPr>
+          <w:rFonts w:ascii="Times New Roman" w:hAnsi="Times New Roman" w:cs="Times New Roman"/>
+          <w:color w:val="auto"/>
+        </w:rPr>
+        <w:t xml:space="preserve">, C. </w:t>
+      </w:r>
+      <w:proofErr w:type="spellStart"/>
+      <w:r>
+        <w:rPr>
+          <w:rFonts w:ascii="Times New Roman" w:hAnsi="Times New Roman" w:cs="Times New Roman"/>
+          <w:color w:val="auto"/>
+        </w:rPr>
+        <w:t>Giraldo</w:t>
+      </w:r>
+      <w:proofErr w:type="spellEnd"/>
+      <w:r>
+        <w:rPr>
+          <w:rFonts w:ascii="Times New Roman" w:hAnsi="Times New Roman" w:cs="Times New Roman"/>
+          <w:color w:val="auto"/>
+        </w:rPr>
+        <w:t xml:space="preserve">, Y. </w:t>
+      </w:r>
+      <w:proofErr w:type="spellStart"/>
+      <w:r>
+        <w:rPr>
+          <w:rFonts w:ascii="Times New Roman" w:hAnsi="Times New Roman" w:cs="Times New Roman"/>
+          <w:color w:val="auto"/>
+        </w:rPr>
+        <w:t>Kaddoura</w:t>
+      </w:r>
+      <w:proofErr w:type="spellEnd"/>
+      <w:r>
+        <w:rPr>
+          <w:rFonts w:ascii="Times New Roman" w:hAnsi="Times New Roman" w:cs="Times New Roman"/>
+          <w:color w:val="auto"/>
+        </w:rPr>
+        <w:t xml:space="preserve">, C. Lee, H. El </w:t>
+      </w:r>
+      <w:proofErr w:type="spellStart"/>
+      <w:r>
+        <w:rPr>
+          <w:rFonts w:ascii="Times New Roman" w:hAnsi="Times New Roman" w:cs="Times New Roman"/>
+          <w:color w:val="auto"/>
+        </w:rPr>
+        <w:t>Zabadani</w:t>
+      </w:r>
+      <w:proofErr w:type="spellEnd"/>
+      <w:r>
+        <w:rPr>
+          <w:rFonts w:ascii="Times New Roman" w:hAnsi="Times New Roman" w:cs="Times New Roman"/>
+          <w:color w:val="auto"/>
+        </w:rPr>
+        <w:t>, and W. Mann, “Smart Phone Based Cognitive Assistant,” Apr. 2018.</w:t>
       </w:r>
     </w:p>
     <w:p>
@@ -13216,43 +13958,90 @@
         <w:autoSpaceDN w:val="0"/>
         <w:adjustRightInd w:val="0"/>
         <w:rPr>
-          <w:rFonts w:ascii="Times New Roman" w:cs="Times New Roman"/>
-          <w:color w:val="000000"/>
-          <w:sz w:val="20"/>
-        </w:rPr>
-      </w:pPr>
-      <w:r>
-        <w:rPr>
-          <w:rFonts w:ascii="Times New Roman" w:cs="Times New Roman"/>
-          <w:color w:val="000000"/>
-          <w:sz w:val="20"/>
+          <w:rFonts w:ascii="Times New Roman" w:hAnsi="Times New Roman" w:cs="Times New Roman"/>
+          <w:color w:val="auto"/>
+        </w:rPr>
+      </w:pPr>
+      <w:r>
+        <w:rPr>
+          <w:rFonts w:ascii="Times New Roman" w:hAnsi="Times New Roman" w:cs="Times New Roman"/>
+          <w:color w:val="auto"/>
         </w:rPr>
         <w:t>[25]</w:t>
       </w:r>
       <w:r>
         <w:rPr>
-          <w:rFonts w:ascii="Times New Roman" w:cs="Times New Roman"/>
-          <w:color w:val="000000"/>
-          <w:sz w:val="20"/>
+          <w:rFonts w:ascii="Times New Roman" w:hAnsi="Times New Roman" w:cs="Times New Roman"/>
+          <w:color w:val="auto"/>
         </w:rPr>
         <w:tab/>
-        <w:t xml:space="preserve">D. Zhang, M. Hariz, and M. Mokhtari, “Assisting Elders with Mild Dementia Staying at Home,” in </w:t>
-      </w:r>
-      <w:r>
-        <w:rPr>
-          <w:rFonts w:ascii="Times New Roman" w:cs="Times New Roman"/>
+        <w:t xml:space="preserve">D. Zhang, M. </w:t>
+      </w:r>
+      <w:proofErr w:type="spellStart"/>
+      <w:r>
+        <w:rPr>
+          <w:rFonts w:ascii="Times New Roman" w:hAnsi="Times New Roman" w:cs="Times New Roman"/>
+          <w:color w:val="auto"/>
+        </w:rPr>
+        <w:t>Hariz</w:t>
+      </w:r>
+      <w:proofErr w:type="spellEnd"/>
+      <w:r>
+        <w:rPr>
+          <w:rFonts w:ascii="Times New Roman" w:hAnsi="Times New Roman" w:cs="Times New Roman"/>
+          <w:color w:val="auto"/>
+        </w:rPr>
+        <w:t xml:space="preserve">, and M. </w:t>
+      </w:r>
+      <w:proofErr w:type="spellStart"/>
+      <w:r>
+        <w:rPr>
+          <w:rFonts w:ascii="Times New Roman" w:hAnsi="Times New Roman" w:cs="Times New Roman"/>
+          <w:color w:val="auto"/>
+        </w:rPr>
+        <w:t>Mokhtari</w:t>
+      </w:r>
+      <w:proofErr w:type="spellEnd"/>
+      <w:r>
+        <w:rPr>
+          <w:rFonts w:ascii="Times New Roman" w:hAnsi="Times New Roman" w:cs="Times New Roman"/>
+          <w:color w:val="auto"/>
+        </w:rPr>
+        <w:t xml:space="preserve">, “Assisting Elders with Mild Dementia Staying at Home,” in </w:t>
+      </w:r>
+      <w:r>
+        <w:rPr>
+          <w:rFonts w:ascii="Times New Roman" w:hAnsi="Times New Roman" w:cs="Times New Roman"/>
           <w:i/>
           <w:iCs/>
-          <w:color w:val="000000"/>
-          <w:sz w:val="20"/>
-        </w:rPr>
-        <w:t>2008 Sixth Annual IEEE International Conference on Pervasive Computing and Communications (PerCom)</w:t>
-      </w:r>
-      <w:r>
-        <w:rPr>
-          <w:rFonts w:ascii="Times New Roman" w:cs="Times New Roman"/>
-          <w:color w:val="000000"/>
-          <w:sz w:val="20"/>
+          <w:color w:val="auto"/>
+        </w:rPr>
+        <w:t>2008 Sixth Annual IEEE International Conference on Pervasive Computing and Communications (</w:t>
+      </w:r>
+      <w:proofErr w:type="spellStart"/>
+      <w:r>
+        <w:rPr>
+          <w:rFonts w:ascii="Times New Roman" w:hAnsi="Times New Roman" w:cs="Times New Roman"/>
+          <w:i/>
+          <w:iCs/>
+          <w:color w:val="auto"/>
+        </w:rPr>
+        <w:t>PerCom</w:t>
+      </w:r>
+      <w:proofErr w:type="spellEnd"/>
+      <w:r>
+        <w:rPr>
+          <w:rFonts w:ascii="Times New Roman" w:hAnsi="Times New Roman" w:cs="Times New Roman"/>
+          <w:i/>
+          <w:iCs/>
+          <w:color w:val="auto"/>
+        </w:rPr>
+        <w:t>)</w:t>
+      </w:r>
+      <w:r>
+        <w:rPr>
+          <w:rFonts w:ascii="Times New Roman" w:hAnsi="Times New Roman" w:cs="Times New Roman"/>
+          <w:color w:val="auto"/>
         </w:rPr>
         <w:t>, 2008, pp. 692–697.</w:t>
       </w:r>
@@ -13264,61 +14053,90 @@
         <w:autoSpaceDN w:val="0"/>
         <w:adjustRightInd w:val="0"/>
         <w:rPr>
-          <w:rFonts w:ascii="Times New Roman" w:cs="Times New Roman"/>
-          <w:color w:val="000000"/>
-          <w:sz w:val="20"/>
-        </w:rPr>
-      </w:pPr>
-      <w:r>
-        <w:rPr>
-          <w:rFonts w:ascii="Times New Roman" w:cs="Times New Roman"/>
-          <w:color w:val="000000"/>
-          <w:sz w:val="20"/>
+          <w:rFonts w:ascii="Times New Roman" w:hAnsi="Times New Roman" w:cs="Times New Roman"/>
+          <w:color w:val="auto"/>
+        </w:rPr>
+      </w:pPr>
+      <w:r>
+        <w:rPr>
+          <w:rFonts w:ascii="Times New Roman" w:hAnsi="Times New Roman" w:cs="Times New Roman"/>
+          <w:color w:val="auto"/>
         </w:rPr>
         <w:t>[26]</w:t>
       </w:r>
       <w:r>
         <w:rPr>
-          <w:rFonts w:ascii="Times New Roman" w:cs="Times New Roman"/>
-          <w:color w:val="000000"/>
-          <w:sz w:val="20"/>
+          <w:rFonts w:ascii="Times New Roman" w:hAnsi="Times New Roman" w:cs="Times New Roman"/>
+          <w:color w:val="auto"/>
         </w:rPr>
         <w:tab/>
-        <w:t xml:space="preserve">M. Philipose </w:t>
-      </w:r>
-      <w:r>
-        <w:rPr>
-          <w:rFonts w:ascii="Times New Roman" w:cs="Times New Roman"/>
+        <w:t xml:space="preserve">M. </w:t>
+      </w:r>
+      <w:proofErr w:type="spellStart"/>
+      <w:r>
+        <w:rPr>
+          <w:rFonts w:ascii="Times New Roman" w:hAnsi="Times New Roman" w:cs="Times New Roman"/>
+          <w:color w:val="auto"/>
+        </w:rPr>
+        <w:t>Philipose</w:t>
+      </w:r>
+      <w:proofErr w:type="spellEnd"/>
+      <w:r>
+        <w:rPr>
+          <w:rFonts w:ascii="Times New Roman" w:hAnsi="Times New Roman" w:cs="Times New Roman"/>
+          <w:color w:val="auto"/>
+        </w:rPr>
+        <w:t xml:space="preserve"> </w:t>
+      </w:r>
+      <w:r>
+        <w:rPr>
+          <w:rFonts w:ascii="Times New Roman" w:hAnsi="Times New Roman" w:cs="Times New Roman"/>
           <w:i/>
           <w:iCs/>
-          <w:color w:val="000000"/>
-          <w:sz w:val="20"/>
+          <w:color w:val="auto"/>
         </w:rPr>
         <w:t>et al.</w:t>
       </w:r>
       <w:r>
         <w:rPr>
-          <w:rFonts w:ascii="Times New Roman" w:cs="Times New Roman"/>
-          <w:color w:val="000000"/>
-          <w:sz w:val="20"/>
+          <w:rFonts w:ascii="Times New Roman" w:hAnsi="Times New Roman" w:cs="Times New Roman"/>
+          <w:color w:val="auto"/>
         </w:rPr>
         <w:t xml:space="preserve">, “Inferring activities from interactions with objects,” </w:t>
       </w:r>
       <w:r>
         <w:rPr>
-          <w:rFonts w:ascii="Times New Roman" w:cs="Times New Roman"/>
+          <w:rFonts w:ascii="Times New Roman" w:hAnsi="Times New Roman" w:cs="Times New Roman"/>
           <w:i/>
           <w:iCs/>
-          <w:color w:val="000000"/>
-          <w:sz w:val="20"/>
-        </w:rPr>
-        <w:t>IEEE Pervasive Comput.</w:t>
-      </w:r>
-      <w:r>
-        <w:rPr>
-          <w:rFonts w:ascii="Times New Roman" w:cs="Times New Roman"/>
-          <w:color w:val="000000"/>
-          <w:sz w:val="20"/>
+          <w:color w:val="auto"/>
+        </w:rPr>
+        <w:t xml:space="preserve">IEEE Pervasive </w:t>
+      </w:r>
+      <w:proofErr w:type="spellStart"/>
+      <w:r>
+        <w:rPr>
+          <w:rFonts w:ascii="Times New Roman" w:hAnsi="Times New Roman" w:cs="Times New Roman"/>
+          <w:i/>
+          <w:iCs/>
+          <w:color w:val="auto"/>
+        </w:rPr>
+        <w:t>Comput</w:t>
+      </w:r>
+      <w:proofErr w:type="spellEnd"/>
+      <w:r>
+        <w:rPr>
+          <w:rFonts w:ascii="Times New Roman" w:hAnsi="Times New Roman" w:cs="Times New Roman"/>
+          <w:i/>
+          <w:iCs/>
+          <w:color w:val="auto"/>
+        </w:rPr>
+        <w:t>.</w:t>
+      </w:r>
+      <w:r>
+        <w:rPr>
+          <w:rFonts w:ascii="Times New Roman" w:hAnsi="Times New Roman" w:cs="Times New Roman"/>
+          <w:color w:val="auto"/>
         </w:rPr>
         <w:t>, vol. 3, no. 4, pp. 50–57, Oct. 2004.</w:t>
       </w:r>
@@ -13330,43 +14148,86 @@
         <w:autoSpaceDN w:val="0"/>
         <w:adjustRightInd w:val="0"/>
         <w:rPr>
-          <w:rFonts w:ascii="Times New Roman" w:cs="Times New Roman"/>
-          <w:color w:val="000000"/>
-          <w:sz w:val="20"/>
-        </w:rPr>
-      </w:pPr>
-      <w:r>
-        <w:rPr>
-          <w:rFonts w:ascii="Times New Roman" w:cs="Times New Roman"/>
-          <w:color w:val="000000"/>
-          <w:sz w:val="20"/>
+          <w:rFonts w:ascii="Times New Roman" w:hAnsi="Times New Roman" w:cs="Times New Roman"/>
+          <w:color w:val="auto"/>
+        </w:rPr>
+      </w:pPr>
+      <w:r>
+        <w:rPr>
+          <w:rFonts w:ascii="Times New Roman" w:hAnsi="Times New Roman" w:cs="Times New Roman"/>
+          <w:color w:val="auto"/>
         </w:rPr>
         <w:t>[27]</w:t>
       </w:r>
       <w:r>
         <w:rPr>
-          <w:rFonts w:ascii="Times New Roman" w:cs="Times New Roman"/>
-          <w:color w:val="000000"/>
-          <w:sz w:val="20"/>
+          <w:rFonts w:ascii="Times New Roman" w:hAnsi="Times New Roman" w:cs="Times New Roman"/>
+          <w:color w:val="auto"/>
         </w:rPr>
         <w:tab/>
-        <w:t xml:space="preserve">A. Hristova, A. M. Bernardos, and J. R. Casar, “Context-aware services for ambient assisted living: A case-study,” in </w:t>
-      </w:r>
-      <w:r>
-        <w:rPr>
-          <w:rFonts w:ascii="Times New Roman" w:cs="Times New Roman"/>
+        <w:t xml:space="preserve">A. </w:t>
+      </w:r>
+      <w:proofErr w:type="spellStart"/>
+      <w:r>
+        <w:rPr>
+          <w:rFonts w:ascii="Times New Roman" w:hAnsi="Times New Roman" w:cs="Times New Roman"/>
+          <w:color w:val="auto"/>
+        </w:rPr>
+        <w:t>Hristova</w:t>
+      </w:r>
+      <w:proofErr w:type="spellEnd"/>
+      <w:r>
+        <w:rPr>
+          <w:rFonts w:ascii="Times New Roman" w:hAnsi="Times New Roman" w:cs="Times New Roman"/>
+          <w:color w:val="auto"/>
+        </w:rPr>
+        <w:t xml:space="preserve">, A. M. </w:t>
+      </w:r>
+      <w:proofErr w:type="spellStart"/>
+      <w:r>
+        <w:rPr>
+          <w:rFonts w:ascii="Times New Roman" w:hAnsi="Times New Roman" w:cs="Times New Roman"/>
+          <w:color w:val="auto"/>
+        </w:rPr>
+        <w:t>Bernardos</w:t>
+      </w:r>
+      <w:proofErr w:type="spellEnd"/>
+      <w:r>
+        <w:rPr>
+          <w:rFonts w:ascii="Times New Roman" w:hAnsi="Times New Roman" w:cs="Times New Roman"/>
+          <w:color w:val="auto"/>
+        </w:rPr>
+        <w:t xml:space="preserve">, and J. R. </w:t>
+      </w:r>
+      <w:proofErr w:type="spellStart"/>
+      <w:r>
+        <w:rPr>
+          <w:rFonts w:ascii="Times New Roman" w:hAnsi="Times New Roman" w:cs="Times New Roman"/>
+          <w:color w:val="auto"/>
+        </w:rPr>
+        <w:t>Casar</w:t>
+      </w:r>
+      <w:proofErr w:type="spellEnd"/>
+      <w:r>
+        <w:rPr>
+          <w:rFonts w:ascii="Times New Roman" w:hAnsi="Times New Roman" w:cs="Times New Roman"/>
+          <w:color w:val="auto"/>
+        </w:rPr>
+        <w:t xml:space="preserve">, “Context-aware services for ambient assisted living: A case-study,” in </w:t>
+      </w:r>
+      <w:r>
+        <w:rPr>
+          <w:rFonts w:ascii="Times New Roman" w:hAnsi="Times New Roman" w:cs="Times New Roman"/>
           <w:i/>
           <w:iCs/>
-          <w:color w:val="000000"/>
-          <w:sz w:val="20"/>
+          <w:color w:val="auto"/>
         </w:rPr>
         <w:t>2008 First International Symposium on Applied Sciences on Biomedical and Communication Technologies</w:t>
       </w:r>
       <w:r>
         <w:rPr>
-          <w:rFonts w:ascii="Times New Roman" w:cs="Times New Roman"/>
-          <w:color w:val="000000"/>
-          <w:sz w:val="20"/>
+          <w:rFonts w:ascii="Times New Roman" w:hAnsi="Times New Roman" w:cs="Times New Roman"/>
+          <w:color w:val="auto"/>
         </w:rPr>
         <w:t>, 2008, pp. 1–5.</w:t>
       </w:r>
@@ -13378,51 +14239,38 @@
         <w:autoSpaceDN w:val="0"/>
         <w:adjustRightInd w:val="0"/>
         <w:rPr>
-          <w:rFonts w:ascii="Times New Roman" w:cs="Times New Roman"/>
-          <w:color w:val="000000"/>
-          <w:sz w:val="20"/>
-        </w:rPr>
-      </w:pPr>
-      <w:r>
-        <w:rPr>
-          <w:rFonts w:ascii="Times New Roman" w:cs="Times New Roman"/>
-          <w:color w:val="000000"/>
-          <w:sz w:val="20"/>
+          <w:rFonts w:ascii="Times New Roman" w:hAnsi="Times New Roman" w:cs="Times New Roman"/>
+          <w:color w:val="auto"/>
+        </w:rPr>
+      </w:pPr>
+      <w:r>
+        <w:rPr>
+          <w:rFonts w:ascii="Times New Roman" w:hAnsi="Times New Roman" w:cs="Times New Roman"/>
+          <w:color w:val="auto"/>
         </w:rPr>
         <w:t>[28]</w:t>
       </w:r>
       <w:r>
         <w:rPr>
-          <w:rFonts w:ascii="Times New Roman" w:cs="Times New Roman"/>
-          <w:color w:val="000000"/>
-          <w:sz w:val="20"/>
+          <w:rFonts w:ascii="Times New Roman" w:hAnsi="Times New Roman" w:cs="Times New Roman"/>
+          <w:color w:val="auto"/>
         </w:rPr>
         <w:tab/>
-        <w:t>S. Zhou, C.-H. Chu, Z. Yu, and J. Kim, “A con</w:t>
-      </w:r>
-      <w:r>
-        <w:rPr>
-          <w:rFonts w:ascii="Times New Roman" w:cs="Times New Roman"/>
-          <w:color w:val="000000"/>
-          <w:sz w:val="20"/>
-        </w:rPr>
-        <w:t xml:space="preserve">text-aware reminder system for elders based on fuzzy linguistic approach,” </w:t>
-      </w:r>
-      <w:r>
-        <w:rPr>
-          <w:rFonts w:ascii="Times New Roman" w:cs="Times New Roman"/>
+        <w:t xml:space="preserve">S. Zhou, C.-H. Chu, Z. Yu, and J. Kim, “A context-aware reminder system for elders based on fuzzy linguistic approach,” </w:t>
+      </w:r>
+      <w:r>
+        <w:rPr>
+          <w:rFonts w:ascii="Times New Roman" w:hAnsi="Times New Roman" w:cs="Times New Roman"/>
           <w:i/>
           <w:iCs/>
-          <w:color w:val="000000"/>
-          <w:sz w:val="20"/>
+          <w:color w:val="auto"/>
         </w:rPr>
         <w:t>Expert Syst. Appl.</w:t>
       </w:r>
       <w:r>
         <w:rPr>
-          <w:rFonts w:ascii="Times New Roman" w:cs="Times New Roman"/>
-          <w:color w:val="000000"/>
-          <w:sz w:val="20"/>
+          <w:rFonts w:ascii="Times New Roman" w:hAnsi="Times New Roman" w:cs="Times New Roman"/>
+          <w:color w:val="auto"/>
         </w:rPr>
         <w:t>, vol. 39, no. 10, pp. 9411–9419, Aug. 2012.</w:t>
       </w:r>
@@ -13434,43 +14282,71 @@
         <w:autoSpaceDN w:val="0"/>
         <w:adjustRightInd w:val="0"/>
         <w:rPr>
-          <w:rFonts w:ascii="Times New Roman" w:cs="Times New Roman"/>
-          <w:color w:val="000000"/>
-          <w:sz w:val="20"/>
-        </w:rPr>
-      </w:pPr>
-      <w:r>
-        <w:rPr>
-          <w:rFonts w:ascii="Times New Roman" w:cs="Times New Roman"/>
-          <w:color w:val="000000"/>
-          <w:sz w:val="20"/>
+          <w:rFonts w:ascii="Times New Roman" w:hAnsi="Times New Roman" w:cs="Times New Roman"/>
+          <w:color w:val="auto"/>
+        </w:rPr>
+      </w:pPr>
+      <w:r>
+        <w:rPr>
+          <w:rFonts w:ascii="Times New Roman" w:hAnsi="Times New Roman" w:cs="Times New Roman"/>
+          <w:color w:val="auto"/>
         </w:rPr>
         <w:t>[29]</w:t>
       </w:r>
       <w:r>
         <w:rPr>
-          <w:rFonts w:ascii="Times New Roman" w:cs="Times New Roman"/>
-          <w:color w:val="000000"/>
-          <w:sz w:val="20"/>
+          <w:rFonts w:ascii="Times New Roman" w:hAnsi="Times New Roman" w:cs="Times New Roman"/>
+          <w:color w:val="auto"/>
         </w:rPr>
         <w:tab/>
-        <w:t xml:space="preserve">H. T. Chaminda, V. Klyuev, and K. Naruse, “A smart reminder system for complex human activities,” in </w:t>
-      </w:r>
-      <w:r>
-        <w:rPr>
-          <w:rFonts w:ascii="Times New Roman" w:cs="Times New Roman"/>
+        <w:t xml:space="preserve">H. T. Chaminda, V. </w:t>
+      </w:r>
+      <w:proofErr w:type="spellStart"/>
+      <w:r>
+        <w:rPr>
+          <w:rFonts w:ascii="Times New Roman" w:hAnsi="Times New Roman" w:cs="Times New Roman"/>
+          <w:color w:val="auto"/>
+        </w:rPr>
+        <w:t>Klyuev</w:t>
+      </w:r>
+      <w:proofErr w:type="spellEnd"/>
+      <w:r>
+        <w:rPr>
+          <w:rFonts w:ascii="Times New Roman" w:hAnsi="Times New Roman" w:cs="Times New Roman"/>
+          <w:color w:val="auto"/>
+        </w:rPr>
+        <w:t xml:space="preserve">, and K. </w:t>
+      </w:r>
+      <w:proofErr w:type="spellStart"/>
+      <w:r>
+        <w:rPr>
+          <w:rFonts w:ascii="Times New Roman" w:hAnsi="Times New Roman" w:cs="Times New Roman"/>
+          <w:color w:val="auto"/>
+        </w:rPr>
+        <w:lastRenderedPageBreak/>
+        <w:t>Naruse</w:t>
+      </w:r>
+      <w:proofErr w:type="spellEnd"/>
+      <w:r>
+        <w:rPr>
+          <w:rFonts w:ascii="Times New Roman" w:hAnsi="Times New Roman" w:cs="Times New Roman"/>
+          <w:color w:val="auto"/>
+        </w:rPr>
+        <w:t xml:space="preserve">, “A smart reminder system for complex human activities,” in </w:t>
+      </w:r>
+      <w:r>
+        <w:rPr>
+          <w:rFonts w:ascii="Times New Roman" w:hAnsi="Times New Roman" w:cs="Times New Roman"/>
           <w:i/>
           <w:iCs/>
-          <w:color w:val="000000"/>
-          <w:sz w:val="20"/>
+          <w:color w:val="auto"/>
         </w:rPr>
         <w:t>2012 14th International Conference on Advanced Communication Technology (ICACT)</w:t>
       </w:r>
       <w:r>
         <w:rPr>
-          <w:rFonts w:ascii="Times New Roman" w:cs="Times New Roman"/>
-          <w:color w:val="000000"/>
-          <w:sz w:val="20"/>
+          <w:rFonts w:ascii="Times New Roman" w:hAnsi="Times New Roman" w:cs="Times New Roman"/>
+          <w:color w:val="auto"/>
         </w:rPr>
         <w:t>, 2012, pp. 235–240.</w:t>
       </w:r>
@@ -13482,43 +14358,54 @@
         <w:autoSpaceDN w:val="0"/>
         <w:adjustRightInd w:val="0"/>
         <w:rPr>
-          <w:rFonts w:ascii="Times New Roman" w:cs="Times New Roman"/>
-          <w:color w:val="000000"/>
-          <w:sz w:val="20"/>
-        </w:rPr>
-      </w:pPr>
-      <w:r>
-        <w:rPr>
-          <w:rFonts w:ascii="Times New Roman" w:cs="Times New Roman"/>
-          <w:color w:val="000000"/>
-          <w:sz w:val="20"/>
+          <w:rFonts w:ascii="Times New Roman" w:hAnsi="Times New Roman" w:cs="Times New Roman"/>
+          <w:color w:val="auto"/>
+        </w:rPr>
+      </w:pPr>
+      <w:r>
+        <w:rPr>
+          <w:rFonts w:ascii="Times New Roman" w:hAnsi="Times New Roman" w:cs="Times New Roman"/>
+          <w:color w:val="auto"/>
         </w:rPr>
         <w:t>[30]</w:t>
       </w:r>
       <w:r>
         <w:rPr>
-          <w:rFonts w:ascii="Times New Roman" w:cs="Times New Roman"/>
-          <w:color w:val="000000"/>
-          <w:sz w:val="20"/>
+          <w:rFonts w:ascii="Times New Roman" w:hAnsi="Times New Roman" w:cs="Times New Roman"/>
+          <w:color w:val="auto"/>
         </w:rPr>
         <w:tab/>
-        <w:t xml:space="preserve">E. Nazerfard, P. Rashidi, and D. J. Cook, “Using Association Rule Mining to Discover Temporal Relations of Daily Activities,” in </w:t>
-      </w:r>
-      <w:r>
-        <w:rPr>
-          <w:rFonts w:ascii="Times New Roman" w:cs="Times New Roman"/>
+        <w:t xml:space="preserve">E. </w:t>
+      </w:r>
+      <w:proofErr w:type="spellStart"/>
+      <w:r>
+        <w:rPr>
+          <w:rFonts w:ascii="Times New Roman" w:hAnsi="Times New Roman" w:cs="Times New Roman"/>
+          <w:color w:val="auto"/>
+        </w:rPr>
+        <w:t>Nazerfard</w:t>
+      </w:r>
+      <w:proofErr w:type="spellEnd"/>
+      <w:r>
+        <w:rPr>
+          <w:rFonts w:ascii="Times New Roman" w:hAnsi="Times New Roman" w:cs="Times New Roman"/>
+          <w:color w:val="auto"/>
+        </w:rPr>
+        <w:t xml:space="preserve">, P. Rashidi, and D. J. Cook, “Using Association Rule Mining to Discover Temporal Relations of Daily Activities,” in </w:t>
+      </w:r>
+      <w:r>
+        <w:rPr>
+          <w:rFonts w:ascii="Times New Roman" w:hAnsi="Times New Roman" w:cs="Times New Roman"/>
           <w:i/>
           <w:iCs/>
-          <w:color w:val="000000"/>
-          <w:sz w:val="20"/>
+          <w:color w:val="auto"/>
         </w:rPr>
         <w:t>Toward Useful Services for Elderly and People with Disabilities</w:t>
       </w:r>
       <w:r>
         <w:rPr>
-          <w:rFonts w:ascii="Times New Roman" w:cs="Times New Roman"/>
-          <w:color w:val="000000"/>
-          <w:sz w:val="20"/>
+          <w:rFonts w:ascii="Times New Roman" w:hAnsi="Times New Roman" w:cs="Times New Roman"/>
+          <w:color w:val="auto"/>
         </w:rPr>
         <w:t>, 2011, pp. 49–56.</w:t>
       </w:r>
@@ -13530,43 +14417,81 @@
         <w:autoSpaceDN w:val="0"/>
         <w:adjustRightInd w:val="0"/>
         <w:rPr>
-          <w:rFonts w:ascii="Times New Roman" w:cs="Times New Roman"/>
-          <w:color w:val="000000"/>
-          <w:sz w:val="20"/>
-        </w:rPr>
-      </w:pPr>
-      <w:r>
-        <w:rPr>
-          <w:rFonts w:ascii="Times New Roman" w:cs="Times New Roman"/>
-          <w:color w:val="000000"/>
-          <w:sz w:val="20"/>
+          <w:rFonts w:ascii="Times New Roman" w:hAnsi="Times New Roman" w:cs="Times New Roman"/>
+          <w:color w:val="auto"/>
+        </w:rPr>
+      </w:pPr>
+      <w:r>
+        <w:rPr>
+          <w:rFonts w:ascii="Times New Roman" w:hAnsi="Times New Roman" w:cs="Times New Roman"/>
+          <w:color w:val="auto"/>
         </w:rPr>
         <w:t>[31]</w:t>
       </w:r>
       <w:r>
         <w:rPr>
-          <w:rFonts w:ascii="Times New Roman" w:cs="Times New Roman"/>
-          <w:color w:val="000000"/>
-          <w:sz w:val="20"/>
+          <w:rFonts w:ascii="Times New Roman" w:hAnsi="Times New Roman" w:cs="Times New Roman"/>
+          <w:color w:val="auto"/>
         </w:rPr>
         <w:tab/>
-        <w:t xml:space="preserve">S. Vurgun, M. Philipose, and M. Pavel, “A Statistical Reasoning System for Medication Prompting,” in </w:t>
-      </w:r>
-      <w:r>
-        <w:rPr>
-          <w:rFonts w:ascii="Times New Roman" w:cs="Times New Roman"/>
+        <w:t xml:space="preserve">S. </w:t>
+      </w:r>
+      <w:proofErr w:type="spellStart"/>
+      <w:r>
+        <w:rPr>
+          <w:rFonts w:ascii="Times New Roman" w:hAnsi="Times New Roman" w:cs="Times New Roman"/>
+          <w:color w:val="auto"/>
+        </w:rPr>
+        <w:t>Vurgun</w:t>
+      </w:r>
+      <w:proofErr w:type="spellEnd"/>
+      <w:r>
+        <w:rPr>
+          <w:rFonts w:ascii="Times New Roman" w:hAnsi="Times New Roman" w:cs="Times New Roman"/>
+          <w:color w:val="auto"/>
+        </w:rPr>
+        <w:t xml:space="preserve">, M. </w:t>
+      </w:r>
+      <w:proofErr w:type="spellStart"/>
+      <w:r>
+        <w:rPr>
+          <w:rFonts w:ascii="Times New Roman" w:hAnsi="Times New Roman" w:cs="Times New Roman"/>
+          <w:color w:val="auto"/>
+        </w:rPr>
+        <w:t>Philipose</w:t>
+      </w:r>
+      <w:proofErr w:type="spellEnd"/>
+      <w:r>
+        <w:rPr>
+          <w:rFonts w:ascii="Times New Roman" w:hAnsi="Times New Roman" w:cs="Times New Roman"/>
+          <w:color w:val="auto"/>
+        </w:rPr>
+        <w:t xml:space="preserve">, and M. Pavel, “A Statistical Reasoning System for Medication Prompting,” in </w:t>
+      </w:r>
+      <w:proofErr w:type="spellStart"/>
+      <w:r>
+        <w:rPr>
+          <w:rFonts w:ascii="Times New Roman" w:hAnsi="Times New Roman" w:cs="Times New Roman"/>
           <w:i/>
           <w:iCs/>
-          <w:color w:val="000000"/>
-          <w:sz w:val="20"/>
-        </w:rPr>
-        <w:t>UbiComp 2007: Ubiquitous Computing</w:t>
-      </w:r>
-      <w:r>
-        <w:rPr>
-          <w:rFonts w:ascii="Times New Roman" w:cs="Times New Roman"/>
-          <w:color w:val="000000"/>
-          <w:sz w:val="20"/>
+          <w:color w:val="auto"/>
+        </w:rPr>
+        <w:t>UbiComp</w:t>
+      </w:r>
+      <w:proofErr w:type="spellEnd"/>
+      <w:r>
+        <w:rPr>
+          <w:rFonts w:ascii="Times New Roman" w:hAnsi="Times New Roman" w:cs="Times New Roman"/>
+          <w:i/>
+          <w:iCs/>
+          <w:color w:val="auto"/>
+        </w:rPr>
+        <w:t xml:space="preserve"> 2007: Ubiquitous Computing</w:t>
+      </w:r>
+      <w:r>
+        <w:rPr>
+          <w:rFonts w:ascii="Times New Roman" w:hAnsi="Times New Roman" w:cs="Times New Roman"/>
+          <w:color w:val="auto"/>
         </w:rPr>
         <w:t>, 2007, pp. 1–18.</w:t>
       </w:r>
@@ -13578,43 +14503,102 @@
         <w:autoSpaceDN w:val="0"/>
         <w:adjustRightInd w:val="0"/>
         <w:rPr>
-          <w:rFonts w:ascii="Times New Roman" w:cs="Times New Roman"/>
-          <w:color w:val="000000"/>
-          <w:sz w:val="20"/>
-        </w:rPr>
-      </w:pPr>
-      <w:r>
-        <w:rPr>
-          <w:rFonts w:ascii="Times New Roman" w:cs="Times New Roman"/>
-          <w:color w:val="000000"/>
-          <w:sz w:val="20"/>
+          <w:rFonts w:ascii="Times New Roman" w:hAnsi="Times New Roman" w:cs="Times New Roman"/>
+          <w:color w:val="auto"/>
+        </w:rPr>
+      </w:pPr>
+      <w:r>
+        <w:rPr>
+          <w:rFonts w:ascii="Times New Roman" w:hAnsi="Times New Roman" w:cs="Times New Roman"/>
+          <w:color w:val="auto"/>
         </w:rPr>
         <w:t>[32]</w:t>
       </w:r>
       <w:r>
         <w:rPr>
-          <w:rFonts w:ascii="Times New Roman" w:cs="Times New Roman"/>
-          <w:color w:val="000000"/>
-          <w:sz w:val="20"/>
+          <w:rFonts w:ascii="Times New Roman" w:hAnsi="Times New Roman" w:cs="Times New Roman"/>
+          <w:color w:val="auto"/>
         </w:rPr>
         <w:tab/>
-        <w:t xml:space="preserve">P. Giorgini, J. Mylopoulos, E. Nicchiarelli, and R. Sebastiani, “Reasoning with Goal Models,” in </w:t>
-      </w:r>
-      <w:r>
-        <w:rPr>
-          <w:rFonts w:ascii="Times New Roman" w:cs="Times New Roman"/>
+        <w:t xml:space="preserve">P. </w:t>
+      </w:r>
+      <w:proofErr w:type="spellStart"/>
+      <w:r>
+        <w:rPr>
+          <w:rFonts w:ascii="Times New Roman" w:hAnsi="Times New Roman" w:cs="Times New Roman"/>
+          <w:color w:val="auto"/>
+        </w:rPr>
+        <w:t>Giorgini</w:t>
+      </w:r>
+      <w:proofErr w:type="spellEnd"/>
+      <w:r>
+        <w:rPr>
+          <w:rFonts w:ascii="Times New Roman" w:hAnsi="Times New Roman" w:cs="Times New Roman"/>
+          <w:color w:val="auto"/>
+        </w:rPr>
+        <w:t xml:space="preserve">, J. </w:t>
+      </w:r>
+      <w:proofErr w:type="spellStart"/>
+      <w:r>
+        <w:rPr>
+          <w:rFonts w:ascii="Times New Roman" w:hAnsi="Times New Roman" w:cs="Times New Roman"/>
+          <w:color w:val="auto"/>
+        </w:rPr>
+        <w:t>Mylopoulos</w:t>
+      </w:r>
+      <w:proofErr w:type="spellEnd"/>
+      <w:r>
+        <w:rPr>
+          <w:rFonts w:ascii="Times New Roman" w:hAnsi="Times New Roman" w:cs="Times New Roman"/>
+          <w:color w:val="auto"/>
+        </w:rPr>
+        <w:t xml:space="preserve">, E. </w:t>
+      </w:r>
+      <w:proofErr w:type="spellStart"/>
+      <w:r>
+        <w:rPr>
+          <w:rFonts w:ascii="Times New Roman" w:hAnsi="Times New Roman" w:cs="Times New Roman"/>
+          <w:color w:val="auto"/>
+        </w:rPr>
+        <w:t>Nicchiarelli</w:t>
+      </w:r>
+      <w:proofErr w:type="spellEnd"/>
+      <w:r>
+        <w:rPr>
+          <w:rFonts w:ascii="Times New Roman" w:hAnsi="Times New Roman" w:cs="Times New Roman"/>
+          <w:color w:val="auto"/>
+        </w:rPr>
+        <w:t xml:space="preserve">, and R. </w:t>
+      </w:r>
+      <w:proofErr w:type="spellStart"/>
+      <w:r>
+        <w:rPr>
+          <w:rFonts w:ascii="Times New Roman" w:hAnsi="Times New Roman" w:cs="Times New Roman"/>
+          <w:color w:val="auto"/>
+        </w:rPr>
+        <w:t>Sebastiani</w:t>
+      </w:r>
+      <w:proofErr w:type="spellEnd"/>
+      <w:r>
+        <w:rPr>
+          <w:rFonts w:ascii="Times New Roman" w:hAnsi="Times New Roman" w:cs="Times New Roman"/>
+          <w:color w:val="auto"/>
+        </w:rPr>
+        <w:t xml:space="preserve">, “Reasoning with Goal Models,” in </w:t>
+      </w:r>
+      <w:r>
+        <w:rPr>
+          <w:rFonts w:ascii="Times New Roman" w:hAnsi="Times New Roman" w:cs="Times New Roman"/>
           <w:i/>
           <w:iCs/>
-          <w:color w:val="000000"/>
-          <w:sz w:val="20"/>
+          <w:color w:val="auto"/>
         </w:rPr>
         <w:t>Conceptual Modeling — ER 2002</w:t>
       </w:r>
       <w:r>
         <w:rPr>
-          <w:rFonts w:ascii="Times New Roman" w:cs="Times New Roman"/>
-          <w:color w:val="000000"/>
-          <w:sz w:val="20"/>
+          <w:rFonts w:ascii="Times New Roman" w:hAnsi="Times New Roman" w:cs="Times New Roman"/>
+          <w:color w:val="auto"/>
         </w:rPr>
         <w:t>, 2002, pp. 167–181.</w:t>
       </w:r>
@@ -13626,43 +14610,74 @@
         <w:autoSpaceDN w:val="0"/>
         <w:adjustRightInd w:val="0"/>
         <w:rPr>
-          <w:rFonts w:ascii="Times New Roman" w:cs="Times New Roman"/>
-          <w:color w:val="000000"/>
-          <w:sz w:val="20"/>
-        </w:rPr>
-      </w:pPr>
-      <w:r>
-        <w:rPr>
-          <w:rFonts w:ascii="Times New Roman" w:cs="Times New Roman"/>
-          <w:color w:val="000000"/>
-          <w:sz w:val="20"/>
+          <w:rFonts w:ascii="Times New Roman" w:hAnsi="Times New Roman" w:cs="Times New Roman"/>
+          <w:color w:val="auto"/>
+        </w:rPr>
+      </w:pPr>
+      <w:r>
+        <w:rPr>
+          <w:rFonts w:ascii="Times New Roman" w:hAnsi="Times New Roman" w:cs="Times New Roman"/>
+          <w:color w:val="auto"/>
         </w:rPr>
         <w:t>[33]</w:t>
       </w:r>
       <w:r>
         <w:rPr>
-          <w:rFonts w:ascii="Times New Roman" w:cs="Times New Roman"/>
-          <w:color w:val="000000"/>
-          <w:sz w:val="20"/>
+          <w:rFonts w:ascii="Times New Roman" w:hAnsi="Times New Roman" w:cs="Times New Roman"/>
+          <w:color w:val="auto"/>
         </w:rPr>
         <w:tab/>
-        <w:t xml:space="preserve">H. Oinas-Kukkonen, “A foundation for the study of behavior change support systems,” </w:t>
-      </w:r>
-      <w:r>
-        <w:rPr>
-          <w:rFonts w:ascii="Times New Roman" w:cs="Times New Roman"/>
+        <w:t xml:space="preserve">H. </w:t>
+      </w:r>
+      <w:proofErr w:type="spellStart"/>
+      <w:r>
+        <w:rPr>
+          <w:rFonts w:ascii="Times New Roman" w:hAnsi="Times New Roman" w:cs="Times New Roman"/>
+          <w:color w:val="auto"/>
+        </w:rPr>
+        <w:t>Oinas-Kukkonen</w:t>
+      </w:r>
+      <w:proofErr w:type="spellEnd"/>
+      <w:r>
+        <w:rPr>
+          <w:rFonts w:ascii="Times New Roman" w:hAnsi="Times New Roman" w:cs="Times New Roman"/>
+          <w:color w:val="auto"/>
+        </w:rPr>
+        <w:t xml:space="preserve">, “A foundation for the study of behavior change support systems,” </w:t>
+      </w:r>
+      <w:r>
+        <w:rPr>
+          <w:rFonts w:ascii="Times New Roman" w:hAnsi="Times New Roman" w:cs="Times New Roman"/>
           <w:i/>
           <w:iCs/>
-          <w:color w:val="000000"/>
-          <w:sz w:val="20"/>
-        </w:rPr>
-        <w:t>Pers. Ubiquitous Comput.</w:t>
-      </w:r>
-      <w:r>
-        <w:rPr>
-          <w:rFonts w:ascii="Times New Roman" w:cs="Times New Roman"/>
-          <w:color w:val="000000"/>
-          <w:sz w:val="20"/>
+          <w:color w:val="auto"/>
+        </w:rPr>
+        <w:t xml:space="preserve">Pers. Ubiquitous </w:t>
+      </w:r>
+      <w:proofErr w:type="spellStart"/>
+      <w:r>
+        <w:rPr>
+          <w:rFonts w:ascii="Times New Roman" w:hAnsi="Times New Roman" w:cs="Times New Roman"/>
+          <w:i/>
+          <w:iCs/>
+          <w:color w:val="auto"/>
+        </w:rPr>
+        <w:t>Comput</w:t>
+      </w:r>
+      <w:proofErr w:type="spellEnd"/>
+      <w:r>
+        <w:rPr>
+          <w:rFonts w:ascii="Times New Roman" w:hAnsi="Times New Roman" w:cs="Times New Roman"/>
+          <w:i/>
+          <w:iCs/>
+          <w:color w:val="auto"/>
+        </w:rPr>
+        <w:t>.</w:t>
+      </w:r>
+      <w:r>
+        <w:rPr>
+          <w:rFonts w:ascii="Times New Roman" w:hAnsi="Times New Roman" w:cs="Times New Roman"/>
+          <w:color w:val="auto"/>
         </w:rPr>
         <w:t>, vol. 17, no. 6, pp. 1223–1235, Aug. 2013.</w:t>
       </w:r>
@@ -13674,27 +14689,40 @@
         <w:autoSpaceDN w:val="0"/>
         <w:adjustRightInd w:val="0"/>
         <w:rPr>
-          <w:rFonts w:ascii="Times New Roman" w:cs="Times New Roman"/>
-          <w:color w:val="000000"/>
-          <w:sz w:val="20"/>
-        </w:rPr>
-      </w:pPr>
-      <w:r>
-        <w:rPr>
-          <w:rFonts w:ascii="Times New Roman" w:cs="Times New Roman"/>
-          <w:color w:val="000000"/>
-          <w:sz w:val="20"/>
+          <w:rFonts w:ascii="Times New Roman" w:hAnsi="Times New Roman" w:cs="Times New Roman"/>
+          <w:color w:val="auto"/>
+        </w:rPr>
+      </w:pPr>
+      <w:r>
+        <w:rPr>
+          <w:rFonts w:ascii="Times New Roman" w:hAnsi="Times New Roman" w:cs="Times New Roman"/>
+          <w:color w:val="auto"/>
         </w:rPr>
         <w:t>[34]</w:t>
       </w:r>
       <w:r>
         <w:rPr>
-          <w:rFonts w:ascii="Times New Roman" w:cs="Times New Roman"/>
-          <w:color w:val="000000"/>
-          <w:sz w:val="20"/>
+          <w:rFonts w:ascii="Times New Roman" w:hAnsi="Times New Roman" w:cs="Times New Roman"/>
+          <w:color w:val="auto"/>
         </w:rPr>
         <w:tab/>
-        <w:t>R. Klaassen, “HCI Perspectives on Behavior Change Support Systems,” Feb. 2015.</w:t>
+        <w:t xml:space="preserve">R. </w:t>
+      </w:r>
+      <w:proofErr w:type="spellStart"/>
+      <w:r>
+        <w:rPr>
+          <w:rFonts w:ascii="Times New Roman" w:hAnsi="Times New Roman" w:cs="Times New Roman"/>
+          <w:color w:val="auto"/>
+        </w:rPr>
+        <w:t>Klaassen</w:t>
+      </w:r>
+      <w:proofErr w:type="spellEnd"/>
+      <w:r>
+        <w:rPr>
+          <w:rFonts w:ascii="Times New Roman" w:hAnsi="Times New Roman" w:cs="Times New Roman"/>
+          <w:color w:val="auto"/>
+        </w:rPr>
+        <w:t>, “HCI Perspectives on Behavior Change Support Systems,” Feb. 2015.</w:t>
       </w:r>
     </w:p>
     <w:p>
@@ -13704,27 +14732,120 @@
         <w:autoSpaceDN w:val="0"/>
         <w:adjustRightInd w:val="0"/>
         <w:rPr>
-          <w:rFonts w:ascii="Times New Roman" w:cs="Times New Roman"/>
-          <w:color w:val="000000"/>
-          <w:sz w:val="20"/>
-        </w:rPr>
-      </w:pPr>
-      <w:r>
-        <w:rPr>
-          <w:rFonts w:ascii="Times New Roman" w:cs="Times New Roman"/>
-          <w:color w:val="000000"/>
-          <w:sz w:val="20"/>
+          <w:rFonts w:ascii="Times New Roman" w:hAnsi="Times New Roman" w:cs="Times New Roman"/>
+          <w:color w:val="auto"/>
+        </w:rPr>
+      </w:pPr>
+      <w:r>
+        <w:rPr>
+          <w:rFonts w:ascii="Times New Roman" w:hAnsi="Times New Roman" w:cs="Times New Roman"/>
+          <w:color w:val="auto"/>
         </w:rPr>
         <w:t>[35]</w:t>
       </w:r>
       <w:r>
         <w:rPr>
-          <w:rFonts w:ascii="Times New Roman" w:cs="Times New Roman"/>
-          <w:color w:val="000000"/>
-          <w:sz w:val="20"/>
+          <w:rFonts w:ascii="Times New Roman" w:hAnsi="Times New Roman" w:cs="Times New Roman"/>
+          <w:color w:val="auto"/>
         </w:rPr>
         <w:tab/>
-        <w:t>A. Fritzen, N. Leipold, N. Terzimehic, M. Böhm, and H. Krcmar, “HeadacheCoach: Towards Headache Prevention by Sensing and Making Sense of Personal Lifestyle Data,” 2017.</w:t>
+        <w:t xml:space="preserve">A. </w:t>
+      </w:r>
+      <w:proofErr w:type="spellStart"/>
+      <w:r>
+        <w:rPr>
+          <w:rFonts w:ascii="Times New Roman" w:hAnsi="Times New Roman" w:cs="Times New Roman"/>
+          <w:color w:val="auto"/>
+        </w:rPr>
+        <w:t>Fritzen</w:t>
+      </w:r>
+      <w:proofErr w:type="spellEnd"/>
+      <w:r>
+        <w:rPr>
+          <w:rFonts w:ascii="Times New Roman" w:hAnsi="Times New Roman" w:cs="Times New Roman"/>
+          <w:color w:val="auto"/>
+        </w:rPr>
+        <w:t xml:space="preserve">, N. </w:t>
+      </w:r>
+      <w:proofErr w:type="spellStart"/>
+      <w:r>
+        <w:rPr>
+          <w:rFonts w:ascii="Times New Roman" w:hAnsi="Times New Roman" w:cs="Times New Roman"/>
+          <w:color w:val="auto"/>
+        </w:rPr>
+        <w:t>Leipold</w:t>
+      </w:r>
+      <w:proofErr w:type="spellEnd"/>
+      <w:r>
+        <w:rPr>
+          <w:rFonts w:ascii="Times New Roman" w:hAnsi="Times New Roman" w:cs="Times New Roman"/>
+          <w:color w:val="auto"/>
+        </w:rPr>
+        <w:t xml:space="preserve">, N. </w:t>
+      </w:r>
+      <w:proofErr w:type="spellStart"/>
+      <w:r>
+        <w:rPr>
+          <w:rFonts w:ascii="Times New Roman" w:hAnsi="Times New Roman" w:cs="Times New Roman"/>
+          <w:color w:val="auto"/>
+        </w:rPr>
+        <w:t>Terzimehic</w:t>
+      </w:r>
+      <w:proofErr w:type="spellEnd"/>
+      <w:r>
+        <w:rPr>
+          <w:rFonts w:ascii="Times New Roman" w:hAnsi="Times New Roman" w:cs="Times New Roman"/>
+          <w:color w:val="auto"/>
+        </w:rPr>
+        <w:t xml:space="preserve">, M. </w:t>
+      </w:r>
+      <w:proofErr w:type="spellStart"/>
+      <w:r>
+        <w:rPr>
+          <w:rFonts w:ascii="Times New Roman" w:hAnsi="Times New Roman" w:cs="Times New Roman"/>
+          <w:color w:val="auto"/>
+        </w:rPr>
+        <w:t>Böhm</w:t>
+      </w:r>
+      <w:proofErr w:type="spellEnd"/>
+      <w:r>
+        <w:rPr>
+          <w:rFonts w:ascii="Times New Roman" w:hAnsi="Times New Roman" w:cs="Times New Roman"/>
+          <w:color w:val="auto"/>
+        </w:rPr>
+        <w:t xml:space="preserve">, and H. </w:t>
+      </w:r>
+      <w:proofErr w:type="spellStart"/>
+      <w:r>
+        <w:rPr>
+          <w:rFonts w:ascii="Times New Roman" w:hAnsi="Times New Roman" w:cs="Times New Roman"/>
+          <w:color w:val="auto"/>
+        </w:rPr>
+        <w:t>Krcmar</w:t>
+      </w:r>
+      <w:proofErr w:type="spellEnd"/>
+      <w:r>
+        <w:rPr>
+          <w:rFonts w:ascii="Times New Roman" w:hAnsi="Times New Roman" w:cs="Times New Roman"/>
+          <w:color w:val="auto"/>
+        </w:rPr>
+        <w:t>, “</w:t>
+      </w:r>
+      <w:proofErr w:type="spellStart"/>
+      <w:r>
+        <w:rPr>
+          <w:rFonts w:ascii="Times New Roman" w:hAnsi="Times New Roman" w:cs="Times New Roman"/>
+          <w:color w:val="auto"/>
+        </w:rPr>
+        <w:t>HeadacheCoach</w:t>
+      </w:r>
+      <w:proofErr w:type="spellEnd"/>
+      <w:r>
+        <w:rPr>
+          <w:rFonts w:ascii="Times New Roman" w:hAnsi="Times New Roman" w:cs="Times New Roman"/>
+          <w:color w:val="auto"/>
+        </w:rPr>
+        <w:t>: Towards Headache Prevention by Sensing and Making Sense of Personal Lifestyle Data,” 2017.</w:t>
       </w:r>
     </w:p>
     <w:p>
@@ -13734,43 +14855,58 @@
         <w:autoSpaceDN w:val="0"/>
         <w:adjustRightInd w:val="0"/>
         <w:rPr>
-          <w:rFonts w:ascii="Times New Roman" w:cs="Times New Roman"/>
-          <w:color w:val="000000"/>
-          <w:sz w:val="20"/>
-        </w:rPr>
-      </w:pPr>
-      <w:r>
-        <w:rPr>
-          <w:rFonts w:ascii="Times New Roman" w:cs="Times New Roman"/>
-          <w:color w:val="000000"/>
-          <w:sz w:val="20"/>
+          <w:rFonts w:ascii="Times New Roman" w:hAnsi="Times New Roman" w:cs="Times New Roman"/>
+          <w:color w:val="auto"/>
+        </w:rPr>
+      </w:pPr>
+      <w:r>
+        <w:rPr>
+          <w:rFonts w:ascii="Times New Roman" w:hAnsi="Times New Roman" w:cs="Times New Roman"/>
+          <w:color w:val="auto"/>
         </w:rPr>
         <w:t>[36]</w:t>
       </w:r>
       <w:r>
         <w:rPr>
-          <w:rFonts w:ascii="Times New Roman" w:cs="Times New Roman"/>
-          <w:color w:val="000000"/>
-          <w:sz w:val="20"/>
+          <w:rFonts w:ascii="Times New Roman" w:hAnsi="Times New Roman" w:cs="Times New Roman"/>
+          <w:color w:val="auto"/>
         </w:rPr>
         <w:tab/>
         <w:t xml:space="preserve">E. S. Poole, “HCI and mobile health interventions,” </w:t>
       </w:r>
       <w:r>
         <w:rPr>
-          <w:rFonts w:ascii="Times New Roman" w:cs="Times New Roman"/>
+          <w:rFonts w:ascii="Times New Roman" w:hAnsi="Times New Roman" w:cs="Times New Roman"/>
           <w:i/>
           <w:iCs/>
-          <w:color w:val="000000"/>
-          <w:sz w:val="20"/>
-        </w:rPr>
-        <w:t>Transl. Behav. Med.</w:t>
-      </w:r>
-      <w:r>
-        <w:rPr>
-          <w:rFonts w:ascii="Times New Roman" w:cs="Times New Roman"/>
-          <w:color w:val="000000"/>
-          <w:sz w:val="20"/>
+          <w:color w:val="auto"/>
+        </w:rPr>
+        <w:t xml:space="preserve">Transl. </w:t>
+      </w:r>
+      <w:proofErr w:type="spellStart"/>
+      <w:r>
+        <w:rPr>
+          <w:rFonts w:ascii="Times New Roman" w:hAnsi="Times New Roman" w:cs="Times New Roman"/>
+          <w:i/>
+          <w:iCs/>
+          <w:color w:val="auto"/>
+        </w:rPr>
+        <w:t>Behav</w:t>
+      </w:r>
+      <w:proofErr w:type="spellEnd"/>
+      <w:r>
+        <w:rPr>
+          <w:rFonts w:ascii="Times New Roman" w:hAnsi="Times New Roman" w:cs="Times New Roman"/>
+          <w:i/>
+          <w:iCs/>
+          <w:color w:val="auto"/>
+        </w:rPr>
+        <w:t>. Med.</w:t>
+      </w:r>
+      <w:r>
+        <w:rPr>
+          <w:rFonts w:ascii="Times New Roman" w:hAnsi="Times New Roman" w:cs="Times New Roman"/>
+          <w:color w:val="auto"/>
         </w:rPr>
         <w:t>, vol. 3, no. 4, pp. 402–405, Dec. 2013.</w:t>
       </w:r>
@@ -13782,43 +14918,93 @@
         <w:autoSpaceDN w:val="0"/>
         <w:adjustRightInd w:val="0"/>
         <w:rPr>
-          <w:rFonts w:ascii="Times New Roman" w:cs="Times New Roman"/>
-          <w:color w:val="000000"/>
-          <w:sz w:val="20"/>
-        </w:rPr>
-      </w:pPr>
-      <w:r>
-        <w:rPr>
-          <w:rFonts w:ascii="Times New Roman" w:cs="Times New Roman"/>
-          <w:color w:val="000000"/>
-          <w:sz w:val="20"/>
+          <w:rFonts w:ascii="Times New Roman" w:hAnsi="Times New Roman" w:cs="Times New Roman"/>
+          <w:color w:val="auto"/>
+        </w:rPr>
+      </w:pPr>
+      <w:r>
+        <w:rPr>
+          <w:rFonts w:ascii="Times New Roman" w:hAnsi="Times New Roman" w:cs="Times New Roman"/>
+          <w:color w:val="auto"/>
         </w:rPr>
         <w:t>[37]</w:t>
       </w:r>
       <w:r>
         <w:rPr>
-          <w:rFonts w:ascii="Times New Roman" w:cs="Times New Roman"/>
-          <w:color w:val="000000"/>
-          <w:sz w:val="20"/>
+          <w:rFonts w:ascii="Times New Roman" w:hAnsi="Times New Roman" w:cs="Times New Roman"/>
+          <w:color w:val="auto"/>
         </w:rPr>
         <w:tab/>
-        <w:t xml:space="preserve">F. Corno, L. D. Russis, and T. Montanaro, “A context and user aware smart notification system,” in </w:t>
-      </w:r>
-      <w:r>
-        <w:rPr>
-          <w:rFonts w:ascii="Times New Roman" w:cs="Times New Roman"/>
+        <w:t xml:space="preserve">F. </w:t>
+      </w:r>
+      <w:proofErr w:type="spellStart"/>
+      <w:r>
+        <w:rPr>
+          <w:rFonts w:ascii="Times New Roman" w:hAnsi="Times New Roman" w:cs="Times New Roman"/>
+          <w:color w:val="auto"/>
+        </w:rPr>
+        <w:t>Corno</w:t>
+      </w:r>
+      <w:proofErr w:type="spellEnd"/>
+      <w:r>
+        <w:rPr>
+          <w:rFonts w:ascii="Times New Roman" w:hAnsi="Times New Roman" w:cs="Times New Roman"/>
+          <w:color w:val="auto"/>
+        </w:rPr>
+        <w:t xml:space="preserve">, L. D. </w:t>
+      </w:r>
+      <w:proofErr w:type="spellStart"/>
+      <w:r>
+        <w:rPr>
+          <w:rFonts w:ascii="Times New Roman" w:hAnsi="Times New Roman" w:cs="Times New Roman"/>
+          <w:color w:val="auto"/>
+        </w:rPr>
+        <w:t>Russis</w:t>
+      </w:r>
+      <w:proofErr w:type="spellEnd"/>
+      <w:r>
+        <w:rPr>
+          <w:rFonts w:ascii="Times New Roman" w:hAnsi="Times New Roman" w:cs="Times New Roman"/>
+          <w:color w:val="auto"/>
+        </w:rPr>
+        <w:t xml:space="preserve">, and T. </w:t>
+      </w:r>
+      <w:proofErr w:type="spellStart"/>
+      <w:r>
+        <w:rPr>
+          <w:rFonts w:ascii="Times New Roman" w:hAnsi="Times New Roman" w:cs="Times New Roman"/>
+          <w:color w:val="auto"/>
+        </w:rPr>
+        <w:t>Montanaro</w:t>
+      </w:r>
+      <w:proofErr w:type="spellEnd"/>
+      <w:r>
+        <w:rPr>
+          <w:rFonts w:ascii="Times New Roman" w:hAnsi="Times New Roman" w:cs="Times New Roman"/>
+          <w:color w:val="auto"/>
+        </w:rPr>
+        <w:t>, “A context and user aware smart notifi</w:t>
+      </w:r>
+      <w:r>
+        <w:rPr>
+          <w:rFonts w:ascii="Times New Roman" w:hAnsi="Times New Roman" w:cs="Times New Roman"/>
+          <w:color w:val="auto"/>
+        </w:rPr>
+        <w:t xml:space="preserve">cation system,” in </w:t>
+      </w:r>
+      <w:r>
+        <w:rPr>
+          <w:rFonts w:ascii="Times New Roman" w:hAnsi="Times New Roman" w:cs="Times New Roman"/>
           <w:i/>
           <w:iCs/>
-          <w:color w:val="000000"/>
-          <w:sz w:val="20"/>
+          <w:color w:val="auto"/>
         </w:rPr>
         <w:t>2015 IEEE 2nd World Forum on Internet of Things (WF-IoT)</w:t>
       </w:r>
       <w:r>
         <w:rPr>
-          <w:rFonts w:ascii="Times New Roman" w:cs="Times New Roman"/>
-          <w:color w:val="000000"/>
-          <w:sz w:val="20"/>
+          <w:rFonts w:ascii="Times New Roman" w:hAnsi="Times New Roman" w:cs="Times New Roman"/>
+          <w:color w:val="auto"/>
         </w:rPr>
         <w:t>, 2015, pp. 645–651.</w:t>
       </w:r>
@@ -13830,43 +15016,86 @@
         <w:autoSpaceDN w:val="0"/>
         <w:adjustRightInd w:val="0"/>
         <w:rPr>
-          <w:rFonts w:ascii="Times New Roman" w:cs="Times New Roman"/>
-          <w:color w:val="000000"/>
-          <w:sz w:val="20"/>
-        </w:rPr>
-      </w:pPr>
-      <w:r>
-        <w:rPr>
-          <w:rFonts w:ascii="Times New Roman" w:cs="Times New Roman"/>
-          <w:color w:val="000000"/>
-          <w:sz w:val="20"/>
+          <w:rFonts w:ascii="Times New Roman" w:hAnsi="Times New Roman" w:cs="Times New Roman"/>
+          <w:color w:val="auto"/>
+        </w:rPr>
+      </w:pPr>
+      <w:r>
+        <w:rPr>
+          <w:rFonts w:ascii="Times New Roman" w:hAnsi="Times New Roman" w:cs="Times New Roman"/>
+          <w:color w:val="auto"/>
         </w:rPr>
         <w:t>[38]</w:t>
       </w:r>
       <w:r>
         <w:rPr>
-          <w:rFonts w:ascii="Times New Roman" w:cs="Times New Roman"/>
-          <w:color w:val="000000"/>
-          <w:sz w:val="20"/>
+          <w:rFonts w:ascii="Times New Roman" w:hAnsi="Times New Roman" w:cs="Times New Roman"/>
+          <w:color w:val="auto"/>
         </w:rPr>
         <w:tab/>
-        <w:t xml:space="preserve">A. K. Dey and G. D. Abowd, “CybreMinder: A Context-Aware System for Supporting Reminders,” in </w:t>
-      </w:r>
-      <w:r>
-        <w:rPr>
-          <w:rFonts w:ascii="Times New Roman" w:cs="Times New Roman"/>
+        <w:t xml:space="preserve">A. K. </w:t>
+      </w:r>
+      <w:proofErr w:type="spellStart"/>
+      <w:r>
+        <w:rPr>
+          <w:rFonts w:ascii="Times New Roman" w:hAnsi="Times New Roman" w:cs="Times New Roman"/>
+          <w:color w:val="auto"/>
+        </w:rPr>
+        <w:t>Dey</w:t>
+      </w:r>
+      <w:proofErr w:type="spellEnd"/>
+      <w:r>
+        <w:rPr>
+          <w:rFonts w:ascii="Times New Roman" w:hAnsi="Times New Roman" w:cs="Times New Roman"/>
+          <w:color w:val="auto"/>
+        </w:rPr>
+        <w:t xml:space="preserve"> and G. D. </w:t>
+      </w:r>
+      <w:proofErr w:type="spellStart"/>
+      <w:r>
+        <w:rPr>
+          <w:rFonts w:ascii="Times New Roman" w:hAnsi="Times New Roman" w:cs="Times New Roman"/>
+          <w:color w:val="auto"/>
+        </w:rPr>
+        <w:t>Abowd</w:t>
+      </w:r>
+      <w:proofErr w:type="spellEnd"/>
+      <w:r>
+        <w:rPr>
+          <w:rFonts w:ascii="Times New Roman" w:hAnsi="Times New Roman" w:cs="Times New Roman"/>
+          <w:color w:val="auto"/>
+        </w:rPr>
+        <w:t>, “</w:t>
+      </w:r>
+      <w:proofErr w:type="spellStart"/>
+      <w:r>
+        <w:rPr>
+          <w:rFonts w:ascii="Times New Roman" w:hAnsi="Times New Roman" w:cs="Times New Roman"/>
+          <w:color w:val="auto"/>
+        </w:rPr>
+        <w:t>CybreMinder</w:t>
+      </w:r>
+      <w:proofErr w:type="spellEnd"/>
+      <w:r>
+        <w:rPr>
+          <w:rFonts w:ascii="Times New Roman" w:hAnsi="Times New Roman" w:cs="Times New Roman"/>
+          <w:color w:val="auto"/>
+        </w:rPr>
+        <w:t xml:space="preserve">: A Context-Aware System for Supporting Reminders,” in </w:t>
+      </w:r>
+      <w:r>
+        <w:rPr>
+          <w:rFonts w:ascii="Times New Roman" w:hAnsi="Times New Roman" w:cs="Times New Roman"/>
           <w:i/>
           <w:iCs/>
-          <w:color w:val="000000"/>
-          <w:sz w:val="20"/>
+          <w:color w:val="auto"/>
         </w:rPr>
         <w:t>Handheld and Ubiquitous Computing</w:t>
       </w:r>
       <w:r>
         <w:rPr>
-          <w:rFonts w:ascii="Times New Roman" w:cs="Times New Roman"/>
-          <w:color w:val="000000"/>
-          <w:sz w:val="20"/>
+          <w:rFonts w:ascii="Times New Roman" w:hAnsi="Times New Roman" w:cs="Times New Roman"/>
+          <w:color w:val="auto"/>
         </w:rPr>
         <w:t>, 2000, pp. 172–186.</w:t>
       </w:r>
@@ -13878,52 +15107,118 @@
         <w:autoSpaceDN w:val="0"/>
         <w:adjustRightInd w:val="0"/>
         <w:rPr>
-          <w:rFonts w:ascii="Times New Roman" w:cs="Times New Roman"/>
-          <w:color w:val="000000"/>
-          <w:sz w:val="20"/>
-        </w:rPr>
-      </w:pPr>
-      <w:r>
-        <w:rPr>
-          <w:rFonts w:ascii="Times New Roman" w:cs="Times New Roman"/>
-          <w:color w:val="000000"/>
-          <w:sz w:val="20"/>
+          <w:rFonts w:ascii="Times New Roman" w:hAnsi="Times New Roman" w:cs="Times New Roman"/>
+          <w:color w:val="auto"/>
+        </w:rPr>
+      </w:pPr>
+      <w:r>
+        <w:rPr>
+          <w:rFonts w:ascii="Times New Roman" w:hAnsi="Times New Roman" w:cs="Times New Roman"/>
+          <w:color w:val="auto"/>
         </w:rPr>
         <w:t>[39]</w:t>
       </w:r>
       <w:r>
         <w:rPr>
-          <w:rFonts w:ascii="Times New Roman" w:cs="Times New Roman"/>
-          <w:color w:val="000000"/>
-          <w:sz w:val="20"/>
+          <w:rFonts w:ascii="Times New Roman" w:hAnsi="Times New Roman" w:cs="Times New Roman"/>
+          <w:color w:val="auto"/>
         </w:rPr>
         <w:tab/>
-        <w:t xml:space="preserve">A. M. Bernardos, P. Tarrío, and J. R. Casar, </w:t>
-      </w:r>
-      <w:r>
-        <w:rPr>
-          <w:rFonts w:ascii="Times New Roman" w:cs="Times New Roman"/>
-          <w:color w:val="000000"/>
-          <w:sz w:val="20"/>
-        </w:rPr>
-        <w:lastRenderedPageBreak/>
-        <w:t xml:space="preserve">“CASanDRA: A Framework to Provide Context Acquisition Services ANd Reasoning Algorithms for Ambient Intelligence Applications,” in </w:t>
-      </w:r>
-      <w:r>
-        <w:rPr>
-          <w:rFonts w:ascii="Times New Roman" w:cs="Times New Roman"/>
+        <w:t xml:space="preserve">A. M. </w:t>
+      </w:r>
+      <w:proofErr w:type="spellStart"/>
+      <w:r>
+        <w:rPr>
+          <w:rFonts w:ascii="Times New Roman" w:hAnsi="Times New Roman" w:cs="Times New Roman"/>
+          <w:color w:val="auto"/>
+        </w:rPr>
+        <w:t>Bernardos</w:t>
+      </w:r>
+      <w:proofErr w:type="spellEnd"/>
+      <w:r>
+        <w:rPr>
+          <w:rFonts w:ascii="Times New Roman" w:hAnsi="Times New Roman" w:cs="Times New Roman"/>
+          <w:color w:val="auto"/>
+        </w:rPr>
+        <w:t xml:space="preserve">, P. </w:t>
+      </w:r>
+      <w:proofErr w:type="spellStart"/>
+      <w:r>
+        <w:rPr>
+          <w:rFonts w:ascii="Times New Roman" w:hAnsi="Times New Roman" w:cs="Times New Roman"/>
+          <w:color w:val="auto"/>
+        </w:rPr>
+        <w:t>Tarrío</w:t>
+      </w:r>
+      <w:proofErr w:type="spellEnd"/>
+      <w:r>
+        <w:rPr>
+          <w:rFonts w:ascii="Times New Roman" w:hAnsi="Times New Roman" w:cs="Times New Roman"/>
+          <w:color w:val="auto"/>
+        </w:rPr>
+        <w:t xml:space="preserve">, and J. R. </w:t>
+      </w:r>
+      <w:proofErr w:type="spellStart"/>
+      <w:r>
+        <w:rPr>
+          <w:rFonts w:ascii="Times New Roman" w:hAnsi="Times New Roman" w:cs="Times New Roman"/>
+          <w:color w:val="auto"/>
+        </w:rPr>
+        <w:t>Casar</w:t>
+      </w:r>
+      <w:proofErr w:type="spellEnd"/>
+      <w:r>
+        <w:rPr>
+          <w:rFonts w:ascii="Times New Roman" w:hAnsi="Times New Roman" w:cs="Times New Roman"/>
+          <w:color w:val="auto"/>
+        </w:rPr>
+        <w:t>, “</w:t>
+      </w:r>
+      <w:proofErr w:type="spellStart"/>
+      <w:r>
+        <w:rPr>
+          <w:rFonts w:ascii="Times New Roman" w:hAnsi="Times New Roman" w:cs="Times New Roman"/>
+          <w:color w:val="auto"/>
+        </w:rPr>
+        <w:t>CASanDRA</w:t>
+      </w:r>
+      <w:proofErr w:type="spellEnd"/>
+      <w:r>
+        <w:rPr>
+          <w:rFonts w:ascii="Times New Roman" w:hAnsi="Times New Roman" w:cs="Times New Roman"/>
+          <w:color w:val="auto"/>
+        </w:rPr>
+        <w:t xml:space="preserve">: A Framework to Provide Context Acquisition Services </w:t>
+      </w:r>
+      <w:proofErr w:type="spellStart"/>
+      <w:r>
+        <w:rPr>
+          <w:rFonts w:ascii="Times New Roman" w:hAnsi="Times New Roman" w:cs="Times New Roman"/>
+          <w:color w:val="auto"/>
+        </w:rPr>
+        <w:t>ANd</w:t>
+      </w:r>
+      <w:proofErr w:type="spellEnd"/>
+      <w:r>
+        <w:rPr>
+          <w:rFonts w:ascii="Times New Roman" w:hAnsi="Times New Roman" w:cs="Times New Roman"/>
+          <w:color w:val="auto"/>
+        </w:rPr>
+        <w:t xml:space="preserve"> Reasoning Algorithms for Ambient Intelligence Applications,” in </w:t>
+      </w:r>
+      <w:r>
+        <w:rPr>
+          <w:rFonts w:ascii="Times New Roman" w:hAnsi="Times New Roman" w:cs="Times New Roman"/>
           <w:i/>
           <w:iCs/>
-          <w:color w:val="000000"/>
-          <w:sz w:val="20"/>
+          <w:color w:val="auto"/>
         </w:rPr>
         <w:t>2009 International Conference on Parallel and Distributed Computing, Applications and Technologies</w:t>
       </w:r>
       <w:r>
         <w:rPr>
-          <w:rFonts w:ascii="Times New Roman" w:cs="Times New Roman"/>
-          <w:color w:val="000000"/>
-          <w:sz w:val="20"/>
+          <w:rFonts w:ascii="Times New Roman" w:hAnsi="Times New Roman" w:cs="Times New Roman"/>
+          <w:color w:val="auto"/>
         </w:rPr>
         <w:t>, 2009, pp. 372–377.</w:t>
       </w:r>
@@ -13935,27 +15230,40 @@
         <w:autoSpaceDN w:val="0"/>
         <w:adjustRightInd w:val="0"/>
         <w:rPr>
-          <w:rFonts w:ascii="Times New Roman" w:cs="Times New Roman"/>
-          <w:color w:val="000000"/>
-          <w:sz w:val="20"/>
-        </w:rPr>
-      </w:pPr>
-      <w:r>
-        <w:rPr>
-          <w:rFonts w:ascii="Times New Roman" w:cs="Times New Roman"/>
-          <w:color w:val="000000"/>
-          <w:sz w:val="20"/>
+          <w:rFonts w:ascii="Times New Roman" w:hAnsi="Times New Roman" w:cs="Times New Roman"/>
+          <w:color w:val="auto"/>
+        </w:rPr>
+      </w:pPr>
+      <w:r>
+        <w:rPr>
+          <w:rFonts w:ascii="Times New Roman" w:hAnsi="Times New Roman" w:cs="Times New Roman"/>
+          <w:color w:val="auto"/>
         </w:rPr>
         <w:t>[40]</w:t>
       </w:r>
       <w:r>
         <w:rPr>
-          <w:rFonts w:ascii="Times New Roman" w:cs="Times New Roman"/>
-          <w:color w:val="000000"/>
-          <w:sz w:val="20"/>
+          <w:rFonts w:ascii="Times New Roman" w:hAnsi="Times New Roman" w:cs="Times New Roman"/>
+          <w:color w:val="auto"/>
         </w:rPr>
         <w:tab/>
-        <w:t>H. Eon Byun and K. Cheverst, “Exploiting user models and context-awareness to support personal daily activities,” Jan. 2001.</w:t>
+        <w:t xml:space="preserve">H. Eon Byun and K. </w:t>
+      </w:r>
+      <w:proofErr w:type="spellStart"/>
+      <w:r>
+        <w:rPr>
+          <w:rFonts w:ascii="Times New Roman" w:hAnsi="Times New Roman" w:cs="Times New Roman"/>
+          <w:color w:val="auto"/>
+        </w:rPr>
+        <w:t>Cheverst</w:t>
+      </w:r>
+      <w:proofErr w:type="spellEnd"/>
+      <w:r>
+        <w:rPr>
+          <w:rFonts w:ascii="Times New Roman" w:hAnsi="Times New Roman" w:cs="Times New Roman"/>
+          <w:color w:val="auto"/>
+        </w:rPr>
+        <w:t>, “Exploiting user models and context-awareness to support personal daily activities,” Jan. 2001.</w:t>
       </w:r>
     </w:p>
     <w:p>
@@ -13965,27 +15273,56 @@
         <w:autoSpaceDN w:val="0"/>
         <w:adjustRightInd w:val="0"/>
         <w:rPr>
-          <w:rFonts w:ascii="Times New Roman" w:cs="Times New Roman"/>
-          <w:color w:val="000000"/>
-          <w:sz w:val="20"/>
-        </w:rPr>
-      </w:pPr>
-      <w:r>
-        <w:rPr>
-          <w:rFonts w:ascii="Times New Roman" w:cs="Times New Roman"/>
-          <w:color w:val="000000"/>
-          <w:sz w:val="20"/>
+          <w:rFonts w:ascii="Times New Roman" w:hAnsi="Times New Roman" w:cs="Times New Roman"/>
+          <w:color w:val="auto"/>
+        </w:rPr>
+      </w:pPr>
+      <w:r>
+        <w:rPr>
+          <w:rFonts w:ascii="Times New Roman" w:hAnsi="Times New Roman" w:cs="Times New Roman"/>
+          <w:color w:val="auto"/>
         </w:rPr>
         <w:t>[41]</w:t>
       </w:r>
       <w:r>
         <w:rPr>
-          <w:rFonts w:ascii="Times New Roman" w:cs="Times New Roman"/>
-          <w:color w:val="000000"/>
-          <w:sz w:val="20"/>
+          <w:rFonts w:ascii="Times New Roman" w:hAnsi="Times New Roman" w:cs="Times New Roman"/>
+          <w:color w:val="auto"/>
         </w:rPr>
         <w:tab/>
-        <w:t>M. L. Tielman and C. M. Jonker, “What should I do? Deriving norms from actions,values and context,” p. 5.</w:t>
+        <w:t xml:space="preserve">M. L. </w:t>
+      </w:r>
+      <w:proofErr w:type="spellStart"/>
+      <w:r>
+        <w:rPr>
+          <w:rFonts w:ascii="Times New Roman" w:hAnsi="Times New Roman" w:cs="Times New Roman"/>
+          <w:color w:val="auto"/>
+        </w:rPr>
+        <w:t>Tielman</w:t>
+      </w:r>
+      <w:proofErr w:type="spellEnd"/>
+      <w:r>
+        <w:rPr>
+          <w:rFonts w:ascii="Times New Roman" w:hAnsi="Times New Roman" w:cs="Times New Roman"/>
+          <w:color w:val="auto"/>
+        </w:rPr>
+        <w:t xml:space="preserve"> and C. M. Jonker, “What should I do? Deriving norms from </w:t>
+      </w:r>
+      <w:proofErr w:type="spellStart"/>
+      <w:r>
+        <w:rPr>
+          <w:rFonts w:ascii="Times New Roman" w:hAnsi="Times New Roman" w:cs="Times New Roman"/>
+          <w:color w:val="auto"/>
+        </w:rPr>
+        <w:t>actions,values</w:t>
+      </w:r>
+      <w:proofErr w:type="spellEnd"/>
+      <w:r>
+        <w:rPr>
+          <w:rFonts w:ascii="Times New Roman" w:hAnsi="Times New Roman" w:cs="Times New Roman"/>
+          <w:color w:val="auto"/>
+        </w:rPr>
+        <w:t xml:space="preserve"> and context,” p. 5.</w:t>
       </w:r>
     </w:p>
     <w:p>
@@ -13995,24 +15332,21 @@
         <w:autoSpaceDN w:val="0"/>
         <w:adjustRightInd w:val="0"/>
         <w:rPr>
-          <w:rFonts w:ascii="Times New Roman" w:cs="Times New Roman"/>
-          <w:color w:val="000000"/>
-          <w:sz w:val="20"/>
-        </w:rPr>
-      </w:pPr>
-      <w:r>
-        <w:rPr>
-          <w:rFonts w:ascii="Times New Roman" w:cs="Times New Roman"/>
-          <w:color w:val="000000"/>
-          <w:sz w:val="20"/>
+          <w:rFonts w:ascii="Times New Roman" w:hAnsi="Times New Roman" w:cs="Times New Roman"/>
+          <w:color w:val="auto"/>
+        </w:rPr>
+      </w:pPr>
+      <w:r>
+        <w:rPr>
+          <w:rFonts w:ascii="Times New Roman" w:hAnsi="Times New Roman" w:cs="Times New Roman"/>
+          <w:color w:val="auto"/>
         </w:rPr>
         <w:t>[42]</w:t>
       </w:r>
       <w:r>
         <w:rPr>
-          <w:rFonts w:ascii="Times New Roman" w:cs="Times New Roman"/>
-          <w:color w:val="000000"/>
-          <w:sz w:val="20"/>
+          <w:rFonts w:ascii="Times New Roman" w:hAnsi="Times New Roman" w:cs="Times New Roman"/>
+          <w:color w:val="auto"/>
         </w:rPr>
         <w:tab/>
         <w:t>P. Shanahan, “Machine Learning for Context-aware Reminders and Suggestions,” PhD Thesis, University of California at San Diego, La Jolla, CA, USA, 2009.</w:t>
@@ -14025,43 +15359,54 @@
         <w:autoSpaceDN w:val="0"/>
         <w:adjustRightInd w:val="0"/>
         <w:rPr>
-          <w:rFonts w:ascii="Times New Roman" w:cs="Times New Roman"/>
-          <w:color w:val="000000"/>
-          <w:sz w:val="20"/>
-        </w:rPr>
-      </w:pPr>
-      <w:r>
-        <w:rPr>
-          <w:rFonts w:ascii="Times New Roman" w:cs="Times New Roman"/>
-          <w:color w:val="000000"/>
-          <w:sz w:val="20"/>
+          <w:rFonts w:ascii="Times New Roman" w:hAnsi="Times New Roman" w:cs="Times New Roman"/>
+          <w:color w:val="auto"/>
+        </w:rPr>
+      </w:pPr>
+      <w:r>
+        <w:rPr>
+          <w:rFonts w:ascii="Times New Roman" w:hAnsi="Times New Roman" w:cs="Times New Roman"/>
+          <w:color w:val="auto"/>
         </w:rPr>
         <w:t>[43]</w:t>
       </w:r>
       <w:r>
         <w:rPr>
-          <w:rFonts w:ascii="Times New Roman" w:cs="Times New Roman"/>
-          <w:color w:val="000000"/>
-          <w:sz w:val="20"/>
+          <w:rFonts w:ascii="Times New Roman" w:hAnsi="Times New Roman" w:cs="Times New Roman"/>
+          <w:color w:val="auto"/>
         </w:rPr>
         <w:tab/>
-        <w:t xml:space="preserve">“MagHive - World’s First Modular Smart Reminder (Canceled),” </w:t>
-      </w:r>
-      <w:r>
-        <w:rPr>
-          <w:rFonts w:ascii="Times New Roman" w:cs="Times New Roman"/>
+        <w:t>“</w:t>
+      </w:r>
+      <w:proofErr w:type="spellStart"/>
+      <w:r>
+        <w:rPr>
+          <w:rFonts w:ascii="Times New Roman" w:hAnsi="Times New Roman" w:cs="Times New Roman"/>
+          <w:color w:val="auto"/>
+        </w:rPr>
+        <w:t>MagHive</w:t>
+      </w:r>
+      <w:proofErr w:type="spellEnd"/>
+      <w:r>
+        <w:rPr>
+          <w:rFonts w:ascii="Times New Roman" w:hAnsi="Times New Roman" w:cs="Times New Roman"/>
+          <w:color w:val="auto"/>
+        </w:rPr>
+        <w:t xml:space="preserve"> - World’s First Modular Smart Reminder (Canceled),” </w:t>
+      </w:r>
+      <w:r>
+        <w:rPr>
+          <w:rFonts w:ascii="Times New Roman" w:hAnsi="Times New Roman" w:cs="Times New Roman"/>
           <w:i/>
           <w:iCs/>
-          <w:color w:val="000000"/>
-          <w:sz w:val="20"/>
+          <w:color w:val="auto"/>
         </w:rPr>
         <w:t>Kickstarter</w:t>
       </w:r>
       <w:r>
         <w:rPr>
-          <w:rFonts w:ascii="Times New Roman" w:cs="Times New Roman"/>
-          <w:color w:val="000000"/>
-          <w:sz w:val="20"/>
+          <w:rFonts w:ascii="Times New Roman" w:hAnsi="Times New Roman" w:cs="Times New Roman"/>
+          <w:color w:val="auto"/>
         </w:rPr>
         <w:t>. [Online]. Available: https://www.kickstarter.com/projects/2034560442/maghive-worlds-first-modular-smart-reminder. [Accessed: 24-Jul-2018].</w:t>
       </w:r>
@@ -14073,43 +15418,102 @@
         <w:autoSpaceDN w:val="0"/>
         <w:adjustRightInd w:val="0"/>
         <w:rPr>
-          <w:rFonts w:ascii="Times New Roman" w:cs="Times New Roman"/>
-          <w:color w:val="000000"/>
-          <w:sz w:val="20"/>
-        </w:rPr>
-      </w:pPr>
-      <w:r>
-        <w:rPr>
-          <w:rFonts w:ascii="Times New Roman" w:cs="Times New Roman"/>
-          <w:color w:val="000000"/>
-          <w:sz w:val="20"/>
+          <w:rFonts w:ascii="Times New Roman" w:hAnsi="Times New Roman" w:cs="Times New Roman"/>
+          <w:color w:val="auto"/>
+        </w:rPr>
+      </w:pPr>
+      <w:r>
+        <w:rPr>
+          <w:rFonts w:ascii="Times New Roman" w:hAnsi="Times New Roman" w:cs="Times New Roman"/>
+          <w:color w:val="auto"/>
         </w:rPr>
         <w:t>[44]</w:t>
       </w:r>
       <w:r>
         <w:rPr>
-          <w:rFonts w:ascii="Times New Roman" w:cs="Times New Roman"/>
-          <w:color w:val="000000"/>
-          <w:sz w:val="20"/>
+          <w:rFonts w:ascii="Times New Roman" w:hAnsi="Times New Roman" w:cs="Times New Roman"/>
+          <w:color w:val="auto"/>
         </w:rPr>
         <w:tab/>
-        <w:t xml:space="preserve">G. Sandström and Kungliga tekniska högskolan (Stockholm), </w:t>
-      </w:r>
-      <w:r>
-        <w:rPr>
-          <w:rFonts w:ascii="Times New Roman" w:cs="Times New Roman"/>
+        <w:t xml:space="preserve">G. </w:t>
+      </w:r>
+      <w:proofErr w:type="spellStart"/>
+      <w:r>
+        <w:rPr>
+          <w:rFonts w:ascii="Times New Roman" w:hAnsi="Times New Roman" w:cs="Times New Roman"/>
+          <w:color w:val="auto"/>
+        </w:rPr>
+        <w:t>Sandström</w:t>
+      </w:r>
+      <w:proofErr w:type="spellEnd"/>
+      <w:r>
+        <w:rPr>
+          <w:rFonts w:ascii="Times New Roman" w:hAnsi="Times New Roman" w:cs="Times New Roman"/>
+          <w:color w:val="auto"/>
+        </w:rPr>
+        <w:t xml:space="preserve"> and </w:t>
+      </w:r>
+      <w:proofErr w:type="spellStart"/>
+      <w:r>
+        <w:rPr>
+          <w:rFonts w:ascii="Times New Roman" w:hAnsi="Times New Roman" w:cs="Times New Roman"/>
+          <w:color w:val="auto"/>
+        </w:rPr>
+        <w:t>Kungliga</w:t>
+      </w:r>
+      <w:proofErr w:type="spellEnd"/>
+      <w:r>
+        <w:rPr>
+          <w:rFonts w:ascii="Times New Roman" w:hAnsi="Times New Roman" w:cs="Times New Roman"/>
+          <w:color w:val="auto"/>
+        </w:rPr>
+        <w:t xml:space="preserve"> </w:t>
+      </w:r>
+      <w:proofErr w:type="spellStart"/>
+      <w:r>
+        <w:rPr>
+          <w:rFonts w:ascii="Times New Roman" w:hAnsi="Times New Roman" w:cs="Times New Roman"/>
+          <w:color w:val="auto"/>
+        </w:rPr>
+        <w:t>tekniska</w:t>
+      </w:r>
+      <w:proofErr w:type="spellEnd"/>
+      <w:r>
+        <w:rPr>
+          <w:rFonts w:ascii="Times New Roman" w:hAnsi="Times New Roman" w:cs="Times New Roman"/>
+          <w:color w:val="auto"/>
+        </w:rPr>
+        <w:t xml:space="preserve"> </w:t>
+      </w:r>
+      <w:proofErr w:type="spellStart"/>
+      <w:r>
+        <w:rPr>
+          <w:rFonts w:ascii="Times New Roman" w:hAnsi="Times New Roman" w:cs="Times New Roman"/>
+          <w:color w:val="auto"/>
+        </w:rPr>
+        <w:t>högskolan</w:t>
+      </w:r>
+      <w:proofErr w:type="spellEnd"/>
+      <w:r>
+        <w:rPr>
+          <w:rFonts w:ascii="Times New Roman" w:hAnsi="Times New Roman" w:cs="Times New Roman"/>
+          <w:color w:val="auto"/>
+        </w:rPr>
+        <w:t xml:space="preserve"> (Stockholm), </w:t>
+      </w:r>
+      <w:r>
+        <w:rPr>
+          <w:rFonts w:ascii="Times New Roman" w:hAnsi="Times New Roman" w:cs="Times New Roman"/>
           <w:i/>
           <w:iCs/>
-          <w:color w:val="000000"/>
-          <w:sz w:val="20"/>
+          <w:color w:val="auto"/>
         </w:rPr>
         <w:t>Smart homes and user values: long-term evaluation of IT-services in residential and single family dwellings</w:t>
       </w:r>
       <w:r>
         <w:rPr>
-          <w:rFonts w:ascii="Times New Roman" w:cs="Times New Roman"/>
-          <w:color w:val="000000"/>
-          <w:sz w:val="20"/>
+          <w:rFonts w:ascii="Times New Roman" w:hAnsi="Times New Roman" w:cs="Times New Roman"/>
+          <w:color w:val="auto"/>
         </w:rPr>
         <w:t>. Stockholm: Royal Institute of Technology, 2009.</w:t>
       </w:r>
@@ -14121,43 +15525,59 @@
         <w:autoSpaceDN w:val="0"/>
         <w:adjustRightInd w:val="0"/>
         <w:rPr>
-          <w:rFonts w:ascii="Times New Roman" w:cs="Times New Roman"/>
-          <w:color w:val="000000"/>
-          <w:sz w:val="20"/>
-        </w:rPr>
-      </w:pPr>
-      <w:r>
-        <w:rPr>
-          <w:rFonts w:ascii="Times New Roman" w:cs="Times New Roman"/>
-          <w:color w:val="000000"/>
-          <w:sz w:val="20"/>
-        </w:rPr>
+          <w:rFonts w:ascii="Times New Roman" w:hAnsi="Times New Roman" w:cs="Times New Roman"/>
+          <w:color w:val="auto"/>
+        </w:rPr>
+      </w:pPr>
+      <w:r>
+        <w:rPr>
+          <w:rFonts w:ascii="Times New Roman" w:hAnsi="Times New Roman" w:cs="Times New Roman"/>
+          <w:color w:val="auto"/>
+        </w:rPr>
+        <w:lastRenderedPageBreak/>
         <w:t>[45]</w:t>
       </w:r>
       <w:r>
         <w:rPr>
-          <w:rFonts w:ascii="Times New Roman" w:cs="Times New Roman"/>
-          <w:color w:val="000000"/>
-          <w:sz w:val="20"/>
+          <w:rFonts w:ascii="Times New Roman" w:hAnsi="Times New Roman" w:cs="Times New Roman"/>
+          <w:color w:val="auto"/>
         </w:rPr>
         <w:tab/>
         <w:t xml:space="preserve">N. Eagle and A. (Sandy) Pentland, “Reality mining: sensing complex social systems,” </w:t>
       </w:r>
       <w:r>
         <w:rPr>
-          <w:rFonts w:ascii="Times New Roman" w:cs="Times New Roman"/>
+          <w:rFonts w:ascii="Times New Roman" w:hAnsi="Times New Roman" w:cs="Times New Roman"/>
           <w:i/>
           <w:iCs/>
-          <w:color w:val="000000"/>
-          <w:sz w:val="20"/>
-        </w:rPr>
-        <w:t>Pers. Ubiquitous Comput.</w:t>
-      </w:r>
-      <w:r>
-        <w:rPr>
-          <w:rFonts w:ascii="Times New Roman" w:cs="Times New Roman"/>
-          <w:color w:val="000000"/>
-          <w:sz w:val="20"/>
+          <w:color w:val="auto"/>
+        </w:rPr>
+        <w:t xml:space="preserve">Pers. Ubiquitous </w:t>
+      </w:r>
+      <w:proofErr w:type="spellStart"/>
+      <w:r>
+        <w:rPr>
+          <w:rFonts w:ascii="Times New Roman" w:hAnsi="Times New Roman" w:cs="Times New Roman"/>
+          <w:i/>
+          <w:iCs/>
+          <w:color w:val="auto"/>
+        </w:rPr>
+        <w:t>Comput</w:t>
+      </w:r>
+      <w:proofErr w:type="spellEnd"/>
+      <w:r>
+        <w:rPr>
+          <w:rFonts w:ascii="Times New Roman" w:hAnsi="Times New Roman" w:cs="Times New Roman"/>
+          <w:i/>
+          <w:iCs/>
+          <w:color w:val="auto"/>
+        </w:rPr>
+        <w:t>.</w:t>
+      </w:r>
+      <w:r>
+        <w:rPr>
+          <w:rFonts w:ascii="Times New Roman" w:hAnsi="Times New Roman" w:cs="Times New Roman"/>
+          <w:color w:val="auto"/>
         </w:rPr>
         <w:t>, vol. 10, no. 4, pp. 255–268, May 2006.</w:t>
       </w:r>
@@ -14169,24 +15589,21 @@
         <w:autoSpaceDN w:val="0"/>
         <w:adjustRightInd w:val="0"/>
         <w:rPr>
-          <w:rFonts w:ascii="Times New Roman" w:cs="Times New Roman"/>
-          <w:color w:val="000000"/>
-          <w:sz w:val="20"/>
-        </w:rPr>
-      </w:pPr>
-      <w:r>
-        <w:rPr>
-          <w:rFonts w:ascii="Times New Roman" w:cs="Times New Roman"/>
-          <w:color w:val="000000"/>
-          <w:sz w:val="20"/>
+          <w:rFonts w:ascii="Times New Roman" w:hAnsi="Times New Roman" w:cs="Times New Roman"/>
+          <w:color w:val="auto"/>
+        </w:rPr>
+      </w:pPr>
+      <w:r>
+        <w:rPr>
+          <w:rFonts w:ascii="Times New Roman" w:hAnsi="Times New Roman" w:cs="Times New Roman"/>
+          <w:color w:val="auto"/>
         </w:rPr>
         <w:t>[46]</w:t>
       </w:r>
       <w:r>
         <w:rPr>
-          <w:rFonts w:ascii="Times New Roman" w:cs="Times New Roman"/>
-          <w:color w:val="000000"/>
-          <w:sz w:val="20"/>
+          <w:rFonts w:ascii="Times New Roman" w:hAnsi="Times New Roman" w:cs="Times New Roman"/>
+          <w:color w:val="auto"/>
         </w:rPr>
         <w:tab/>
         <w:t>“Activity Recognition Challenge Dataset Download | Opportunity.” [Online]. Available: http://www.opportunity-project.eu/challengedatasetdownload. [Accessed: 03-Aug-2018].</w:t>
@@ -14199,43 +15616,86 @@
         <w:autoSpaceDN w:val="0"/>
         <w:adjustRightInd w:val="0"/>
         <w:rPr>
-          <w:rFonts w:ascii="Times New Roman" w:cs="Times New Roman"/>
-          <w:color w:val="000000"/>
-          <w:sz w:val="20"/>
-        </w:rPr>
-      </w:pPr>
-      <w:r>
-        <w:rPr>
-          <w:rFonts w:ascii="Times New Roman" w:cs="Times New Roman"/>
-          <w:color w:val="000000"/>
-          <w:sz w:val="20"/>
+          <w:rFonts w:ascii="Times New Roman" w:hAnsi="Times New Roman" w:cs="Times New Roman"/>
+          <w:color w:val="auto"/>
+        </w:rPr>
+      </w:pPr>
+      <w:r>
+        <w:rPr>
+          <w:rFonts w:ascii="Times New Roman" w:hAnsi="Times New Roman" w:cs="Times New Roman"/>
+          <w:color w:val="auto"/>
         </w:rPr>
         <w:t>[47]</w:t>
       </w:r>
       <w:r>
         <w:rPr>
-          <w:rFonts w:ascii="Times New Roman" w:cs="Times New Roman"/>
-          <w:color w:val="000000"/>
-          <w:sz w:val="20"/>
+          <w:rFonts w:ascii="Times New Roman" w:hAnsi="Times New Roman" w:cs="Times New Roman"/>
+          <w:color w:val="auto"/>
         </w:rPr>
         <w:tab/>
-        <w:t xml:space="preserve">D. Salber, A. K. Dey, and G. D. Abowd, “The Context Toolkit: Aiding the Development of Context-enabled Applications,” in </w:t>
-      </w:r>
-      <w:r>
-        <w:rPr>
-          <w:rFonts w:ascii="Times New Roman" w:cs="Times New Roman"/>
+        <w:t xml:space="preserve">D. </w:t>
+      </w:r>
+      <w:proofErr w:type="spellStart"/>
+      <w:r>
+        <w:rPr>
+          <w:rFonts w:ascii="Times New Roman" w:hAnsi="Times New Roman" w:cs="Times New Roman"/>
+          <w:color w:val="auto"/>
+        </w:rPr>
+        <w:t>Salber</w:t>
+      </w:r>
+      <w:proofErr w:type="spellEnd"/>
+      <w:r>
+        <w:rPr>
+          <w:rFonts w:ascii="Times New Roman" w:hAnsi="Times New Roman" w:cs="Times New Roman"/>
+          <w:color w:val="auto"/>
+        </w:rPr>
+        <w:t xml:space="preserve">, A. K. </w:t>
+      </w:r>
+      <w:proofErr w:type="spellStart"/>
+      <w:r>
+        <w:rPr>
+          <w:rFonts w:ascii="Times New Roman" w:hAnsi="Times New Roman" w:cs="Times New Roman"/>
+          <w:color w:val="auto"/>
+        </w:rPr>
+        <w:t>Dey</w:t>
+      </w:r>
+      <w:proofErr w:type="spellEnd"/>
+      <w:r>
+        <w:rPr>
+          <w:rFonts w:ascii="Times New Roman" w:hAnsi="Times New Roman" w:cs="Times New Roman"/>
+          <w:color w:val="auto"/>
+        </w:rPr>
+        <w:t xml:space="preserve">, and G. D. </w:t>
+      </w:r>
+      <w:proofErr w:type="spellStart"/>
+      <w:r>
+        <w:rPr>
+          <w:rFonts w:ascii="Times New Roman" w:hAnsi="Times New Roman" w:cs="Times New Roman"/>
+          <w:color w:val="auto"/>
+        </w:rPr>
+        <w:t>Abowd</w:t>
+      </w:r>
+      <w:proofErr w:type="spellEnd"/>
+      <w:r>
+        <w:rPr>
+          <w:rFonts w:ascii="Times New Roman" w:hAnsi="Times New Roman" w:cs="Times New Roman"/>
+          <w:color w:val="auto"/>
+        </w:rPr>
+        <w:t xml:space="preserve">, “The Context Toolkit: Aiding the Development of Context-enabled Applications,” in </w:t>
+      </w:r>
+      <w:r>
+        <w:rPr>
+          <w:rFonts w:ascii="Times New Roman" w:hAnsi="Times New Roman" w:cs="Times New Roman"/>
           <w:i/>
           <w:iCs/>
-          <w:color w:val="000000"/>
-          <w:sz w:val="20"/>
+          <w:color w:val="auto"/>
         </w:rPr>
         <w:t>Proceedings of the SIGCHI Conference on Human Factors in Computing Systems</w:t>
       </w:r>
       <w:r>
         <w:rPr>
-          <w:rFonts w:ascii="Times New Roman" w:cs="Times New Roman"/>
-          <w:color w:val="000000"/>
-          <w:sz w:val="20"/>
+          <w:rFonts w:ascii="Times New Roman" w:hAnsi="Times New Roman" w:cs="Times New Roman"/>
+          <w:color w:val="auto"/>
         </w:rPr>
         <w:t>, New York, NY, USA, 1999, pp. 434–441.</w:t>
       </w:r>
@@ -14247,43 +15707,58 @@
         <w:autoSpaceDN w:val="0"/>
         <w:adjustRightInd w:val="0"/>
         <w:rPr>
-          <w:rFonts w:ascii="Times New Roman" w:cs="Times New Roman"/>
-          <w:color w:val="000000"/>
-          <w:sz w:val="20"/>
-        </w:rPr>
-      </w:pPr>
-      <w:r>
-        <w:rPr>
-          <w:rFonts w:ascii="Times New Roman" w:cs="Times New Roman"/>
-          <w:color w:val="000000"/>
-          <w:sz w:val="20"/>
+          <w:rFonts w:ascii="Times New Roman" w:hAnsi="Times New Roman" w:cs="Times New Roman"/>
+          <w:color w:val="auto"/>
+        </w:rPr>
+      </w:pPr>
+      <w:r>
+        <w:rPr>
+          <w:rFonts w:ascii="Times New Roman" w:hAnsi="Times New Roman" w:cs="Times New Roman"/>
+          <w:color w:val="auto"/>
         </w:rPr>
         <w:t>[48]</w:t>
       </w:r>
       <w:r>
         <w:rPr>
-          <w:rFonts w:ascii="Times New Roman" w:cs="Times New Roman"/>
-          <w:color w:val="000000"/>
-          <w:sz w:val="20"/>
+          <w:rFonts w:ascii="Times New Roman" w:hAnsi="Times New Roman" w:cs="Times New Roman"/>
+          <w:color w:val="auto"/>
         </w:rPr>
         <w:tab/>
         <w:t xml:space="preserve">A. P. Dempster, N. M. Laird, and D. B. Rubin, “Maximum Likelihood from Incomplete Data via the EM Algorithm,” </w:t>
       </w:r>
       <w:r>
         <w:rPr>
-          <w:rFonts w:ascii="Times New Roman" w:cs="Times New Roman"/>
+          <w:rFonts w:ascii="Times New Roman" w:hAnsi="Times New Roman" w:cs="Times New Roman"/>
           <w:i/>
           <w:iCs/>
-          <w:color w:val="000000"/>
-          <w:sz w:val="20"/>
-        </w:rPr>
-        <w:t>J. R. Stat. Soc. Ser. B Methodol.</w:t>
-      </w:r>
-      <w:r>
-        <w:rPr>
-          <w:rFonts w:ascii="Times New Roman" w:cs="Times New Roman"/>
-          <w:color w:val="000000"/>
-          <w:sz w:val="20"/>
+          <w:color w:val="auto"/>
+        </w:rPr>
+        <w:t xml:space="preserve">J. R. Stat. Soc. Ser. B </w:t>
+      </w:r>
+      <w:proofErr w:type="spellStart"/>
+      <w:r>
+        <w:rPr>
+          <w:rFonts w:ascii="Times New Roman" w:hAnsi="Times New Roman" w:cs="Times New Roman"/>
+          <w:i/>
+          <w:iCs/>
+          <w:color w:val="auto"/>
+        </w:rPr>
+        <w:t>Methodol</w:t>
+      </w:r>
+      <w:proofErr w:type="spellEnd"/>
+      <w:r>
+        <w:rPr>
+          <w:rFonts w:ascii="Times New Roman" w:hAnsi="Times New Roman" w:cs="Times New Roman"/>
+          <w:i/>
+          <w:iCs/>
+          <w:color w:val="auto"/>
+        </w:rPr>
+        <w:t>.</w:t>
+      </w:r>
+      <w:r>
+        <w:rPr>
+          <w:rFonts w:ascii="Times New Roman" w:hAnsi="Times New Roman" w:cs="Times New Roman"/>
+          <w:color w:val="auto"/>
         </w:rPr>
         <w:t>, vol. 39, no. 1, pp. 1–38, 1977.</w:t>
       </w:r>
@@ -14295,43 +15770,61 @@
         <w:autoSpaceDN w:val="0"/>
         <w:adjustRightInd w:val="0"/>
         <w:rPr>
-          <w:rFonts w:ascii="Times New Roman" w:cs="Times New Roman"/>
-          <w:color w:val="000000"/>
-          <w:sz w:val="20"/>
-        </w:rPr>
-      </w:pPr>
-      <w:r>
-        <w:rPr>
-          <w:rFonts w:ascii="Times New Roman" w:cs="Times New Roman"/>
-          <w:color w:val="000000"/>
-          <w:sz w:val="20"/>
+          <w:rFonts w:ascii="Times New Roman" w:hAnsi="Times New Roman" w:cs="Times New Roman"/>
+          <w:color w:val="auto"/>
+        </w:rPr>
+      </w:pPr>
+      <w:r>
+        <w:rPr>
+          <w:rFonts w:ascii="Times New Roman" w:hAnsi="Times New Roman" w:cs="Times New Roman"/>
+          <w:color w:val="auto"/>
         </w:rPr>
         <w:t>[49]</w:t>
       </w:r>
       <w:r>
         <w:rPr>
-          <w:rFonts w:ascii="Times New Roman" w:cs="Times New Roman"/>
-          <w:color w:val="000000"/>
-          <w:sz w:val="20"/>
+          <w:rFonts w:ascii="Times New Roman" w:hAnsi="Times New Roman" w:cs="Times New Roman"/>
+          <w:color w:val="auto"/>
         </w:rPr>
         <w:tab/>
-        <w:t xml:space="preserve">R. Agrawal and R. Srikant, “Fast Algorithms for Mining Association Rules in Large Databases,” in </w:t>
-      </w:r>
-      <w:r>
-        <w:rPr>
-          <w:rFonts w:ascii="Times New Roman" w:cs="Times New Roman"/>
+        <w:t xml:space="preserve">R. Agrawal and R. </w:t>
+      </w:r>
+      <w:proofErr w:type="spellStart"/>
+      <w:r>
+        <w:rPr>
+          <w:rFonts w:ascii="Times New Roman" w:hAnsi="Times New Roman" w:cs="Times New Roman"/>
+          <w:color w:val="auto"/>
+        </w:rPr>
+        <w:t>Srikant</w:t>
+      </w:r>
+      <w:proofErr w:type="spellEnd"/>
+      <w:r>
+        <w:rPr>
+          <w:rFonts w:ascii="Times New Roman" w:hAnsi="Times New Roman" w:cs="Times New Roman"/>
+          <w:color w:val="auto"/>
+        </w:rPr>
+        <w:t xml:space="preserve">, “Fast Algorithms for Mining Association Rules in Large </w:t>
+      </w:r>
+      <w:r>
+        <w:rPr>
+          <w:rFonts w:ascii="Times New Roman" w:hAnsi="Times New Roman" w:cs="Times New Roman"/>
+          <w:color w:val="auto"/>
+        </w:rPr>
+        <w:t xml:space="preserve">Databases,” in </w:t>
+      </w:r>
+      <w:r>
+        <w:rPr>
+          <w:rFonts w:ascii="Times New Roman" w:hAnsi="Times New Roman" w:cs="Times New Roman"/>
           <w:i/>
           <w:iCs/>
-          <w:color w:val="000000"/>
-          <w:sz w:val="20"/>
+          <w:color w:val="auto"/>
         </w:rPr>
         <w:t>Proceedings of the 20th International Conference on Very Large Data Bases</w:t>
       </w:r>
       <w:r>
         <w:rPr>
-          <w:rFonts w:ascii="Times New Roman" w:cs="Times New Roman"/>
-          <w:color w:val="000000"/>
-          <w:sz w:val="20"/>
+          <w:rFonts w:ascii="Times New Roman" w:hAnsi="Times New Roman" w:cs="Times New Roman"/>
+          <w:color w:val="auto"/>
         </w:rPr>
         <w:t>, San Francisco, CA, USA, 1994, pp. 487–499.</w:t>
       </w:r>
@@ -14343,27 +15836,233 @@
         <w:autoSpaceDN w:val="0"/>
         <w:adjustRightInd w:val="0"/>
         <w:rPr>
-          <w:rFonts w:ascii="Times New Roman" w:cs="Times New Roman"/>
-          <w:color w:val="000000"/>
-          <w:sz w:val="20"/>
-        </w:rPr>
-      </w:pPr>
-      <w:r>
-        <w:rPr>
-          <w:rFonts w:ascii="Times New Roman" w:cs="Times New Roman"/>
-          <w:color w:val="000000"/>
-          <w:sz w:val="20"/>
+          <w:rFonts w:ascii="Times New Roman" w:hAnsi="Times New Roman" w:cs="Times New Roman"/>
+          <w:color w:val="auto"/>
+        </w:rPr>
+      </w:pPr>
+      <w:r>
+        <w:rPr>
+          <w:rFonts w:ascii="Times New Roman" w:hAnsi="Times New Roman" w:cs="Times New Roman"/>
+          <w:color w:val="auto"/>
         </w:rPr>
         <w:t>[50]</w:t>
       </w:r>
       <w:r>
         <w:rPr>
-          <w:rFonts w:ascii="Times New Roman" w:cs="Times New Roman"/>
-          <w:color w:val="000000"/>
-          <w:sz w:val="20"/>
+          <w:rFonts w:ascii="Times New Roman" w:hAnsi="Times New Roman" w:cs="Times New Roman"/>
+          <w:color w:val="auto"/>
         </w:rPr>
         <w:tab/>
-        <w:t>R. Agrawal, T. Imielinski, A. Swami, H. Road, and S. Jose, “Mining Association Rules between Sets of Items in Large Databases,” p. 10.</w:t>
+        <w:t xml:space="preserve">R. Agrawal, T. </w:t>
+      </w:r>
+      <w:proofErr w:type="spellStart"/>
+      <w:r>
+        <w:rPr>
+          <w:rFonts w:ascii="Times New Roman" w:hAnsi="Times New Roman" w:cs="Times New Roman"/>
+          <w:color w:val="auto"/>
+        </w:rPr>
+        <w:t>Imielinski</w:t>
+      </w:r>
+      <w:proofErr w:type="spellEnd"/>
+      <w:r>
+        <w:rPr>
+          <w:rFonts w:ascii="Times New Roman" w:hAnsi="Times New Roman" w:cs="Times New Roman"/>
+          <w:color w:val="auto"/>
+        </w:rPr>
+        <w:t>, A. Swami, H. Road, and S. Jose, “Mining Association Rules between Sets of Items in Large Databases,” p. 10.</w:t>
+      </w:r>
+    </w:p>
+    <w:p>
+      <w:pPr>
+        <w:widowControl w:val="0"/>
+        <w:autoSpaceDE w:val="0"/>
+        <w:autoSpaceDN w:val="0"/>
+        <w:adjustRightInd w:val="0"/>
+        <w:rPr>
+          <w:rFonts w:ascii="Times New Roman" w:hAnsi="Times New Roman" w:cs="Times New Roman"/>
+          <w:color w:val="auto"/>
+        </w:rPr>
+      </w:pPr>
+      <w:r>
+        <w:rPr>
+          <w:rFonts w:ascii="Times New Roman" w:hAnsi="Times New Roman" w:cs="Times New Roman"/>
+          <w:color w:val="auto"/>
+        </w:rPr>
+        <w:t>[51]</w:t>
+      </w:r>
+      <w:r>
+        <w:rPr>
+          <w:rFonts w:ascii="Times New Roman" w:hAnsi="Times New Roman" w:cs="Times New Roman"/>
+          <w:color w:val="auto"/>
+        </w:rPr>
+        <w:tab/>
+        <w:t xml:space="preserve">S. </w:t>
+      </w:r>
+      <w:proofErr w:type="spellStart"/>
+      <w:r>
+        <w:rPr>
+          <w:rFonts w:ascii="Times New Roman" w:hAnsi="Times New Roman" w:cs="Times New Roman"/>
+          <w:color w:val="auto"/>
+        </w:rPr>
+        <w:t>Brin</w:t>
+      </w:r>
+      <w:proofErr w:type="spellEnd"/>
+      <w:r>
+        <w:rPr>
+          <w:rFonts w:ascii="Times New Roman" w:hAnsi="Times New Roman" w:cs="Times New Roman"/>
+          <w:color w:val="auto"/>
+        </w:rPr>
+        <w:t xml:space="preserve">, R. </w:t>
+      </w:r>
+      <w:proofErr w:type="spellStart"/>
+      <w:r>
+        <w:rPr>
+          <w:rFonts w:ascii="Times New Roman" w:hAnsi="Times New Roman" w:cs="Times New Roman"/>
+          <w:color w:val="auto"/>
+        </w:rPr>
+        <w:t>Motwani</w:t>
+      </w:r>
+      <w:proofErr w:type="spellEnd"/>
+      <w:r>
+        <w:rPr>
+          <w:rFonts w:ascii="Times New Roman" w:hAnsi="Times New Roman" w:cs="Times New Roman"/>
+          <w:color w:val="auto"/>
+        </w:rPr>
+        <w:t xml:space="preserve">, J. D. Ullman, and S. </w:t>
+      </w:r>
+      <w:proofErr w:type="spellStart"/>
+      <w:r>
+        <w:rPr>
+          <w:rFonts w:ascii="Times New Roman" w:hAnsi="Times New Roman" w:cs="Times New Roman"/>
+          <w:color w:val="auto"/>
+        </w:rPr>
+        <w:t>Tsur</w:t>
+      </w:r>
+      <w:proofErr w:type="spellEnd"/>
+      <w:r>
+        <w:rPr>
+          <w:rFonts w:ascii="Times New Roman" w:hAnsi="Times New Roman" w:cs="Times New Roman"/>
+          <w:color w:val="auto"/>
+        </w:rPr>
+        <w:t xml:space="preserve">, </w:t>
+      </w:r>
+      <w:r>
+        <w:rPr>
+          <w:rFonts w:ascii="Times New Roman" w:hAnsi="Times New Roman" w:cs="Times New Roman"/>
+          <w:i/>
+          <w:iCs/>
+          <w:color w:val="auto"/>
+        </w:rPr>
+        <w:t>Dynamic Itemset Counting and Implication Rules for Market Basket Data</w:t>
+      </w:r>
+      <w:r>
+        <w:rPr>
+          <w:rFonts w:ascii="Times New Roman" w:hAnsi="Times New Roman" w:cs="Times New Roman"/>
+          <w:color w:val="auto"/>
+        </w:rPr>
+        <w:t>. 1997.</w:t>
+      </w:r>
+    </w:p>
+    <w:p>
+      <w:pPr>
+        <w:widowControl w:val="0"/>
+        <w:autoSpaceDE w:val="0"/>
+        <w:autoSpaceDN w:val="0"/>
+        <w:adjustRightInd w:val="0"/>
+        <w:rPr>
+          <w:rFonts w:ascii="Times New Roman" w:hAnsi="Times New Roman" w:cs="Times New Roman"/>
+          <w:color w:val="auto"/>
+        </w:rPr>
+      </w:pPr>
+      <w:r>
+        <w:rPr>
+          <w:rFonts w:ascii="Times New Roman" w:hAnsi="Times New Roman" w:cs="Times New Roman"/>
+          <w:color w:val="auto"/>
+        </w:rPr>
+        <w:t>[52]</w:t>
+      </w:r>
+      <w:r>
+        <w:rPr>
+          <w:rFonts w:ascii="Times New Roman" w:hAnsi="Times New Roman" w:cs="Times New Roman"/>
+          <w:color w:val="auto"/>
+        </w:rPr>
+        <w:tab/>
+        <w:t xml:space="preserve">C. C. Aggarwal and P. S. Yu, “A New Framework for Itemset Generation,” in </w:t>
+      </w:r>
+      <w:r>
+        <w:rPr>
+          <w:rFonts w:ascii="Times New Roman" w:hAnsi="Times New Roman" w:cs="Times New Roman"/>
+          <w:i/>
+          <w:iCs/>
+          <w:color w:val="auto"/>
+        </w:rPr>
+        <w:t>Proceedings of the Seventeenth ACM SIGACT-SIGMOD-SIGART Symposium on Principles of Database Systems</w:t>
+      </w:r>
+      <w:r>
+        <w:rPr>
+          <w:rFonts w:ascii="Times New Roman" w:hAnsi="Times New Roman" w:cs="Times New Roman"/>
+          <w:color w:val="auto"/>
+        </w:rPr>
+        <w:t>, New York, NY, USA, 1998, pp. 18–24.</w:t>
+      </w:r>
+    </w:p>
+    <w:p>
+      <w:pPr>
+        <w:widowControl w:val="0"/>
+        <w:autoSpaceDE w:val="0"/>
+        <w:autoSpaceDN w:val="0"/>
+        <w:adjustRightInd w:val="0"/>
+        <w:rPr>
+          <w:rFonts w:ascii="Times New Roman" w:hAnsi="Times New Roman" w:cs="Times New Roman"/>
+          <w:color w:val="auto"/>
+        </w:rPr>
+      </w:pPr>
+      <w:r>
+        <w:rPr>
+          <w:rFonts w:ascii="Times New Roman" w:hAnsi="Times New Roman" w:cs="Times New Roman"/>
+          <w:color w:val="auto"/>
+        </w:rPr>
+        <w:t>[53]</w:t>
+      </w:r>
+      <w:r>
+        <w:rPr>
+          <w:rFonts w:ascii="Times New Roman" w:hAnsi="Times New Roman" w:cs="Times New Roman"/>
+          <w:color w:val="auto"/>
+        </w:rPr>
+        <w:tab/>
+        <w:t xml:space="preserve">G. </w:t>
+      </w:r>
+      <w:proofErr w:type="spellStart"/>
+      <w:r>
+        <w:rPr>
+          <w:rFonts w:ascii="Times New Roman" w:hAnsi="Times New Roman" w:cs="Times New Roman"/>
+          <w:color w:val="auto"/>
+        </w:rPr>
+        <w:t>Piatetsky</w:t>
+      </w:r>
+      <w:proofErr w:type="spellEnd"/>
+      <w:r>
+        <w:rPr>
+          <w:rFonts w:ascii="Times New Roman" w:hAnsi="Times New Roman" w:cs="Times New Roman"/>
+          <w:color w:val="auto"/>
+        </w:rPr>
+        <w:t xml:space="preserve">-Shapiro, “Discovery, Analysis, and Presentation of Strong Rules,” in </w:t>
+      </w:r>
+      <w:r>
+        <w:rPr>
+          <w:rFonts w:ascii="Times New Roman" w:hAnsi="Times New Roman" w:cs="Times New Roman"/>
+          <w:i/>
+          <w:iCs/>
+          <w:color w:val="auto"/>
+        </w:rPr>
+        <w:t>Knowledge Discovery in Databases</w:t>
+      </w:r>
+      <w:r>
+        <w:rPr>
+          <w:rFonts w:ascii="Times New Roman" w:hAnsi="Times New Roman" w:cs="Times New Roman"/>
+          <w:color w:val="auto"/>
+        </w:rPr>
+        <w:t>, 1991.</w:t>
       </w:r>
     </w:p>
     <w:p>
@@ -20126,7 +21825,7 @@
 </file>
 
 <file path=customXml/itemProps1.xml><?xml version="1.0" encoding="utf-8"?>
-<ds:datastoreItem xmlns:ds="http://schemas.openxmlformats.org/officeDocument/2006/customXml" ds:itemID="{E34D5F79-9B1C-4048-91D0-EC716095249D}">
+<ds:datastoreItem xmlns:ds="http://schemas.openxmlformats.org/officeDocument/2006/customXml" ds:itemID="{797DD049-5B20-E643-89B8-CC28D62B6088}">
   <ds:schemaRefs>
     <ds:schemaRef ds:uri="http://schemas.openxmlformats.org/officeDocument/2006/bibliography"/>
   </ds:schemaRefs>

</xml_diff>